<commit_message>
LP user doc changes
Added LP multi-criteria hierarchy diagram and info on Core Area Value attributes
</commit_message>
<xml_diff>
--- a/toolbox/doc/Linkage Priority User Guide.docx
+++ b/toolbox/doc/Linkage Priority User Guide.docx
@@ -13,6 +13,8 @@
         </w:rPr>
       </w:pPr>
       <w:bookmarkStart w:id="0" w:name="OLE_LINK18"/>
+      <w:bookmarkStart w:id="1" w:name="_GoBack"/>
+      <w:bookmarkEnd w:id="1"/>
       <w:r>
         <w:rPr>
           <w:b/>
@@ -41,8 +43,6 @@
         </w:rPr>
         <w:softHyphen/>
       </w:r>
-      <w:bookmarkStart w:id="1" w:name="_GoBack"/>
-      <w:bookmarkEnd w:id="1"/>
       <w:r>
         <w:rPr>
           <w:b/>
@@ -521,7 +521,7 @@
             <v:path o:extrusionok="f" gradientshapeok="t" o:connecttype="rect"/>
             <o:lock v:ext="edit" aspectratio="t"/>
           </v:shapetype>
-          <v:shape id="_x0000_s1641" type="#_x0000_t75" style="position:absolute;left:0;text-align:left;margin-left:272.45pt;margin-top:17.45pt;width:195.9pt;height:154.2pt;z-index:12;mso-position-horizontal-relative:text;mso-position-vertical-relative:text">
+          <v:shape id="_x0000_s1641" type="#_x0000_t75" style="position:absolute;left:0;text-align:left;margin-left:272.45pt;margin-top:17.45pt;width:195.9pt;height:154.2pt;z-index:5;mso-position-horizontal-relative:text;mso-position-vertical-relative:text">
             <v:imagedata r:id="rId10" o:title=""/>
           </v:shape>
         </w:pict>
@@ -534,7 +534,7 @@
           <w:szCs w:val="32"/>
         </w:rPr>
         <w:pict w14:anchorId="47E1352C">
-          <v:shape id="_x0000_s1640" type="#_x0000_t75" style="position:absolute;left:0;text-align:left;margin-left:0;margin-top:17.05pt;width:194.65pt;height:154.2pt;z-index:11;mso-position-horizontal-relative:text;mso-position-vertical-relative:text">
+          <v:shape id="_x0000_s1640" type="#_x0000_t75" style="position:absolute;left:0;text-align:left;margin-left:0;margin-top:17.05pt;width:194.65pt;height:154.2pt;z-index:4;mso-position-horizontal-relative:text;mso-position-vertical-relative:text">
             <v:imagedata r:id="rId11" o:title=""/>
           </v:shape>
         </w:pict>
@@ -616,7 +616,7 @@
       <w:r>
         <w:fldChar w:fldCharType="separate"/>
       </w:r>
-      <w:hyperlink w:anchor="_Toc497380074" w:history="1">
+      <w:hyperlink w:anchor="_Toc497386557" w:history="1">
         <w:r>
           <w:rPr>
             <w:rStyle w:val="Hyperlink"/>
@@ -660,7 +660,7 @@
             <w:noProof/>
             <w:webHidden/>
           </w:rPr>
-          <w:instrText xml:space="preserve"> PAGEREF _Toc497380074 \h </w:instrText>
+          <w:instrText xml:space="preserve"> PAGEREF _Toc497386557 \h </w:instrText>
         </w:r>
         <w:r>
           <w:rPr>
@@ -706,7 +706,7 @@
           <w:lang w:val="en-CA" w:eastAsia="en-CA"/>
         </w:rPr>
       </w:pPr>
-      <w:hyperlink w:anchor="_Toc497380075" w:history="1">
+      <w:hyperlink w:anchor="_Toc497386558" w:history="1">
         <w:r>
           <w:rPr>
             <w:rStyle w:val="Hyperlink"/>
@@ -750,7 +750,7 @@
             <w:noProof/>
             <w:webHidden/>
           </w:rPr>
-          <w:instrText xml:space="preserve"> PAGEREF _Toc497380075 \h </w:instrText>
+          <w:instrText xml:space="preserve"> PAGEREF _Toc497386558 \h </w:instrText>
         </w:r>
         <w:r>
           <w:rPr>
@@ -796,7 +796,7 @@
           <w:lang w:val="en-CA" w:eastAsia="en-CA"/>
         </w:rPr>
       </w:pPr>
-      <w:hyperlink w:anchor="_Toc497380076" w:history="1">
+      <w:hyperlink w:anchor="_Toc497386559" w:history="1">
         <w:r>
           <w:rPr>
             <w:rStyle w:val="Hyperlink"/>
@@ -840,7 +840,7 @@
             <w:noProof/>
             <w:webHidden/>
           </w:rPr>
-          <w:instrText xml:space="preserve"> PAGEREF _Toc497380076 \h </w:instrText>
+          <w:instrText xml:space="preserve"> PAGEREF _Toc497386559 \h </w:instrText>
         </w:r>
         <w:r>
           <w:rPr>
@@ -886,7 +886,7 @@
           <w:lang w:val="en-CA" w:eastAsia="en-CA"/>
         </w:rPr>
       </w:pPr>
-      <w:hyperlink w:anchor="_Toc497380077" w:history="1">
+      <w:hyperlink w:anchor="_Toc497386560" w:history="1">
         <w:r>
           <w:rPr>
             <w:rStyle w:val="Hyperlink"/>
@@ -930,7 +930,7 @@
             <w:noProof/>
             <w:webHidden/>
           </w:rPr>
-          <w:instrText xml:space="preserve"> PAGEREF _Toc497380077 \h </w:instrText>
+          <w:instrText xml:space="preserve"> PAGEREF _Toc497386560 \h </w:instrText>
         </w:r>
         <w:r>
           <w:rPr>
@@ -976,7 +976,7 @@
           <w:lang w:val="en-CA" w:eastAsia="en-CA"/>
         </w:rPr>
       </w:pPr>
-      <w:hyperlink w:anchor="_Toc497380078" w:history="1">
+      <w:hyperlink w:anchor="_Toc497386561" w:history="1">
         <w:r>
           <w:rPr>
             <w:rStyle w:val="Hyperlink"/>
@@ -1020,7 +1020,7 @@
             <w:noProof/>
             <w:webHidden/>
           </w:rPr>
-          <w:instrText xml:space="preserve"> PAGEREF _Toc497380078 \h </w:instrText>
+          <w:instrText xml:space="preserve"> PAGEREF _Toc497386561 \h </w:instrText>
         </w:r>
         <w:r>
           <w:rPr>
@@ -1066,7 +1066,7 @@
           <w:lang w:val="en-CA" w:eastAsia="en-CA"/>
         </w:rPr>
       </w:pPr>
-      <w:hyperlink w:anchor="_Toc497380079" w:history="1">
+      <w:hyperlink w:anchor="_Toc497386562" w:history="1">
         <w:r>
           <w:rPr>
             <w:rStyle w:val="Hyperlink"/>
@@ -1110,7 +1110,7 @@
             <w:noProof/>
             <w:webHidden/>
           </w:rPr>
-          <w:instrText xml:space="preserve"> PAGEREF _Toc497380079 \h </w:instrText>
+          <w:instrText xml:space="preserve"> PAGEREF _Toc497386562 \h </w:instrText>
         </w:r>
         <w:r>
           <w:rPr>
@@ -1156,7 +1156,7 @@
           <w:lang w:val="en-CA" w:eastAsia="en-CA"/>
         </w:rPr>
       </w:pPr>
-      <w:hyperlink w:anchor="_Toc497380080" w:history="1">
+      <w:hyperlink w:anchor="_Toc497386563" w:history="1">
         <w:r>
           <w:rPr>
             <w:rStyle w:val="Hyperlink"/>
@@ -1200,7 +1200,7 @@
             <w:noProof/>
             <w:webHidden/>
           </w:rPr>
-          <w:instrText xml:space="preserve"> PAGEREF _Toc497380080 \h </w:instrText>
+          <w:instrText xml:space="preserve"> PAGEREF _Toc497386563 \h </w:instrText>
         </w:r>
         <w:r>
           <w:rPr>
@@ -1246,7 +1246,7 @@
           <w:lang w:val="en-CA" w:eastAsia="en-CA"/>
         </w:rPr>
       </w:pPr>
-      <w:hyperlink w:anchor="_Toc497380081" w:history="1">
+      <w:hyperlink w:anchor="_Toc497386564" w:history="1">
         <w:r>
           <w:rPr>
             <w:rStyle w:val="Hyperlink"/>
@@ -1290,7 +1290,7 @@
             <w:noProof/>
             <w:webHidden/>
           </w:rPr>
-          <w:instrText xml:space="preserve"> PAGEREF _Toc497380081 \h </w:instrText>
+          <w:instrText xml:space="preserve"> PAGEREF _Toc497386564 \h </w:instrText>
         </w:r>
         <w:r>
           <w:rPr>
@@ -1336,7 +1336,7 @@
           <w:lang w:val="en-CA" w:eastAsia="en-CA"/>
         </w:rPr>
       </w:pPr>
-      <w:hyperlink w:anchor="_Toc497380082" w:history="1">
+      <w:hyperlink w:anchor="_Toc497386565" w:history="1">
         <w:r>
           <w:rPr>
             <w:rStyle w:val="Hyperlink"/>
@@ -1380,7 +1380,7 @@
             <w:noProof/>
             <w:webHidden/>
           </w:rPr>
-          <w:instrText xml:space="preserve"> PAGEREF _Toc497380082 \h </w:instrText>
+          <w:instrText xml:space="preserve"> PAGEREF _Toc497386565 \h </w:instrText>
         </w:r>
         <w:r>
           <w:rPr>
@@ -1426,7 +1426,7 @@
           <w:lang w:val="en-CA" w:eastAsia="en-CA"/>
         </w:rPr>
       </w:pPr>
-      <w:hyperlink w:anchor="_Toc497380083" w:history="1">
+      <w:hyperlink w:anchor="_Toc497386566" w:history="1">
         <w:r>
           <w:rPr>
             <w:rStyle w:val="Hyperlink"/>
@@ -1470,7 +1470,7 @@
             <w:noProof/>
             <w:webHidden/>
           </w:rPr>
-          <w:instrText xml:space="preserve"> PAGEREF _Toc497380083 \h </w:instrText>
+          <w:instrText xml:space="preserve"> PAGEREF _Toc497386566 \h </w:instrText>
         </w:r>
         <w:r>
           <w:rPr>
@@ -1516,7 +1516,7 @@
           <w:lang w:val="en-CA" w:eastAsia="en-CA"/>
         </w:rPr>
       </w:pPr>
-      <w:hyperlink w:anchor="_Toc497380084" w:history="1">
+      <w:hyperlink w:anchor="_Toc497386567" w:history="1">
         <w:r>
           <w:rPr>
             <w:rStyle w:val="Hyperlink"/>
@@ -1560,7 +1560,7 @@
             <w:noProof/>
             <w:webHidden/>
           </w:rPr>
-          <w:instrText xml:space="preserve"> PAGEREF _Toc497380084 \h </w:instrText>
+          <w:instrText xml:space="preserve"> PAGEREF _Toc497386567 \h </w:instrText>
         </w:r>
         <w:r>
           <w:rPr>
@@ -1580,7 +1580,7 @@
             <w:noProof/>
             <w:webHidden/>
           </w:rPr>
-          <w:t>9</w:t>
+          <w:t>10</w:t>
         </w:r>
         <w:r>
           <w:rPr>
@@ -1606,7 +1606,7 @@
           <w:lang w:val="en-CA" w:eastAsia="en-CA"/>
         </w:rPr>
       </w:pPr>
-      <w:hyperlink w:anchor="_Toc497380085" w:history="1">
+      <w:hyperlink w:anchor="_Toc497386568" w:history="1">
         <w:r>
           <w:rPr>
             <w:rStyle w:val="Hyperlink"/>
@@ -1650,7 +1650,7 @@
             <w:noProof/>
             <w:webHidden/>
           </w:rPr>
-          <w:instrText xml:space="preserve"> PAGEREF _Toc497380085 \h </w:instrText>
+          <w:instrText xml:space="preserve"> PAGEREF _Toc497386568 \h </w:instrText>
         </w:r>
         <w:r>
           <w:rPr>
@@ -1670,7 +1670,7 @@
             <w:noProof/>
             <w:webHidden/>
           </w:rPr>
-          <w:t>9</w:t>
+          <w:t>10</w:t>
         </w:r>
         <w:r>
           <w:rPr>
@@ -1696,7 +1696,7 @@
           <w:lang w:val="en-CA" w:eastAsia="en-CA"/>
         </w:rPr>
       </w:pPr>
-      <w:hyperlink w:anchor="_Toc497380086" w:history="1">
+      <w:hyperlink w:anchor="_Toc497386569" w:history="1">
         <w:r>
           <w:rPr>
             <w:rStyle w:val="Hyperlink"/>
@@ -1740,7 +1740,7 @@
             <w:noProof/>
             <w:webHidden/>
           </w:rPr>
-          <w:instrText xml:space="preserve"> PAGEREF _Toc497380086 \h </w:instrText>
+          <w:instrText xml:space="preserve"> PAGEREF _Toc497386569 \h </w:instrText>
         </w:r>
         <w:r>
           <w:rPr>
@@ -1760,7 +1760,7 @@
             <w:noProof/>
             <w:webHidden/>
           </w:rPr>
-          <w:t>9</w:t>
+          <w:t>10</w:t>
         </w:r>
         <w:r>
           <w:rPr>
@@ -1786,7 +1786,7 @@
           <w:lang w:val="en-CA" w:eastAsia="en-CA"/>
         </w:rPr>
       </w:pPr>
-      <w:hyperlink w:anchor="_Toc497380087" w:history="1">
+      <w:hyperlink w:anchor="_Toc497386570" w:history="1">
         <w:r>
           <w:rPr>
             <w:rStyle w:val="Hyperlink"/>
@@ -1830,7 +1830,7 @@
             <w:noProof/>
             <w:webHidden/>
           </w:rPr>
-          <w:instrText xml:space="preserve"> PAGEREF _Toc497380087 \h </w:instrText>
+          <w:instrText xml:space="preserve"> PAGEREF _Toc497386570 \h </w:instrText>
         </w:r>
         <w:r>
           <w:rPr>
@@ -1850,7 +1850,7 @@
             <w:noProof/>
             <w:webHidden/>
           </w:rPr>
-          <w:t>10</w:t>
+          <w:t>11</w:t>
         </w:r>
         <w:r>
           <w:rPr>
@@ -1876,7 +1876,7 @@
           <w:lang w:val="en-CA" w:eastAsia="en-CA"/>
         </w:rPr>
       </w:pPr>
-      <w:hyperlink w:anchor="_Toc497380088" w:history="1">
+      <w:hyperlink w:anchor="_Toc497386571" w:history="1">
         <w:r>
           <w:rPr>
             <w:rStyle w:val="Hyperlink"/>
@@ -1920,7 +1920,7 @@
             <w:noProof/>
             <w:webHidden/>
           </w:rPr>
-          <w:instrText xml:space="preserve"> PAGEREF _Toc497380088 \h </w:instrText>
+          <w:instrText xml:space="preserve"> PAGEREF _Toc497386571 \h </w:instrText>
         </w:r>
         <w:r>
           <w:rPr>
@@ -1966,7 +1966,7 @@
           <w:lang w:val="en-CA" w:eastAsia="en-CA"/>
         </w:rPr>
       </w:pPr>
-      <w:hyperlink w:anchor="_Toc497380089" w:history="1">
+      <w:hyperlink w:anchor="_Toc497386572" w:history="1">
         <w:r>
           <w:rPr>
             <w:rStyle w:val="Hyperlink"/>
@@ -2010,7 +2010,7 @@
             <w:noProof/>
             <w:webHidden/>
           </w:rPr>
-          <w:instrText xml:space="preserve"> PAGEREF _Toc497380089 \h </w:instrText>
+          <w:instrText xml:space="preserve"> PAGEREF _Toc497386572 \h </w:instrText>
         </w:r>
         <w:r>
           <w:rPr>
@@ -2030,7 +2030,7 @@
             <w:noProof/>
             <w:webHidden/>
           </w:rPr>
-          <w:t>11</w:t>
+          <w:t>12</w:t>
         </w:r>
         <w:r>
           <w:rPr>
@@ -2056,7 +2056,7 @@
           <w:lang w:val="en-CA" w:eastAsia="en-CA"/>
         </w:rPr>
       </w:pPr>
-      <w:hyperlink w:anchor="_Toc497380090" w:history="1">
+      <w:hyperlink w:anchor="_Toc497386573" w:history="1">
         <w:r>
           <w:rPr>
             <w:rStyle w:val="Hyperlink"/>
@@ -2100,7 +2100,7 @@
             <w:noProof/>
             <w:webHidden/>
           </w:rPr>
-          <w:instrText xml:space="preserve"> PAGEREF _Toc497380090 \h </w:instrText>
+          <w:instrText xml:space="preserve"> PAGEREF _Toc497386573 \h </w:instrText>
         </w:r>
         <w:r>
           <w:rPr>
@@ -2120,7 +2120,7 @@
             <w:noProof/>
             <w:webHidden/>
           </w:rPr>
-          <w:t>11</w:t>
+          <w:t>12</w:t>
         </w:r>
         <w:r>
           <w:rPr>
@@ -2146,7 +2146,7 @@
           <w:lang w:val="en-CA" w:eastAsia="en-CA"/>
         </w:rPr>
       </w:pPr>
-      <w:hyperlink w:anchor="_Toc497380091" w:history="1">
+      <w:hyperlink w:anchor="_Toc497386574" w:history="1">
         <w:r>
           <w:rPr>
             <w:rStyle w:val="Hyperlink"/>
@@ -2190,7 +2190,7 @@
             <w:noProof/>
             <w:webHidden/>
           </w:rPr>
-          <w:instrText xml:space="preserve"> PAGEREF _Toc497380091 \h </w:instrText>
+          <w:instrText xml:space="preserve"> PAGEREF _Toc497386574 \h </w:instrText>
         </w:r>
         <w:r>
           <w:rPr>
@@ -2236,7 +2236,7 @@
           <w:lang w:val="en-CA" w:eastAsia="en-CA"/>
         </w:rPr>
       </w:pPr>
-      <w:hyperlink w:anchor="_Toc497380092" w:history="1">
+      <w:hyperlink w:anchor="_Toc497386575" w:history="1">
         <w:r>
           <w:rPr>
             <w:rStyle w:val="Hyperlink"/>
@@ -2280,7 +2280,7 @@
             <w:noProof/>
             <w:webHidden/>
           </w:rPr>
-          <w:instrText xml:space="preserve"> PAGEREF _Toc497380092 \h </w:instrText>
+          <w:instrText xml:space="preserve"> PAGEREF _Toc497386575 \h </w:instrText>
         </w:r>
         <w:r>
           <w:rPr>
@@ -2326,7 +2326,7 @@
           <w:lang w:val="en-CA" w:eastAsia="en-CA"/>
         </w:rPr>
       </w:pPr>
-      <w:hyperlink w:anchor="_Toc497380093" w:history="1">
+      <w:hyperlink w:anchor="_Toc497386576" w:history="1">
         <w:r>
           <w:rPr>
             <w:rStyle w:val="Hyperlink"/>
@@ -2370,7 +2370,7 @@
             <w:noProof/>
             <w:webHidden/>
           </w:rPr>
-          <w:instrText xml:space="preserve"> PAGEREF _Toc497380093 \h </w:instrText>
+          <w:instrText xml:space="preserve"> PAGEREF _Toc497386576 \h </w:instrText>
         </w:r>
         <w:r>
           <w:rPr>
@@ -2390,7 +2390,7 @@
             <w:noProof/>
             <w:webHidden/>
           </w:rPr>
-          <w:t>14</w:t>
+          <w:t>15</w:t>
         </w:r>
         <w:r>
           <w:rPr>
@@ -2416,7 +2416,7 @@
           <w:lang w:val="en-CA" w:eastAsia="en-CA"/>
         </w:rPr>
       </w:pPr>
-      <w:hyperlink w:anchor="_Toc497380094" w:history="1">
+      <w:hyperlink w:anchor="_Toc497386577" w:history="1">
         <w:r>
           <w:rPr>
             <w:rStyle w:val="Hyperlink"/>
@@ -2460,7 +2460,7 @@
             <w:noProof/>
             <w:webHidden/>
           </w:rPr>
-          <w:instrText xml:space="preserve"> PAGEREF _Toc497380094 \h </w:instrText>
+          <w:instrText xml:space="preserve"> PAGEREF _Toc497386577 \h </w:instrText>
         </w:r>
         <w:r>
           <w:rPr>
@@ -2480,7 +2480,7 @@
             <w:noProof/>
             <w:webHidden/>
           </w:rPr>
-          <w:t>16</w:t>
+          <w:t>17</w:t>
         </w:r>
         <w:r>
           <w:rPr>
@@ -2506,7 +2506,7 @@
           <w:lang w:val="en-CA" w:eastAsia="en-CA"/>
         </w:rPr>
       </w:pPr>
-      <w:hyperlink w:anchor="_Toc497380095" w:history="1">
+      <w:hyperlink w:anchor="_Toc497386578" w:history="1">
         <w:r>
           <w:rPr>
             <w:rStyle w:val="Hyperlink"/>
@@ -2550,7 +2550,7 @@
             <w:noProof/>
             <w:webHidden/>
           </w:rPr>
-          <w:instrText xml:space="preserve"> PAGEREF _Toc497380095 \h </w:instrText>
+          <w:instrText xml:space="preserve"> PAGEREF _Toc497386578 \h </w:instrText>
         </w:r>
         <w:r>
           <w:rPr>
@@ -2570,7 +2570,7 @@
             <w:noProof/>
             <w:webHidden/>
           </w:rPr>
-          <w:t>18</w:t>
+          <w:t>19</w:t>
         </w:r>
         <w:r>
           <w:rPr>
@@ -2596,7 +2596,7 @@
           <w:lang w:val="en-CA" w:eastAsia="en-CA"/>
         </w:rPr>
       </w:pPr>
-      <w:hyperlink w:anchor="_Toc497380096" w:history="1">
+      <w:hyperlink w:anchor="_Toc497386579" w:history="1">
         <w:r>
           <w:rPr>
             <w:rStyle w:val="Hyperlink"/>
@@ -2640,7 +2640,7 @@
             <w:noProof/>
             <w:webHidden/>
           </w:rPr>
-          <w:instrText xml:space="preserve"> PAGEREF _Toc497380096 \h </w:instrText>
+          <w:instrText xml:space="preserve"> PAGEREF _Toc497386579 \h </w:instrText>
         </w:r>
         <w:r>
           <w:rPr>
@@ -2660,7 +2660,7 @@
             <w:noProof/>
             <w:webHidden/>
           </w:rPr>
-          <w:t>18</w:t>
+          <w:t>19</w:t>
         </w:r>
         <w:r>
           <w:rPr>
@@ -2686,7 +2686,7 @@
           <w:lang w:val="en-CA" w:eastAsia="en-CA"/>
         </w:rPr>
       </w:pPr>
-      <w:hyperlink w:anchor="_Toc497380097" w:history="1">
+      <w:hyperlink w:anchor="_Toc497386580" w:history="1">
         <w:r>
           <w:rPr>
             <w:rStyle w:val="Hyperlink"/>
@@ -2730,7 +2730,7 @@
             <w:noProof/>
             <w:webHidden/>
           </w:rPr>
-          <w:instrText xml:space="preserve"> PAGEREF _Toc497380097 \h </w:instrText>
+          <w:instrText xml:space="preserve"> PAGEREF _Toc497386580 \h </w:instrText>
         </w:r>
         <w:r>
           <w:rPr>
@@ -2750,7 +2750,7 @@
             <w:noProof/>
             <w:webHidden/>
           </w:rPr>
-          <w:t>19</w:t>
+          <w:t>20</w:t>
         </w:r>
         <w:r>
           <w:rPr>
@@ -2762,6 +2762,96 @@
       </w:hyperlink>
     </w:p>
     <w:p>
+      <w:pPr>
+        <w:pStyle w:val="TOC2"/>
+        <w:tabs>
+          <w:tab w:val="left" w:pos="880"/>
+          <w:tab w:val="right" w:leader="dot" w:pos="9350"/>
+        </w:tabs>
+        <w:rPr>
+          <w:rFonts w:ascii="Calibri" w:eastAsia="Times New Roman" w:hAnsi="Calibri"/>
+          <w:noProof/>
+          <w:sz w:val="22"/>
+          <w:szCs w:val="22"/>
+          <w:lang w:val="en-CA" w:eastAsia="en-CA"/>
+        </w:rPr>
+      </w:pPr>
+      <w:hyperlink w:anchor="_Toc497386581" w:history="1">
+        <w:r>
+          <w:rPr>
+            <w:rStyle w:val="Hyperlink"/>
+            <w:noProof/>
+          </w:rPr>
+          <w:t>9.3</w:t>
+        </w:r>
+        <w:r>
+          <w:rPr>
+            <w:rFonts w:ascii="Calibri" w:eastAsia="Times New Roman" w:hAnsi="Calibri"/>
+            <w:noProof/>
+            <w:sz w:val="22"/>
+            <w:szCs w:val="22"/>
+            <w:lang w:val="en-CA" w:eastAsia="en-CA"/>
+          </w:rPr>
+          <w:tab/>
+        </w:r>
+        <w:r>
+          <w:rPr>
+            <w:rStyle w:val="Hyperlink"/>
+            <w:noProof/>
+          </w:rPr>
+          <w:t>Inspect Core Area Value Component Calculations</w:t>
+        </w:r>
+        <w:r>
+          <w:rPr>
+            <w:noProof/>
+            <w:webHidden/>
+          </w:rPr>
+          <w:tab/>
+        </w:r>
+        <w:r>
+          <w:rPr>
+            <w:noProof/>
+            <w:webHidden/>
+          </w:rPr>
+          <w:fldChar w:fldCharType="begin"/>
+        </w:r>
+        <w:r>
+          <w:rPr>
+            <w:noProof/>
+            <w:webHidden/>
+          </w:rPr>
+          <w:instrText xml:space="preserve"> PAGEREF _Toc497386581 \h </w:instrText>
+        </w:r>
+        <w:r>
+          <w:rPr>
+            <w:noProof/>
+            <w:webHidden/>
+          </w:rPr>
+        </w:r>
+        <w:r>
+          <w:rPr>
+            <w:noProof/>
+            <w:webHidden/>
+          </w:rPr>
+          <w:fldChar w:fldCharType="separate"/>
+        </w:r>
+        <w:r>
+          <w:rPr>
+            <w:noProof/>
+            <w:webHidden/>
+          </w:rPr>
+          <w:t>21</w:t>
+        </w:r>
+        <w:r>
+          <w:rPr>
+            <w:noProof/>
+            <w:webHidden/>
+          </w:rPr>
+          <w:fldChar w:fldCharType="end"/>
+        </w:r>
+      </w:hyperlink>
+    </w:p>
+    <w:p>
       <w:r>
         <w:fldChar w:fldCharType="end"/>
       </w:r>
@@ -2774,7 +2864,7 @@
       <w:r>
         <w:br w:type="page"/>
       </w:r>
-      <w:bookmarkStart w:id="2" w:name="_Toc497380074"/>
+      <w:bookmarkStart w:id="2" w:name="_Toc497386557"/>
       <w:r>
         <w:lastRenderedPageBreak/>
         <w:t>Introduction</w:t>
@@ -2910,7 +3000,7 @@
       <w:pPr>
         <w:pStyle w:val="Heading1"/>
       </w:pPr>
-      <w:bookmarkStart w:id="3" w:name="_Toc497380075"/>
+      <w:bookmarkStart w:id="3" w:name="_Toc497386558"/>
       <w:r>
         <w:t>Installation</w:t>
       </w:r>
@@ -3035,7 +3125,7 @@
       <w:pPr>
         <w:pStyle w:val="Heading1"/>
       </w:pPr>
-      <w:bookmarkStart w:id="5" w:name="_Toc497380076"/>
+      <w:bookmarkStart w:id="5" w:name="_Toc497386559"/>
       <w:r>
         <w:t>Using Linkage</w:t>
       </w:r>
@@ -3058,7 +3148,7 @@
       </w:pPr>
       <w:r>
         <w:pict w14:anchorId="1D3FA0F0">
-          <v:shape id="Picture 1" o:spid="_x0000_i1041" type="#_x0000_t75" style="width:191.25pt;height:148.5pt;visibility:visible;mso-wrap-style:square;mso-wrap-distance-left:9pt;mso-wrap-distance-top:0;mso-wrap-distance-right:9pt;mso-wrap-distance-bottom:0;mso-position-horizontal:absolute;mso-position-horizontal-relative:text;mso-position-vertical:absolute;mso-position-vertical-relative:text">
+          <v:shape id="Picture 1" o:spid="_x0000_i1025" type="#_x0000_t75" style="width:191.25pt;height:148.5pt;visibility:visible;mso-wrap-style:square;mso-wrap-distance-left:9pt;mso-wrap-distance-top:0;mso-wrap-distance-right:9pt;mso-wrap-distance-bottom:0;mso-position-horizontal:absolute;mso-position-horizontal-relative:text;mso-position-vertical:absolute;mso-position-vertical-relative:text">
             <v:imagedata r:id="rId13" o:title=""/>
           </v:shape>
         </w:pict>
@@ -3183,7 +3273,7 @@
       <w:pPr>
         <w:pStyle w:val="Heading2"/>
       </w:pPr>
-      <w:bookmarkStart w:id="6" w:name="_Toc497380077"/>
+      <w:bookmarkStart w:id="6" w:name="_Toc497386560"/>
       <w:r>
         <w:t>Required Inputs</w:t>
       </w:r>
@@ -3288,7 +3378,7 @@
       <w:pPr>
         <w:pStyle w:val="Heading2"/>
       </w:pPr>
-      <w:bookmarkStart w:id="7" w:name="_Toc497380078"/>
+      <w:bookmarkStart w:id="7" w:name="_Toc497386561"/>
       <w:r>
         <w:t>Core Area Value (CAV) Options</w:t>
       </w:r>
@@ -3627,7 +3717,7 @@
       <w:pPr>
         <w:pStyle w:val="Heading2"/>
       </w:pPr>
-      <w:bookmarkStart w:id="8" w:name="_Toc497380079"/>
+      <w:bookmarkStart w:id="8" w:name="_Toc497386562"/>
       <w:r>
         <w:t>Corridor Specific Priority (CSP) Options</w:t>
       </w:r>
@@ -4118,7 +4208,7 @@
       <w:pPr>
         <w:pStyle w:val="Heading2"/>
       </w:pPr>
-      <w:bookmarkStart w:id="9" w:name="_Toc497380080"/>
+      <w:bookmarkStart w:id="9" w:name="_Toc497386563"/>
       <w:r>
         <w:t>Blended Priority Options</w:t>
       </w:r>
@@ -4230,7 +4320,7 @@
       <w:pPr>
         <w:pStyle w:val="Heading2"/>
       </w:pPr>
-      <w:bookmarkStart w:id="10" w:name="_Toc497380081"/>
+      <w:bookmarkStart w:id="10" w:name="_Toc497386564"/>
       <w:r>
         <w:t>Additional Options</w:t>
       </w:r>
@@ -4314,7 +4404,7 @@
       <w:pPr>
         <w:pStyle w:val="Heading2"/>
       </w:pPr>
-      <w:bookmarkStart w:id="13" w:name="_Toc497380082"/>
+      <w:bookmarkStart w:id="13" w:name="_Toc497386565"/>
       <w:r>
         <w:t>Advanced Settings in lp_settings.py</w:t>
       </w:r>
@@ -4549,7 +4639,7 @@
       <w:pPr>
         <w:pStyle w:val="Heading1"/>
       </w:pPr>
-      <w:bookmarkStart w:id="14" w:name="_Toc497380083"/>
+      <w:bookmarkStart w:id="14" w:name="_Toc497386566"/>
       <w:bookmarkEnd w:id="0"/>
       <w:bookmarkEnd w:id="4"/>
       <w:r>
@@ -4562,7 +4652,28 @@
     </w:p>
     <w:p>
       <w:r>
-        <w:t xml:space="preserve">The following details are not required for using LP. If, however, you would like to understand the algorithm further, </w:t>
+        <w:t>The key components of LP’s multi-criteria analysis are as follows:</w:t>
+      </w:r>
+    </w:p>
+    <w:p>
+      <w:r>
+        <w:pict w14:anchorId="69143177">
+          <v:shape id="_x0000_i1040" type="#_x0000_t75" style="width:468pt;height:241.5pt;mso-position-horizontal-relative:text;mso-position-vertical-relative:text">
+            <v:imagedata r:id="rId16" o:title="ConnectivityLogicModel"/>
+          </v:shape>
+        </w:pict>
+      </w:r>
+    </w:p>
+    <w:p/>
+    <w:p>
+      <w:r>
+        <w:t xml:space="preserve">The following </w:t>
+      </w:r>
+      <w:r>
+        <w:t xml:space="preserve">algorithm </w:t>
+      </w:r>
+      <w:r>
+        <w:t xml:space="preserve">details are not required for using LP. If, however, you would like to understand the algorithm further, </w:t>
       </w:r>
       <w:r>
         <w:t>a high-level overview is provided</w:t>
@@ -4593,8 +4704,8 @@
           <w:noProof/>
         </w:rPr>
         <w:pict w14:anchorId="7C939307">
-          <v:shape id="_x0000_s1604" type="#_x0000_t75" style="position:absolute;left:0;text-align:left;margin-left:284.9pt;margin-top:3.75pt;width:183.75pt;height:141pt;z-index:-10;visibility:visible;mso-wrap-style:square;mso-wrap-distance-left:9pt;mso-wrap-distance-top:0;mso-wrap-distance-right:9pt;mso-wrap-distance-bottom:0;mso-position-horizontal-relative:text;mso-position-vertical-relative:text" wrapcoords="-88 0 -88 21485 21600 21485 21600 0 -88 0">
-            <v:imagedata r:id="rId16" o:title=""/>
+          <v:shape id="_x0000_s1604" type="#_x0000_t75" style="position:absolute;left:0;text-align:left;margin-left:284.9pt;margin-top:3.75pt;width:183.75pt;height:141pt;z-index:-7;visibility:visible;mso-wrap-style:square;mso-wrap-distance-left:9pt;mso-wrap-distance-top:0;mso-wrap-distance-right:9pt;mso-wrap-distance-bottom:0;mso-position-horizontal-relative:text;mso-position-vertical-relative:text" wrapcoords="-88 0 -88 21485 21600 21485 21600 0 -88 0">
+            <v:imagedata r:id="rId17" o:title=""/>
             <w10:wrap type="tight"/>
           </v:shape>
         </w:pict>
@@ -4619,16 +4730,12 @@
         </w:numPr>
       </w:pPr>
       <w:r>
-        <w:br w:type="page"/>
-      </w:r>
-      <w:r>
         <w:rPr>
           <w:noProof/>
         </w:rPr>
-        <w:lastRenderedPageBreak/>
         <w:pict w14:anchorId="447C6AE7">
-          <v:shape id="_x0000_s1605" type="#_x0000_t75" style="position:absolute;left:0;text-align:left;margin-left:289.9pt;margin-top:3.05pt;width:145.5pt;height:124.95pt;z-index:-9;visibility:visible;mso-wrap-style:square;mso-wrap-distance-left:9pt;mso-wrap-distance-top:0;mso-wrap-distance-right:9pt;mso-wrap-distance-bottom:0;mso-position-horizontal-relative:text;mso-position-vertical-relative:text" wrapcoords="-111 0 -111 21471 21600 21471 21600 0 -111 0">
-            <v:imagedata r:id="rId17" o:title=""/>
+          <v:shape id="_x0000_s1605" type="#_x0000_t75" style="position:absolute;left:0;text-align:left;margin-left:289.9pt;margin-top:3.05pt;width:145.5pt;height:124.95pt;z-index:-6;visibility:visible;mso-wrap-style:square;mso-wrap-distance-left:9pt;mso-wrap-distance-top:0;mso-wrap-distance-right:9pt;mso-wrap-distance-bottom:0;mso-position-horizontal-relative:text;mso-position-vertical-relative:text" wrapcoords="-111 0 -111 21471 21600 21471 21600 0 -111 0">
+            <v:imagedata r:id="rId18" o:title=""/>
             <w10:wrap type="tight"/>
           </v:shape>
         </w:pict>
@@ -4666,7 +4773,7 @@
         </w:rPr>
         <w:pict w14:anchorId="741E0764">
           <v:shape id="_x0000_s1603" type="#_x0000_t75" style="position:absolute;margin-left:0;margin-top:11.15pt;width:255.55pt;height:77.25pt;z-index:2;visibility:visible;mso-wrap-style:square;mso-wrap-distance-left:9pt;mso-wrap-distance-top:0;mso-wrap-distance-right:9pt;mso-wrap-distance-bottom:0;mso-position-horizontal-relative:text;mso-position-vertical-relative:text">
-            <v:imagedata r:id="rId18" o:title=""/>
+            <v:imagedata r:id="rId19" o:title=""/>
           </v:shape>
         </w:pict>
       </w:r>
@@ -4690,8 +4797,8 @@
           <w:noProof/>
         </w:rPr>
         <w:pict w14:anchorId="3F0E819D">
-          <v:shape id="_x0000_s1606" type="#_x0000_t75" style="position:absolute;left:0;text-align:left;margin-left:296.2pt;margin-top:0;width:126pt;height:204pt;z-index:-8;visibility:visible;mso-wrap-style:square;mso-wrap-distance-left:9pt;mso-wrap-distance-top:0;mso-wrap-distance-right:9pt;mso-wrap-distance-bottom:0;mso-position-horizontal-relative:text;mso-position-vertical-relative:text" wrapcoords="-129 0 -129 21521 21600 21521 21600 0 -129 0">
-            <v:imagedata r:id="rId19" o:title=""/>
+          <v:shape id="_x0000_s1606" type="#_x0000_t75" style="position:absolute;left:0;text-align:left;margin-left:296.2pt;margin-top:0;width:126pt;height:204pt;z-index:-5;visibility:visible;mso-wrap-style:square;mso-wrap-distance-left:9pt;mso-wrap-distance-top:0;mso-wrap-distance-right:9pt;mso-wrap-distance-bottom:0;mso-position-horizontal-relative:text;mso-position-vertical-relative:text" wrapcoords="-129 0 -129 21521 21600 21521 21600 0 -129 0">
+            <v:imagedata r:id="rId20" o:title=""/>
             <w10:wrap type="tight"/>
           </v:shape>
         </w:pict>
@@ -4736,6 +4843,10 @@
         </w:numPr>
       </w:pPr>
       <w:r>
+        <w:br w:type="page"/>
+      </w:r>
+      <w:r>
+        <w:lastRenderedPageBreak/>
         <w:t>Calculate Core Area Value (CAV) and its components for each core</w:t>
       </w:r>
     </w:p>
@@ -4756,8 +4867,8 @@
           <w:noProof/>
         </w:rPr>
         <w:pict w14:anchorId="2A8F284C">
-          <v:shape id="_x0000_s1607" type="#_x0000_t75" style="position:absolute;margin-left:55.65pt;margin-top:3.75pt;width:336.85pt;height:123.05pt;z-index:-7;visibility:visible;mso-wrap-style:square;mso-wrap-distance-left:9pt;mso-wrap-distance-top:0;mso-wrap-distance-right:9pt;mso-wrap-distance-bottom:0;mso-position-horizontal-relative:text;mso-position-vertical-relative:text" wrapcoords="-61 0 -61 21433 21600 21433 21600 0 -61 0">
-            <v:imagedata r:id="rId20" o:title=""/>
+          <v:shape id="_x0000_s1607" type="#_x0000_t75" style="position:absolute;margin-left:55.65pt;margin-top:3.75pt;width:336.85pt;height:123.05pt;z-index:-4;visibility:visible;mso-wrap-style:square;mso-wrap-distance-left:9pt;mso-wrap-distance-top:0;mso-wrap-distance-right:9pt;mso-wrap-distance-bottom:0;mso-position-horizontal-relative:text;mso-position-vertical-relative:text" wrapcoords="-61 0 -61 21433 21600 21433 21600 0 -61 0">
+            <v:imagedata r:id="rId21" o:title=""/>
             <w10:wrap type="tight"/>
           </v:shape>
         </w:pict>
@@ -4789,8 +4900,8 @@
           <w:noProof/>
         </w:rPr>
         <w:pict w14:anchorId="5109B14B">
-          <v:shape id="_x0000_s1608" type="#_x0000_t75" style="position:absolute;left:0;text-align:left;margin-left:57.05pt;margin-top:1.9pt;width:412.2pt;height:81.9pt;z-index:-6;visibility:visible;mso-wrap-style:square;mso-wrap-distance-left:9pt;mso-wrap-distance-top:0;mso-wrap-distance-right:9pt;mso-wrap-distance-bottom:0;mso-position-horizontal-relative:text;mso-position-vertical-relative:text" wrapcoords="-41 0 -41 21394 21600 21394 21600 0 -41 0">
-            <v:imagedata r:id="rId21" o:title=""/>
+          <v:shape id="_x0000_s1608" type="#_x0000_t75" style="position:absolute;left:0;text-align:left;margin-left:57.05pt;margin-top:1.9pt;width:412.2pt;height:81.9pt;z-index:-3;visibility:visible;mso-wrap-style:square;mso-wrap-distance-left:9pt;mso-wrap-distance-top:0;mso-wrap-distance-right:9pt;mso-wrap-distance-bottom:0;mso-position-horizontal-relative:text;mso-position-vertical-relative:text" wrapcoords="-41 0 -41 21394 21600 21394 21600 0 -41 0">
+            <v:imagedata r:id="rId22" o:title=""/>
             <w10:wrap type="tight"/>
           </v:shape>
         </w:pict>
@@ -4834,10 +4945,6 @@
         </w:numPr>
       </w:pPr>
       <w:r>
-        <w:br w:type="page"/>
-      </w:r>
-      <w:r>
-        <w:lastRenderedPageBreak/>
         <w:t>Complete calculations for each corridor</w:t>
       </w:r>
     </w:p>
@@ -4864,8 +4971,8 @@
           <w:noProof/>
         </w:rPr>
         <w:pict w14:anchorId="7BE3613C">
-          <v:shape id="_x0000_s1609" type="#_x0000_t75" style="position:absolute;left:0;text-align:left;margin-left:307.85pt;margin-top:4.35pt;width:160.3pt;height:210.55pt;z-index:-5;visibility:visible;mso-wrap-style:square;mso-wrap-distance-left:9pt;mso-wrap-distance-top:0;mso-wrap-distance-right:9pt;mso-wrap-distance-bottom:0;mso-position-horizontal-relative:text;mso-position-vertical-relative:text" wrapcoords="-92 0 -92 21530 21600 21530 21600 0 -92 0">
-            <v:imagedata r:id="rId22" o:title=""/>
+          <v:shape id="_x0000_s1609" type="#_x0000_t75" style="position:absolute;left:0;text-align:left;margin-left:307.85pt;margin-top:4.35pt;width:160.3pt;height:210.55pt;z-index:-2;visibility:visible;mso-wrap-style:square;mso-wrap-distance-left:9pt;mso-wrap-distance-top:0;mso-wrap-distance-right:9pt;mso-wrap-distance-bottom:0;mso-position-horizontal-relative:text;mso-position-vertical-relative:text" wrapcoords="-92 0 -92 21530 21600 21530 21600 0 -92 0">
+            <v:imagedata r:id="rId23" o:title=""/>
             <w10:wrap type="tight"/>
           </v:shape>
         </w:pict>
@@ -4910,12 +5017,16 @@
         </w:numPr>
       </w:pPr>
       <w:r>
+        <w:br w:type="page"/>
+      </w:r>
+      <w:r>
         <w:rPr>
           <w:noProof/>
         </w:rPr>
+        <w:lastRenderedPageBreak/>
         <w:pict w14:anchorId="5D163694">
-          <v:shape id="_x0000_s1610" type="#_x0000_t75" style="position:absolute;left:0;text-align:left;margin-left:272.4pt;margin-top:10pt;width:195.75pt;height:112.5pt;z-index:-4;visibility:visible;mso-wrap-style:square;mso-wrap-distance-left:9pt;mso-wrap-distance-top:0;mso-wrap-distance-right:9pt;mso-wrap-distance-bottom:0;mso-position-horizontal-relative:text;mso-position-vertical-relative:text" wrapcoords="-83 0 -83 21456 21600 21456 21600 0 -83 0">
-            <v:imagedata r:id="rId23" o:title=""/>
+          <v:shape id="_x0000_s1610" type="#_x0000_t75" style="position:absolute;left:0;text-align:left;margin-left:272.4pt;margin-top:10pt;width:195.75pt;height:112.5pt;z-index:-1;visibility:visible;mso-wrap-style:square;mso-wrap-distance-left:9pt;mso-wrap-distance-top:0;mso-wrap-distance-right:9pt;mso-wrap-distance-bottom:0;mso-position-horizontal-relative:text;mso-position-vertical-relative:text" wrapcoords="-83 0 -83 21456 21600 21456 21600 0 -83 0">
+            <v:imagedata r:id="rId24" o:title=""/>
             <w10:wrap type="tight"/>
           </v:shape>
         </w:pict>
@@ -5053,7 +5164,7 @@
       <w:pPr>
         <w:pStyle w:val="Heading1"/>
       </w:pPr>
-      <w:bookmarkStart w:id="15" w:name="_Toc497380084"/>
+      <w:bookmarkStart w:id="15" w:name="_Toc497386567"/>
       <w:r>
         <w:t xml:space="preserve">Other </w:t>
       </w:r>
@@ -5066,7 +5177,7 @@
       <w:pPr>
         <w:pStyle w:val="Heading2"/>
       </w:pPr>
-      <w:bookmarkStart w:id="16" w:name="_Toc497380085"/>
+      <w:bookmarkStart w:id="16" w:name="_Toc497386568"/>
       <w:r>
         <w:t>Upgrading</w:t>
       </w:r>
@@ -5138,7 +5249,7 @@
         <w:pStyle w:val="Heading2"/>
       </w:pPr>
       <w:bookmarkStart w:id="17" w:name="_Ref495249610"/>
-      <w:bookmarkStart w:id="18" w:name="_Toc497380086"/>
+      <w:bookmarkStart w:id="18" w:name="_Toc497386569"/>
       <w:r>
         <w:t>Enhancing Analyses U</w:t>
       </w:r>
@@ -5180,11 +5291,7 @@
       </w:r>
       <w:proofErr w:type="gramEnd"/>
       <w:r>
-        <w:t xml:space="preserve"> Core Area Value raster, such as a refugia dataset, that reflects the relative importance of different areas of the landscape in providing resilience to </w:t>
-      </w:r>
-      <w:r>
-        <w:lastRenderedPageBreak/>
-        <w:t>climate change. This will impact the Core Area Value, which is a component of Corridor Priority Value. See the</w:t>
+        <w:t xml:space="preserve"> Core Area Value raster, such as a refugia dataset, that reflects the relative importance of different areas of the landscape in providing resilience to climate change. This will impact the Core Area Value, which is a component of Corridor Priority Value. See the</w:t>
       </w:r>
       <w:r>
         <w:t xml:space="preserve"> </w:t>
@@ -5366,8 +5473,9 @@
       <w:pPr>
         <w:pStyle w:val="Heading2"/>
       </w:pPr>
-      <w:bookmarkStart w:id="19" w:name="_Toc497380087"/>
-      <w:r>
+      <w:bookmarkStart w:id="19" w:name="_Toc497386570"/>
+      <w:r>
+        <w:lastRenderedPageBreak/>
         <w:t>Linkage Mapper and Linkage Priority Interactions</w:t>
       </w:r>
       <w:bookmarkEnd w:id="19"/>
@@ -5951,14 +6059,7 @@
         <w:rPr>
           <w:lang w:val="en-CA"/>
         </w:rPr>
-        <w:t xml:space="preserve">Proportion of Top CSP </w:t>
-      </w:r>
-      <w:r>
-        <w:rPr>
-          <w:lang w:val="en-CA"/>
-        </w:rPr>
-        <w:lastRenderedPageBreak/>
-        <w:t>Value</w:t>
+        <w:t>Proportion of Top CSP Value</w:t>
       </w:r>
       <w:r>
         <w:rPr>
@@ -6024,7 +6125,7 @@
         <w:pStyle w:val="Heading2"/>
       </w:pPr>
       <w:bookmarkStart w:id="20" w:name="_Ref495249639"/>
-      <w:bookmarkStart w:id="21" w:name="_Toc497380088"/>
+      <w:bookmarkStart w:id="21" w:name="_Toc497386571"/>
       <w:r>
         <w:t xml:space="preserve">Other </w:t>
       </w:r>
@@ -6094,7 +6195,11 @@
         <w:t>roject_RCI.RASTER.1(Band_1) does not have valid statisti</w:t>
       </w:r>
       <w:r>
-        <w:t>cs as required by the operation” when calculating overall linkage priority, it could be that the setting used for Proportion of Top CSP Values to Keep resulted in an empty Corridor Specific Priority for one or more corridors, and therefore an empty RCI raster. Try a large</w:t>
+        <w:t xml:space="preserve">cs as required by the operation” when calculating overall linkage priority, it could be that the setting used for Proportion of Top CSP Values to Keep resulted in an empty Corridor Specific Priority for one or more </w:t>
+      </w:r>
+      <w:r>
+        <w:lastRenderedPageBreak/>
+        <w:t>corridors, and therefore an empty RCI raster. Try a large</w:t>
       </w:r>
       <w:r>
         <w:t>r</w:t>
@@ -6141,7 +6246,7 @@
       <w:pPr>
         <w:pStyle w:val="Heading1"/>
       </w:pPr>
-      <w:bookmarkStart w:id="22" w:name="_Toc497380089"/>
+      <w:bookmarkStart w:id="22" w:name="_Toc497386572"/>
       <w:r>
         <w:t>Support</w:t>
       </w:r>
@@ -6175,7 +6280,7 @@
       <w:r>
         <w:t xml:space="preserve"> </w:t>
       </w:r>
-      <w:hyperlink r:id="rId24" w:history="1">
+      <w:hyperlink r:id="rId25" w:history="1">
         <w:r>
           <w:rPr>
             <w:rStyle w:val="Hyperlink"/>
@@ -6198,7 +6303,7 @@
       <w:pPr>
         <w:pStyle w:val="Heading1"/>
       </w:pPr>
-      <w:bookmarkStart w:id="23" w:name="_Toc497380090"/>
+      <w:bookmarkStart w:id="23" w:name="_Toc497386573"/>
       <w:r>
         <w:t xml:space="preserve">Key </w:t>
       </w:r>
@@ -6325,7 +6430,6 @@
         </w:numPr>
       </w:pPr>
       <w:r>
-        <w:lastRenderedPageBreak/>
         <w:t>LM = Linkage Map</w:t>
       </w:r>
       <w:r>
@@ -6364,7 +6468,7 @@
       </w:pPr>
       <w:bookmarkStart w:id="24" w:name="_Ref495296069"/>
       <w:bookmarkStart w:id="25" w:name="_Ref495296084"/>
-      <w:bookmarkStart w:id="26" w:name="_Toc497380091"/>
+      <w:bookmarkStart w:id="26" w:name="_Toc497386574"/>
       <w:r>
         <w:t xml:space="preserve">Linkage Priority </w:t>
       </w:r>
@@ -6379,7 +6483,7 @@
       <w:pPr>
         <w:pStyle w:val="Heading2"/>
       </w:pPr>
-      <w:bookmarkStart w:id="27" w:name="_Toc497380092"/>
+      <w:bookmarkStart w:id="27" w:name="_Toc497386575"/>
       <w:r>
         <w:t>Run with Default Parameters</w:t>
       </w:r>
@@ -6526,6 +6630,7 @@
         <w:spacing w:after="120"/>
       </w:pPr>
       <w:r>
+        <w:lastRenderedPageBreak/>
         <w:t>If you don’t have an ArcGIS Advanced/</w:t>
       </w:r>
       <w:proofErr w:type="spellStart"/>
@@ -6560,10 +6665,9 @@
         <w:rPr>
           <w:noProof/>
         </w:rPr>
-        <w:lastRenderedPageBreak/>
         <w:pict w14:anchorId="23906C2E">
-          <v:shape id="_x0000_i1049" type="#_x0000_t75" style="width:447.75pt;height:609pt;visibility:visible;mso-wrap-style:square">
-            <v:imagedata r:id="rId25" o:title=""/>
+          <v:shape id="_x0000_i1028" type="#_x0000_t75" style="width:447.75pt;height:609pt;visibility:visible;mso-wrap-style:square">
+            <v:imagedata r:id="rId26" o:title=""/>
           </v:shape>
         </w:pict>
       </w:r>
@@ -6629,10 +6733,9 @@
         <w:rPr>
           <w:noProof/>
         </w:rPr>
-        <w:lastRenderedPageBreak/>
         <w:pict w14:anchorId="62B940A9">
           <v:shape id="_x0000_i1029" type="#_x0000_t75" style="width:441pt;height:165pt;visibility:visible;mso-wrap-style:square">
-            <v:imagedata r:id="rId26" o:title=""/>
+            <v:imagedata r:id="rId27" o:title=""/>
           </v:shape>
         </w:pict>
       </w:r>
@@ -6742,60 +6845,7 @@
       </w:pPr>
       <w:r>
         <w:pict w14:anchorId="519BCD70">
-          <v:shape id="_x0000_i1052" type="#_x0000_t75" style="width:424.5pt;height:337.5pt;mso-position-horizontal-relative:text;mso-position-vertical-relative:text">
-            <v:imagedata r:id="rId27" o:title=""/>
-          </v:shape>
-        </w:pict>
-      </w:r>
-    </w:p>
-    <w:p>
-      <w:pPr>
-        <w:spacing w:after="120"/>
-      </w:pPr>
-      <w:r>
-        <w:t xml:space="preserve">(Note, sometimes the low value is not exactly 0 due to a rounding error.) </w:t>
-      </w:r>
-    </w:p>
-    <w:p>
-      <w:pPr>
-        <w:spacing w:after="120"/>
-      </w:pPr>
-      <w:r>
-        <w:t>LP also combines</w:t>
-      </w:r>
-      <w:r>
-        <w:t xml:space="preserve"> </w:t>
-      </w:r>
-      <w:r>
-        <w:t xml:space="preserve">the linkage priority </w:t>
-      </w:r>
-      <w:r>
-        <w:t xml:space="preserve">with the </w:t>
-      </w:r>
-      <w:r>
-        <w:t xml:space="preserve">truncated cost output </w:t>
-      </w:r>
-      <w:r>
-        <w:t xml:space="preserve">from the Build Network and Map Linkages tool in an evenly weighted sum, </w:t>
-      </w:r>
-      <w:r>
-        <w:t xml:space="preserve">and calls it </w:t>
-      </w:r>
-      <w:r>
-        <w:t>v001_blended_priority layer:</w:t>
-      </w:r>
-    </w:p>
-    <w:p>
-      <w:pPr>
-        <w:spacing w:after="120"/>
-        <w:rPr>
-          <w:noProof/>
-        </w:rPr>
-      </w:pPr>
-      <w:r>
-        <w:lastRenderedPageBreak/>
-        <w:pict w14:anchorId="5D614F71">
-          <v:shape id="_x0000_i1055" type="#_x0000_t75" style="width:425.25pt;height:333pt;mso-position-horizontal-relative:text;mso-position-vertical-relative:text">
+          <v:shape id="_x0000_i1030" type="#_x0000_t75" style="width:424.5pt;height:337.5pt;mso-position-horizontal-relative:text;mso-position-vertical-relative:text">
             <v:imagedata r:id="rId28" o:title=""/>
           </v:shape>
         </w:pict>
@@ -6804,30 +6854,51 @@
     <w:p>
       <w:pPr>
         <w:spacing w:after="120"/>
+      </w:pPr>
+      <w:r>
+        <w:lastRenderedPageBreak/>
+        <w:t xml:space="preserve">(Note, sometimes the low value is not exactly 0 due to a rounding error.) </w:t>
+      </w:r>
+    </w:p>
+    <w:p>
+      <w:pPr>
+        <w:spacing w:after="120"/>
+      </w:pPr>
+      <w:r>
+        <w:t>LP also combines</w:t>
+      </w:r>
+      <w:r>
+        <w:t xml:space="preserve"> </w:t>
+      </w:r>
+      <w:r>
+        <w:t xml:space="preserve">the linkage priority </w:t>
+      </w:r>
+      <w:r>
+        <w:t xml:space="preserve">with the </w:t>
+      </w:r>
+      <w:r>
+        <w:t xml:space="preserve">truncated cost output </w:t>
+      </w:r>
+      <w:r>
+        <w:t xml:space="preserve">from the Build Network and Map Linkages tool in an evenly weighted sum, </w:t>
+      </w:r>
+      <w:r>
+        <w:t xml:space="preserve">and calls it </w:t>
+      </w:r>
+      <w:r>
+        <w:t>v001_blended_priority layer:</w:t>
+      </w:r>
+    </w:p>
+    <w:p>
+      <w:pPr>
+        <w:spacing w:after="120"/>
         <w:rPr>
           <w:noProof/>
         </w:rPr>
       </w:pPr>
       <w:r>
-        <w:rPr>
-          <w:noProof/>
-        </w:rPr>
-        <w:t xml:space="preserve">Note, you can change the weight in the Blended Priority Options: </w:t>
-      </w:r>
-    </w:p>
-    <w:p>
-      <w:pPr>
-        <w:spacing w:after="120"/>
-        <w:rPr>
-          <w:noProof/>
-        </w:rPr>
-      </w:pPr>
-      <w:r>
-        <w:rPr>
-          <w:noProof/>
-        </w:rPr>
-        <w:pict w14:anchorId="31546BC8">
-          <v:shape id="_x0000_i1032" type="#_x0000_t75" style="width:468pt;height:78pt;visibility:visible;mso-wrap-style:square">
+        <w:pict w14:anchorId="5D614F71">
+          <v:shape id="_x0000_i1031" type="#_x0000_t75" style="width:425.25pt;height:333pt;mso-position-horizontal-relative:text;mso-position-vertical-relative:text">
             <v:imagedata r:id="rId29" o:title=""/>
           </v:shape>
         </w:pict>
@@ -6835,9 +6906,41 @@
     </w:p>
     <w:p>
       <w:pPr>
+        <w:spacing w:after="120"/>
+        <w:rPr>
+          <w:noProof/>
+        </w:rPr>
+      </w:pPr>
+      <w:r>
+        <w:rPr>
+          <w:noProof/>
+        </w:rPr>
+        <w:t xml:space="preserve">Note, you can change the weight in the Blended Priority Options: </w:t>
+      </w:r>
+    </w:p>
+    <w:p>
+      <w:pPr>
+        <w:spacing w:after="120"/>
+        <w:rPr>
+          <w:noProof/>
+        </w:rPr>
+      </w:pPr>
+      <w:r>
+        <w:rPr>
+          <w:noProof/>
+        </w:rPr>
+        <w:pict w14:anchorId="31546BC8">
+          <v:shape id="_x0000_i1032" type="#_x0000_t75" style="width:468pt;height:78pt;visibility:visible;mso-wrap-style:square">
+            <v:imagedata r:id="rId30" o:title=""/>
+          </v:shape>
+        </w:pict>
+      </w:r>
+    </w:p>
+    <w:p>
+      <w:pPr>
         <w:pStyle w:val="Heading2"/>
       </w:pPr>
-      <w:bookmarkStart w:id="28" w:name="_Toc497380093"/>
+      <w:bookmarkStart w:id="28" w:name="_Toc497386576"/>
       <w:r>
         <w:t>Add Climate Refugia</w:t>
       </w:r>
@@ -6996,8 +7099,8 @@
       <w:r>
         <w:lastRenderedPageBreak/>
         <w:pict w14:anchorId="38EC3BC7">
-          <v:shape id="_x0000_i1057" type="#_x0000_t75" style="width:437.25pt;height:222pt;mso-position-horizontal-relative:text;mso-position-vertical-relative:text">
-            <v:imagedata r:id="rId30" o:title=""/>
+          <v:shape id="_x0000_i1033" type="#_x0000_t75" style="width:437.25pt;height:222pt;mso-position-horizontal-relative:text;mso-position-vertical-relative:text">
+            <v:imagedata r:id="rId31" o:title=""/>
           </v:shape>
         </w:pict>
       </w:r>
@@ -7037,7 +7140,7 @@
       <w:r>
         <w:t xml:space="preserve">(from </w:t>
       </w:r>
-      <w:hyperlink r:id="rId31" w:history="1">
+      <w:hyperlink r:id="rId32" w:history="1">
         <w:r>
           <w:rPr>
             <w:rStyle w:val="Hyperlink"/>
@@ -7248,8 +7351,8 @@
       <w:r>
         <w:lastRenderedPageBreak/>
         <w:pict w14:anchorId="02E45611">
-          <v:shape id="_x0000_i1059" type="#_x0000_t75" style="width:423.75pt;height:333pt;mso-position-horizontal-relative:text;mso-position-vertical-relative:text">
-            <v:imagedata r:id="rId32" o:title=""/>
+          <v:shape id="_x0000_i1034" type="#_x0000_t75" style="width:423.75pt;height:333pt;mso-position-horizontal-relative:text;mso-position-vertical-relative:text">
+            <v:imagedata r:id="rId33" o:title=""/>
           </v:shape>
         </w:pict>
       </w:r>
@@ -7281,7 +7384,7 @@
       <w:pPr>
         <w:pStyle w:val="Heading2"/>
       </w:pPr>
-      <w:bookmarkStart w:id="29" w:name="_Toc497380094"/>
+      <w:bookmarkStart w:id="29" w:name="_Toc497386577"/>
       <w:r>
         <w:t>Add Climate Signature</w:t>
       </w:r>
@@ -7401,8 +7504,8 @@
       <w:r>
         <w:lastRenderedPageBreak/>
         <w:pict w14:anchorId="610D06F8">
-          <v:shape id="_x0000_i1132" type="#_x0000_t75" style="width:381.75pt;height:362.25pt;mso-position-horizontal-relative:text;mso-position-vertical-relative:text">
-            <v:imagedata r:id="rId33" o:title=""/>
+          <v:shape id="_x0000_i1035" type="#_x0000_t75" style="width:381.75pt;height:362.25pt;mso-position-horizontal-relative:text;mso-position-vertical-relative:text">
+            <v:imagedata r:id="rId34" o:title=""/>
           </v:shape>
         </w:pict>
       </w:r>
@@ -7433,7 +7536,7 @@
       <w:r>
         <w:t xml:space="preserve">This dataset is the observed Climatic Water Deficit, where higher values are hotter/drier (from </w:t>
       </w:r>
-      <w:hyperlink r:id="rId34" w:history="1">
+      <w:hyperlink r:id="rId35" w:history="1">
         <w:r>
           <w:rPr>
             <w:rStyle w:val="Hyperlink"/>
@@ -7652,249 +7755,7 @@
       </w:pPr>
       <w:r>
         <w:pict w14:anchorId="7D6EFE1A">
-          <v:shape id="_x0000_i1062" type="#_x0000_t75" style="width:426.75pt;height:334.5pt;mso-position-horizontal-relative:text;mso-position-vertical-relative:text">
-            <v:imagedata r:id="rId35" o:title=""/>
-          </v:shape>
-        </w:pict>
-      </w:r>
-    </w:p>
-    <w:p>
-      <w:pPr>
-        <w:spacing w:after="120"/>
-        <w:rPr>
-          <w:noProof/>
-        </w:rPr>
-      </w:pPr>
-      <w:r>
-        <w:rPr>
-          <w:noProof/>
-        </w:rPr>
-        <w:t>Compared to the earlier results</w:t>
-      </w:r>
-      <w:r>
-        <w:rPr>
-          <w:noProof/>
-        </w:rPr>
-        <w:t xml:space="preserve">, including climate envelopes in the prioritization increases the increases the </w:t>
-      </w:r>
-      <w:r>
-        <w:rPr>
-          <w:noProof/>
-        </w:rPr>
-        <w:t xml:space="preserve">relative </w:t>
-      </w:r>
-      <w:r>
-        <w:rPr>
-          <w:noProof/>
-        </w:rPr>
-        <w:t>priority of the corridor</w:t>
-      </w:r>
-      <w:r>
-        <w:rPr>
-          <w:noProof/>
-        </w:rPr>
-        <w:t>s 2-5, 3-5</w:t>
-      </w:r>
-      <w:r>
-        <w:rPr>
-          <w:noProof/>
-        </w:rPr>
-        <w:t xml:space="preserve"> and 3-4, as all of these link a core with high cl</w:t>
-      </w:r>
-      <w:r>
-        <w:rPr>
-          <w:noProof/>
-        </w:rPr>
-        <w:t>imatic water deficit (hotter</w:t>
-      </w:r>
-      <w:r>
-        <w:rPr>
-          <w:noProof/>
-          <w:lang w:val="en-CA"/>
-        </w:rPr>
-        <w:t>/</w:t>
-      </w:r>
-      <w:r>
-        <w:rPr>
-          <w:noProof/>
-        </w:rPr>
-        <w:t>drier) to one with lower CWD.</w:t>
-      </w:r>
-    </w:p>
-    <w:p>
-      <w:pPr>
-        <w:spacing w:after="120"/>
-        <w:rPr>
-          <w:noProof/>
-        </w:rPr>
-      </w:pPr>
-      <w:r>
-        <w:rPr>
-          <w:noProof/>
-        </w:rPr>
-        <w:t>Note that a climate_signature_future layer has also been provided, and you are encouraged to run the climate signature scenario again with both the current and future layers, which will calculate the climate envelope difference of core pairs between the current situation and the future estimate.</w:t>
-      </w:r>
-    </w:p>
-    <w:p>
-      <w:pPr>
-        <w:spacing w:after="120"/>
-        <w:rPr>
-          <w:noProof/>
-        </w:rPr>
-      </w:pPr>
-      <w:r>
-        <w:rPr>
-          <w:noProof/>
-        </w:rPr>
-        <w:t xml:space="preserve">Please refer to sections </w:t>
-      </w:r>
-      <w:r>
-        <w:rPr>
-          <w:noProof/>
-        </w:rPr>
-        <w:t>3.</w:t>
-      </w:r>
-      <w:r>
-        <w:rPr>
-          <w:noProof/>
-        </w:rPr>
-        <w:t xml:space="preserve">3, </w:t>
-      </w:r>
-      <w:r>
-        <w:rPr>
-          <w:noProof/>
-        </w:rPr>
-        <w:t>3.</w:t>
-      </w:r>
-      <w:r>
-        <w:rPr>
-          <w:noProof/>
-        </w:rPr>
-        <w:t xml:space="preserve">4 and </w:t>
-      </w:r>
-      <w:r>
-        <w:rPr>
-          <w:noProof/>
-        </w:rPr>
-        <w:t>3.</w:t>
-      </w:r>
-      <w:r>
-        <w:rPr>
-          <w:noProof/>
-        </w:rPr>
-        <w:t>5 above for other optional inputs to corridor prioritization.</w:t>
-      </w:r>
-    </w:p>
-    <w:p>
-      <w:pPr>
-        <w:spacing w:after="120"/>
-      </w:pPr>
-    </w:p>
-    <w:p>
-      <w:pPr>
-        <w:pStyle w:val="Heading1"/>
-      </w:pPr>
-      <w:bookmarkStart w:id="30" w:name="_Toc497380095"/>
-      <w:r>
-        <w:t>Advanced Linkage Priority Tutorial</w:t>
-      </w:r>
-      <w:bookmarkEnd w:id="30"/>
-    </w:p>
-    <w:p>
-      <w:pPr>
-        <w:pStyle w:val="Heading2"/>
-      </w:pPr>
-      <w:bookmarkStart w:id="31" w:name="_Toc497380096"/>
-      <w:r>
-        <w:t>Shortcut for Multiple Runs</w:t>
-      </w:r>
-      <w:bookmarkEnd w:id="31"/>
-    </w:p>
-    <w:p>
-      <w:pPr>
-        <w:spacing w:after="120"/>
-        <w:rPr>
-          <w:noProof/>
-        </w:rPr>
-      </w:pPr>
-      <w:r>
-        <w:rPr>
-          <w:noProof/>
-        </w:rPr>
-        <w:t>In most projects it is useful to run multiple iterations of the model to explore different parameters, and values,</w:t>
-      </w:r>
-      <w:r>
-        <w:rPr>
-          <w:noProof/>
-        </w:rPr>
-        <w:t xml:space="preserve"> and to compare their outputs. </w:t>
-      </w:r>
-      <w:r>
-        <w:rPr>
-          <w:noProof/>
-        </w:rPr>
-        <w:t xml:space="preserve">So far, each iteration has been overwriting outputs in the v001 folder. The following discusses how to make and store multiple runs, and how to run both </w:t>
-      </w:r>
-      <w:r>
-        <w:rPr>
-          <w:b/>
-          <w:noProof/>
-        </w:rPr>
-        <w:t>Build Network and Map Linkages</w:t>
-      </w:r>
-      <w:r>
-        <w:rPr>
-          <w:noProof/>
-        </w:rPr>
-        <w:t xml:space="preserve"> as well as </w:t>
-      </w:r>
-      <w:r>
-        <w:rPr>
-          <w:b/>
-          <w:noProof/>
-        </w:rPr>
-        <w:t>Linkage Priority</w:t>
-      </w:r>
-      <w:r>
-        <w:rPr>
-          <w:noProof/>
-        </w:rPr>
-        <w:t xml:space="preserve"> tools at the same time, which is especially useful for huge landscapes, and running both overnight. at the same time. </w:t>
-      </w:r>
-    </w:p>
-    <w:p>
-      <w:pPr>
-        <w:spacing w:after="120"/>
-        <w:rPr>
-          <w:noProof/>
-        </w:rPr>
-      </w:pPr>
-      <w:r>
-        <w:rPr>
-          <w:noProof/>
-        </w:rPr>
-        <w:lastRenderedPageBreak/>
-        <w:t>Click “Edit” on one of these tools:</w:t>
-      </w:r>
-    </w:p>
-    <w:p>
-      <w:pPr>
-        <w:spacing w:after="120"/>
-        <w:rPr>
-          <w:noProof/>
-        </w:rPr>
-      </w:pPr>
-      <w:r>
-        <w:rPr>
-          <w:noProof/>
-        </w:rPr>
-        <w:pict w14:anchorId="0A37D6AB">
-          <v:roundrect id="_x0000_s1636" style="position:absolute;margin-left:40.7pt;margin-top:64.85pt;width:267.35pt;height:44.45pt;z-index:10" arcsize="10923f" filled="f" strokeweight="1.5pt"/>
-        </w:pict>
-      </w:r>
-      <w:r>
-        <w:pict w14:anchorId="3AAAAF00">
-          <v:shape id="_x0000_i1066" type="#_x0000_t75" style="width:306pt;height:121.5pt;mso-position-horizontal-relative:text;mso-position-vertical-relative:text">
+          <v:shape id="_x0000_i1036" type="#_x0000_t75" style="width:426.75pt;height:334.5pt;mso-position-horizontal-relative:text;mso-position-vertical-relative:text">
             <v:imagedata r:id="rId36" o:title=""/>
           </v:shape>
         </w:pict>
@@ -7911,139 +7772,232 @@
         <w:rPr>
           <w:noProof/>
         </w:rPr>
-        <w:t>Change the “Project Directory</w:t>
+        <w:t>Compared to the earlier results</w:t>
       </w:r>
       <w:r>
         <w:rPr>
           <w:noProof/>
         </w:rPr>
-        <w:t xml:space="preserve">” value to a new name. </w:t>
+        <w:t xml:space="preserve">, including climate envelopes in the prioritization increases the increases the </w:t>
       </w:r>
       <w:r>
         <w:rPr>
           <w:noProof/>
         </w:rPr>
-        <w:t xml:space="preserve">Run as much of the model as you can (the first step). </w:t>
+        <w:t xml:space="preserve">relative </w:t>
       </w:r>
       <w:r>
         <w:rPr>
           <w:noProof/>
         </w:rPr>
-        <w:t>Then v</w:t>
+        <w:t>priority of the corridor</w:t>
       </w:r>
       <w:r>
         <w:rPr>
           <w:noProof/>
         </w:rPr>
-        <w:t>alidate the model. Then edit any parameter values as necessary. Save, and run the entire model.</w:t>
-      </w:r>
+        <w:t>s 2-5, 3-5</w:t>
+      </w:r>
+      <w:r>
+        <w:rPr>
+          <w:noProof/>
+        </w:rPr>
+        <w:t xml:space="preserve"> and 3-4, as all of these link a core with high cl</w:t>
+      </w:r>
+      <w:r>
+        <w:rPr>
+          <w:noProof/>
+        </w:rPr>
+        <w:t>imatic water deficit (hotter</w:t>
+      </w:r>
+      <w:r>
+        <w:rPr>
+          <w:noProof/>
+          <w:lang w:val="en-CA"/>
+        </w:rPr>
+        <w:t>/</w:t>
+      </w:r>
+      <w:r>
+        <w:rPr>
+          <w:noProof/>
+        </w:rPr>
+        <w:t>drier) to one with lower CWD.</w:t>
+      </w:r>
+    </w:p>
+    <w:p>
+      <w:pPr>
+        <w:spacing w:after="120"/>
+        <w:rPr>
+          <w:noProof/>
+        </w:rPr>
+      </w:pPr>
+      <w:r>
+        <w:rPr>
+          <w:noProof/>
+        </w:rPr>
+        <w:t>Note that a climate_signature_future layer has also been provided, and you are encouraged to run the climate signature scenario again with both the current and future layers, which will calculate the climate envelope difference of core pairs between the current situation and the future estimate.</w:t>
+      </w:r>
+    </w:p>
+    <w:p>
+      <w:pPr>
+        <w:spacing w:after="120"/>
+        <w:rPr>
+          <w:noProof/>
+        </w:rPr>
+      </w:pPr>
+      <w:r>
+        <w:rPr>
+          <w:noProof/>
+        </w:rPr>
+        <w:t xml:space="preserve">Please refer to sections </w:t>
+      </w:r>
+      <w:r>
+        <w:rPr>
+          <w:noProof/>
+        </w:rPr>
+        <w:t>3.</w:t>
+      </w:r>
+      <w:r>
+        <w:rPr>
+          <w:noProof/>
+        </w:rPr>
+        <w:t xml:space="preserve">3, </w:t>
+      </w:r>
+      <w:r>
+        <w:rPr>
+          <w:noProof/>
+        </w:rPr>
+        <w:t>3.</w:t>
+      </w:r>
+      <w:r>
+        <w:rPr>
+          <w:noProof/>
+        </w:rPr>
+        <w:t xml:space="preserve">4 and </w:t>
+      </w:r>
+      <w:r>
+        <w:rPr>
+          <w:noProof/>
+        </w:rPr>
+        <w:t>3.</w:t>
+      </w:r>
+      <w:r>
+        <w:rPr>
+          <w:noProof/>
+        </w:rPr>
+        <w:t>5 above for other optional inputs to corridor prioritization.</w:t>
+      </w:r>
+    </w:p>
+    <w:p>
+      <w:pPr>
+        <w:spacing w:after="120"/>
+      </w:pPr>
+    </w:p>
+    <w:p>
+      <w:pPr>
+        <w:pStyle w:val="Heading1"/>
+      </w:pPr>
+      <w:bookmarkStart w:id="30" w:name="_Toc497386578"/>
+      <w:r>
+        <w:t>Advanced Linkage Priority Tutorial</w:t>
+      </w:r>
+      <w:bookmarkEnd w:id="30"/>
     </w:p>
     <w:p>
       <w:pPr>
         <w:pStyle w:val="Heading2"/>
       </w:pPr>
-      <w:bookmarkStart w:id="32" w:name="_Toc497380097"/>
-      <w:r>
-        <w:t>Add Centrality</w:t>
-      </w:r>
-      <w:bookmarkEnd w:id="32"/>
+      <w:bookmarkStart w:id="31" w:name="_Toc497386579"/>
+      <w:r>
+        <w:t>Shortcut for Multiple Runs</w:t>
+      </w:r>
+      <w:bookmarkEnd w:id="31"/>
     </w:p>
     <w:p>
       <w:pPr>
         <w:spacing w:after="120"/>
-      </w:pPr>
-      <w:r>
-        <w:t xml:space="preserve">Another one of LP’s </w:t>
+        <w:rPr>
+          <w:noProof/>
+        </w:rPr>
+      </w:pPr>
+      <w:r>
+        <w:rPr>
+          <w:noProof/>
+        </w:rPr>
+        <w:t>In most projects it is useful to run multiple iterations of the model to explore different parameters, and values,</w:t>
+      </w:r>
+      <w:r>
+        <w:rPr>
+          <w:noProof/>
+        </w:rPr>
+        <w:t xml:space="preserve"> and to compare their outputs. </w:t>
+      </w:r>
+      <w:r>
+        <w:rPr>
+          <w:noProof/>
+        </w:rPr>
+        <w:t xml:space="preserve">So far, each iteration has been overwriting outputs in the v001 folder. The following discusses how to make and store multiple runs, and how to run both </w:t>
       </w:r>
       <w:r>
         <w:rPr>
           <w:b/>
-        </w:rPr>
-        <w:t xml:space="preserve">optional </w:t>
+          <w:noProof/>
+        </w:rPr>
+        <w:t>Build Network and Map Linkages</w:t>
+      </w:r>
+      <w:r>
+        <w:rPr>
+          <w:noProof/>
+        </w:rPr>
+        <w:t xml:space="preserve"> as well as </w:t>
       </w:r>
       <w:r>
         <w:rPr>
           <w:b/>
-        </w:rPr>
-        <w:t>feature</w:t>
-      </w:r>
-      <w:r>
-        <w:rPr>
-          <w:b/>
-        </w:rPr>
-        <w:t>s</w:t>
-      </w:r>
-      <w:r>
-        <w:t xml:space="preserve"> for prioritizing corridors is </w:t>
-      </w:r>
-      <w:r>
-        <w:rPr>
-          <w:b/>
-        </w:rPr>
-        <w:t>core centrality</w:t>
-      </w:r>
-      <w:r>
-        <w:t xml:space="preserve">. This incorporates the outputs of </w:t>
-      </w:r>
-      <w:r>
-        <w:t>Centrality</w:t>
-      </w:r>
-      <w:r>
-        <w:t xml:space="preserve"> Mapper as an input. </w:t>
-      </w:r>
-      <w:r>
-        <w:t xml:space="preserve">See the Centrality Mapper user guide for </w:t>
-      </w:r>
-      <w:r>
-        <w:t xml:space="preserve">more information on that tool. </w:t>
-      </w:r>
-      <w:r>
-        <w:t xml:space="preserve">To use it here, run Centrality Mapper tool after running Build Network and Map Linkages, using the same </w:t>
-      </w:r>
-      <w:r>
-        <w:t>Project D</w:t>
-      </w:r>
-      <w:r>
-        <w:t>irectory.  Then, when using Linkage Priority, give Current Flow Centrality Weight in CAV Calculation a non-zero value</w:t>
-      </w:r>
-      <w:r>
-        <w:t>,</w:t>
-      </w:r>
-      <w:r>
-        <w:t xml:space="preserve"> </w:t>
-      </w:r>
-      <w:r>
-        <w:t>s</w:t>
-      </w:r>
-      <w:r>
-        <w:t>uch as the following (</w:t>
-      </w:r>
-      <w:r>
-        <w:t>r</w:t>
-      </w:r>
-      <w:r>
-        <w:t xml:space="preserve">emember, “best practice” is that all weights add to 1, so note that the </w:t>
-      </w:r>
-      <w:r>
-        <w:t>Current Flow Centrality</w:t>
-      </w:r>
-      <w:r>
-        <w:t xml:space="preserve"> </w:t>
-      </w:r>
-      <w:r>
-        <w:t>W</w:t>
-      </w:r>
-      <w:r>
-        <w:t>eight has been adjusted):</w:t>
+          <w:noProof/>
+        </w:rPr>
+        <w:t>Linkage Priority</w:t>
+      </w:r>
+      <w:r>
+        <w:rPr>
+          <w:noProof/>
+        </w:rPr>
+        <w:t xml:space="preserve"> tools at the same time, which is especially useful for huge landscapes, and running both overnight. at the same time. </w:t>
       </w:r>
     </w:p>
     <w:p>
       <w:pPr>
         <w:spacing w:after="120"/>
-      </w:pPr>
-      <w:r>
-        <w:pict w14:anchorId="608A484B">
-          <v:shape id="_x0000_i1068" type="#_x0000_t75" style="width:375.75pt;height:171pt;mso-position-horizontal-relative:text;mso-position-vertical-relative:text">
+        <w:rPr>
+          <w:noProof/>
+        </w:rPr>
+      </w:pPr>
+      <w:r>
+        <w:rPr>
+          <w:noProof/>
+        </w:rPr>
+        <w:lastRenderedPageBreak/>
+        <w:t>Click “Edit” on one of these tools:</w:t>
+      </w:r>
+    </w:p>
+    <w:p>
+      <w:pPr>
+        <w:spacing w:after="120"/>
+        <w:rPr>
+          <w:noProof/>
+        </w:rPr>
+      </w:pPr>
+      <w:r>
+        <w:rPr>
+          <w:noProof/>
+        </w:rPr>
+        <w:pict w14:anchorId="0A37D6AB">
+          <v:roundrect id="_x0000_s1636" style="position:absolute;margin-left:40.7pt;margin-top:64.85pt;width:267.35pt;height:44.45pt;z-index:3" arcsize="10923f" filled="f" strokeweight="1.5pt"/>
+        </w:pict>
+      </w:r>
+      <w:r>
+        <w:pict w14:anchorId="3AAAAF00">
+          <v:shape id="_x0000_i1037" type="#_x0000_t75" style="width:306pt;height:121.5pt;mso-position-horizontal-relative:text;mso-position-vertical-relative:text">
             <v:imagedata r:id="rId37" o:title=""/>
           </v:shape>
         </w:pict>
@@ -8056,32 +8010,143 @@
           <w:noProof/>
         </w:rPr>
       </w:pPr>
+      <w:r>
+        <w:rPr>
+          <w:noProof/>
+        </w:rPr>
+        <w:t>Change the “Project Directory</w:t>
+      </w:r>
+      <w:r>
+        <w:rPr>
+          <w:noProof/>
+        </w:rPr>
+        <w:t xml:space="preserve">” value to a new name. </w:t>
+      </w:r>
+      <w:r>
+        <w:rPr>
+          <w:noProof/>
+        </w:rPr>
+        <w:t xml:space="preserve">Run as much of the model as you can (the first step). </w:t>
+      </w:r>
+      <w:r>
+        <w:rPr>
+          <w:noProof/>
+        </w:rPr>
+        <w:t>Then v</w:t>
+      </w:r>
+      <w:r>
+        <w:rPr>
+          <w:noProof/>
+        </w:rPr>
+        <w:t>alidate the model. Then edit any parameter values as necessary. Save, and run the entire model.</w:t>
+      </w:r>
+    </w:p>
+    <w:p>
+      <w:pPr>
+        <w:pStyle w:val="Heading2"/>
+      </w:pPr>
+      <w:bookmarkStart w:id="32" w:name="_Toc497386580"/>
+      <w:r>
+        <w:t>Add Centrality</w:t>
+      </w:r>
+      <w:bookmarkEnd w:id="32"/>
     </w:p>
     <w:p>
       <w:pPr>
         <w:spacing w:after="120"/>
-        <w:rPr>
-          <w:noProof/>
-        </w:rPr>
-      </w:pPr>
-      <w:r>
-        <w:rPr>
-          <w:noProof/>
-        </w:rPr>
-        <w:t>The result should look like the following:</w:t>
+      </w:pPr>
+      <w:r>
+        <w:t xml:space="preserve">Another one of LP’s </w:t>
+      </w:r>
+      <w:r>
+        <w:rPr>
+          <w:b/>
+        </w:rPr>
+        <w:t xml:space="preserve">optional </w:t>
+      </w:r>
+      <w:r>
+        <w:rPr>
+          <w:b/>
+        </w:rPr>
+        <w:t>feature</w:t>
+      </w:r>
+      <w:r>
+        <w:rPr>
+          <w:b/>
+        </w:rPr>
+        <w:t>s</w:t>
+      </w:r>
+      <w:r>
+        <w:t xml:space="preserve"> for prioritizing corridors is </w:t>
+      </w:r>
+      <w:r>
+        <w:rPr>
+          <w:b/>
+        </w:rPr>
+        <w:t>core centrality</w:t>
+      </w:r>
+      <w:r>
+        <w:t xml:space="preserve">. This incorporates the outputs of </w:t>
+      </w:r>
+      <w:r>
+        <w:t>Centrality</w:t>
+      </w:r>
+      <w:r>
+        <w:t xml:space="preserve"> Mapper as an input. </w:t>
+      </w:r>
+      <w:r>
+        <w:t xml:space="preserve">See the Centrality Mapper user guide for </w:t>
+      </w:r>
+      <w:r>
+        <w:t xml:space="preserve">more information on that tool. </w:t>
+      </w:r>
+      <w:r>
+        <w:t xml:space="preserve">To use it here, run Centrality Mapper tool after running Build Network and Map Linkages, using the same </w:t>
+      </w:r>
+      <w:r>
+        <w:t>Project D</w:t>
+      </w:r>
+      <w:r>
+        <w:t>irectory.  Then, when using Linkage Priority, give Current Flow Centrality Weight in CAV Calculation a non-zero value</w:t>
+      </w:r>
+      <w:r>
+        <w:t>,</w:t>
+      </w:r>
+      <w:r>
+        <w:t xml:space="preserve"> </w:t>
+      </w:r>
+      <w:r>
+        <w:t>s</w:t>
+      </w:r>
+      <w:r>
+        <w:t>uch as the following (</w:t>
+      </w:r>
+      <w:r>
+        <w:t>r</w:t>
+      </w:r>
+      <w:r>
+        <w:t xml:space="preserve">emember, “best practice” is that all weights add to 1, so note that the </w:t>
+      </w:r>
+      <w:r>
+        <w:t>Current Flow Centrality</w:t>
+      </w:r>
+      <w:r>
+        <w:t xml:space="preserve"> </w:t>
+      </w:r>
+      <w:r>
+        <w:t>W</w:t>
+      </w:r>
+      <w:r>
+        <w:t>eight has been adjusted):</w:t>
       </w:r>
     </w:p>
     <w:p>
       <w:pPr>
         <w:spacing w:after="120"/>
-        <w:rPr>
-          <w:noProof/>
-        </w:rPr>
-      </w:pPr>
-      <w:r>
-        <w:lastRenderedPageBreak/>
-        <w:pict w14:anchorId="4275F9D4">
-          <v:shape id="_x0000_i1070" type="#_x0000_t75" style="width:429pt;height:332.25pt;mso-position-horizontal-relative:text;mso-position-vertical-relative:text">
+      </w:pPr>
+      <w:r>
+        <w:pict w14:anchorId="608A484B">
+          <v:shape id="_x0000_i1038" type="#_x0000_t75" style="width:375.75pt;height:171pt;mso-position-horizontal-relative:text;mso-position-vertical-relative:text">
             <v:imagedata r:id="rId38" o:title=""/>
           </v:shape>
         </w:pict>
@@ -8094,10 +8159,48 @@
           <w:noProof/>
         </w:rPr>
       </w:pPr>
-      <w:r>
+    </w:p>
+    <w:p>
+      <w:pPr>
+        <w:spacing w:after="120"/>
         <w:rPr>
           <w:noProof/>
         </w:rPr>
+      </w:pPr>
+      <w:r>
+        <w:rPr>
+          <w:noProof/>
+        </w:rPr>
+        <w:t>The result should look like the following:</w:t>
+      </w:r>
+    </w:p>
+    <w:p>
+      <w:pPr>
+        <w:spacing w:after="120"/>
+        <w:rPr>
+          <w:noProof/>
+        </w:rPr>
+      </w:pPr>
+      <w:r>
+        <w:lastRenderedPageBreak/>
+        <w:pict w14:anchorId="4275F9D4">
+          <v:shape id="_x0000_i1039" type="#_x0000_t75" style="width:429pt;height:332.25pt;mso-position-horizontal-relative:text;mso-position-vertical-relative:text">
+            <v:imagedata r:id="rId39" o:title=""/>
+          </v:shape>
+        </w:pict>
+      </w:r>
+    </w:p>
+    <w:p>
+      <w:pPr>
+        <w:spacing w:after="120"/>
+        <w:rPr>
+          <w:noProof/>
+        </w:rPr>
+      </w:pPr>
+      <w:r>
+        <w:rPr>
+          <w:noProof/>
+        </w:rPr>
         <w:t>Note that Cores 2 and 3 are more cental than Cores 1,</w:t>
       </w:r>
       <w:r>
@@ -8167,13 +8270,66 @@
         <w:t>ll-to-one” option which is faster on large landscapes and very similar in output.</w:t>
       </w:r>
     </w:p>
+    <w:p>
+      <w:pPr>
+        <w:pStyle w:val="Heading2"/>
+        <w:rPr>
+          <w:noProof/>
+        </w:rPr>
+      </w:pPr>
+      <w:bookmarkStart w:id="33" w:name="_Toc497386581"/>
+      <w:r>
+        <w:rPr>
+          <w:noProof/>
+        </w:rPr>
+        <w:t>Inspect Core Area Value Component Calculations</w:t>
+      </w:r>
+      <w:bookmarkEnd w:id="33"/>
+    </w:p>
+    <w:p>
+      <w:r>
+        <w:t>The components of core area value (see Geoprocessing Overview above) are all calculated in the input Core Area Feature Class attribute table, as follows:</w:t>
+      </w:r>
+    </w:p>
+    <w:p>
+      <w:r>
+        <w:pict w14:anchorId="2480F2EB">
+          <v:shape id="_x0000_i1069" type="#_x0000_t75" style="width:468pt;height:75.75pt;mso-position-horizontal-relative:text;mso-position-vertical-relative:text">
+            <v:imagedata r:id="rId40" o:title=""/>
+          </v:shape>
+        </w:pict>
+      </w:r>
+    </w:p>
+    <w:p>
+      <w:r>
+        <w:pict w14:anchorId="62093E52">
+          <v:shape id="_x0000_i1071" type="#_x0000_t75" style="width:468pt;height:75.75pt;mso-position-horizontal-relative:text;mso-position-vertical-relative:text">
+            <v:imagedata r:id="rId41" o:title=""/>
+          </v:shape>
+        </w:pict>
+      </w:r>
+    </w:p>
+    <w:p/>
+    <w:p>
+      <w:r>
+        <w:t>Note that the Expert Core Area Value (</w:t>
+      </w:r>
+      <w:proofErr w:type="spellStart"/>
+      <w:r>
+        <w:t>ecav</w:t>
+      </w:r>
+      <w:proofErr w:type="spellEnd"/>
+      <w:r>
+        <w:t>) can be specified by editing this table. All other values will be overwritten on each run of LM/LP.</w:t>
+      </w:r>
+    </w:p>
     <w:sectPr>
-      <w:headerReference w:type="even" r:id="rId39"/>
-      <w:headerReference w:type="default" r:id="rId40"/>
-      <w:footerReference w:type="even" r:id="rId41"/>
-      <w:footerReference w:type="default" r:id="rId42"/>
-      <w:headerReference w:type="first" r:id="rId43"/>
-      <w:footerReference w:type="first" r:id="rId44"/>
+      <w:headerReference w:type="even" r:id="rId42"/>
+      <w:headerReference w:type="default" r:id="rId43"/>
+      <w:footerReference w:type="even" r:id="rId44"/>
+      <w:footerReference w:type="default" r:id="rId45"/>
+      <w:headerReference w:type="first" r:id="rId46"/>
+      <w:footerReference w:type="first" r:id="rId47"/>
       <w:type w:val="continuous"/>
       <w:pgSz w:w="12240" w:h="15840"/>
       <w:pgMar w:top="1152" w:right="1440" w:bottom="1080" w:left="1440" w:header="720" w:footer="720" w:gutter="0"/>
@@ -8276,7 +8432,7 @@
         <w:rStyle w:val="PageNumber"/>
         <w:noProof/>
       </w:rPr>
-      <w:t>1</w:t>
+      <w:t>21</w:t>
     </w:r>
     <w:r>
       <w:rPr>
@@ -11946,7 +12102,7 @@
 </file>
 
 <file path=customXml/itemProps1.xml><?xml version="1.0" encoding="utf-8"?>
-<ds:datastoreItem xmlns:ds="http://schemas.openxmlformats.org/officeDocument/2006/customXml" ds:itemID="{7C2DBE9A-E494-4B48-8988-CF351B857D2A}">
+<ds:datastoreItem xmlns:ds="http://schemas.openxmlformats.org/officeDocument/2006/customXml" ds:itemID="{4C4774E2-18C4-4248-B641-7C8EB316E3C3}">
   <ds:schemaRefs>
     <ds:schemaRef ds:uri="http://schemas.openxmlformats.org/officeDocument/2006/bibliography"/>
   </ds:schemaRefs>
@@ -11954,7 +12110,7 @@
 </file>
 
 <file path=customXml/itemProps2.xml><?xml version="1.0" encoding="utf-8"?>
-<ds:datastoreItem xmlns:ds="http://schemas.openxmlformats.org/officeDocument/2006/customXml" ds:itemID="{4A0EAAC1-C743-4B33-BDB1-3D5C414234E6}">
+<ds:datastoreItem xmlns:ds="http://schemas.openxmlformats.org/officeDocument/2006/customXml" ds:itemID="{76DF15EB-E206-4D12-AB43-E892DBA52546}">
   <ds:schemaRefs>
     <ds:schemaRef ds:uri="http://schemas.openxmlformats.org/officeDocument/2006/bibliography"/>
   </ds:schemaRefs>

</xml_diff>

<commit_message>
fixed the font of the citation and the DOI number
(the DOI was added in previous commit)
</commit_message>
<xml_diff>
--- a/toolbox/doc/Linkage Priority User Guide.docx
+++ b/toolbox/doc/Linkage Priority User Guide.docx
@@ -331,90 +331,80 @@
         <w:rPr>
           <w:szCs w:val="20"/>
         </w:rPr>
-        <w:t xml:space="preserve"> More details can be found on the </w:t>
+        <w:t xml:space="preserve"> More details can be found on the Linkage Mapper website, where our code is hosted: </w:t>
+      </w:r>
+      <w:hyperlink r:id="rId9" w:history="1">
+        <w:r>
+          <w:rPr>
+            <w:rStyle w:val="Hyperlink"/>
+            <w:szCs w:val="20"/>
+          </w:rPr>
+          <w:t>http://www.circuitscape.org/linkagemapper</w:t>
+        </w:r>
+      </w:hyperlink>
+      <w:r>
+        <w:rPr>
+          <w:szCs w:val="20"/>
+        </w:rPr>
+        <w:t>.</w:t>
+      </w:r>
+    </w:p>
+    <w:p>
+      <w:pPr>
+        <w:spacing w:after="120"/>
+      </w:pPr>
+    </w:p>
+    <w:p>
+      <w:pPr>
+        <w:spacing w:beforeLines="1" w:before="2" w:afterLines="1" w:after="2"/>
+        <w:rPr>
+          <w:b/>
+        </w:rPr>
+      </w:pPr>
+      <w:r>
+        <w:rPr>
+          <w:b/>
+        </w:rPr>
+        <w:t xml:space="preserve">Preferred </w:t>
+      </w:r>
+      <w:r>
+        <w:rPr>
+          <w:b/>
+        </w:rPr>
+        <w:t>C</w:t>
+      </w:r>
+      <w:r>
+        <w:rPr>
+          <w:b/>
+        </w:rPr>
+        <w:t>itation</w:t>
+      </w:r>
+    </w:p>
+    <w:p>
+      <w:pPr>
+        <w:spacing w:beforeLines="1" w:before="2" w:afterLines="1" w:after="2"/>
+      </w:pPr>
+      <w:r>
+        <w:t>Gallo, J.A., R. Greene</w:t>
+      </w:r>
+      <w:r>
+        <w:t xml:space="preserve">. 2017 User </w:t>
+      </w:r>
+      <w:r>
+        <w:t>Guide: Linkage Priority Tool of the</w:t>
       </w:r>
       <w:bookmarkStart w:id="1" w:name="_GoBack"/>
       <w:bookmarkEnd w:id="1"/>
       <w:r>
-        <w:rPr>
-          <w:szCs w:val="20"/>
-        </w:rPr>
-        <w:t xml:space="preserve">Linkage Mapper website, where our code is hosted: </w:t>
-      </w:r>
-      <w:hyperlink r:id="rId9" w:history="1">
+        <w:t xml:space="preserve"> Linkage Mapper Toolbox. figshare</w:t>
+      </w:r>
+      <w:r>
+        <w:t xml:space="preserve">. </w:t>
+      </w:r>
+      <w:hyperlink r:id="rId10" w:tgtFrame="_blank" w:history="1">
         <w:r>
           <w:rPr>
             <w:rStyle w:val="Hyperlink"/>
-            <w:szCs w:val="20"/>
-          </w:rPr>
-          <w:t>http://www.circuitscape.org/linkagemapper</w:t>
-        </w:r>
-      </w:hyperlink>
-      <w:r>
-        <w:rPr>
-          <w:szCs w:val="20"/>
-        </w:rPr>
-        <w:t>.</w:t>
-      </w:r>
-    </w:p>
-    <w:p>
-      <w:pPr>
-        <w:spacing w:after="120"/>
-      </w:pPr>
-    </w:p>
-    <w:p>
-      <w:pPr>
-        <w:spacing w:beforeLines="1" w:before="2" w:afterLines="1" w:after="2"/>
-        <w:rPr>
-          <w:b/>
-        </w:rPr>
-      </w:pPr>
-      <w:r>
-        <w:rPr>
-          <w:b/>
-        </w:rPr>
-        <w:t xml:space="preserve">Preferred </w:t>
-      </w:r>
-      <w:r>
-        <w:rPr>
-          <w:b/>
-        </w:rPr>
-        <w:t>C</w:t>
-      </w:r>
-      <w:r>
-        <w:rPr>
-          <w:b/>
-        </w:rPr>
-        <w:t>itation</w:t>
-      </w:r>
-    </w:p>
-    <w:p>
-      <w:pPr>
-        <w:spacing w:beforeLines="1" w:before="2" w:afterLines="1" w:after="2"/>
-      </w:pPr>
-      <w:r>
-        <w:t>Gallo, J.A., R. Greene</w:t>
-      </w:r>
-      <w:r>
-        <w:t xml:space="preserve">. 2017 User </w:t>
-      </w:r>
-      <w:r>
-        <w:t>Guide: Linkage Priority Tool of the</w:t>
-      </w:r>
-      <w:r>
-        <w:t xml:space="preserve"> Linkage Mapper Toolbox. figshare. </w:t>
-      </w:r>
-      <w:hyperlink r:id="rId10" w:tgtFrame="_blank" w:history="1">
-        <w:r>
-          <w:rPr>
-            <w:rStyle w:val="Hyperlink"/>
-            <w:rFonts w:ascii="Arial" w:hAnsi="Arial" w:cs="Arial"/>
-            <w:b/>
-            <w:bCs/>
-            <w:color w:val="464646"/>
-            <w:sz w:val="21"/>
-            <w:szCs w:val="21"/>
-            <w:shd w:val="clear" w:color="auto" w:fill="FFFFFF"/>
           </w:rPr>
           <w:t>https://doi.org/10.6084/m9.figshare.567371</w:t>
         </w:r>
@@ -11768,7 +11758,7 @@
 </file>
 
 <file path=customXml/itemProps1.xml><?xml version="1.0" encoding="utf-8"?>
-<ds:datastoreItem xmlns:ds="http://schemas.openxmlformats.org/officeDocument/2006/customXml" ds:itemID="{76C67587-C63C-42A4-A86E-82BAE63AA2C8}">
+<ds:datastoreItem xmlns:ds="http://schemas.openxmlformats.org/officeDocument/2006/customXml" ds:itemID="{7AD9F7BA-A6A2-40D5-895C-BD516E8987D5}">
   <ds:schemaRefs>
     <ds:schemaRef ds:uri="http://schemas.openxmlformats.org/officeDocument/2006/bibliography"/>
   </ds:schemaRefs>
@@ -11776,7 +11766,7 @@
 </file>
 
 <file path=customXml/itemProps2.xml><?xml version="1.0" encoding="utf-8"?>
-<ds:datastoreItem xmlns:ds="http://schemas.openxmlformats.org/officeDocument/2006/customXml" ds:itemID="{3CE664A5-FD44-481D-AD16-37DD3B717D68}">
+<ds:datastoreItem xmlns:ds="http://schemas.openxmlformats.org/officeDocument/2006/customXml" ds:itemID="{BE2E3022-2A55-42F7-9143-D50925C8D529}">
   <ds:schemaRefs>
     <ds:schemaRef ds:uri="http://schemas.openxmlformats.org/officeDocument/2006/bibliography"/>
   </ds:schemaRefs>

</xml_diff>

<commit_message>
Updated user guide with proper doi number in suggested citation
</commit_message>
<xml_diff>
--- a/toolbox/doc/Linkage Priority User Guide.docx
+++ b/toolbox/doc/Linkage Priority User Guide.docx
@@ -385,30 +385,39 @@
         <w:spacing w:beforeLines="1" w:before="2" w:afterLines="1" w:after="2"/>
       </w:pPr>
       <w:r>
-        <w:t>Gallo, J.A., R. Greene</w:t>
+        <w:t>Gallo, John A., Randal</w:t>
+      </w:r>
+      <w:r>
+        <w:t xml:space="preserve"> Greene</w:t>
       </w:r>
       <w:r>
         <w:t xml:space="preserve">. 2017 User </w:t>
       </w:r>
       <w:r>
         <w:t>Guide: Linkage Priority Tool of the</w:t>
+      </w:r>
+      <w:r>
+        <w:t xml:space="preserve"> Linkage Mapper Toolbox. figshare</w:t>
+      </w:r>
+      <w:r>
+        <w:t xml:space="preserve">. </w:t>
+      </w:r>
+      <w:hyperlink r:id="rId10" w:tgtFrame="_blank" w:history="1">
+        <w:r>
+          <w:rPr>
+            <w:rStyle w:val="Hyperlink"/>
+          </w:rPr>
+          <w:t>https://doi.org/10.6084/m9.figshare.567371</w:t>
+        </w:r>
+      </w:hyperlink>
+      <w:r>
+        <w:rPr>
+          <w:rStyle w:val="Hyperlink"/>
+        </w:rPr>
+        <w:t>5</w:t>
       </w:r>
       <w:bookmarkStart w:id="1" w:name="_GoBack"/>
       <w:bookmarkEnd w:id="1"/>
-      <w:r>
-        <w:t xml:space="preserve"> Linkage Mapper Toolbox. figshare</w:t>
-      </w:r>
-      <w:r>
-        <w:t xml:space="preserve">. </w:t>
-      </w:r>
-      <w:hyperlink r:id="rId10" w:tgtFrame="_blank" w:history="1">
-        <w:r>
-          <w:rPr>
-            <w:rStyle w:val="Hyperlink"/>
-          </w:rPr>
-          <w:t>https://doi.org/10.6084/m9.figshare.567371</w:t>
-        </w:r>
-      </w:hyperlink>
     </w:p>
     <w:p>
       <w:pPr>
@@ -11758,7 +11767,7 @@
 </file>
 
 <file path=customXml/itemProps1.xml><?xml version="1.0" encoding="utf-8"?>
-<ds:datastoreItem xmlns:ds="http://schemas.openxmlformats.org/officeDocument/2006/customXml" ds:itemID="{7AD9F7BA-A6A2-40D5-895C-BD516E8987D5}">
+<ds:datastoreItem xmlns:ds="http://schemas.openxmlformats.org/officeDocument/2006/customXml" ds:itemID="{717639FA-2A1A-4BA0-AAB0-E4740FA8E118}">
   <ds:schemaRefs>
     <ds:schemaRef ds:uri="http://schemas.openxmlformats.org/officeDocument/2006/bibliography"/>
   </ds:schemaRefs>
@@ -11766,7 +11775,7 @@
 </file>
 
 <file path=customXml/itemProps2.xml><?xml version="1.0" encoding="utf-8"?>
-<ds:datastoreItem xmlns:ds="http://schemas.openxmlformats.org/officeDocument/2006/customXml" ds:itemID="{BE2E3022-2A55-42F7-9143-D50925C8D529}">
+<ds:datastoreItem xmlns:ds="http://schemas.openxmlformats.org/officeDocument/2006/customXml" ds:itemID="{18EA7F8B-61B9-4E32-95D4-D901F6A296AE}">
   <ds:schemaRefs>
     <ds:schemaRef ds:uri="http://schemas.openxmlformats.org/officeDocument/2006/bibliography"/>
   </ds:schemaRefs>

</xml_diff>

<commit_message>
Same as last, but with one hyperlink instead of tw0
I realize this is too small of a change normally, but others may be looking for the latest to make changes to.
</commit_message>
<xml_diff>
--- a/toolbox/doc/Linkage Priority User Guide.docx
+++ b/toolbox/doc/Linkage Priority User Guide.docx
@@ -394,30 +394,27 @@
         <w:t xml:space="preserve">. 2017 User </w:t>
       </w:r>
       <w:r>
-        <w:t>Guide: Linkage Priority Tool of the</w:t>
-      </w:r>
-      <w:r>
-        <w:t xml:space="preserve"> Linkage Mapper Toolbox. figshare</w:t>
-      </w:r>
-      <w:r>
-        <w:t xml:space="preserve">. </w:t>
-      </w:r>
-      <w:hyperlink r:id="rId10" w:tgtFrame="_blank" w:history="1">
-        <w:r>
-          <w:rPr>
-            <w:rStyle w:val="Hyperlink"/>
-          </w:rPr>
-          <w:t>https://doi.org/10.6084/m9.figshare.567371</w:t>
-        </w:r>
-      </w:hyperlink>
-      <w:r>
-        <w:rPr>
-          <w:rStyle w:val="Hyperlink"/>
-        </w:rPr>
-        <w:t>5</w:t>
+        <w:t>Guide: Linkage Pri</w:t>
       </w:r>
       <w:bookmarkStart w:id="1" w:name="_GoBack"/>
       <w:bookmarkEnd w:id="1"/>
+      <w:r>
+        <w:t>ority Tool of the</w:t>
+      </w:r>
+      <w:r>
+        <w:t xml:space="preserve"> Linkage Mapper Toolbox. figshare</w:t>
+      </w:r>
+      <w:r>
+        <w:t xml:space="preserve">. </w:t>
+      </w:r>
+      <w:hyperlink r:id="rId10" w:tgtFrame="_blank" w:history="1">
+        <w:r>
+          <w:rPr>
+            <w:rStyle w:val="Hyperlink"/>
+          </w:rPr>
+          <w:t>https://doi.org/10.6084/m9.figshare.5673715</w:t>
+        </w:r>
+      </w:hyperlink>
     </w:p>
     <w:p>
       <w:pPr>
@@ -11767,7 +11764,7 @@
 </file>
 
 <file path=customXml/itemProps1.xml><?xml version="1.0" encoding="utf-8"?>
-<ds:datastoreItem xmlns:ds="http://schemas.openxmlformats.org/officeDocument/2006/customXml" ds:itemID="{717639FA-2A1A-4BA0-AAB0-E4740FA8E118}">
+<ds:datastoreItem xmlns:ds="http://schemas.openxmlformats.org/officeDocument/2006/customXml" ds:itemID="{5E8E862B-A787-4451-84C5-6E9712EEF702}">
   <ds:schemaRefs>
     <ds:schemaRef ds:uri="http://schemas.openxmlformats.org/officeDocument/2006/bibliography"/>
   </ds:schemaRefs>
@@ -11775,7 +11772,7 @@
 </file>
 
 <file path=customXml/itemProps2.xml><?xml version="1.0" encoding="utf-8"?>
-<ds:datastoreItem xmlns:ds="http://schemas.openxmlformats.org/officeDocument/2006/customXml" ds:itemID="{18EA7F8B-61B9-4E32-95D4-D901F6A296AE}">
+<ds:datastoreItem xmlns:ds="http://schemas.openxmlformats.org/officeDocument/2006/customXml" ds:itemID="{1B48E05A-4F29-45FD-959A-46E9A28C025A}">
   <ds:schemaRefs>
     <ds:schemaRef ds:uri="http://schemas.openxmlformats.org/officeDocument/2006/bibliography"/>
   </ds:schemaRefs>

</xml_diff>

<commit_message>
refined the descriptionfor making lnkage widths same between LP and LM
</commit_message>
<xml_diff>
--- a/toolbox/doc/Linkage Priority User Guide.docx
+++ b/toolbox/doc/Linkage Priority User Guide.docx
@@ -394,12 +394,7 @@
         <w:t xml:space="preserve">. 2017 User </w:t>
       </w:r>
       <w:r>
-        <w:t>Guide: Linkage Pri</w:t>
-      </w:r>
-      <w:bookmarkStart w:id="1" w:name="_GoBack"/>
-      <w:bookmarkEnd w:id="1"/>
-      <w:r>
-        <w:t>ority Tool of the</w:t>
+        <w:t>Guide: Linkage Priority Tool of the</w:t>
       </w:r>
       <w:r>
         <w:t xml:space="preserve"> Linkage Mapper Toolbox. figshare</w:t>
@@ -554,7 +549,7 @@
       <w:r>
         <w:fldChar w:fldCharType="separate"/>
       </w:r>
-      <w:hyperlink w:anchor="_Toc500265444" w:history="1">
+      <w:hyperlink w:anchor="_Toc501530882" w:history="1">
         <w:r>
           <w:rPr>
             <w:rStyle w:val="Hyperlink"/>
@@ -597,7 +592,7 @@
             <w:noProof/>
             <w:webHidden/>
           </w:rPr>
-          <w:instrText xml:space="preserve"> PAGEREF _Toc500265444 \h </w:instrText>
+          <w:instrText xml:space="preserve"> PAGEREF _Toc501530882 \h </w:instrText>
         </w:r>
         <w:r>
           <w:rPr>
@@ -642,7 +637,7 @@
           <w:szCs w:val="22"/>
         </w:rPr>
       </w:pPr>
-      <w:hyperlink w:anchor="_Toc500265445" w:history="1">
+      <w:hyperlink w:anchor="_Toc501530883" w:history="1">
         <w:r>
           <w:rPr>
             <w:rStyle w:val="Hyperlink"/>
@@ -685,7 +680,7 @@
             <w:noProof/>
             <w:webHidden/>
           </w:rPr>
-          <w:instrText xml:space="preserve"> PAGEREF _Toc500265445 \h </w:instrText>
+          <w:instrText xml:space="preserve"> PAGEREF _Toc501530883 \h </w:instrText>
         </w:r>
         <w:r>
           <w:rPr>
@@ -730,7 +725,7 @@
           <w:szCs w:val="22"/>
         </w:rPr>
       </w:pPr>
-      <w:hyperlink w:anchor="_Toc500265446" w:history="1">
+      <w:hyperlink w:anchor="_Toc501530884" w:history="1">
         <w:r>
           <w:rPr>
             <w:rStyle w:val="Hyperlink"/>
@@ -773,7 +768,7 @@
             <w:noProof/>
             <w:webHidden/>
           </w:rPr>
-          <w:instrText xml:space="preserve"> PAGEREF _Toc500265446 \h </w:instrText>
+          <w:instrText xml:space="preserve"> PAGEREF _Toc501530884 \h </w:instrText>
         </w:r>
         <w:r>
           <w:rPr>
@@ -818,7 +813,7 @@
           <w:szCs w:val="22"/>
         </w:rPr>
       </w:pPr>
-      <w:hyperlink w:anchor="_Toc500265447" w:history="1">
+      <w:hyperlink w:anchor="_Toc501530885" w:history="1">
         <w:r>
           <w:rPr>
             <w:rStyle w:val="Hyperlink"/>
@@ -861,7 +856,7 @@
             <w:noProof/>
             <w:webHidden/>
           </w:rPr>
-          <w:instrText xml:space="preserve"> PAGEREF _Toc500265447 \h </w:instrText>
+          <w:instrText xml:space="preserve"> PAGEREF _Toc501530885 \h </w:instrText>
         </w:r>
         <w:r>
           <w:rPr>
@@ -906,7 +901,7 @@
           <w:szCs w:val="22"/>
         </w:rPr>
       </w:pPr>
-      <w:hyperlink w:anchor="_Toc500265448" w:history="1">
+      <w:hyperlink w:anchor="_Toc501530886" w:history="1">
         <w:r>
           <w:rPr>
             <w:rStyle w:val="Hyperlink"/>
@@ -949,7 +944,7 @@
             <w:noProof/>
             <w:webHidden/>
           </w:rPr>
-          <w:instrText xml:space="preserve"> PAGEREF _Toc500265448 \h </w:instrText>
+          <w:instrText xml:space="preserve"> PAGEREF _Toc501530886 \h </w:instrText>
         </w:r>
         <w:r>
           <w:rPr>
@@ -994,7 +989,7 @@
           <w:szCs w:val="22"/>
         </w:rPr>
       </w:pPr>
-      <w:hyperlink w:anchor="_Toc500265449" w:history="1">
+      <w:hyperlink w:anchor="_Toc501530887" w:history="1">
         <w:r>
           <w:rPr>
             <w:rStyle w:val="Hyperlink"/>
@@ -1037,7 +1032,7 @@
             <w:noProof/>
             <w:webHidden/>
           </w:rPr>
-          <w:instrText xml:space="preserve"> PAGEREF _Toc500265449 \h </w:instrText>
+          <w:instrText xml:space="preserve"> PAGEREF _Toc501530887 \h </w:instrText>
         </w:r>
         <w:r>
           <w:rPr>
@@ -1082,7 +1077,7 @@
           <w:szCs w:val="22"/>
         </w:rPr>
       </w:pPr>
-      <w:hyperlink w:anchor="_Toc500265450" w:history="1">
+      <w:hyperlink w:anchor="_Toc501530888" w:history="1">
         <w:r>
           <w:rPr>
             <w:rStyle w:val="Hyperlink"/>
@@ -1125,7 +1120,7 @@
             <w:noProof/>
             <w:webHidden/>
           </w:rPr>
-          <w:instrText xml:space="preserve"> PAGEREF _Toc500265450 \h </w:instrText>
+          <w:instrText xml:space="preserve"> PAGEREF _Toc501530888 \h </w:instrText>
         </w:r>
         <w:r>
           <w:rPr>
@@ -1170,7 +1165,7 @@
           <w:szCs w:val="22"/>
         </w:rPr>
       </w:pPr>
-      <w:hyperlink w:anchor="_Toc500265451" w:history="1">
+      <w:hyperlink w:anchor="_Toc501530889" w:history="1">
         <w:r>
           <w:rPr>
             <w:rStyle w:val="Hyperlink"/>
@@ -1213,7 +1208,7 @@
             <w:noProof/>
             <w:webHidden/>
           </w:rPr>
-          <w:instrText xml:space="preserve"> PAGEREF _Toc500265451 \h </w:instrText>
+          <w:instrText xml:space="preserve"> PAGEREF _Toc501530889 \h </w:instrText>
         </w:r>
         <w:r>
           <w:rPr>
@@ -1258,7 +1253,7 @@
           <w:szCs w:val="22"/>
         </w:rPr>
       </w:pPr>
-      <w:hyperlink w:anchor="_Toc500265452" w:history="1">
+      <w:hyperlink w:anchor="_Toc501530890" w:history="1">
         <w:r>
           <w:rPr>
             <w:rStyle w:val="Hyperlink"/>
@@ -1301,7 +1296,7 @@
             <w:noProof/>
             <w:webHidden/>
           </w:rPr>
-          <w:instrText xml:space="preserve"> PAGEREF _Toc500265452 \h </w:instrText>
+          <w:instrText xml:space="preserve"> PAGEREF _Toc501530890 \h </w:instrText>
         </w:r>
         <w:r>
           <w:rPr>
@@ -1346,7 +1341,7 @@
           <w:szCs w:val="22"/>
         </w:rPr>
       </w:pPr>
-      <w:hyperlink w:anchor="_Toc500265453" w:history="1">
+      <w:hyperlink w:anchor="_Toc501530891" w:history="1">
         <w:r>
           <w:rPr>
             <w:rStyle w:val="Hyperlink"/>
@@ -1389,7 +1384,7 @@
             <w:noProof/>
             <w:webHidden/>
           </w:rPr>
-          <w:instrText xml:space="preserve"> PAGEREF _Toc500265453 \h </w:instrText>
+          <w:instrText xml:space="preserve"> PAGEREF _Toc501530891 \h </w:instrText>
         </w:r>
         <w:r>
           <w:rPr>
@@ -1434,7 +1429,7 @@
           <w:szCs w:val="22"/>
         </w:rPr>
       </w:pPr>
-      <w:hyperlink w:anchor="_Toc500265454" w:history="1">
+      <w:hyperlink w:anchor="_Toc501530892" w:history="1">
         <w:r>
           <w:rPr>
             <w:rStyle w:val="Hyperlink"/>
@@ -1477,7 +1472,7 @@
             <w:noProof/>
             <w:webHidden/>
           </w:rPr>
-          <w:instrText xml:space="preserve"> PAGEREF _Toc500265454 \h </w:instrText>
+          <w:instrText xml:space="preserve"> PAGEREF _Toc501530892 \h </w:instrText>
         </w:r>
         <w:r>
           <w:rPr>
@@ -1522,7 +1517,7 @@
           <w:szCs w:val="22"/>
         </w:rPr>
       </w:pPr>
-      <w:hyperlink w:anchor="_Toc500265455" w:history="1">
+      <w:hyperlink w:anchor="_Toc501530893" w:history="1">
         <w:r>
           <w:rPr>
             <w:rStyle w:val="Hyperlink"/>
@@ -1565,7 +1560,7 @@
             <w:noProof/>
             <w:webHidden/>
           </w:rPr>
-          <w:instrText xml:space="preserve"> PAGEREF _Toc500265455 \h </w:instrText>
+          <w:instrText xml:space="preserve"> PAGEREF _Toc501530893 \h </w:instrText>
         </w:r>
         <w:r>
           <w:rPr>
@@ -1610,7 +1605,7 @@
           <w:szCs w:val="22"/>
         </w:rPr>
       </w:pPr>
-      <w:hyperlink w:anchor="_Toc500265456" w:history="1">
+      <w:hyperlink w:anchor="_Toc501530894" w:history="1">
         <w:r>
           <w:rPr>
             <w:rStyle w:val="Hyperlink"/>
@@ -1653,7 +1648,7 @@
             <w:noProof/>
             <w:webHidden/>
           </w:rPr>
-          <w:instrText xml:space="preserve"> PAGEREF _Toc500265456 \h </w:instrText>
+          <w:instrText xml:space="preserve"> PAGEREF _Toc501530894 \h </w:instrText>
         </w:r>
         <w:r>
           <w:rPr>
@@ -1698,7 +1693,7 @@
           <w:szCs w:val="22"/>
         </w:rPr>
       </w:pPr>
-      <w:hyperlink w:anchor="_Toc500265457" w:history="1">
+      <w:hyperlink w:anchor="_Toc501530895" w:history="1">
         <w:r>
           <w:rPr>
             <w:rStyle w:val="Hyperlink"/>
@@ -1741,7 +1736,7 @@
             <w:noProof/>
             <w:webHidden/>
           </w:rPr>
-          <w:instrText xml:space="preserve"> PAGEREF _Toc500265457 \h </w:instrText>
+          <w:instrText xml:space="preserve"> PAGEREF _Toc501530895 \h </w:instrText>
         </w:r>
         <w:r>
           <w:rPr>
@@ -1786,7 +1781,7 @@
           <w:szCs w:val="22"/>
         </w:rPr>
       </w:pPr>
-      <w:hyperlink w:anchor="_Toc500265458" w:history="1">
+      <w:hyperlink w:anchor="_Toc501530896" w:history="1">
         <w:r>
           <w:rPr>
             <w:rStyle w:val="Hyperlink"/>
@@ -1808,7 +1803,7 @@
             <w:rStyle w:val="Hyperlink"/>
             <w:noProof/>
           </w:rPr>
-          <w:t>Linkage Mapper and Linkage Priority Interactions</w:t>
+          <w:t>Advanced Fine Tuning: Making Linkage Mapper and Linkage Priority Outputs have similar extents.</w:t>
         </w:r>
         <w:r>
           <w:rPr>
@@ -1829,7 +1824,7 @@
             <w:noProof/>
             <w:webHidden/>
           </w:rPr>
-          <w:instrText xml:space="preserve"> PAGEREF _Toc500265458 \h </w:instrText>
+          <w:instrText xml:space="preserve"> PAGEREF _Toc501530896 \h </w:instrText>
         </w:r>
         <w:r>
           <w:rPr>
@@ -1874,7 +1869,7 @@
           <w:szCs w:val="22"/>
         </w:rPr>
       </w:pPr>
-      <w:hyperlink w:anchor="_Toc500265459" w:history="1">
+      <w:hyperlink w:anchor="_Toc501530897" w:history="1">
         <w:r>
           <w:rPr>
             <w:rStyle w:val="Hyperlink"/>
@@ -1917,7 +1912,7 @@
             <w:noProof/>
             <w:webHidden/>
           </w:rPr>
-          <w:instrText xml:space="preserve"> PAGEREF _Toc500265459 \h </w:instrText>
+          <w:instrText xml:space="preserve"> PAGEREF _Toc501530897 \h </w:instrText>
         </w:r>
         <w:r>
           <w:rPr>
@@ -1937,7 +1932,7 @@
             <w:noProof/>
             <w:webHidden/>
           </w:rPr>
-          <w:t>12</w:t>
+          <w:t>13</w:t>
         </w:r>
         <w:r>
           <w:rPr>
@@ -1962,7 +1957,7 @@
           <w:szCs w:val="22"/>
         </w:rPr>
       </w:pPr>
-      <w:hyperlink w:anchor="_Toc500265460" w:history="1">
+      <w:hyperlink w:anchor="_Toc501530898" w:history="1">
         <w:r>
           <w:rPr>
             <w:rStyle w:val="Hyperlink"/>
@@ -2005,7 +2000,7 @@
             <w:noProof/>
             <w:webHidden/>
           </w:rPr>
-          <w:instrText xml:space="preserve"> PAGEREF _Toc500265460 \h </w:instrText>
+          <w:instrText xml:space="preserve"> PAGEREF _Toc501530898 \h </w:instrText>
         </w:r>
         <w:r>
           <w:rPr>
@@ -2050,7 +2045,7 @@
           <w:szCs w:val="22"/>
         </w:rPr>
       </w:pPr>
-      <w:hyperlink w:anchor="_Toc500265461" w:history="1">
+      <w:hyperlink w:anchor="_Toc501530899" w:history="1">
         <w:r>
           <w:rPr>
             <w:rStyle w:val="Hyperlink"/>
@@ -2093,7 +2088,7 @@
             <w:noProof/>
             <w:webHidden/>
           </w:rPr>
-          <w:instrText xml:space="preserve"> PAGEREF _Toc500265461 \h </w:instrText>
+          <w:instrText xml:space="preserve"> PAGEREF _Toc501530899 \h </w:instrText>
         </w:r>
         <w:r>
           <w:rPr>
@@ -2113,7 +2108,7 @@
             <w:noProof/>
             <w:webHidden/>
           </w:rPr>
-          <w:t>13</w:t>
+          <w:t>14</w:t>
         </w:r>
         <w:r>
           <w:rPr>
@@ -2138,7 +2133,7 @@
           <w:szCs w:val="22"/>
         </w:rPr>
       </w:pPr>
-      <w:hyperlink w:anchor="_Toc500265462" w:history="1">
+      <w:hyperlink w:anchor="_Toc501530900" w:history="1">
         <w:r>
           <w:rPr>
             <w:rStyle w:val="Hyperlink"/>
@@ -2181,7 +2176,7 @@
             <w:noProof/>
             <w:webHidden/>
           </w:rPr>
-          <w:instrText xml:space="preserve"> PAGEREF _Toc500265462 \h </w:instrText>
+          <w:instrText xml:space="preserve"> PAGEREF _Toc501530900 \h </w:instrText>
         </w:r>
         <w:r>
           <w:rPr>
@@ -2201,7 +2196,7 @@
             <w:noProof/>
             <w:webHidden/>
           </w:rPr>
-          <w:t>13</w:t>
+          <w:t>14</w:t>
         </w:r>
         <w:r>
           <w:rPr>
@@ -2226,7 +2221,7 @@
           <w:szCs w:val="22"/>
         </w:rPr>
       </w:pPr>
-      <w:hyperlink w:anchor="_Toc500265463" w:history="1">
+      <w:hyperlink w:anchor="_Toc501530901" w:history="1">
         <w:r>
           <w:rPr>
             <w:rStyle w:val="Hyperlink"/>
@@ -2269,7 +2264,7 @@
             <w:noProof/>
             <w:webHidden/>
           </w:rPr>
-          <w:instrText xml:space="preserve"> PAGEREF _Toc500265463 \h </w:instrText>
+          <w:instrText xml:space="preserve"> PAGEREF _Toc501530901 \h </w:instrText>
         </w:r>
         <w:r>
           <w:rPr>
@@ -2289,7 +2284,7 @@
             <w:noProof/>
             <w:webHidden/>
           </w:rPr>
-          <w:t>13</w:t>
+          <w:t>14</w:t>
         </w:r>
         <w:r>
           <w:rPr>
@@ -2314,7 +2309,7 @@
           <w:szCs w:val="22"/>
         </w:rPr>
       </w:pPr>
-      <w:hyperlink w:anchor="_Toc500265464" w:history="1">
+      <w:hyperlink w:anchor="_Toc501530902" w:history="1">
         <w:r>
           <w:rPr>
             <w:rStyle w:val="Hyperlink"/>
@@ -2357,7 +2352,7 @@
             <w:noProof/>
             <w:webHidden/>
           </w:rPr>
-          <w:instrText xml:space="preserve"> PAGEREF _Toc500265464 \h </w:instrText>
+          <w:instrText xml:space="preserve"> PAGEREF _Toc501530902 \h </w:instrText>
         </w:r>
         <w:r>
           <w:rPr>
@@ -2377,7 +2372,7 @@
             <w:noProof/>
             <w:webHidden/>
           </w:rPr>
-          <w:t>16</w:t>
+          <w:t>17</w:t>
         </w:r>
         <w:r>
           <w:rPr>
@@ -2402,7 +2397,7 @@
           <w:szCs w:val="22"/>
         </w:rPr>
       </w:pPr>
-      <w:hyperlink w:anchor="_Toc500265465" w:history="1">
+      <w:hyperlink w:anchor="_Toc501530903" w:history="1">
         <w:r>
           <w:rPr>
             <w:rStyle w:val="Hyperlink"/>
@@ -2445,7 +2440,7 @@
             <w:noProof/>
             <w:webHidden/>
           </w:rPr>
-          <w:instrText xml:space="preserve"> PAGEREF _Toc500265465 \h </w:instrText>
+          <w:instrText xml:space="preserve"> PAGEREF _Toc501530903 \h </w:instrText>
         </w:r>
         <w:r>
           <w:rPr>
@@ -2465,7 +2460,7 @@
             <w:noProof/>
             <w:webHidden/>
           </w:rPr>
-          <w:t>18</w:t>
+          <w:t>19</w:t>
         </w:r>
         <w:r>
           <w:rPr>
@@ -2490,7 +2485,7 @@
           <w:szCs w:val="22"/>
         </w:rPr>
       </w:pPr>
-      <w:hyperlink w:anchor="_Toc500265466" w:history="1">
+      <w:hyperlink w:anchor="_Toc501530904" w:history="1">
         <w:r>
           <w:rPr>
             <w:rStyle w:val="Hyperlink"/>
@@ -2533,7 +2528,7 @@
             <w:noProof/>
             <w:webHidden/>
           </w:rPr>
-          <w:instrText xml:space="preserve"> PAGEREF _Toc500265466 \h </w:instrText>
+          <w:instrText xml:space="preserve"> PAGEREF _Toc501530904 \h </w:instrText>
         </w:r>
         <w:r>
           <w:rPr>
@@ -2553,7 +2548,7 @@
             <w:noProof/>
             <w:webHidden/>
           </w:rPr>
-          <w:t>20</w:t>
+          <w:t>21</w:t>
         </w:r>
         <w:r>
           <w:rPr>
@@ -2578,7 +2573,7 @@
           <w:szCs w:val="22"/>
         </w:rPr>
       </w:pPr>
-      <w:hyperlink w:anchor="_Toc500265467" w:history="1">
+      <w:hyperlink w:anchor="_Toc501530905" w:history="1">
         <w:r>
           <w:rPr>
             <w:rStyle w:val="Hyperlink"/>
@@ -2621,7 +2616,7 @@
             <w:noProof/>
             <w:webHidden/>
           </w:rPr>
-          <w:instrText xml:space="preserve"> PAGEREF _Toc500265467 \h </w:instrText>
+          <w:instrText xml:space="preserve"> PAGEREF _Toc501530905 \h </w:instrText>
         </w:r>
         <w:r>
           <w:rPr>
@@ -2641,7 +2636,7 @@
             <w:noProof/>
             <w:webHidden/>
           </w:rPr>
-          <w:t>20</w:t>
+          <w:t>21</w:t>
         </w:r>
         <w:r>
           <w:rPr>
@@ -2666,7 +2661,7 @@
           <w:szCs w:val="22"/>
         </w:rPr>
       </w:pPr>
-      <w:hyperlink w:anchor="_Toc500265468" w:history="1">
+      <w:hyperlink w:anchor="_Toc501530906" w:history="1">
         <w:r>
           <w:rPr>
             <w:rStyle w:val="Hyperlink"/>
@@ -2709,7 +2704,7 @@
             <w:noProof/>
             <w:webHidden/>
           </w:rPr>
-          <w:instrText xml:space="preserve"> PAGEREF _Toc500265468 \h </w:instrText>
+          <w:instrText xml:space="preserve"> PAGEREF _Toc501530906 \h </w:instrText>
         </w:r>
         <w:r>
           <w:rPr>
@@ -2729,7 +2724,7 @@
             <w:noProof/>
             <w:webHidden/>
           </w:rPr>
-          <w:t>21</w:t>
+          <w:t>22</w:t>
         </w:r>
         <w:r>
           <w:rPr>
@@ -2754,7 +2749,7 @@
           <w:szCs w:val="22"/>
         </w:rPr>
       </w:pPr>
-      <w:hyperlink w:anchor="_Toc500265469" w:history="1">
+      <w:hyperlink w:anchor="_Toc501530907" w:history="1">
         <w:r>
           <w:rPr>
             <w:rStyle w:val="Hyperlink"/>
@@ -2797,7 +2792,7 @@
             <w:noProof/>
             <w:webHidden/>
           </w:rPr>
-          <w:instrText xml:space="preserve"> PAGEREF _Toc500265469 \h </w:instrText>
+          <w:instrText xml:space="preserve"> PAGEREF _Toc501530907 \h </w:instrText>
         </w:r>
         <w:r>
           <w:rPr>
@@ -2817,7 +2812,7 @@
             <w:noProof/>
             <w:webHidden/>
           </w:rPr>
-          <w:t>22</w:t>
+          <w:t>23</w:t>
         </w:r>
         <w:r>
           <w:rPr>
@@ -2841,87 +2836,227 @@
       <w:r>
         <w:br w:type="page"/>
       </w:r>
-      <w:bookmarkStart w:id="2" w:name="_Toc500265444"/>
+      <w:bookmarkStart w:id="1" w:name="_Toc501530882"/>
       <w:r>
         <w:t>Introduction</w:t>
       </w:r>
+      <w:bookmarkEnd w:id="1"/>
+    </w:p>
+    <w:p>
+      <w:pPr>
+        <w:spacing w:after="120"/>
+        <w:rPr>
+          <w:lang w:val="en-CA"/>
+        </w:rPr>
+      </w:pPr>
+      <w:r>
+        <w:t>Linkage</w:t>
+      </w:r>
+      <w:r>
+        <w:t xml:space="preserve"> Priority</w:t>
+      </w:r>
+      <w:r>
+        <w:t xml:space="preserve"> </w:t>
+      </w:r>
+      <w:r>
+        <w:t>(LP)</w:t>
+      </w:r>
+      <w:r>
+        <w:t xml:space="preserve"> is a</w:t>
+      </w:r>
+      <w:r>
+        <w:t>n</w:t>
+      </w:r>
+      <w:r>
+        <w:t xml:space="preserve"> </w:t>
+      </w:r>
+      <w:r>
+        <w:t>Arc</w:t>
+      </w:r>
+      <w:r>
+        <w:t xml:space="preserve">GIS tool </w:t>
+      </w:r>
+      <w:r>
+        <w:rPr>
+          <w:lang w:val="en-CA"/>
+        </w:rPr>
+        <w:t xml:space="preserve">that </w:t>
+      </w:r>
+      <w:r>
+        <w:rPr>
+          <w:lang w:val="en-CA"/>
+        </w:rPr>
+        <w:t>helps quantify</w:t>
+      </w:r>
+      <w:r>
+        <w:rPr>
+          <w:lang w:val="en-CA"/>
+        </w:rPr>
+        <w:t xml:space="preserve"> </w:t>
+      </w:r>
+      <w:r>
+        <w:rPr>
+          <w:lang w:val="en-CA"/>
+        </w:rPr>
+        <w:t xml:space="preserve">the conservation priority of each linkage in a </w:t>
+      </w:r>
+      <w:r>
+        <w:rPr>
+          <w:lang w:val="en-CA"/>
+        </w:rPr>
+        <w:t xml:space="preserve">landscape.  </w:t>
+      </w:r>
+      <w:r>
+        <w:rPr>
+          <w:lang w:val="en-CA"/>
+        </w:rPr>
+        <w:t xml:space="preserve">This output is combined with the output of Linkage Mapper (LM), from a previous step, to show a blended priority output. </w:t>
+      </w:r>
+      <w:r>
+        <w:rPr>
+          <w:lang w:val="en-CA"/>
+        </w:rPr>
+        <w:t>There are five criteria that combine in a weighted sum to determine the relative priority of each linkage.  An example criterion is the relative permeability of a linkage (i.e. the mean resistance values along the least cost path). One of the criteria, the relative core area values of the two cores being connected, is composed of five sub-criteria combined in a weighted sum.  See “Using Linkage Priority” for more details.</w:t>
+      </w:r>
+    </w:p>
+    <w:p>
+      <w:pPr>
+        <w:spacing w:after="120"/>
+      </w:pPr>
+      <w:r>
+        <w:rPr>
+          <w:lang w:val="en-CA"/>
+        </w:rPr>
+        <w:t>LP</w:t>
+      </w:r>
+      <w:r>
+        <w:rPr>
+          <w:lang w:val="en-CA"/>
+        </w:rPr>
+        <w:t xml:space="preserve"> came about primarily to facilitate embedding of </w:t>
+      </w:r>
+      <w:r>
+        <w:rPr>
+          <w:lang w:val="en-CA"/>
+        </w:rPr>
+        <w:t>linkage</w:t>
+      </w:r>
+      <w:r>
+        <w:rPr>
+          <w:lang w:val="en-CA"/>
+        </w:rPr>
+        <w:t xml:space="preserve"> analysis</w:t>
+      </w:r>
+      <w:r>
+        <w:rPr>
+          <w:lang w:val="en-CA"/>
+        </w:rPr>
+        <w:t xml:space="preserve"> in iterative geoprocessing routines such as Land Advisor models. Land Advisor evaluates a landscape for conservation priorities, uses a greedy heuristic to assume the highest priority area is conserved, and then repeats the process to identify the second-highest priority area. Embedding LM</w:t>
+      </w:r>
+      <w:r>
+        <w:rPr>
+          <w:lang w:val="en-CA"/>
+        </w:rPr>
+        <w:t>/LP</w:t>
+      </w:r>
+      <w:r>
+        <w:rPr>
+          <w:lang w:val="en-CA"/>
+        </w:rPr>
+        <w:t xml:space="preserve"> allows Land Advisor to extend its scope from prioritization of core protected areas to include prioritization of corridors among them.</w:t>
+      </w:r>
+      <w:r>
+        <w:rPr>
+          <w:lang w:val="en-CA"/>
+        </w:rPr>
+        <w:t xml:space="preserve"> LP</w:t>
+      </w:r>
+      <w:r>
+        <w:rPr>
+          <w:lang w:val="en-CA"/>
+        </w:rPr>
+        <w:t xml:space="preserve"> can also be used in standalone corridor identification projects that </w:t>
+      </w:r>
+      <w:r>
+        <w:rPr>
+          <w:lang w:val="en-CA"/>
+        </w:rPr>
+        <w:t>require prioritization of</w:t>
+      </w:r>
+      <w:r>
+        <w:rPr>
+          <w:lang w:val="en-CA"/>
+        </w:rPr>
+        <w:t xml:space="preserve"> conservation action </w:t>
+      </w:r>
+      <w:r>
+        <w:rPr>
+          <w:lang w:val="en-CA"/>
+        </w:rPr>
+        <w:t>among</w:t>
+      </w:r>
+      <w:r>
+        <w:rPr>
+          <w:lang w:val="en-CA"/>
+        </w:rPr>
+        <w:t xml:space="preserve"> potential corridor areas.</w:t>
+      </w:r>
+    </w:p>
+    <w:p>
+      <w:pPr>
+        <w:pStyle w:val="Heading1"/>
+      </w:pPr>
+      <w:bookmarkStart w:id="2" w:name="_Toc501530883"/>
+      <w:r>
+        <w:t>Acknowledgements</w:t>
+      </w:r>
       <w:bookmarkEnd w:id="2"/>
     </w:p>
     <w:p>
       <w:pPr>
         <w:spacing w:after="120"/>
-        <w:rPr>
-          <w:lang w:val="en-CA"/>
-        </w:rPr>
-      </w:pPr>
-      <w:r>
-        <w:t>Linkage</w:t>
-      </w:r>
-      <w:r>
-        <w:t xml:space="preserve"> Priority</w:t>
-      </w:r>
-      <w:r>
-        <w:t xml:space="preserve"> </w:t>
-      </w:r>
-      <w:r>
-        <w:t>(LP)</w:t>
-      </w:r>
-      <w:r>
-        <w:t xml:space="preserve"> is a</w:t>
-      </w:r>
-      <w:r>
-        <w:t>n</w:t>
-      </w:r>
-      <w:r>
-        <w:t xml:space="preserve"> </w:t>
-      </w:r>
-      <w:r>
-        <w:t>Arc</w:t>
-      </w:r>
-      <w:r>
-        <w:t xml:space="preserve">GIS tool </w:t>
-      </w:r>
-      <w:r>
-        <w:rPr>
-          <w:lang w:val="en-CA"/>
-        </w:rPr>
-        <w:t xml:space="preserve">that </w:t>
-      </w:r>
-      <w:r>
-        <w:rPr>
-          <w:lang w:val="en-CA"/>
-        </w:rPr>
-        <w:t>helps quantify</w:t>
-      </w:r>
-      <w:r>
-        <w:rPr>
-          <w:lang w:val="en-CA"/>
-        </w:rPr>
-        <w:t xml:space="preserve"> </w:t>
-      </w:r>
-      <w:r>
-        <w:rPr>
-          <w:lang w:val="en-CA"/>
-        </w:rPr>
-        <w:t xml:space="preserve">the conservation priority of each linkage in a </w:t>
-      </w:r>
-      <w:r>
-        <w:rPr>
-          <w:lang w:val="en-CA"/>
-        </w:rPr>
-        <w:t xml:space="preserve">landscape.  </w:t>
-      </w:r>
-      <w:r>
-        <w:rPr>
-          <w:lang w:val="en-CA"/>
-        </w:rPr>
-        <w:t xml:space="preserve">This output is combined with the output of Linkage Mapper (LM), from a previous step, to show a blended priority output. </w:t>
-      </w:r>
-      <w:r>
-        <w:rPr>
-          <w:lang w:val="en-CA"/>
-        </w:rPr>
-        <w:t>There are five criteria that combine in a weighted sum to determine the relative priority of each linkage.  An example criterion is the relative permeability of a linkage (i.e. the mean resistance values along the least cost path). One of the criteria, the relative core area values of the two cores being connected, is composed of five sub-criteria combined in a weighted sum.  See “Using Linkage Priority” for more details.</w:t>
+      </w:pPr>
+      <w:r>
+        <w:t>We initiated this w</w:t>
+      </w:r>
+      <w:r>
+        <w:t xml:space="preserve">ork </w:t>
+      </w:r>
+      <w:r>
+        <w:t xml:space="preserve">with funding from </w:t>
+      </w:r>
+      <w:r>
+        <w:t xml:space="preserve">a South Africa National Research Foundation post-doctoral research grant </w:t>
+      </w:r>
+      <w:r>
+        <w:t xml:space="preserve">(#47264) </w:t>
+      </w:r>
+      <w:r>
+        <w:t xml:space="preserve">through Nelson Mandela Metropolitan University.  In 2014 we approached Brad McRae with the idea of </w:t>
+      </w:r>
+      <w:r>
+        <w:t>embedding</w:t>
+      </w:r>
+      <w:r>
+        <w:t xml:space="preserve"> the</w:t>
+      </w:r>
+      <w:r>
+        <w:t xml:space="preserve"> L</w:t>
+      </w:r>
+      <w:r>
+        <w:t xml:space="preserve">inkage Priority </w:t>
+      </w:r>
+      <w:r>
+        <w:t xml:space="preserve">algorithm </w:t>
+      </w:r>
+      <w:r>
+        <w:t xml:space="preserve">into Linkage Mapper and he was </w:t>
+      </w:r>
+      <w:r>
+        <w:t>very gracious,</w:t>
+      </w:r>
+      <w:r>
+        <w:t xml:space="preserve"> and encouraging.  The result here is a change of the original algorithm to allow this merge. </w:t>
       </w:r>
     </w:p>
     <w:p>
@@ -2929,224 +3064,95 @@
         <w:spacing w:after="120"/>
       </w:pPr>
       <w:r>
-        <w:rPr>
-          <w:lang w:val="en-CA"/>
-        </w:rPr>
-        <w:t>LP</w:t>
-      </w:r>
-      <w:r>
-        <w:rPr>
-          <w:lang w:val="en-CA"/>
-        </w:rPr>
-        <w:t xml:space="preserve"> came about primarily to facilitate embedding of </w:t>
-      </w:r>
-      <w:r>
-        <w:rPr>
-          <w:lang w:val="en-CA"/>
-        </w:rPr>
-        <w:t>linkage</w:t>
-      </w:r>
-      <w:r>
-        <w:rPr>
-          <w:lang w:val="en-CA"/>
-        </w:rPr>
-        <w:t xml:space="preserve"> analysis</w:t>
-      </w:r>
-      <w:r>
-        <w:rPr>
-          <w:lang w:val="en-CA"/>
-        </w:rPr>
-        <w:t xml:space="preserve"> in iterative geoprocessing routines such as Land Advisor models. Land Advisor evaluates a landscape for conservation priorities, uses a greedy heuristic to assume the highest priority area is conserved, and then repeats the process to identify the second-highest priority area. Embedding LM</w:t>
-      </w:r>
-      <w:r>
-        <w:rPr>
-          <w:lang w:val="en-CA"/>
-        </w:rPr>
-        <w:t>/LP</w:t>
-      </w:r>
-      <w:r>
-        <w:rPr>
-          <w:lang w:val="en-CA"/>
-        </w:rPr>
-        <w:t xml:space="preserve"> allows Land Advisor to extend its scope from prioritization of core protected areas to include prioritization of corridors among them.</w:t>
-      </w:r>
-      <w:r>
-        <w:rPr>
-          <w:lang w:val="en-CA"/>
-        </w:rPr>
-        <w:t xml:space="preserve"> LP</w:t>
-      </w:r>
-      <w:r>
-        <w:rPr>
-          <w:lang w:val="en-CA"/>
-        </w:rPr>
-        <w:t xml:space="preserve"> can also be used in standalone corridor identification projects that </w:t>
-      </w:r>
-      <w:r>
-        <w:rPr>
-          <w:lang w:val="en-CA"/>
-        </w:rPr>
-        <w:t>require prioritization of</w:t>
-      </w:r>
-      <w:r>
-        <w:rPr>
-          <w:lang w:val="en-CA"/>
-        </w:rPr>
-        <w:t xml:space="preserve"> conservation action </w:t>
-      </w:r>
-      <w:r>
-        <w:rPr>
-          <w:lang w:val="en-CA"/>
-        </w:rPr>
-        <w:t>among</w:t>
-      </w:r>
-      <w:r>
-        <w:rPr>
-          <w:lang w:val="en-CA"/>
-        </w:rPr>
-        <w:t xml:space="preserve"> potential corridor areas.</w:t>
+        <w:t xml:space="preserve">Alas, Brad has since passed away, stricken by cancer. </w:t>
+      </w:r>
+      <w:r>
+        <w:t>“</w:t>
+      </w:r>
+      <w:r>
+        <w:t>Everyone who knew Brad was impressed with his intelligence, thoughtfulness, integrity, honesty, and his steadfast commitment to what he cared about: his family, friends and conserving the natural world.</w:t>
+      </w:r>
+      <w:r>
+        <w:t>”</w:t>
+      </w:r>
+      <w:r>
+        <w:rPr>
+          <w:rStyle w:val="FootnoteReference"/>
+        </w:rPr>
+        <w:footnoteReference w:id="1"/>
+      </w:r>
+      <w:r>
+        <w:t xml:space="preserve"> We couldn’t agree more. </w:t>
+      </w:r>
+      <w:r>
+        <w:t xml:space="preserve">He asked </w:t>
+      </w:r>
+      <w:r>
+        <w:t>Dr. Gallo</w:t>
+      </w:r>
+      <w:r>
+        <w:t xml:space="preserve"> to </w:t>
+      </w:r>
+      <w:r>
+        <w:t>carry the Linkage Mapper project forward</w:t>
+      </w:r>
+      <w:r>
+        <w:t xml:space="preserve"> and we are honored to do so with some support from Conservation Biology Institute,</w:t>
+      </w:r>
+      <w:bookmarkStart w:id="3" w:name="_GoBack"/>
+      <w:bookmarkEnd w:id="3"/>
+      <w:r>
+        <w:t xml:space="preserve"> and hopefully much support from the Linkage Mapper community.</w:t>
+      </w:r>
+      <w:r>
+        <w:t xml:space="preserve"> Rest his soul.</w:t>
+      </w:r>
+    </w:p>
+    <w:p>
+      <w:pPr>
+        <w:spacing w:after="120"/>
+      </w:pPr>
+      <w:r>
+        <w:t xml:space="preserve">We would like to thank the </w:t>
+      </w:r>
+      <w:r>
+        <w:t xml:space="preserve">additional </w:t>
+      </w:r>
+      <w:r>
+        <w:t>organizations that have funded this work: Sonoma County Agricultural Preservation and Open Space District, The Wilderness Society, and Conservation Biology Institute.</w:t>
+      </w:r>
+    </w:p>
+    <w:p>
+      <w:pPr>
+        <w:spacing w:after="120"/>
+      </w:pPr>
+      <w:r>
+        <w:t>Thanks also to Darren Kavanagh</w:t>
+      </w:r>
+      <w:r>
+        <w:t>, Annie Prisbrey,</w:t>
+      </w:r>
+      <w:r>
+        <w:t xml:space="preserve"> and Tim Sheehan for their advice and </w:t>
+      </w:r>
+      <w:r>
+        <w:t xml:space="preserve">their participation in the </w:t>
+      </w:r>
+      <w:r>
+        <w:t>release</w:t>
+      </w:r>
+      <w:r>
+        <w:t xml:space="preserve"> of LP</w:t>
+      </w:r>
+      <w:r>
+        <w:t>.</w:t>
       </w:r>
     </w:p>
     <w:p>
       <w:pPr>
         <w:pStyle w:val="Heading1"/>
       </w:pPr>
-      <w:bookmarkStart w:id="3" w:name="_Toc500265445"/>
-      <w:r>
-        <w:t>Acknowledgements</w:t>
-      </w:r>
-      <w:bookmarkEnd w:id="3"/>
-    </w:p>
-    <w:p>
-      <w:pPr>
-        <w:spacing w:after="120"/>
-      </w:pPr>
-      <w:r>
-        <w:t>We initiated this w</w:t>
-      </w:r>
-      <w:r>
-        <w:t xml:space="preserve">ork </w:t>
-      </w:r>
-      <w:r>
-        <w:t xml:space="preserve">with funding from </w:t>
-      </w:r>
-      <w:r>
-        <w:t xml:space="preserve">a South Africa National Research Foundation post-doctoral research grant </w:t>
-      </w:r>
-      <w:r>
-        <w:t xml:space="preserve">(#47264) </w:t>
-      </w:r>
-      <w:r>
-        <w:t xml:space="preserve">through Nelson Mandela Metropolitan University.  In 2014 we approached Brad McRae with the idea of </w:t>
-      </w:r>
-      <w:r>
-        <w:t>embedding</w:t>
-      </w:r>
-      <w:r>
-        <w:t xml:space="preserve"> the</w:t>
-      </w:r>
-      <w:r>
-        <w:t xml:space="preserve"> L</w:t>
-      </w:r>
-      <w:r>
-        <w:t xml:space="preserve">inkage Priority </w:t>
-      </w:r>
-      <w:r>
-        <w:t xml:space="preserve">algorithm </w:t>
-      </w:r>
-      <w:r>
-        <w:t xml:space="preserve">into Linkage Mapper and he was </w:t>
-      </w:r>
-      <w:r>
-        <w:t>very gracious,</w:t>
-      </w:r>
-      <w:r>
-        <w:t xml:space="preserve"> and encouraging.  The result here is a change of the original algorithm to allow this merge. </w:t>
-      </w:r>
-    </w:p>
-    <w:p>
-      <w:pPr>
-        <w:spacing w:after="120"/>
-      </w:pPr>
-      <w:r>
-        <w:t xml:space="preserve">Alas, Brad has since passed away, stricken by cancer. </w:t>
-      </w:r>
-      <w:r>
-        <w:t>“</w:t>
-      </w:r>
-      <w:r>
-        <w:t>Everyone who knew Brad was impressed with his intelligence, thoughtfulness, integrity, honesty, and his steadfast commitment to what he cared about: his family, friends and conserving the natural world.</w:t>
-      </w:r>
-      <w:r>
-        <w:t>”</w:t>
-      </w:r>
-      <w:r>
-        <w:rPr>
-          <w:rStyle w:val="FootnoteReference"/>
-        </w:rPr>
-        <w:footnoteReference w:id="1"/>
-      </w:r>
-      <w:r>
-        <w:t xml:space="preserve"> We couldn’t agree more. </w:t>
-      </w:r>
-      <w:r>
-        <w:t xml:space="preserve">He asked </w:t>
-      </w:r>
-      <w:r>
-        <w:t>Dr. Gallo</w:t>
-      </w:r>
-      <w:r>
-        <w:t xml:space="preserve"> to </w:t>
-      </w:r>
-      <w:r>
-        <w:t>carry the Linkage Mapper project forward</w:t>
-      </w:r>
-      <w:r>
-        <w:t xml:space="preserve"> and we are honored to do so with some support from Conservation Biology Institute, and hopefully much support from the Linkage Mapper community.</w:t>
-      </w:r>
-      <w:r>
-        <w:t xml:space="preserve"> Rest his soul.</w:t>
-      </w:r>
-    </w:p>
-    <w:p>
-      <w:pPr>
-        <w:spacing w:after="120"/>
-      </w:pPr>
-      <w:r>
-        <w:t xml:space="preserve">We would like to thank the </w:t>
-      </w:r>
-      <w:r>
-        <w:t xml:space="preserve">additional </w:t>
-      </w:r>
-      <w:r>
-        <w:t>organizations that have funded this work: Sonoma County Agricultural Preservation and Open Space District, The Wilderness Society, and Conservation Biology Institute.</w:t>
-      </w:r>
-    </w:p>
-    <w:p>
-      <w:pPr>
-        <w:spacing w:after="120"/>
-      </w:pPr>
-      <w:r>
-        <w:t xml:space="preserve">Thanks also to Darren Kavanagh and Tim Sheehan for their advice and </w:t>
-      </w:r>
-      <w:r>
-        <w:t xml:space="preserve">their participation in the </w:t>
-      </w:r>
-      <w:r>
-        <w:t>release</w:t>
-      </w:r>
-      <w:r>
-        <w:t xml:space="preserve"> of LP</w:t>
-      </w:r>
-      <w:r>
-        <w:t>.</w:t>
-      </w:r>
-    </w:p>
-    <w:p>
-      <w:pPr>
-        <w:pStyle w:val="Heading1"/>
-      </w:pPr>
-      <w:bookmarkStart w:id="4" w:name="_Toc500265446"/>
+      <w:bookmarkStart w:id="4" w:name="_Toc501530884"/>
       <w:r>
         <w:t>Installation</w:t>
       </w:r>
@@ -3214,12 +3220,24 @@
         <w:rPr>
           <w:szCs w:val="20"/>
         </w:rPr>
-        <w:t xml:space="preserve"> of the LinkageMapper User Guide</w:t>
+        <w:t xml:space="preserve"> of the </w:t>
       </w:r>
       <w:r>
         <w:rPr>
           <w:szCs w:val="20"/>
         </w:rPr>
+        <w:t>Linkage Mapper</w:t>
+      </w:r>
+      <w:r>
+        <w:rPr>
+          <w:szCs w:val="20"/>
+        </w:rPr>
+        <w:t xml:space="preserve"> User Guide</w:t>
+      </w:r>
+      <w:r>
+        <w:rPr>
+          <w:szCs w:val="20"/>
+        </w:rPr>
         <w:t xml:space="preserve">. </w:t>
       </w:r>
       <w:r>
@@ -3258,7 +3276,7 @@
       <w:pPr>
         <w:pStyle w:val="Heading1"/>
       </w:pPr>
-      <w:bookmarkStart w:id="6" w:name="_Toc500265447"/>
+      <w:bookmarkStart w:id="6" w:name="_Toc501530885"/>
       <w:r>
         <w:t>Using Linkage</w:t>
       </w:r>
@@ -3439,7 +3457,7 @@
       <w:pPr>
         <w:pStyle w:val="Heading2"/>
       </w:pPr>
-      <w:bookmarkStart w:id="7" w:name="_Toc500265448"/>
+      <w:bookmarkStart w:id="7" w:name="_Toc501530886"/>
       <w:r>
         <w:t>Required Inputs</w:t>
       </w:r>
@@ -3544,7 +3562,7 @@
       <w:pPr>
         <w:pStyle w:val="Heading2"/>
       </w:pPr>
-      <w:bookmarkStart w:id="8" w:name="_Toc500265449"/>
+      <w:bookmarkStart w:id="8" w:name="_Toc501530887"/>
       <w:r>
         <w:t>Core Area Value (CAV) Options</w:t>
       </w:r>
@@ -3859,7 +3877,7 @@
       <w:pPr>
         <w:pStyle w:val="Heading2"/>
       </w:pPr>
-      <w:bookmarkStart w:id="9" w:name="_Toc500265450"/>
+      <w:bookmarkStart w:id="9" w:name="_Toc501530888"/>
       <w:r>
         <w:t>Corridor Specific Priority (CSP) Options</w:t>
       </w:r>
@@ -4325,7 +4343,7 @@
       <w:pPr>
         <w:pStyle w:val="Heading2"/>
       </w:pPr>
-      <w:bookmarkStart w:id="10" w:name="_Toc500265451"/>
+      <w:bookmarkStart w:id="10" w:name="_Toc501530889"/>
       <w:r>
         <w:t>Blended Priority Options</w:t>
       </w:r>
@@ -4422,7 +4440,7 @@
       <w:pPr>
         <w:pStyle w:val="Heading2"/>
       </w:pPr>
-      <w:bookmarkStart w:id="11" w:name="_Toc500265452"/>
+      <w:bookmarkStart w:id="11" w:name="_Toc501530890"/>
       <w:r>
         <w:t>Additional Options</w:t>
       </w:r>
@@ -4476,7 +4494,7 @@
       <w:pPr>
         <w:pStyle w:val="Heading2"/>
       </w:pPr>
-      <w:bookmarkStart w:id="14" w:name="_Toc500265453"/>
+      <w:bookmarkStart w:id="14" w:name="_Toc501530891"/>
       <w:r>
         <w:t>Advanced Settings in lp_settings.py</w:t>
       </w:r>
@@ -4606,7 +4624,7 @@
         <w:rPr>
           <w:b/>
         </w:rPr>
-        <w:t xml:space="preserve">.  This parameter can be used as an alternative to the </w:t>
+        <w:t>. Best to examine CPV values from a previous run in setting a non-zero value.</w:t>
       </w:r>
     </w:p>
     <w:p>
@@ -4702,7 +4720,7 @@
       <w:pPr>
         <w:pStyle w:val="Heading1"/>
       </w:pPr>
-      <w:bookmarkStart w:id="15" w:name="_Toc500265454"/>
+      <w:bookmarkStart w:id="15" w:name="_Toc501530892"/>
       <w:bookmarkEnd w:id="0"/>
       <w:bookmarkEnd w:id="5"/>
       <w:r>
@@ -5125,7 +5143,7 @@
       <w:pPr>
         <w:pStyle w:val="Heading1"/>
       </w:pPr>
-      <w:bookmarkStart w:id="16" w:name="_Toc500265455"/>
+      <w:bookmarkStart w:id="16" w:name="_Toc501530893"/>
       <w:r>
         <w:t xml:space="preserve">Other </w:t>
       </w:r>
@@ -5138,7 +5156,7 @@
       <w:pPr>
         <w:pStyle w:val="Heading2"/>
       </w:pPr>
-      <w:bookmarkStart w:id="17" w:name="_Toc500265456"/>
+      <w:bookmarkStart w:id="17" w:name="_Toc501530894"/>
       <w:r>
         <w:t>Upgrading</w:t>
       </w:r>
@@ -5205,7 +5223,7 @@
         <w:pStyle w:val="Heading2"/>
       </w:pPr>
       <w:bookmarkStart w:id="18" w:name="_Ref495249610"/>
-      <w:bookmarkStart w:id="19" w:name="_Toc500265457"/>
+      <w:bookmarkStart w:id="19" w:name="_Toc501530895"/>
       <w:r>
         <w:t>Enhancing Analyses U</w:t>
       </w:r>
@@ -5400,45 +5418,684 @@
       <w:pPr>
         <w:pStyle w:val="Heading2"/>
       </w:pPr>
-      <w:bookmarkStart w:id="20" w:name="_Toc500265458"/>
-      <w:r>
-        <w:t>Linkage Mapper and Linkage Priority Interactions</w:t>
+      <w:bookmarkStart w:id="20" w:name="_Toc501530896"/>
+      <w:r>
+        <w:t xml:space="preserve">Advanced Fine Tuning: Making </w:t>
+      </w:r>
+      <w:r>
+        <w:t xml:space="preserve">Linkage Mapper and Linkage Priority </w:t>
+      </w:r>
+      <w:r>
+        <w:t>Outputs have similar extents.</w:t>
       </w:r>
       <w:bookmarkEnd w:id="20"/>
     </w:p>
-    <w:p>
-      <w:r>
-        <w:t xml:space="preserve">LM provides the following options for constraining the extent of the corridor mapping: Bounding Circles Buffer Distance, Maximum Cost-Weighted Corridor Distance and Maximum Euclidean Corridor Distance. LP users may want to consider relaxing or eliminating these constraints in order to provide more flexibility during corridor prioritization. </w:t>
-      </w:r>
-      <w:r>
-        <w:t xml:space="preserve">With the advent of LP, these constraints are less important, since the long </w:t>
-      </w:r>
-      <w:r>
-        <w:t>linkages</w:t>
-      </w:r>
-      <w:r>
-        <w:t xml:space="preserve"> that do not make ecological sense will get a very low </w:t>
-      </w:r>
-      <w:r>
-        <w:t>RCI</w:t>
-      </w:r>
-      <w:r>
-        <w:t xml:space="preserve"> value. </w:t>
-      </w:r>
-      <w:r>
-        <w:t>More importantly, the ones that do make sense will still be mapped. A</w:t>
-      </w:r>
-      <w:r>
-        <w:t xml:space="preserve"> tradeoff is that </w:t>
-      </w:r>
-      <w:r>
-        <w:t xml:space="preserve">not using these options will </w:t>
-      </w:r>
-      <w:r>
-        <w:t>increase LM’s runtime.</w:t>
-      </w:r>
-    </w:p>
     <w:p/>
+    <w:p>
+      <w:r>
+        <w:rPr>
+          <w:lang w:val="en-CA"/>
+        </w:rPr>
+        <w:t xml:space="preserve">The width of the linkages from LP are different </w:t>
+      </w:r>
+      <w:r>
+        <w:rPr>
+          <w:lang w:val="en-CA"/>
+        </w:rPr>
+        <w:t>the</w:t>
+      </w:r>
+      <w:r>
+        <w:rPr>
+          <w:lang w:val="en-CA"/>
+        </w:rPr>
+        <w:t>n those from LM. When the</w:t>
+      </w:r>
+      <w:r>
+        <w:rPr>
+          <w:lang w:val="en-CA"/>
+        </w:rPr>
+        <w:t xml:space="preserve">se two sets of </w:t>
+      </w:r>
+      <w:r>
+        <w:rPr>
+          <w:lang w:val="en-CA"/>
+        </w:rPr>
+        <w:t>linkages are overlaid to get the “blended priority” output, (or in external post processing), the minimum extent of each linkage from the two products is used. For best results</w:t>
+      </w:r>
+      <w:r>
+        <w:rPr>
+          <w:rStyle w:val="FootnoteReference"/>
+          <w:lang w:val="en-CA"/>
+        </w:rPr>
+        <w:footnoteReference w:id="2"/>
+      </w:r>
+      <w:r>
+        <w:rPr>
+          <w:lang w:val="en-CA"/>
+        </w:rPr>
+        <w:t>, it is best if the LP linkage</w:t>
+      </w:r>
+      <w:r>
+        <w:rPr>
+          <w:lang w:val="en-CA"/>
+        </w:rPr>
+        <w:t xml:space="preserve"> widths are similar to those derived from LM.</w:t>
+      </w:r>
+    </w:p>
+    <w:p/>
+    <w:p>
+      <w:r>
+        <w:t xml:space="preserve">The width of LP linkages are affected most dominantly by the </w:t>
+      </w:r>
+      <w:r>
+        <w:rPr>
+          <w:lang w:val="en-CA"/>
+        </w:rPr>
+        <w:t xml:space="preserve">setting </w:t>
+      </w:r>
+      <w:r>
+        <w:rPr>
+          <w:lang w:val="en-CA"/>
+        </w:rPr>
+        <w:t>“</w:t>
+      </w:r>
+      <w:r>
+        <w:rPr>
+          <w:lang w:val="en-CA"/>
+        </w:rPr>
+        <w:t>Proportion of Top CSP Value</w:t>
+      </w:r>
+      <w:r>
+        <w:rPr>
+          <w:lang w:val="en-CA"/>
+        </w:rPr>
+        <w:t>s</w:t>
+      </w:r>
+      <w:r>
+        <w:rPr>
+          <w:lang w:val="en-CA"/>
+        </w:rPr>
+        <w:t xml:space="preserve"> to Keep</w:t>
+      </w:r>
+      <w:r>
+        <w:rPr>
+          <w:lang w:val="en-CA"/>
+        </w:rPr>
+        <w:t>”</w:t>
+      </w:r>
+      <w:r>
+        <w:rPr>
+          <w:lang w:val="en-CA"/>
+        </w:rPr>
+        <w:t xml:space="preserve"> (PropKeep)</w:t>
+      </w:r>
+      <w:r>
+        <w:rPr>
+          <w:lang w:val="en-CA"/>
+        </w:rPr>
+        <w:t>.  A deliberate way to set this value so the outputs best ma</w:t>
+      </w:r>
+      <w:r>
+        <w:rPr>
+          <w:lang w:val="en-CA"/>
+        </w:rPr>
+        <w:t>tch those from LM is as follows:</w:t>
+      </w:r>
+      <w:r>
+        <w:rPr>
+          <w:lang w:val="en-CA"/>
+        </w:rPr>
+        <w:t xml:space="preserve"> </w:t>
+      </w:r>
+    </w:p>
+    <w:p>
+      <w:pPr>
+        <w:pStyle w:val="ListParagraph"/>
+        <w:numPr>
+          <w:ilvl w:val="0"/>
+          <w:numId w:val="12"/>
+        </w:numPr>
+        <w:spacing w:after="160" w:line="259" w:lineRule="auto"/>
+        <w:rPr>
+          <w:lang w:val="en-CA"/>
+        </w:rPr>
+      </w:pPr>
+      <w:r>
+        <w:rPr>
+          <w:lang w:val="en-CA"/>
+        </w:rPr>
+        <w:t>Run</w:t>
+      </w:r>
+      <w:r>
+        <w:rPr>
+          <w:lang w:val="en-CA"/>
+        </w:rPr>
+        <w:t xml:space="preserve"> an initial run of</w:t>
+      </w:r>
+      <w:r>
+        <w:rPr>
+          <w:lang w:val="en-CA"/>
+        </w:rPr>
+        <w:t xml:space="preserve"> LM and LP. </w:t>
+      </w:r>
+    </w:p>
+    <w:p>
+      <w:pPr>
+        <w:pStyle w:val="ListParagraph"/>
+        <w:numPr>
+          <w:ilvl w:val="0"/>
+          <w:numId w:val="12"/>
+        </w:numPr>
+        <w:spacing w:after="160" w:line="259" w:lineRule="auto"/>
+        <w:rPr>
+          <w:lang w:val="en-CA"/>
+        </w:rPr>
+      </w:pPr>
+      <w:r>
+        <w:rPr>
+          <w:lang w:val="en-CA"/>
+        </w:rPr>
+        <w:t>Label the cores</w:t>
+      </w:r>
+      <w:r>
+        <w:rPr>
+          <w:lang w:val="en-CA"/>
+        </w:rPr>
+        <w:t xml:space="preserve"> layer in ArcMap</w:t>
+      </w:r>
+      <w:r>
+        <w:rPr>
+          <w:lang w:val="en-CA"/>
+        </w:rPr>
+        <w:t xml:space="preserve"> </w:t>
+      </w:r>
+      <w:r>
+        <w:rPr>
+          <w:lang w:val="en-CA"/>
+        </w:rPr>
+        <w:t xml:space="preserve">with a Core ID# </w:t>
+      </w:r>
+      <w:r>
+        <w:rPr>
+          <w:lang w:val="en-CA"/>
+        </w:rPr>
+        <w:t>and</w:t>
+      </w:r>
+      <w:r>
+        <w:rPr>
+          <w:lang w:val="en-CA"/>
+        </w:rPr>
+        <w:t xml:space="preserve"> </w:t>
+      </w:r>
+      <w:r>
+        <w:rPr>
+          <w:lang w:val="en-CA"/>
+        </w:rPr>
+        <w:t xml:space="preserve"> then add</w:t>
+      </w:r>
+      <w:r>
+        <w:rPr>
+          <w:lang w:val="en-CA"/>
+        </w:rPr>
+        <w:t xml:space="preserve"> </w:t>
+      </w:r>
+      <w:r>
+        <w:rPr>
+          <w:lang w:val="en-CA"/>
+        </w:rPr>
+        <w:t>the following layers</w:t>
+      </w:r>
+    </w:p>
+    <w:p>
+      <w:pPr>
+        <w:pStyle w:val="ListParagraph"/>
+        <w:numPr>
+          <w:ilvl w:val="1"/>
+          <w:numId w:val="12"/>
+        </w:numPr>
+        <w:spacing w:after="160" w:line="259" w:lineRule="auto"/>
+        <w:rPr>
+          <w:lang w:val="en-CA"/>
+        </w:rPr>
+      </w:pPr>
+      <w:r>
+        <w:rPr>
+          <w:lang w:val="en-CA"/>
+        </w:rPr>
+        <w:t xml:space="preserve">The LM output: \outputs\corridors.gdb\(projectname)_corridors_truncated_at_(X </w:t>
+      </w:r>
+    </w:p>
+    <w:p>
+      <w:pPr>
+        <w:pStyle w:val="ListParagraph"/>
+        <w:numPr>
+          <w:ilvl w:val="1"/>
+          <w:numId w:val="12"/>
+        </w:numPr>
+        <w:spacing w:after="160" w:line="259" w:lineRule="auto"/>
+        <w:rPr>
+          <w:lang w:val="en-CA"/>
+        </w:rPr>
+      </w:pPr>
+      <w:r>
+        <w:rPr>
+          <w:lang w:val="en-CA"/>
+        </w:rPr>
+        <w:t>a</w:t>
+      </w:r>
+      <w:r>
+        <w:rPr>
+          <w:lang w:val="en-CA"/>
+        </w:rPr>
+        <w:t xml:space="preserve"> </w:t>
+      </w:r>
+      <w:r>
+        <w:rPr>
+          <w:lang w:val="en-CA"/>
+        </w:rPr>
+        <w:t xml:space="preserve">“CSP” </w:t>
+      </w:r>
+      <w:r>
+        <w:rPr>
+          <w:lang w:val="en-CA"/>
+        </w:rPr>
+        <w:t>layer</w:t>
+      </w:r>
+      <w:r>
+        <w:rPr>
+          <w:lang w:val="en-CA"/>
+        </w:rPr>
+        <w:t>: \</w:t>
+      </w:r>
+      <w:r>
+        <w:rPr>
+          <w:lang w:val="en-CA"/>
+        </w:rPr>
+        <w:t>scratch\intermediate.gdb</w:t>
+      </w:r>
+      <w:r>
+        <w:rPr>
+          <w:lang w:val="en-CA"/>
+        </w:rPr>
+        <w:t>\(projectname)_CSP_(Core#A)_(Core#B)</w:t>
+      </w:r>
+      <w:r>
+        <w:rPr>
+          <w:lang w:val="en-CA"/>
+        </w:rPr>
+        <w:t>.</w:t>
+      </w:r>
+      <w:r>
+        <w:rPr>
+          <w:lang w:val="en-CA"/>
+        </w:rPr>
+        <w:t xml:space="preserve"> </w:t>
+      </w:r>
+    </w:p>
+    <w:p>
+      <w:pPr>
+        <w:pStyle w:val="ListParagraph"/>
+        <w:numPr>
+          <w:ilvl w:val="2"/>
+          <w:numId w:val="12"/>
+        </w:numPr>
+        <w:spacing w:after="160" w:line="259" w:lineRule="auto"/>
+        <w:rPr>
+          <w:lang w:val="en-CA"/>
+        </w:rPr>
+      </w:pPr>
+      <w:r>
+        <w:rPr>
+          <w:lang w:val="en-CA"/>
+        </w:rPr>
+        <w:t xml:space="preserve">The KeepIntermediate parameter in the </w:t>
+      </w:r>
+      <w:r>
+        <w:rPr>
+          <w:lang w:val="en-CA"/>
+        </w:rPr>
+        <w:t>lm_Settings.py file must = True for these files to be available</w:t>
+      </w:r>
+      <w:r>
+        <w:rPr>
+          <w:lang w:val="en-CA"/>
+        </w:rPr>
+        <w:t xml:space="preserve">. </w:t>
+      </w:r>
+    </w:p>
+    <w:p>
+      <w:pPr>
+        <w:pStyle w:val="ListParagraph"/>
+        <w:numPr>
+          <w:ilvl w:val="2"/>
+          <w:numId w:val="12"/>
+        </w:numPr>
+        <w:spacing w:after="160" w:line="259" w:lineRule="auto"/>
+        <w:rPr>
+          <w:lang w:val="en-CA"/>
+        </w:rPr>
+      </w:pPr>
+      <w:r>
+        <w:rPr>
+          <w:lang w:val="en-CA"/>
+        </w:rPr>
+        <w:t xml:space="preserve">It is useful to add one where </w:t>
+      </w:r>
+      <w:r>
+        <w:rPr>
+          <w:lang w:val="en-CA"/>
+        </w:rPr>
+        <w:t>the “carryover effect”</w:t>
+      </w:r>
+      <w:r>
+        <w:rPr>
+          <w:lang w:val="en-CA"/>
+        </w:rPr>
+        <w:t xml:space="preserve"> is most apparent on the LP output</w:t>
+      </w:r>
+      <w:r>
+        <w:rPr>
+          <w:lang w:val="en-CA"/>
+        </w:rPr>
+        <w:t xml:space="preserve"> (see footnote)</w:t>
+      </w:r>
+      <w:r>
+        <w:rPr>
+          <w:lang w:val="en-CA"/>
+        </w:rPr>
+        <w:t>.</w:t>
+      </w:r>
+    </w:p>
+    <w:p>
+      <w:pPr>
+        <w:pStyle w:val="ListParagraph"/>
+        <w:numPr>
+          <w:ilvl w:val="0"/>
+          <w:numId w:val="12"/>
+        </w:numPr>
+        <w:spacing w:after="160" w:line="259" w:lineRule="auto"/>
+        <w:rPr>
+          <w:lang w:val="en-CA"/>
+        </w:rPr>
+      </w:pPr>
+      <w:r>
+        <w:rPr>
+          <w:lang w:val="en-CA"/>
+        </w:rPr>
+        <w:t>Adjust</w:t>
+      </w:r>
+      <w:r>
+        <w:rPr>
+          <w:lang w:val="en-CA"/>
+        </w:rPr>
+        <w:t xml:space="preserve"> </w:t>
+      </w:r>
+      <w:r>
+        <w:rPr>
+          <w:lang w:val="en-CA"/>
+        </w:rPr>
+        <w:t xml:space="preserve">the </w:t>
+      </w:r>
+      <w:r>
+        <w:rPr>
+          <w:lang w:val="en-CA"/>
+        </w:rPr>
+        <w:t>Min/Max color ramp</w:t>
+      </w:r>
+      <w:r>
+        <w:rPr>
+          <w:lang w:val="en-CA"/>
+        </w:rPr>
+        <w:t xml:space="preserve"> of the “CSP” layer</w:t>
+      </w:r>
+      <w:r>
+        <w:rPr>
+          <w:lang w:val="en-CA"/>
+        </w:rPr>
+        <w:t xml:space="preserve"> (using the </w:t>
+      </w:r>
+      <w:r>
+        <w:rPr>
+          <w:lang w:val="en-CA"/>
+        </w:rPr>
+        <w:t>Pr</w:t>
+      </w:r>
+      <w:r>
+        <w:rPr>
+          <w:lang w:val="en-CA"/>
+        </w:rPr>
+        <w:t>o</w:t>
+      </w:r>
+      <w:r>
+        <w:rPr>
+          <w:lang w:val="en-CA"/>
+        </w:rPr>
+        <w:t>perties/</w:t>
+      </w:r>
+      <w:r>
+        <w:rPr>
+          <w:lang w:val="en-CA"/>
+        </w:rPr>
+        <w:t>symbology tab)</w:t>
+      </w:r>
+      <w:r>
+        <w:rPr>
+          <w:lang w:val="en-CA"/>
+        </w:rPr>
+        <w:t xml:space="preserve"> with a few trial and error tests</w:t>
+      </w:r>
+      <w:r>
+        <w:rPr>
+          <w:lang w:val="en-CA"/>
+        </w:rPr>
+        <w:t xml:space="preserve"> </w:t>
+      </w:r>
+      <w:r>
+        <w:rPr>
+          <w:lang w:val="en-CA"/>
+        </w:rPr>
+        <w:t xml:space="preserve">until it </w:t>
+      </w:r>
+      <w:r>
+        <w:rPr>
+          <w:lang w:val="en-CA"/>
+        </w:rPr>
+        <w:t xml:space="preserve">aligns sufficiently with </w:t>
+      </w:r>
+      <w:r>
+        <w:rPr>
+          <w:lang w:val="en-CA"/>
+        </w:rPr>
+        <w:t xml:space="preserve">the LM output. </w:t>
+      </w:r>
+    </w:p>
+    <w:p>
+      <w:pPr>
+        <w:pStyle w:val="ListParagraph"/>
+        <w:numPr>
+          <w:ilvl w:val="1"/>
+          <w:numId w:val="12"/>
+        </w:numPr>
+        <w:spacing w:after="160" w:line="259" w:lineRule="auto"/>
+        <w:rPr>
+          <w:lang w:val="en-CA"/>
+        </w:rPr>
+      </w:pPr>
+      <w:r>
+        <w:rPr>
+          <w:lang w:val="en-CA"/>
+        </w:rPr>
+        <w:t xml:space="preserve">Hint: </w:t>
+      </w:r>
+      <w:r>
+        <w:rPr>
+          <w:lang w:val="en-CA"/>
+        </w:rPr>
+        <w:t xml:space="preserve">Min value will likely be very near the Max value.  </w:t>
+      </w:r>
+    </w:p>
+    <w:p>
+      <w:pPr>
+        <w:pStyle w:val="ListParagraph"/>
+        <w:numPr>
+          <w:ilvl w:val="2"/>
+          <w:numId w:val="12"/>
+        </w:numPr>
+        <w:spacing w:after="160" w:line="259" w:lineRule="auto"/>
+        <w:rPr>
+          <w:lang w:val="en-CA"/>
+        </w:rPr>
+      </w:pPr>
+      <w:r>
+        <w:rPr>
+          <w:lang w:val="en-CA"/>
+        </w:rPr>
+        <w:t xml:space="preserve">See “if you want to </w:t>
+      </w:r>
+      <w:r>
+        <w:rPr>
+          <w:lang w:val="en-CA"/>
+        </w:rPr>
+        <w:t>understand</w:t>
+      </w:r>
+      <w:r>
+        <w:rPr>
+          <w:lang w:val="en-CA"/>
+        </w:rPr>
+        <w:t xml:space="preserve"> the </w:t>
+      </w:r>
+      <w:r>
+        <w:rPr>
+          <w:lang w:val="en-CA"/>
+        </w:rPr>
+        <w:t>algorithm</w:t>
+      </w:r>
+      <w:r>
+        <w:rPr>
+          <w:lang w:val="en-CA"/>
+        </w:rPr>
+        <w:t xml:space="preserve"> more” below for an alternate way of approaching this </w:t>
+      </w:r>
+      <w:r>
+        <w:rPr>
+          <w:lang w:val="en-CA"/>
+        </w:rPr>
+        <w:t>task</w:t>
+      </w:r>
+      <w:r>
+        <w:rPr>
+          <w:lang w:val="en-CA"/>
+        </w:rPr>
+        <w:t>.</w:t>
+      </w:r>
+    </w:p>
+    <w:p>
+      <w:pPr>
+        <w:pStyle w:val="ListParagraph"/>
+        <w:numPr>
+          <w:ilvl w:val="0"/>
+          <w:numId w:val="12"/>
+        </w:numPr>
+        <w:spacing w:after="160" w:line="259" w:lineRule="auto"/>
+        <w:rPr>
+          <w:lang w:val="en-CA"/>
+        </w:rPr>
+      </w:pPr>
+      <w:r>
+        <w:rPr>
+          <w:lang w:val="en-CA"/>
+        </w:rPr>
+        <w:t xml:space="preserve">Once this point is reached, the new </w:t>
+      </w:r>
+      <w:r>
+        <w:rPr>
+          <w:lang w:val="en-CA"/>
+        </w:rPr>
+        <w:t>Prop</w:t>
+      </w:r>
+      <w:r>
+        <w:rPr>
+          <w:lang w:val="en-CA"/>
+        </w:rPr>
+        <w:t>CSP value for the next run can be calculated using this formula:</w:t>
+      </w:r>
+      <w:r>
+        <w:rPr>
+          <w:lang w:val="en-CA"/>
+        </w:rPr>
+        <w:t xml:space="preserve"> </w:t>
+      </w:r>
+      <w:r>
+        <w:rPr>
+          <w:lang w:val="en-CA"/>
+        </w:rPr>
+        <w:t>(max-newmin)/(max-oldmin)</w:t>
+      </w:r>
+      <w:r>
+        <w:rPr>
+          <w:lang w:val="en-CA"/>
+        </w:rPr>
+        <w:t>; w</w:t>
+      </w:r>
+      <w:r>
+        <w:rPr>
+          <w:lang w:val="en-CA"/>
+        </w:rPr>
+        <w:t>here newmin is the new min value that yields the desired output and oldmin is the original min value.</w:t>
+      </w:r>
+    </w:p>
+    <w:p>
+      <w:pPr>
+        <w:pStyle w:val="ListParagraph"/>
+        <w:numPr>
+          <w:ilvl w:val="0"/>
+          <w:numId w:val="12"/>
+        </w:numPr>
+        <w:spacing w:after="160" w:line="259" w:lineRule="auto"/>
+        <w:rPr>
+          <w:lang w:val="en-CA"/>
+        </w:rPr>
+      </w:pPr>
+      <w:r>
+        <w:rPr>
+          <w:lang w:val="en-CA"/>
+        </w:rPr>
+        <w:t xml:space="preserve">Apply this </w:t>
+      </w:r>
+      <w:r>
+        <w:rPr>
+          <w:lang w:val="en-CA"/>
+        </w:rPr>
+        <w:t xml:space="preserve">result </w:t>
+      </w:r>
+      <w:r>
+        <w:rPr>
+          <w:lang w:val="en-CA"/>
+        </w:rPr>
+        <w:t xml:space="preserve">as the </w:t>
+      </w:r>
+      <w:r>
+        <w:rPr>
+          <w:lang w:val="en-CA"/>
+        </w:rPr>
+        <w:t>Prop</w:t>
+      </w:r>
+      <w:r>
+        <w:rPr>
+          <w:lang w:val="en-CA"/>
+        </w:rPr>
+        <w:t>CSP value for the next model run.</w:t>
+      </w:r>
+    </w:p>
+    <w:p>
+      <w:pPr>
+        <w:pStyle w:val="ListParagraph"/>
+        <w:spacing w:after="160" w:line="259" w:lineRule="auto"/>
+        <w:rPr>
+          <w:lang w:val="en-CA"/>
+        </w:rPr>
+      </w:pPr>
+    </w:p>
     <w:p>
       <w:pPr>
         <w:pStyle w:val="ListParagraph"/>
@@ -5448,402 +6105,6 @@
           <w:lang w:val="en-CA"/>
         </w:rPr>
       </w:pPr>
-      <w:r>
-        <w:rPr>
-          <w:lang w:val="en-CA"/>
-        </w:rPr>
-        <w:t xml:space="preserve">To fine tune the results and to minimize the amount that high LP value linkages “bleed” over into adjacent, low LP value linkages, users have the option of adjusting two related settings, one in LM and one in LP.  The </w:t>
-      </w:r>
-      <w:r>
-        <w:rPr>
-          <w:lang w:val="en-CA"/>
-        </w:rPr>
-        <w:t xml:space="preserve">LM setting </w:t>
-      </w:r>
-      <w:r>
-        <w:rPr>
-          <w:lang w:val="en-CA"/>
-        </w:rPr>
-        <w:t>Cost-Weighted Distance Threshold to Use in Truncating Corridors</w:t>
-      </w:r>
-      <w:r>
-        <w:rPr>
-          <w:lang w:val="en-CA"/>
-        </w:rPr>
-        <w:t xml:space="preserve"> (which requires the Truncate Corridors setting to be checked)</w:t>
-      </w:r>
-      <w:r>
-        <w:rPr>
-          <w:lang w:val="en-CA"/>
-        </w:rPr>
-        <w:t xml:space="preserve"> affects the width of the network of corridors in the</w:t>
-      </w:r>
-      <w:r>
-        <w:rPr>
-          <w:lang w:val="en-CA"/>
-        </w:rPr>
-        <w:t xml:space="preserve"> project_</w:t>
-      </w:r>
-      <w:r>
-        <w:rPr>
-          <w:lang w:val="en-CA"/>
-        </w:rPr>
-        <w:t>corridors</w:t>
-      </w:r>
-      <w:r>
-        <w:rPr>
-          <w:lang w:val="en-CA"/>
-        </w:rPr>
-        <w:t>_truncated_at_x</w:t>
-      </w:r>
-      <w:r>
-        <w:rPr>
-          <w:lang w:val="en-CA"/>
-        </w:rPr>
-        <w:t xml:space="preserve"> raster created by LM</w:t>
-      </w:r>
-      <w:r>
-        <w:rPr>
-          <w:lang w:val="en-CA"/>
-        </w:rPr>
-        <w:t>. T</w:t>
-      </w:r>
-      <w:r>
-        <w:rPr>
-          <w:lang w:val="en-CA"/>
-        </w:rPr>
-        <w:t xml:space="preserve">he </w:t>
-      </w:r>
-      <w:r>
-        <w:rPr>
-          <w:lang w:val="en-CA"/>
-        </w:rPr>
-        <w:t>LP</w:t>
-      </w:r>
-      <w:r>
-        <w:rPr>
-          <w:lang w:val="en-CA"/>
-        </w:rPr>
-        <w:t xml:space="preserve"> setting </w:t>
-      </w:r>
-      <w:r>
-        <w:rPr>
-          <w:lang w:val="en-CA"/>
-        </w:rPr>
-        <w:t>Proportion of Top CSP Value</w:t>
-      </w:r>
-      <w:r>
-        <w:rPr>
-          <w:lang w:val="en-CA"/>
-        </w:rPr>
-        <w:t>s</w:t>
-      </w:r>
-      <w:r>
-        <w:rPr>
-          <w:lang w:val="en-CA"/>
-        </w:rPr>
-        <w:t xml:space="preserve"> to Keep</w:t>
-      </w:r>
-      <w:r>
-        <w:rPr>
-          <w:lang w:val="en-CA"/>
-        </w:rPr>
-        <w:t xml:space="preserve"> affects the width of each corridor-specific priority (CSP) raster</w:t>
-      </w:r>
-      <w:r>
-        <w:rPr>
-          <w:lang w:val="en-CA"/>
-        </w:rPr>
-        <w:t>,</w:t>
-      </w:r>
-      <w:r>
-        <w:rPr>
-          <w:lang w:val="en-CA"/>
-        </w:rPr>
-        <w:t xml:space="preserve"> and </w:t>
-      </w:r>
-      <w:r>
-        <w:rPr>
-          <w:lang w:val="en-CA"/>
-        </w:rPr>
-        <w:t xml:space="preserve">hence, </w:t>
-      </w:r>
-      <w:r>
-        <w:rPr>
-          <w:lang w:val="en-CA"/>
-        </w:rPr>
-        <w:t>the width of the corridor priority value (</w:t>
-      </w:r>
-      <w:r>
-        <w:rPr>
-          <w:lang w:val="en-CA"/>
-        </w:rPr>
-        <w:t>project_</w:t>
-      </w:r>
-      <w:r>
-        <w:rPr>
-          <w:lang w:val="en-CA"/>
-        </w:rPr>
-        <w:t xml:space="preserve">CPV) raster when the CSPs are combined. </w:t>
-      </w:r>
-      <w:r>
-        <w:rPr>
-          <w:lang w:val="en-CA"/>
-        </w:rPr>
-        <w:t>So, both of these settings affect the width of the resulting linkage, which is the minimum of the two widths. Having both widths about the same results in a better product, with minimal “bleeding” mentioned before. One way to implement this is as follows:</w:t>
-      </w:r>
-    </w:p>
-    <w:p>
-      <w:pPr>
-        <w:pStyle w:val="ListParagraph"/>
-        <w:numPr>
-          <w:ilvl w:val="0"/>
-          <w:numId w:val="12"/>
-        </w:numPr>
-        <w:spacing w:after="160" w:line="259" w:lineRule="auto"/>
-        <w:rPr>
-          <w:lang w:val="en-CA"/>
-        </w:rPr>
-      </w:pPr>
-      <w:r>
-        <w:rPr>
-          <w:lang w:val="en-CA"/>
-        </w:rPr>
-        <w:t>Label the cores</w:t>
-      </w:r>
-      <w:r>
-        <w:rPr>
-          <w:lang w:val="en-CA"/>
-        </w:rPr>
-        <w:t xml:space="preserve"> layer in ArcMap</w:t>
-      </w:r>
-      <w:r>
-        <w:rPr>
-          <w:lang w:val="en-CA"/>
-        </w:rPr>
-        <w:t xml:space="preserve"> </w:t>
-      </w:r>
-      <w:r>
-        <w:rPr>
-          <w:lang w:val="en-CA"/>
-        </w:rPr>
-        <w:t xml:space="preserve">with a Core ID# </w:t>
-      </w:r>
-      <w:r>
-        <w:rPr>
-          <w:lang w:val="en-CA"/>
-        </w:rPr>
-        <w:t>and then add</w:t>
-      </w:r>
-      <w:r>
-        <w:rPr>
-          <w:lang w:val="en-CA"/>
-        </w:rPr>
-        <w:t xml:space="preserve"> one of the </w:t>
-      </w:r>
-      <w:r>
-        <w:rPr>
-          <w:lang w:val="en-CA"/>
-        </w:rPr>
-        <w:t>project</w:t>
-      </w:r>
-      <w:r>
-        <w:rPr>
-          <w:lang w:val="en-CA"/>
-        </w:rPr>
-        <w:t>_CSPWS_Core1_Core2 layers</w:t>
-      </w:r>
-      <w:r>
-        <w:rPr>
-          <w:lang w:val="en-CA"/>
-        </w:rPr>
-        <w:t>.</w:t>
-      </w:r>
-    </w:p>
-    <w:p>
-      <w:pPr>
-        <w:pStyle w:val="ListParagraph"/>
-        <w:numPr>
-          <w:ilvl w:val="0"/>
-          <w:numId w:val="12"/>
-        </w:numPr>
-        <w:spacing w:after="160" w:line="259" w:lineRule="auto"/>
-        <w:rPr>
-          <w:lang w:val="en-CA"/>
-        </w:rPr>
-      </w:pPr>
-      <w:r>
-        <w:rPr>
-          <w:lang w:val="en-CA"/>
-        </w:rPr>
-        <w:t>Then</w:t>
-      </w:r>
-      <w:r>
-        <w:rPr>
-          <w:lang w:val="en-CA"/>
-        </w:rPr>
-        <w:t>,</w:t>
-      </w:r>
-      <w:r>
-        <w:rPr>
-          <w:lang w:val="en-CA"/>
-        </w:rPr>
-        <w:t xml:space="preserve"> scale it using </w:t>
-      </w:r>
-      <w:r>
-        <w:rPr>
-          <w:lang w:val="en-CA"/>
-        </w:rPr>
-        <w:t>a</w:t>
-      </w:r>
-      <w:r>
-        <w:rPr>
-          <w:lang w:val="en-CA"/>
-        </w:rPr>
-        <w:t xml:space="preserve"> Min/Max color ramp to the same ratio as </w:t>
-      </w:r>
-      <w:r>
-        <w:rPr>
-          <w:lang w:val="en-CA"/>
-        </w:rPr>
-        <w:t>Proportion of Top CSP Value</w:t>
-      </w:r>
-      <w:r>
-        <w:rPr>
-          <w:lang w:val="en-CA"/>
-        </w:rPr>
-        <w:t>s</w:t>
-      </w:r>
-      <w:r>
-        <w:rPr>
-          <w:lang w:val="en-CA"/>
-        </w:rPr>
-        <w:t xml:space="preserve"> to Keep</w:t>
-      </w:r>
-      <w:r>
-        <w:rPr>
-          <w:lang w:val="en-CA"/>
-        </w:rPr>
-        <w:t xml:space="preserve"> </w:t>
-      </w:r>
-      <w:r>
-        <w:rPr>
-          <w:lang w:val="en-CA"/>
-        </w:rPr>
-        <w:t>(</w:t>
-      </w:r>
-      <w:r>
-        <w:rPr>
-          <w:lang w:val="en-CA"/>
-        </w:rPr>
-        <w:t xml:space="preserve">i.e. use </w:t>
-      </w:r>
-      <w:r>
-        <w:rPr>
-          <w:lang w:val="en-CA"/>
-        </w:rPr>
-        <w:t>(max-min)*proportion)</w:t>
-      </w:r>
-    </w:p>
-    <w:p>
-      <w:pPr>
-        <w:pStyle w:val="ListParagraph"/>
-        <w:numPr>
-          <w:ilvl w:val="1"/>
-          <w:numId w:val="12"/>
-        </w:numPr>
-        <w:spacing w:after="160" w:line="259" w:lineRule="auto"/>
-        <w:rPr>
-          <w:highlight w:val="yellow"/>
-          <w:lang w:val="en-CA"/>
-        </w:rPr>
-      </w:pPr>
-      <w:r>
-        <w:rPr>
-          <w:highlight w:val="yellow"/>
-          <w:lang w:val="en-CA"/>
-        </w:rPr>
-        <w:t>During beta testing, clarify if the above affects the Min or Max value, and how exactly.</w:t>
-      </w:r>
-    </w:p>
-    <w:p>
-      <w:pPr>
-        <w:pStyle w:val="ListParagraph"/>
-        <w:numPr>
-          <w:ilvl w:val="0"/>
-          <w:numId w:val="12"/>
-        </w:numPr>
-        <w:spacing w:after="160" w:line="259" w:lineRule="auto"/>
-        <w:rPr>
-          <w:lang w:val="en-CA"/>
-        </w:rPr>
-      </w:pPr>
-      <w:r>
-        <w:rPr>
-          <w:lang w:val="en-CA"/>
-        </w:rPr>
-        <w:t xml:space="preserve">Change </w:t>
-      </w:r>
-      <w:r>
-        <w:rPr>
-          <w:lang w:val="en-CA"/>
-        </w:rPr>
-        <w:t xml:space="preserve">Proportion of Top CSP Values </w:t>
-      </w:r>
-      <w:r>
-        <w:rPr>
-          <w:lang w:val="en-CA"/>
-        </w:rPr>
-        <w:t>so the project_</w:t>
-      </w:r>
-      <w:r>
-        <w:rPr>
-          <w:lang w:val="en-CA"/>
-        </w:rPr>
-        <w:t>RCI</w:t>
-      </w:r>
-      <w:r>
-        <w:rPr>
-          <w:lang w:val="en-CA"/>
-        </w:rPr>
-        <w:t xml:space="preserve"> </w:t>
-      </w:r>
-      <w:r>
-        <w:rPr>
-          <w:lang w:val="en-CA"/>
-        </w:rPr>
-        <w:t xml:space="preserve">output </w:t>
-      </w:r>
-      <w:r>
-        <w:rPr>
-          <w:lang w:val="en-CA"/>
-        </w:rPr>
-        <w:t>is jus</w:t>
-      </w:r>
-      <w:r>
-        <w:rPr>
-          <w:lang w:val="en-CA"/>
-        </w:rPr>
-        <w:t xml:space="preserve">t a bit wider than the </w:t>
-      </w:r>
-      <w:r>
-        <w:rPr>
-          <w:lang w:val="en-CA"/>
-        </w:rPr>
-        <w:t xml:space="preserve">project_corridors_truncated_at_x </w:t>
-      </w:r>
-      <w:r>
-        <w:rPr>
-          <w:lang w:val="en-CA"/>
-        </w:rPr>
-        <w:t>output</w:t>
-      </w:r>
-      <w:r>
-        <w:rPr>
-          <w:lang w:val="en-CA"/>
-        </w:rPr>
-        <w:t>.</w:t>
-      </w:r>
     </w:p>
     <w:p>
       <w:pPr>
@@ -5854,6 +6115,217 @@
           <w:lang w:val="en-CA"/>
         </w:rPr>
       </w:pPr>
+      <w:r>
+        <w:rPr>
+          <w:lang w:val="en-CA"/>
+        </w:rPr>
+        <w:t>Advanced</w:t>
+      </w:r>
+      <w:r>
+        <w:rPr>
+          <w:lang w:val="en-CA"/>
+        </w:rPr>
+        <w:t xml:space="preserve"> nuances to the above:</w:t>
+      </w:r>
+    </w:p>
+    <w:p>
+      <w:pPr>
+        <w:pStyle w:val="ListParagraph"/>
+        <w:numPr>
+          <w:ilvl w:val="0"/>
+          <w:numId w:val="12"/>
+        </w:numPr>
+        <w:spacing w:after="160" w:line="259" w:lineRule="auto"/>
+        <w:rPr>
+          <w:lang w:val="en-CA"/>
+        </w:rPr>
+      </w:pPr>
+      <w:r>
+        <w:rPr>
+          <w:lang w:val="en-CA"/>
+        </w:rPr>
+        <w:t xml:space="preserve">It is best to NOT use the </w:t>
+      </w:r>
+      <w:r>
+        <w:t>Bounding Circles Buffer</w:t>
+      </w:r>
+      <w:r>
+        <w:t xml:space="preserve"> Distance of LM when using LP. </w:t>
+      </w:r>
+      <w:r>
+        <w:rPr>
+          <w:lang w:val="en-CA"/>
+        </w:rPr>
+        <w:t>Using this makes increased variance in the widths of the linkages resulting</w:t>
+      </w:r>
+      <w:r>
+        <w:rPr>
+          <w:lang w:val="en-CA"/>
+        </w:rPr>
+        <w:t xml:space="preserve"> from</w:t>
+      </w:r>
+      <w:r>
+        <w:rPr>
+          <w:lang w:val="en-CA"/>
+        </w:rPr>
+        <w:t xml:space="preserve"> </w:t>
+      </w:r>
+      <w:r>
+        <w:rPr>
+          <w:lang w:val="en-CA"/>
+        </w:rPr>
+        <w:t>Proportion of Top CSP Value</w:t>
+      </w:r>
+      <w:r>
+        <w:rPr>
+          <w:lang w:val="en-CA"/>
+        </w:rPr>
+        <w:t>s</w:t>
+      </w:r>
+      <w:r>
+        <w:rPr>
+          <w:lang w:val="en-CA"/>
+        </w:rPr>
+        <w:t xml:space="preserve"> to Keep</w:t>
+      </w:r>
+      <w:r>
+        <w:rPr>
+          <w:lang w:val="en-CA"/>
+        </w:rPr>
+        <w:t>. Two cores that are small and close together will have a much sma</w:t>
+      </w:r>
+      <w:r>
+        <w:rPr>
+          <w:lang w:val="en-CA"/>
+        </w:rPr>
+        <w:t>ller range of values than large/</w:t>
+      </w:r>
+      <w:r>
+        <w:rPr>
+          <w:lang w:val="en-CA"/>
+        </w:rPr>
+        <w:t xml:space="preserve">far cores.  </w:t>
+      </w:r>
+    </w:p>
+    <w:p>
+      <w:pPr>
+        <w:pStyle w:val="ListParagraph"/>
+        <w:numPr>
+          <w:ilvl w:val="0"/>
+          <w:numId w:val="12"/>
+        </w:numPr>
+        <w:spacing w:after="160" w:line="259" w:lineRule="auto"/>
+      </w:pPr>
+      <w:r>
+        <w:rPr>
+          <w:lang w:val="en-CA"/>
+        </w:rPr>
+        <w:t>Extent of analysis</w:t>
+      </w:r>
+      <w:r>
+        <w:rPr>
+          <w:lang w:val="en-CA"/>
+        </w:rPr>
+        <w:t xml:space="preserve"> also affects this relationship between LM linkage width and LP linkage width</w:t>
+      </w:r>
+      <w:r>
+        <w:rPr>
+          <w:lang w:val="en-CA"/>
+        </w:rPr>
+        <w:t xml:space="preserve">. </w:t>
+      </w:r>
+      <w:r>
+        <w:rPr>
+          <w:lang w:val="en-CA"/>
+        </w:rPr>
+        <w:t>If</w:t>
+      </w:r>
+      <w:r>
+        <w:rPr>
+          <w:lang w:val="en-CA"/>
+        </w:rPr>
+        <w:t xml:space="preserve"> cal</w:t>
+      </w:r>
+      <w:r>
+        <w:rPr>
+          <w:lang w:val="en-CA"/>
+        </w:rPr>
+        <w:t xml:space="preserve">ibrating the model with </w:t>
+      </w:r>
+      <w:r>
+        <w:rPr>
+          <w:lang w:val="en-CA"/>
+        </w:rPr>
+        <w:t xml:space="preserve">test runs, </w:t>
+      </w:r>
+      <w:r>
+        <w:rPr>
+          <w:lang w:val="en-CA"/>
+        </w:rPr>
+        <w:t xml:space="preserve">it is </w:t>
+      </w:r>
+      <w:r>
+        <w:rPr>
+          <w:lang w:val="en-CA"/>
+        </w:rPr>
+        <w:t>best to use the entire extent, but just use 4 or so cores, rather than using a sub-region for calibration.</w:t>
+      </w:r>
+    </w:p>
+    <w:p>
+      <w:pPr>
+        <w:pStyle w:val="ListParagraph"/>
+        <w:numPr>
+          <w:ilvl w:val="0"/>
+          <w:numId w:val="12"/>
+        </w:numPr>
+        <w:spacing w:after="160" w:line="259" w:lineRule="auto"/>
+      </w:pPr>
+      <w:r>
+        <w:rPr>
+          <w:lang w:val="en-CA"/>
+        </w:rPr>
+        <w:t xml:space="preserve">Now that LP exists, some of the techniques in LM for eliminating linkages are not as necessary, and could be left unused. </w:t>
+      </w:r>
+      <w:r>
+        <w:t xml:space="preserve">LM provides the following options for </w:t>
+      </w:r>
+      <w:r>
+        <w:t>limiting the number of linkages mapped:</w:t>
+      </w:r>
+      <w:r>
+        <w:t xml:space="preserve"> Maximum Cost-Weighted Corridor Distance and Maximum Euclidean Corridor Distance. LP users may want to consider relaxing or eliminating these constraints in order to </w:t>
+      </w:r>
+      <w:r>
+        <w:t>allow long, but high quality linkages to still be mapped. T</w:t>
+      </w:r>
+      <w:r>
+        <w:t xml:space="preserve">he long linkages that do not make ecological sense will get a very low RCI value. </w:t>
+      </w:r>
+      <w:r>
+        <w:t xml:space="preserve">(These can be removed using MinCPV value in LP). </w:t>
+      </w:r>
+      <w:r>
+        <w:t>More importantly, the ones that do make sense will still be mapped. A tradeoff is that not using these options will increase LM’s runtime.</w:t>
+      </w:r>
+    </w:p>
+    <w:p>
+      <w:pPr>
+        <w:pStyle w:val="ListParagraph"/>
+        <w:numPr>
+          <w:ilvl w:val="0"/>
+          <w:numId w:val="12"/>
+        </w:numPr>
+        <w:spacing w:after="160" w:line="259" w:lineRule="auto"/>
+      </w:pPr>
+      <w:r>
+        <w:t xml:space="preserve">Due to rounding errors, it </w:t>
+      </w:r>
+      <w:r>
+        <w:t>may be that all the above works better with resistance surfaces that have a high range o</w:t>
+      </w:r>
+      <w:r>
+        <w:t>f values, such a 1-1000, but that still needs to be confirmed.</w:t>
+      </w:r>
     </w:p>
     <w:p>
       <w:pPr>
@@ -5864,11 +6336,24 @@
           <w:lang w:val="en-CA"/>
         </w:rPr>
       </w:pPr>
-      <w:r>
-        <w:rPr>
-          <w:lang w:val="en-CA"/>
-        </w:rPr>
-        <w:t>Important nuances to the above:</w:t>
+    </w:p>
+    <w:p>
+      <w:pPr>
+        <w:pStyle w:val="ListParagraph"/>
+        <w:spacing w:after="160" w:line="259" w:lineRule="auto"/>
+        <w:ind w:left="0"/>
+      </w:pPr>
+      <w:r>
+        <w:rPr>
+          <w:lang w:val="en-CA"/>
+        </w:rPr>
+        <w:t>If you want to understand the algorithm a bit more</w:t>
+      </w:r>
+      <w:r>
+        <w:rPr>
+          <w:lang w:val="en-CA"/>
+        </w:rPr>
+        <w:t>:</w:t>
       </w:r>
     </w:p>
     <w:p>
@@ -5879,111 +6364,103 @@
           <w:numId w:val="12"/>
         </w:numPr>
         <w:spacing w:after="160" w:line="259" w:lineRule="auto"/>
-        <w:rPr>
-          <w:lang w:val="en-CA"/>
-        </w:rPr>
-      </w:pPr>
-      <w:r>
-        <w:rPr>
-          <w:lang w:val="en-CA"/>
-        </w:rPr>
-        <w:t xml:space="preserve">It is best to NOT use the </w:t>
-      </w:r>
-      <w:r>
-        <w:t>Bounding Circles Buffer</w:t>
-      </w:r>
-      <w:r>
-        <w:t xml:space="preserve"> Distance of LM when using LP. </w:t>
-      </w:r>
-      <w:r>
-        <w:rPr>
-          <w:lang w:val="en-CA"/>
-        </w:rPr>
-        <w:t>Using this makes increased variance in the widths of the linkages resulting</w:t>
-      </w:r>
-      <w:r>
-        <w:rPr>
-          <w:lang w:val="en-CA"/>
-        </w:rPr>
-        <w:t xml:space="preserve"> from</w:t>
-      </w:r>
-      <w:r>
-        <w:rPr>
-          <w:lang w:val="en-CA"/>
-        </w:rPr>
-        <w:t xml:space="preserve"> </w:t>
-      </w:r>
-      <w:r>
-        <w:rPr>
-          <w:lang w:val="en-CA"/>
-        </w:rPr>
-        <w:t>Proportion of Top CSP Value</w:t>
-      </w:r>
-      <w:r>
-        <w:rPr>
-          <w:lang w:val="en-CA"/>
-        </w:rPr>
-        <w:t>s</w:t>
-      </w:r>
-      <w:r>
-        <w:rPr>
-          <w:lang w:val="en-CA"/>
-        </w:rPr>
-        <w:t xml:space="preserve"> to Keep</w:t>
-      </w:r>
-      <w:r>
-        <w:rPr>
-          <w:lang w:val="en-CA"/>
-        </w:rPr>
-        <w:t xml:space="preserve">. Two cores that are small and close together will have a much smaller range of values than large far cores.  </w:t>
+      </w:pPr>
+      <w:r>
+        <w:rPr>
+          <w:lang w:val="en-CA"/>
+        </w:rPr>
+        <w:t>S</w:t>
+      </w:r>
+      <w:r>
+        <w:rPr>
+          <w:lang w:val="en-CA"/>
+        </w:rPr>
+        <w:t xml:space="preserve">cale \(projectname)_CSP_(Core#A)_(Core#B) using a Min/Max color ramp (using the symbology tab) to the same ratio as Proportion of Top CSP Values to Keep (PropCSP) in run that created it. </w:t>
       </w:r>
     </w:p>
     <w:p>
       <w:pPr>
         <w:pStyle w:val="ListParagraph"/>
         <w:numPr>
-          <w:ilvl w:val="0"/>
+          <w:ilvl w:val="1"/>
           <w:numId w:val="12"/>
         </w:numPr>
         <w:spacing w:after="160" w:line="259" w:lineRule="auto"/>
-      </w:pPr>
-      <w:r>
-        <w:rPr>
-          <w:lang w:val="en-CA"/>
-        </w:rPr>
-        <w:t>Extent of analysis</w:t>
-      </w:r>
-      <w:r>
-        <w:rPr>
-          <w:lang w:val="en-CA"/>
-        </w:rPr>
-        <w:t xml:space="preserve"> also affects this relationship between LM linkage width and LP linkage width</w:t>
-      </w:r>
-      <w:r>
-        <w:rPr>
-          <w:lang w:val="en-CA"/>
-        </w:rPr>
-        <w:t xml:space="preserve">. When calibrating the model with lots of test runs, </w:t>
-      </w:r>
-      <w:r>
-        <w:rPr>
-          <w:lang w:val="en-CA"/>
-        </w:rPr>
-        <w:t xml:space="preserve">it is </w:t>
-      </w:r>
-      <w:r>
-        <w:rPr>
-          <w:lang w:val="en-CA"/>
-        </w:rPr>
-        <w:t xml:space="preserve">best to use the entire extent, but just use 4 or so cores, rather than using a sub-region for calibration. </w:t>
-      </w:r>
-    </w:p>
+        <w:rPr>
+          <w:lang w:val="en-CA"/>
+        </w:rPr>
+      </w:pPr>
+      <w:r>
+        <w:rPr>
+          <w:lang w:val="en-CA"/>
+        </w:rPr>
+        <w:t xml:space="preserve">This can be done using the formula max-[(max-min)*PropCSP], using the max and min values of the raster. </w:t>
+      </w:r>
+    </w:p>
+    <w:p>
+      <w:pPr>
+        <w:pStyle w:val="ListParagraph"/>
+        <w:numPr>
+          <w:ilvl w:val="1"/>
+          <w:numId w:val="12"/>
+        </w:numPr>
+        <w:spacing w:after="160" w:line="259" w:lineRule="auto"/>
+        <w:rPr>
+          <w:lang w:val="en-CA"/>
+        </w:rPr>
+      </w:pPr>
+      <w:r>
+        <w:rPr>
+          <w:lang w:val="en-CA"/>
+        </w:rPr>
+        <w:t xml:space="preserve">Manually apply this value as the new min value in the symbology tab </w:t>
+      </w:r>
+    </w:p>
+    <w:p>
+      <w:pPr>
+        <w:pStyle w:val="ListParagraph"/>
+        <w:numPr>
+          <w:ilvl w:val="2"/>
+          <w:numId w:val="12"/>
+        </w:numPr>
+        <w:spacing w:after="160" w:line="259" w:lineRule="auto"/>
+        <w:rPr>
+          <w:lang w:val="en-CA"/>
+        </w:rPr>
+      </w:pPr>
+      <w:r>
+        <w:rPr>
+          <w:lang w:val="en-CA"/>
+        </w:rPr>
+        <w:t xml:space="preserve">This should match the output for this linkage on the corridors.gdb\(projectname)_linkage_priority raster. </w:t>
+      </w:r>
+    </w:p>
+    <w:p>
+      <w:pPr>
+        <w:pStyle w:val="ListParagraph"/>
+        <w:numPr>
+          <w:ilvl w:val="2"/>
+          <w:numId w:val="12"/>
+        </w:numPr>
+        <w:spacing w:after="160" w:line="259" w:lineRule="auto"/>
+        <w:rPr>
+          <w:lang w:val="en-CA"/>
+        </w:rPr>
+      </w:pPr>
+      <w:r>
+        <w:rPr>
+          <w:lang w:val="en-CA"/>
+        </w:rPr>
+        <w:t>As well as the intermediate.gdb\(projectname)_CSP_TOP_(Core#A)_(Core#B)</w:t>
+      </w:r>
+    </w:p>
+    <w:p/>
     <w:p>
       <w:pPr>
         <w:pStyle w:val="Heading2"/>
       </w:pPr>
       <w:bookmarkStart w:id="21" w:name="_Ref495249639"/>
-      <w:bookmarkStart w:id="22" w:name="_Toc500265459"/>
+      <w:bookmarkStart w:id="22" w:name="_Toc501530897"/>
       <w:r>
         <w:t xml:space="preserve">Other </w:t>
       </w:r>
@@ -6062,7 +6539,13 @@
         </w:numPr>
       </w:pPr>
       <w:r>
-        <w:t>If you move the project directory structure and files to another location after LM has been run, please note that:</w:t>
+        <w:t>If you move the project directory structure and files to another location after LM has been run</w:t>
+      </w:r>
+      <w:r>
+        <w:t xml:space="preserve"> (not advised)</w:t>
+      </w:r>
+      <w:r>
+        <w:t>, please note that:</w:t>
       </w:r>
     </w:p>
     <w:p>
@@ -6092,7 +6575,7 @@
       <w:pPr>
         <w:pStyle w:val="Heading1"/>
       </w:pPr>
-      <w:bookmarkStart w:id="23" w:name="_Toc500265460"/>
+      <w:bookmarkStart w:id="23" w:name="_Toc501530898"/>
       <w:r>
         <w:t>Support</w:t>
       </w:r>
@@ -6109,33 +6592,24 @@
         <w:t>to get updates, report bugs, a</w:t>
       </w:r>
       <w:r>
-        <w:t xml:space="preserve">nd suggest enhancements.  </w:t>
-      </w:r>
-      <w:r>
-        <w:t>You can find a link to the user group</w:t>
-      </w:r>
-      <w:r>
-        <w:t xml:space="preserve"> on </w:t>
-      </w:r>
-      <w:r>
-        <w:rPr>
-          <w:bCs/>
-        </w:rPr>
-        <w:t>the Linkage Mapper website:</w:t>
-      </w:r>
-      <w:r>
-        <w:t xml:space="preserve"> </w:t>
-      </w:r>
-      <w:hyperlink r:id="rId26" w:history="1">
+        <w:t>nd suggest enhancements</w:t>
+      </w:r>
+      <w:r>
+        <w:t xml:space="preserve"> (</w:t>
+      </w:r>
+      <w:hyperlink r:id="rId26" w:anchor="!forum/linkage-mapper" w:history="1">
         <w:r>
           <w:rPr>
             <w:rStyle w:val="Hyperlink"/>
           </w:rPr>
-          <w:t>http://www.circuitscape.org/linkagemapper</w:t>
+          <w:t>https://groups.google.com/forum/#!forum/linkage-mapper</w:t>
         </w:r>
       </w:hyperlink>
       <w:r>
-        <w:t>.</w:t>
+        <w:t>)</w:t>
+      </w:r>
+      <w:r>
+        <w:t xml:space="preserve">.  </w:t>
       </w:r>
     </w:p>
     <w:p/>
@@ -6149,7 +6623,7 @@
       <w:pPr>
         <w:pStyle w:val="Heading1"/>
       </w:pPr>
-      <w:bookmarkStart w:id="24" w:name="_Toc500265461"/>
+      <w:bookmarkStart w:id="24" w:name="_Toc501530899"/>
       <w:r>
         <w:t xml:space="preserve">Key </w:t>
       </w:r>
@@ -6314,7 +6788,7 @@
       </w:pPr>
       <w:bookmarkStart w:id="25" w:name="_Ref495296069"/>
       <w:bookmarkStart w:id="26" w:name="_Ref495296084"/>
-      <w:bookmarkStart w:id="27" w:name="_Toc500265462"/>
+      <w:bookmarkStart w:id="27" w:name="_Toc501530900"/>
       <w:r>
         <w:t xml:space="preserve">Linkage Priority </w:t>
       </w:r>
@@ -6329,7 +6803,7 @@
       <w:pPr>
         <w:pStyle w:val="Heading2"/>
       </w:pPr>
-      <w:bookmarkStart w:id="28" w:name="_Toc500265463"/>
+      <w:bookmarkStart w:id="28" w:name="_Toc501530901"/>
       <w:r>
         <w:t>Run with Default Parameters</w:t>
       </w:r>
@@ -6637,7 +7111,7 @@
       </w:pPr>
       <w:r>
         <w:pict w14:anchorId="519BCD70">
-          <v:shape id="_x0000_i1031" type="#_x0000_t75" style="width:424.8pt;height:337.8pt">
+          <v:shape id="_x0000_i1031" type="#_x0000_t75" style="width:425.4pt;height:337.8pt">
             <v:imagedata r:id="rId29" o:title=""/>
           </v:shape>
         </w:pict>
@@ -6731,7 +7205,7 @@
       <w:pPr>
         <w:pStyle w:val="Heading2"/>
       </w:pPr>
-      <w:bookmarkStart w:id="29" w:name="_Toc500265464"/>
+      <w:bookmarkStart w:id="29" w:name="_Toc501530902"/>
       <w:r>
         <w:t>Add Climate Refugia</w:t>
       </w:r>
@@ -7136,7 +7610,7 @@
       <w:pPr>
         <w:pStyle w:val="Heading2"/>
       </w:pPr>
-      <w:bookmarkStart w:id="30" w:name="_Toc500265465"/>
+      <w:bookmarkStart w:id="30" w:name="_Toc501530903"/>
       <w:r>
         <w:t>Add Climate Signature</w:t>
       </w:r>
@@ -7620,7 +8094,7 @@
       <w:pPr>
         <w:pStyle w:val="Heading1"/>
       </w:pPr>
-      <w:bookmarkStart w:id="31" w:name="_Toc500265466"/>
+      <w:bookmarkStart w:id="31" w:name="_Toc501530904"/>
       <w:r>
         <w:t>Advanced Linkage Priority Tutorial</w:t>
       </w:r>
@@ -7630,7 +8104,7 @@
       <w:pPr>
         <w:pStyle w:val="Heading2"/>
       </w:pPr>
-      <w:bookmarkStart w:id="32" w:name="_Toc500265467"/>
+      <w:bookmarkStart w:id="32" w:name="_Toc501530905"/>
       <w:r>
         <w:t>Shortcut for Multiple Runs</w:t>
       </w:r>
@@ -7767,7 +8241,7 @@
       <w:pPr>
         <w:pStyle w:val="Heading2"/>
       </w:pPr>
-      <w:bookmarkStart w:id="33" w:name="_Toc500265468"/>
+      <w:bookmarkStart w:id="33" w:name="_Toc501530906"/>
       <w:r>
         <w:t>Add Centrality</w:t>
       </w:r>
@@ -7998,7 +8472,7 @@
           <w:noProof/>
         </w:rPr>
       </w:pPr>
-      <w:bookmarkStart w:id="34" w:name="_Toc500265469"/>
+      <w:bookmarkStart w:id="34" w:name="_Toc501530907"/>
       <w:r>
         <w:rPr>
           <w:noProof/>
@@ -8223,6 +8697,34 @@
       </w:r>
       <w:r>
         <w:t xml:space="preserve"> at The Nature Conservancy</w:t>
+      </w:r>
+    </w:p>
+  </w:footnote>
+  <w:footnote w:id="2">
+    <w:p>
+      <w:pPr>
+        <w:pStyle w:val="FootnoteText"/>
+      </w:pPr>
+      <w:r>
+        <w:rPr>
+          <w:rStyle w:val="FootnoteReference"/>
+        </w:rPr>
+        <w:footnoteRef/>
+      </w:r>
+      <w:r>
+        <w:t xml:space="preserve"> This is because of the “carryover effect” that occurs in LP.  This is most apparent when there is a really high priority linkage emanating from a core area, and also a low priority linkage from the same core area in a different direction.  The </w:t>
+      </w:r>
+      <w:r>
+        <w:t xml:space="preserve">high values of the high priority linkage carryover to the back side of the core area, essentially providing a small buffer.  These then become </w:t>
+      </w:r>
+      <w:r>
+        <w:t>a portion of the</w:t>
+      </w:r>
+      <w:r>
+        <w:t xml:space="preserve"> low priority linkage providing counter-intuitive </w:t>
+      </w:r>
+      <w:r>
+        <w:t>results. Having the LP and LM linkage extents match (or LP being smaller) minimizes this effect.</w:t>
       </w:r>
     </w:p>
   </w:footnote>
@@ -10192,7 +10694,7 @@
         <w:rFonts w:ascii="Courier New" w:hAnsi="Courier New" w:cs="Courier New" w:hint="default"/>
       </w:rPr>
     </w:lvl>
-    <w:lvl w:ilvl="2" w:tplc="04090005" w:tentative="1">
+    <w:lvl w:ilvl="2" w:tplc="04090005">
       <w:start w:val="1"/>
       <w:numFmt w:val="bullet"/>
       <w:lvlText w:val=""/>
@@ -11764,7 +12266,7 @@
 </file>
 
 <file path=customXml/itemProps1.xml><?xml version="1.0" encoding="utf-8"?>
-<ds:datastoreItem xmlns:ds="http://schemas.openxmlformats.org/officeDocument/2006/customXml" ds:itemID="{5E8E862B-A787-4451-84C5-6E9712EEF702}">
+<ds:datastoreItem xmlns:ds="http://schemas.openxmlformats.org/officeDocument/2006/customXml" ds:itemID="{2513F096-73AC-4682-A20B-441353EEFB4E}">
   <ds:schemaRefs>
     <ds:schemaRef ds:uri="http://schemas.openxmlformats.org/officeDocument/2006/bibliography"/>
   </ds:schemaRefs>
@@ -11772,7 +12274,7 @@
 </file>
 
 <file path=customXml/itemProps2.xml><?xml version="1.0" encoding="utf-8"?>
-<ds:datastoreItem xmlns:ds="http://schemas.openxmlformats.org/officeDocument/2006/customXml" ds:itemID="{1B48E05A-4F29-45FD-959A-46E9A28C025A}">
+<ds:datastoreItem xmlns:ds="http://schemas.openxmlformats.org/officeDocument/2006/customXml" ds:itemID="{B7FEC4EE-97C6-49EA-9793-E51FA10DCC6A}">
   <ds:schemaRefs>
     <ds:schemaRef ds:uri="http://schemas.openxmlformats.org/officeDocument/2006/bibliography"/>
   </ds:schemaRefs>

</xml_diff>

<commit_message>
I think that all I did was save this as a .pdf
, and that Git is counting this as a change.  But, to be on the safe side, I'm committing this because maybe ther ewas another change.
</commit_message>
<xml_diff>
--- a/toolbox/doc/Linkage Priority User Guide.docx
+++ b/toolbox/doc/Linkage Priority User Guide.docx
@@ -180,7 +180,14 @@
           <w:i/>
           <w:szCs w:val="20"/>
         </w:rPr>
-        <w:t>February 2018</w:t>
+        <w:t>March</w:t>
+      </w:r>
+      <w:r>
+        <w:rPr>
+          <w:i/>
+          <w:szCs w:val="20"/>
+        </w:rPr>
+        <w:t xml:space="preserve"> 2018</w:t>
       </w:r>
     </w:p>
     <w:p>
@@ -388,7 +395,15 @@
         <w:rPr>
           <w:szCs w:val="20"/>
         </w:rPr>
-        <w:t xml:space="preserve"> More details can be found on the Linkage Mapper website, where our code is hosted: </w:t>
+        <w:t xml:space="preserve"> More details can be found on the Linkage Mapper we</w:t>
+      </w:r>
+      <w:bookmarkStart w:id="1" w:name="_GoBack"/>
+      <w:bookmarkEnd w:id="1"/>
+      <w:r>
+        <w:rPr>
+          <w:szCs w:val="20"/>
+        </w:rPr>
+        <w:t xml:space="preserve">bsite, where our code is hosted: </w:t>
       </w:r>
       <w:hyperlink r:id="rId9" w:history="1">
         <w:r>
@@ -675,7 +690,7 @@
       <w:r>
         <w:fldChar w:fldCharType="separate"/>
       </w:r>
-      <w:hyperlink w:anchor="_Toc505179724" w:history="1">
+      <w:hyperlink w:anchor="_Toc512249755" w:history="1">
         <w:r>
           <w:rPr>
             <w:rStyle w:val="Hyperlink"/>
@@ -718,7 +733,7 @@
             <w:noProof/>
             <w:webHidden/>
           </w:rPr>
-          <w:instrText xml:space="preserve"> PAGEREF _Toc505179724 \h </w:instrText>
+          <w:instrText xml:space="preserve"> PAGEREF _Toc512249755 \h </w:instrText>
         </w:r>
         <w:r>
           <w:rPr>
@@ -763,7 +778,7 @@
           <w:szCs w:val="22"/>
         </w:rPr>
       </w:pPr>
-      <w:hyperlink w:anchor="_Toc505179725" w:history="1">
+      <w:hyperlink w:anchor="_Toc512249756" w:history="1">
         <w:r>
           <w:rPr>
             <w:rStyle w:val="Hyperlink"/>
@@ -806,7 +821,7 @@
             <w:noProof/>
             <w:webHidden/>
           </w:rPr>
-          <w:instrText xml:space="preserve"> PAGEREF _Toc505179725 \h </w:instrText>
+          <w:instrText xml:space="preserve"> PAGEREF _Toc512249756 \h </w:instrText>
         </w:r>
         <w:r>
           <w:rPr>
@@ -826,7 +841,7 @@
             <w:noProof/>
             <w:webHidden/>
           </w:rPr>
-          <w:t>3</w:t>
+          <w:t>4</w:t>
         </w:r>
         <w:r>
           <w:rPr>
@@ -851,7 +866,7 @@
           <w:szCs w:val="22"/>
         </w:rPr>
       </w:pPr>
-      <w:hyperlink w:anchor="_Toc505179726" w:history="1">
+      <w:hyperlink w:anchor="_Toc512249757" w:history="1">
         <w:r>
           <w:rPr>
             <w:rStyle w:val="Hyperlink"/>
@@ -894,7 +909,7 @@
             <w:noProof/>
             <w:webHidden/>
           </w:rPr>
-          <w:instrText xml:space="preserve"> PAGEREF _Toc505179726 \h </w:instrText>
+          <w:instrText xml:space="preserve"> PAGEREF _Toc512249757 \h </w:instrText>
         </w:r>
         <w:r>
           <w:rPr>
@@ -914,7 +929,7 @@
             <w:noProof/>
             <w:webHidden/>
           </w:rPr>
-          <w:t>3</w:t>
+          <w:t>4</w:t>
         </w:r>
         <w:r>
           <w:rPr>
@@ -939,7 +954,7 @@
           <w:szCs w:val="22"/>
         </w:rPr>
       </w:pPr>
-      <w:hyperlink w:anchor="_Toc505179727" w:history="1">
+      <w:hyperlink w:anchor="_Toc512249758" w:history="1">
         <w:r>
           <w:rPr>
             <w:rStyle w:val="Hyperlink"/>
@@ -982,7 +997,7 @@
             <w:noProof/>
             <w:webHidden/>
           </w:rPr>
-          <w:instrText xml:space="preserve"> PAGEREF _Toc505179727 \h </w:instrText>
+          <w:instrText xml:space="preserve"> PAGEREF _Toc512249758 \h </w:instrText>
         </w:r>
         <w:r>
           <w:rPr>
@@ -1027,7 +1042,7 @@
           <w:szCs w:val="22"/>
         </w:rPr>
       </w:pPr>
-      <w:hyperlink w:anchor="_Toc505179728" w:history="1">
+      <w:hyperlink w:anchor="_Toc512249759" w:history="1">
         <w:r>
           <w:rPr>
             <w:rStyle w:val="Hyperlink"/>
@@ -1070,7 +1085,7 @@
             <w:noProof/>
             <w:webHidden/>
           </w:rPr>
-          <w:instrText xml:space="preserve"> PAGEREF _Toc505179728 \h </w:instrText>
+          <w:instrText xml:space="preserve"> PAGEREF _Toc512249759 \h </w:instrText>
         </w:r>
         <w:r>
           <w:rPr>
@@ -1090,7 +1105,7 @@
             <w:noProof/>
             <w:webHidden/>
           </w:rPr>
-          <w:t>6</w:t>
+          <w:t>7</w:t>
         </w:r>
         <w:r>
           <w:rPr>
@@ -1115,7 +1130,7 @@
           <w:szCs w:val="22"/>
         </w:rPr>
       </w:pPr>
-      <w:hyperlink w:anchor="_Toc505179729" w:history="1">
+      <w:hyperlink w:anchor="_Toc512249760" w:history="1">
         <w:r>
           <w:rPr>
             <w:rStyle w:val="Hyperlink"/>
@@ -1158,7 +1173,7 @@
             <w:noProof/>
             <w:webHidden/>
           </w:rPr>
-          <w:instrText xml:space="preserve"> PAGEREF _Toc505179729 \h </w:instrText>
+          <w:instrText xml:space="preserve"> PAGEREF _Toc512249760 \h </w:instrText>
         </w:r>
         <w:r>
           <w:rPr>
@@ -1178,7 +1193,7 @@
             <w:noProof/>
             <w:webHidden/>
           </w:rPr>
-          <w:t>6</w:t>
+          <w:t>7</w:t>
         </w:r>
         <w:r>
           <w:rPr>
@@ -1203,7 +1218,7 @@
           <w:szCs w:val="22"/>
         </w:rPr>
       </w:pPr>
-      <w:hyperlink w:anchor="_Toc505179730" w:history="1">
+      <w:hyperlink w:anchor="_Toc512249761" w:history="1">
         <w:r>
           <w:rPr>
             <w:rStyle w:val="Hyperlink"/>
@@ -1246,7 +1261,7 @@
             <w:noProof/>
             <w:webHidden/>
           </w:rPr>
-          <w:instrText xml:space="preserve"> PAGEREF _Toc505179730 \h </w:instrText>
+          <w:instrText xml:space="preserve"> PAGEREF _Toc512249761 \h </w:instrText>
         </w:r>
         <w:r>
           <w:rPr>
@@ -1266,7 +1281,7 @@
             <w:noProof/>
             <w:webHidden/>
           </w:rPr>
-          <w:t>6</w:t>
+          <w:t>7</w:t>
         </w:r>
         <w:r>
           <w:rPr>
@@ -1291,7 +1306,7 @@
           <w:szCs w:val="22"/>
         </w:rPr>
       </w:pPr>
-      <w:hyperlink w:anchor="_Toc505179731" w:history="1">
+      <w:hyperlink w:anchor="_Toc512249762" w:history="1">
         <w:r>
           <w:rPr>
             <w:rStyle w:val="Hyperlink"/>
@@ -1334,7 +1349,7 @@
             <w:noProof/>
             <w:webHidden/>
           </w:rPr>
-          <w:instrText xml:space="preserve"> PAGEREF _Toc505179731 \h </w:instrText>
+          <w:instrText xml:space="preserve"> PAGEREF _Toc512249762 \h </w:instrText>
         </w:r>
         <w:r>
           <w:rPr>
@@ -1354,7 +1369,7 @@
             <w:noProof/>
             <w:webHidden/>
           </w:rPr>
-          <w:t>7</w:t>
+          <w:t>8</w:t>
         </w:r>
         <w:r>
           <w:rPr>
@@ -1379,7 +1394,7 @@
           <w:szCs w:val="22"/>
         </w:rPr>
       </w:pPr>
-      <w:hyperlink w:anchor="_Toc505179732" w:history="1">
+      <w:hyperlink w:anchor="_Toc512249763" w:history="1">
         <w:r>
           <w:rPr>
             <w:rStyle w:val="Hyperlink"/>
@@ -1422,7 +1437,7 @@
             <w:noProof/>
             <w:webHidden/>
           </w:rPr>
-          <w:instrText xml:space="preserve"> PAGEREF _Toc505179732 \h </w:instrText>
+          <w:instrText xml:space="preserve"> PAGEREF _Toc512249763 \h </w:instrText>
         </w:r>
         <w:r>
           <w:rPr>
@@ -1442,7 +1457,7 @@
             <w:noProof/>
             <w:webHidden/>
           </w:rPr>
-          <w:t>7</w:t>
+          <w:t>8</w:t>
         </w:r>
         <w:r>
           <w:rPr>
@@ -1467,7 +1482,7 @@
           <w:szCs w:val="22"/>
         </w:rPr>
       </w:pPr>
-      <w:hyperlink w:anchor="_Toc505179733" w:history="1">
+      <w:hyperlink w:anchor="_Toc512249764" w:history="1">
         <w:r>
           <w:rPr>
             <w:rStyle w:val="Hyperlink"/>
@@ -1510,7 +1525,7 @@
             <w:noProof/>
             <w:webHidden/>
           </w:rPr>
-          <w:instrText xml:space="preserve"> PAGEREF _Toc505179733 \h </w:instrText>
+          <w:instrText xml:space="preserve"> PAGEREF _Toc512249764 \h </w:instrText>
         </w:r>
         <w:r>
           <w:rPr>
@@ -1530,7 +1545,7 @@
             <w:noProof/>
             <w:webHidden/>
           </w:rPr>
-          <w:t>7</w:t>
+          <w:t>8</w:t>
         </w:r>
         <w:r>
           <w:rPr>
@@ -1555,7 +1570,7 @@
           <w:szCs w:val="22"/>
         </w:rPr>
       </w:pPr>
-      <w:hyperlink w:anchor="_Toc505179734" w:history="1">
+      <w:hyperlink w:anchor="_Toc512249765" w:history="1">
         <w:r>
           <w:rPr>
             <w:rStyle w:val="Hyperlink"/>
@@ -1598,7 +1613,7 @@
             <w:noProof/>
             <w:webHidden/>
           </w:rPr>
-          <w:instrText xml:space="preserve"> PAGEREF _Toc505179734 \h </w:instrText>
+          <w:instrText xml:space="preserve"> PAGEREF _Toc512249765 \h </w:instrText>
         </w:r>
         <w:r>
           <w:rPr>
@@ -1618,7 +1633,7 @@
             <w:noProof/>
             <w:webHidden/>
           </w:rPr>
-          <w:t>8</w:t>
+          <w:t>9</w:t>
         </w:r>
         <w:r>
           <w:rPr>
@@ -1643,7 +1658,7 @@
           <w:szCs w:val="22"/>
         </w:rPr>
       </w:pPr>
-      <w:hyperlink w:anchor="_Toc505179735" w:history="1">
+      <w:hyperlink w:anchor="_Toc512249766" w:history="1">
         <w:r>
           <w:rPr>
             <w:rStyle w:val="Hyperlink"/>
@@ -1686,7 +1701,7 @@
             <w:noProof/>
             <w:webHidden/>
           </w:rPr>
-          <w:instrText xml:space="preserve"> PAGEREF _Toc505179735 \h </w:instrText>
+          <w:instrText xml:space="preserve"> PAGEREF _Toc512249766 \h </w:instrText>
         </w:r>
         <w:r>
           <w:rPr>
@@ -1706,7 +1721,7 @@
             <w:noProof/>
             <w:webHidden/>
           </w:rPr>
-          <w:t>10</w:t>
+          <w:t>11</w:t>
         </w:r>
         <w:r>
           <w:rPr>
@@ -1731,7 +1746,7 @@
           <w:szCs w:val="22"/>
         </w:rPr>
       </w:pPr>
-      <w:hyperlink w:anchor="_Toc505179736" w:history="1">
+      <w:hyperlink w:anchor="_Toc512249767" w:history="1">
         <w:r>
           <w:rPr>
             <w:rStyle w:val="Hyperlink"/>
@@ -1774,7 +1789,7 @@
             <w:noProof/>
             <w:webHidden/>
           </w:rPr>
-          <w:instrText xml:space="preserve"> PAGEREF _Toc505179736 \h </w:instrText>
+          <w:instrText xml:space="preserve"> PAGEREF _Toc512249767 \h </w:instrText>
         </w:r>
         <w:r>
           <w:rPr>
@@ -1794,7 +1809,7 @@
             <w:noProof/>
             <w:webHidden/>
           </w:rPr>
-          <w:t>10</w:t>
+          <w:t>11</w:t>
         </w:r>
         <w:r>
           <w:rPr>
@@ -1819,7 +1834,7 @@
           <w:szCs w:val="22"/>
         </w:rPr>
       </w:pPr>
-      <w:hyperlink w:anchor="_Toc505179737" w:history="1">
+      <w:hyperlink w:anchor="_Toc512249768" w:history="1">
         <w:r>
           <w:rPr>
             <w:rStyle w:val="Hyperlink"/>
@@ -1862,7 +1877,7 @@
             <w:noProof/>
             <w:webHidden/>
           </w:rPr>
-          <w:instrText xml:space="preserve"> PAGEREF _Toc505179737 \h </w:instrText>
+          <w:instrText xml:space="preserve"> PAGEREF _Toc512249768 \h </w:instrText>
         </w:r>
         <w:r>
           <w:rPr>
@@ -1882,7 +1897,183 @@
             <w:noProof/>
             <w:webHidden/>
           </w:rPr>
-          <w:t>10</w:t>
+          <w:t>11</w:t>
+        </w:r>
+        <w:r>
+          <w:rPr>
+            <w:noProof/>
+            <w:webHidden/>
+          </w:rPr>
+          <w:fldChar w:fldCharType="end"/>
+        </w:r>
+      </w:hyperlink>
+    </w:p>
+    <w:p>
+      <w:pPr>
+        <w:pStyle w:val="TOC1"/>
+        <w:tabs>
+          <w:tab w:val="left" w:pos="440"/>
+          <w:tab w:val="right" w:leader="dot" w:pos="9350"/>
+        </w:tabs>
+        <w:rPr>
+          <w:rFonts w:ascii="Calibri" w:eastAsia="Times New Roman" w:hAnsi="Calibri"/>
+          <w:noProof/>
+          <w:sz w:val="22"/>
+          <w:szCs w:val="22"/>
+        </w:rPr>
+      </w:pPr>
+      <w:hyperlink w:anchor="_Toc512249769" w:history="1">
+        <w:r>
+          <w:rPr>
+            <w:rStyle w:val="Hyperlink"/>
+            <w:noProof/>
+          </w:rPr>
+          <w:t>7</w:t>
+        </w:r>
+        <w:r>
+          <w:rPr>
+            <w:rFonts w:ascii="Calibri" w:eastAsia="Times New Roman" w:hAnsi="Calibri"/>
+            <w:noProof/>
+            <w:sz w:val="22"/>
+            <w:szCs w:val="22"/>
+          </w:rPr>
+          <w:tab/>
+        </w:r>
+        <w:r>
+          <w:rPr>
+            <w:rStyle w:val="Hyperlink"/>
+            <w:noProof/>
+          </w:rPr>
+          <w:t>This will impact the Core Area Value, which is a component of Corridor Priority Value. See theSelect References</w:t>
+        </w:r>
+        <w:r>
+          <w:rPr>
+            <w:noProof/>
+            <w:webHidden/>
+          </w:rPr>
+          <w:tab/>
+        </w:r>
+        <w:r>
+          <w:rPr>
+            <w:noProof/>
+            <w:webHidden/>
+          </w:rPr>
+          <w:fldChar w:fldCharType="begin"/>
+        </w:r>
+        <w:r>
+          <w:rPr>
+            <w:noProof/>
+            <w:webHidden/>
+          </w:rPr>
+          <w:instrText xml:space="preserve"> PAGEREF _Toc512249769 \h </w:instrText>
+        </w:r>
+        <w:r>
+          <w:rPr>
+            <w:noProof/>
+            <w:webHidden/>
+          </w:rPr>
+        </w:r>
+        <w:r>
+          <w:rPr>
+            <w:noProof/>
+            <w:webHidden/>
+          </w:rPr>
+          <w:fldChar w:fldCharType="separate"/>
+        </w:r>
+        <w:r>
+          <w:rPr>
+            <w:noProof/>
+            <w:webHidden/>
+          </w:rPr>
+          <w:t>12</w:t>
+        </w:r>
+        <w:r>
+          <w:rPr>
+            <w:noProof/>
+            <w:webHidden/>
+          </w:rPr>
+          <w:fldChar w:fldCharType="end"/>
+        </w:r>
+      </w:hyperlink>
+    </w:p>
+    <w:p>
+      <w:pPr>
+        <w:pStyle w:val="TOC1"/>
+        <w:tabs>
+          <w:tab w:val="left" w:pos="440"/>
+          <w:tab w:val="right" w:leader="dot" w:pos="9350"/>
+        </w:tabs>
+        <w:rPr>
+          <w:rFonts w:ascii="Calibri" w:eastAsia="Times New Roman" w:hAnsi="Calibri"/>
+          <w:noProof/>
+          <w:sz w:val="22"/>
+          <w:szCs w:val="22"/>
+        </w:rPr>
+      </w:pPr>
+      <w:hyperlink w:anchor="_Toc512249770" w:history="1">
+        <w:r>
+          <w:rPr>
+            <w:rStyle w:val="Hyperlink"/>
+            <w:noProof/>
+          </w:rPr>
+          <w:t>8</w:t>
+        </w:r>
+        <w:r>
+          <w:rPr>
+            <w:rFonts w:ascii="Calibri" w:eastAsia="Times New Roman" w:hAnsi="Calibri"/>
+            <w:noProof/>
+            <w:sz w:val="22"/>
+            <w:szCs w:val="22"/>
+          </w:rPr>
+          <w:tab/>
+        </w:r>
+        <w:r>
+          <w:rPr>
+            <w:rStyle w:val="Hyperlink"/>
+            <w:noProof/>
+          </w:rPr>
+          <w:t>By providing Current, and optionally Future, Climate Envelope datasets, which allow a Climate Envelope Difference to be calculated for each corridor. See theSelect References</w:t>
+        </w:r>
+        <w:r>
+          <w:rPr>
+            <w:noProof/>
+            <w:webHidden/>
+          </w:rPr>
+          <w:tab/>
+        </w:r>
+        <w:r>
+          <w:rPr>
+            <w:noProof/>
+            <w:webHidden/>
+          </w:rPr>
+          <w:fldChar w:fldCharType="begin"/>
+        </w:r>
+        <w:r>
+          <w:rPr>
+            <w:noProof/>
+            <w:webHidden/>
+          </w:rPr>
+          <w:instrText xml:space="preserve"> PAGEREF _Toc512249770 \h </w:instrText>
+        </w:r>
+        <w:r>
+          <w:rPr>
+            <w:noProof/>
+            <w:webHidden/>
+          </w:rPr>
+        </w:r>
+        <w:r>
+          <w:rPr>
+            <w:noProof/>
+            <w:webHidden/>
+          </w:rPr>
+          <w:fldChar w:fldCharType="separate"/>
+        </w:r>
+        <w:r>
+          <w:rPr>
+            <w:noProof/>
+            <w:webHidden/>
+          </w:rPr>
+          <w:t>13</w:t>
         </w:r>
         <w:r>
           <w:rPr>
@@ -1907,13 +2098,13 @@
           <w:szCs w:val="22"/>
         </w:rPr>
       </w:pPr>
-      <w:hyperlink w:anchor="_Toc505179738" w:history="1">
+      <w:hyperlink w:anchor="_Toc512249771" w:history="1">
         <w:r>
           <w:rPr>
             <w:rStyle w:val="Hyperlink"/>
             <w:noProof/>
           </w:rPr>
-          <w:t>6.3</w:t>
+          <w:t>8.1</w:t>
         </w:r>
         <w:r>
           <w:rPr>
@@ -1950,7 +2141,7 @@
             <w:noProof/>
             <w:webHidden/>
           </w:rPr>
-          <w:instrText xml:space="preserve"> PAGEREF _Toc505179738 \h </w:instrText>
+          <w:instrText xml:space="preserve"> PAGEREF _Toc512249771 \h </w:instrText>
         </w:r>
         <w:r>
           <w:rPr>
@@ -1970,7 +2161,7 @@
             <w:noProof/>
             <w:webHidden/>
           </w:rPr>
-          <w:t>13</w:t>
+          <w:t>14</w:t>
         </w:r>
         <w:r>
           <w:rPr>
@@ -1995,13 +2186,13 @@
           <w:szCs w:val="22"/>
         </w:rPr>
       </w:pPr>
-      <w:hyperlink w:anchor="_Toc505179739" w:history="1">
+      <w:hyperlink w:anchor="_Toc512249772" w:history="1">
         <w:r>
           <w:rPr>
             <w:rStyle w:val="Hyperlink"/>
             <w:noProof/>
           </w:rPr>
-          <w:t>6.4</w:t>
+          <w:t>8.2</w:t>
         </w:r>
         <w:r>
           <w:rPr>
@@ -2038,7 +2229,7 @@
             <w:noProof/>
             <w:webHidden/>
           </w:rPr>
-          <w:instrText xml:space="preserve"> PAGEREF _Toc505179739 \h </w:instrText>
+          <w:instrText xml:space="preserve"> PAGEREF _Toc512249772 \h </w:instrText>
         </w:r>
         <w:r>
           <w:rPr>
@@ -2058,7 +2249,7 @@
             <w:noProof/>
             <w:webHidden/>
           </w:rPr>
-          <w:t>14</w:t>
+          <w:t>15</w:t>
         </w:r>
         <w:r>
           <w:rPr>
@@ -2083,13 +2274,13 @@
           <w:szCs w:val="22"/>
         </w:rPr>
       </w:pPr>
-      <w:hyperlink w:anchor="_Toc505179740" w:history="1">
+      <w:hyperlink w:anchor="_Toc512249773" w:history="1">
         <w:r>
           <w:rPr>
             <w:rStyle w:val="Hyperlink"/>
             <w:noProof/>
           </w:rPr>
-          <w:t>6.5</w:t>
+          <w:t>8.3</w:t>
         </w:r>
         <w:r>
           <w:rPr>
@@ -2126,7 +2317,7 @@
             <w:noProof/>
             <w:webHidden/>
           </w:rPr>
-          <w:instrText xml:space="preserve"> PAGEREF _Toc505179740 \h </w:instrText>
+          <w:instrText xml:space="preserve"> PAGEREF _Toc512249773 \h </w:instrText>
         </w:r>
         <w:r>
           <w:rPr>
@@ -2146,7 +2337,7 @@
             <w:noProof/>
             <w:webHidden/>
           </w:rPr>
-          <w:t>15</w:t>
+          <w:t>16</w:t>
         </w:r>
         <w:r>
           <w:rPr>
@@ -2171,13 +2362,13 @@
           <w:szCs w:val="22"/>
         </w:rPr>
       </w:pPr>
-      <w:hyperlink w:anchor="_Toc505179741" w:history="1">
+      <w:hyperlink w:anchor="_Toc512249774" w:history="1">
         <w:r>
           <w:rPr>
             <w:rStyle w:val="Hyperlink"/>
             <w:noProof/>
           </w:rPr>
-          <w:t>7</w:t>
+          <w:t>9</w:t>
         </w:r>
         <w:r>
           <w:rPr>
@@ -2214,183 +2405,7 @@
             <w:noProof/>
             <w:webHidden/>
           </w:rPr>
-          <w:instrText xml:space="preserve"> PAGEREF _Toc505179741 \h </w:instrText>
-        </w:r>
-        <w:r>
-          <w:rPr>
-            <w:noProof/>
-            <w:webHidden/>
-          </w:rPr>
-        </w:r>
-        <w:r>
-          <w:rPr>
-            <w:noProof/>
-            <w:webHidden/>
-          </w:rPr>
-          <w:fldChar w:fldCharType="separate"/>
-        </w:r>
-        <w:r>
-          <w:rPr>
-            <w:noProof/>
-            <w:webHidden/>
-          </w:rPr>
-          <w:t>15</w:t>
-        </w:r>
-        <w:r>
-          <w:rPr>
-            <w:noProof/>
-            <w:webHidden/>
-          </w:rPr>
-          <w:fldChar w:fldCharType="end"/>
-        </w:r>
-      </w:hyperlink>
-    </w:p>
-    <w:p>
-      <w:pPr>
-        <w:pStyle w:val="TOC1"/>
-        <w:tabs>
-          <w:tab w:val="left" w:pos="440"/>
-          <w:tab w:val="right" w:leader="dot" w:pos="9350"/>
-        </w:tabs>
-        <w:rPr>
-          <w:rFonts w:ascii="Calibri" w:eastAsia="Times New Roman" w:hAnsi="Calibri"/>
-          <w:noProof/>
-          <w:sz w:val="22"/>
-          <w:szCs w:val="22"/>
-        </w:rPr>
-      </w:pPr>
-      <w:hyperlink w:anchor="_Toc505179742" w:history="1">
-        <w:r>
-          <w:rPr>
-            <w:rStyle w:val="Hyperlink"/>
-            <w:noProof/>
-          </w:rPr>
-          <w:t>8</w:t>
-        </w:r>
-        <w:r>
-          <w:rPr>
-            <w:rFonts w:ascii="Calibri" w:eastAsia="Times New Roman" w:hAnsi="Calibri"/>
-            <w:noProof/>
-            <w:sz w:val="22"/>
-            <w:szCs w:val="22"/>
-          </w:rPr>
-          <w:tab/>
-        </w:r>
-        <w:r>
-          <w:rPr>
-            <w:rStyle w:val="Hyperlink"/>
-            <w:noProof/>
-          </w:rPr>
-          <w:t>Key Acronyms</w:t>
-        </w:r>
-        <w:r>
-          <w:rPr>
-            <w:noProof/>
-            <w:webHidden/>
-          </w:rPr>
-          <w:tab/>
-        </w:r>
-        <w:r>
-          <w:rPr>
-            <w:noProof/>
-            <w:webHidden/>
-          </w:rPr>
-          <w:fldChar w:fldCharType="begin"/>
-        </w:r>
-        <w:r>
-          <w:rPr>
-            <w:noProof/>
-            <w:webHidden/>
-          </w:rPr>
-          <w:instrText xml:space="preserve"> PAGEREF _Toc505179742 \h </w:instrText>
-        </w:r>
-        <w:r>
-          <w:rPr>
-            <w:noProof/>
-            <w:webHidden/>
-          </w:rPr>
-        </w:r>
-        <w:r>
-          <w:rPr>
-            <w:noProof/>
-            <w:webHidden/>
-          </w:rPr>
-          <w:fldChar w:fldCharType="separate"/>
-        </w:r>
-        <w:r>
-          <w:rPr>
-            <w:noProof/>
-            <w:webHidden/>
-          </w:rPr>
-          <w:t>15</w:t>
-        </w:r>
-        <w:r>
-          <w:rPr>
-            <w:noProof/>
-            <w:webHidden/>
-          </w:rPr>
-          <w:fldChar w:fldCharType="end"/>
-        </w:r>
-      </w:hyperlink>
-    </w:p>
-    <w:p>
-      <w:pPr>
-        <w:pStyle w:val="TOC1"/>
-        <w:tabs>
-          <w:tab w:val="left" w:pos="440"/>
-          <w:tab w:val="right" w:leader="dot" w:pos="9350"/>
-        </w:tabs>
-        <w:rPr>
-          <w:rFonts w:ascii="Calibri" w:eastAsia="Times New Roman" w:hAnsi="Calibri"/>
-          <w:noProof/>
-          <w:sz w:val="22"/>
-          <w:szCs w:val="22"/>
-        </w:rPr>
-      </w:pPr>
-      <w:hyperlink w:anchor="_Toc505179743" w:history="1">
-        <w:r>
-          <w:rPr>
-            <w:rStyle w:val="Hyperlink"/>
-            <w:noProof/>
-          </w:rPr>
-          <w:t>9</w:t>
-        </w:r>
-        <w:r>
-          <w:rPr>
-            <w:rFonts w:ascii="Calibri" w:eastAsia="Times New Roman" w:hAnsi="Calibri"/>
-            <w:noProof/>
-            <w:sz w:val="22"/>
-            <w:szCs w:val="22"/>
-          </w:rPr>
-          <w:tab/>
-        </w:r>
-        <w:r>
-          <w:rPr>
-            <w:rStyle w:val="Hyperlink"/>
-            <w:noProof/>
-          </w:rPr>
-          <w:t>Select References</w:t>
-        </w:r>
-        <w:r>
-          <w:rPr>
-            <w:noProof/>
-            <w:webHidden/>
-          </w:rPr>
-          <w:tab/>
-        </w:r>
-        <w:r>
-          <w:rPr>
-            <w:noProof/>
-            <w:webHidden/>
-          </w:rPr>
-          <w:fldChar w:fldCharType="begin"/>
-        </w:r>
-        <w:r>
-          <w:rPr>
-            <w:noProof/>
-            <w:webHidden/>
-          </w:rPr>
-          <w:instrText xml:space="preserve"> PAGEREF _Toc505179743 \h </w:instrText>
+          <w:instrText xml:space="preserve"> PAGEREF _Toc512249774 \h </w:instrText>
         </w:r>
         <w:r>
           <w:rPr>
@@ -2435,7 +2450,7 @@
           <w:szCs w:val="22"/>
         </w:rPr>
       </w:pPr>
-      <w:hyperlink w:anchor="_Toc505179744" w:history="1">
+      <w:hyperlink w:anchor="_Toc512249775" w:history="1">
         <w:r>
           <w:rPr>
             <w:rStyle w:val="Hyperlink"/>
@@ -2457,6 +2472,182 @@
             <w:rStyle w:val="Hyperlink"/>
             <w:noProof/>
           </w:rPr>
+          <w:t>Key Acronyms</w:t>
+        </w:r>
+        <w:r>
+          <w:rPr>
+            <w:noProof/>
+            <w:webHidden/>
+          </w:rPr>
+          <w:tab/>
+        </w:r>
+        <w:r>
+          <w:rPr>
+            <w:noProof/>
+            <w:webHidden/>
+          </w:rPr>
+          <w:fldChar w:fldCharType="begin"/>
+        </w:r>
+        <w:r>
+          <w:rPr>
+            <w:noProof/>
+            <w:webHidden/>
+          </w:rPr>
+          <w:instrText xml:space="preserve"> PAGEREF _Toc512249775 \h </w:instrText>
+        </w:r>
+        <w:r>
+          <w:rPr>
+            <w:noProof/>
+            <w:webHidden/>
+          </w:rPr>
+        </w:r>
+        <w:r>
+          <w:rPr>
+            <w:noProof/>
+            <w:webHidden/>
+          </w:rPr>
+          <w:fldChar w:fldCharType="separate"/>
+        </w:r>
+        <w:r>
+          <w:rPr>
+            <w:noProof/>
+            <w:webHidden/>
+          </w:rPr>
+          <w:t>16</w:t>
+        </w:r>
+        <w:r>
+          <w:rPr>
+            <w:noProof/>
+            <w:webHidden/>
+          </w:rPr>
+          <w:fldChar w:fldCharType="end"/>
+        </w:r>
+      </w:hyperlink>
+    </w:p>
+    <w:p>
+      <w:pPr>
+        <w:pStyle w:val="TOC1"/>
+        <w:tabs>
+          <w:tab w:val="left" w:pos="660"/>
+          <w:tab w:val="right" w:leader="dot" w:pos="9350"/>
+        </w:tabs>
+        <w:rPr>
+          <w:rFonts w:ascii="Calibri" w:eastAsia="Times New Roman" w:hAnsi="Calibri"/>
+          <w:noProof/>
+          <w:sz w:val="22"/>
+          <w:szCs w:val="22"/>
+        </w:rPr>
+      </w:pPr>
+      <w:hyperlink w:anchor="_Toc512249776" w:history="1">
+        <w:r>
+          <w:rPr>
+            <w:rStyle w:val="Hyperlink"/>
+            <w:noProof/>
+          </w:rPr>
+          <w:t>11</w:t>
+        </w:r>
+        <w:r>
+          <w:rPr>
+            <w:rFonts w:ascii="Calibri" w:eastAsia="Times New Roman" w:hAnsi="Calibri"/>
+            <w:noProof/>
+            <w:sz w:val="22"/>
+            <w:szCs w:val="22"/>
+          </w:rPr>
+          <w:tab/>
+        </w:r>
+        <w:r>
+          <w:rPr>
+            <w:rStyle w:val="Hyperlink"/>
+            <w:noProof/>
+          </w:rPr>
+          <w:t>Select References</w:t>
+        </w:r>
+        <w:r>
+          <w:rPr>
+            <w:noProof/>
+            <w:webHidden/>
+          </w:rPr>
+          <w:tab/>
+        </w:r>
+        <w:r>
+          <w:rPr>
+            <w:noProof/>
+            <w:webHidden/>
+          </w:rPr>
+          <w:fldChar w:fldCharType="begin"/>
+        </w:r>
+        <w:r>
+          <w:rPr>
+            <w:noProof/>
+            <w:webHidden/>
+          </w:rPr>
+          <w:instrText xml:space="preserve"> PAGEREF _Toc512249776 \h </w:instrText>
+        </w:r>
+        <w:r>
+          <w:rPr>
+            <w:noProof/>
+            <w:webHidden/>
+          </w:rPr>
+        </w:r>
+        <w:r>
+          <w:rPr>
+            <w:noProof/>
+            <w:webHidden/>
+          </w:rPr>
+          <w:fldChar w:fldCharType="separate"/>
+        </w:r>
+        <w:r>
+          <w:rPr>
+            <w:noProof/>
+            <w:webHidden/>
+          </w:rPr>
+          <w:t>17</w:t>
+        </w:r>
+        <w:r>
+          <w:rPr>
+            <w:noProof/>
+            <w:webHidden/>
+          </w:rPr>
+          <w:fldChar w:fldCharType="end"/>
+        </w:r>
+      </w:hyperlink>
+    </w:p>
+    <w:p>
+      <w:pPr>
+        <w:pStyle w:val="TOC1"/>
+        <w:tabs>
+          <w:tab w:val="left" w:pos="660"/>
+          <w:tab w:val="right" w:leader="dot" w:pos="9350"/>
+        </w:tabs>
+        <w:rPr>
+          <w:rFonts w:ascii="Calibri" w:eastAsia="Times New Roman" w:hAnsi="Calibri"/>
+          <w:noProof/>
+          <w:sz w:val="22"/>
+          <w:szCs w:val="22"/>
+        </w:rPr>
+      </w:pPr>
+      <w:hyperlink w:anchor="_Toc512249777" w:history="1">
+        <w:r>
+          <w:rPr>
+            <w:rStyle w:val="Hyperlink"/>
+            <w:noProof/>
+          </w:rPr>
+          <w:t>12</w:t>
+        </w:r>
+        <w:r>
+          <w:rPr>
+            <w:rFonts w:ascii="Calibri" w:eastAsia="Times New Roman" w:hAnsi="Calibri"/>
+            <w:noProof/>
+            <w:sz w:val="22"/>
+            <w:szCs w:val="22"/>
+          </w:rPr>
+          <w:tab/>
+        </w:r>
+        <w:r>
+          <w:rPr>
+            <w:rStyle w:val="Hyperlink"/>
+            <w:noProof/>
+          </w:rPr>
           <w:t>Linkage Priority Tutorial</w:t>
         </w:r>
         <w:r>
@@ -2478,7 +2669,7 @@
             <w:noProof/>
             <w:webHidden/>
           </w:rPr>
-          <w:instrText xml:space="preserve"> PAGEREF _Toc505179744 \h </w:instrText>
+          <w:instrText xml:space="preserve"> PAGEREF _Toc512249777 \h </w:instrText>
         </w:r>
         <w:r>
           <w:rPr>
@@ -2498,7 +2689,7 @@
             <w:noProof/>
             <w:webHidden/>
           </w:rPr>
-          <w:t>17</w:t>
+          <w:t>18</w:t>
         </w:r>
         <w:r>
           <w:rPr>
@@ -2523,13 +2714,13 @@
           <w:szCs w:val="22"/>
         </w:rPr>
       </w:pPr>
-      <w:hyperlink w:anchor="_Toc505179745" w:history="1">
+      <w:hyperlink w:anchor="_Toc512249778" w:history="1">
         <w:r>
           <w:rPr>
             <w:rStyle w:val="Hyperlink"/>
             <w:noProof/>
           </w:rPr>
-          <w:t>10.1</w:t>
+          <w:t>12.1</w:t>
         </w:r>
         <w:r>
           <w:rPr>
@@ -2566,7 +2757,7 @@
             <w:noProof/>
             <w:webHidden/>
           </w:rPr>
-          <w:instrText xml:space="preserve"> PAGEREF _Toc505179745 \h </w:instrText>
+          <w:instrText xml:space="preserve"> PAGEREF _Toc512249778 \h </w:instrText>
         </w:r>
         <w:r>
           <w:rPr>
@@ -2586,7 +2777,7 @@
             <w:noProof/>
             <w:webHidden/>
           </w:rPr>
-          <w:t>17</w:t>
+          <w:t>18</w:t>
         </w:r>
         <w:r>
           <w:rPr>
@@ -2611,13 +2802,13 @@
           <w:szCs w:val="22"/>
         </w:rPr>
       </w:pPr>
-      <w:hyperlink w:anchor="_Toc505179746" w:history="1">
+      <w:hyperlink w:anchor="_Toc512249779" w:history="1">
         <w:r>
           <w:rPr>
             <w:rStyle w:val="Hyperlink"/>
             <w:noProof/>
           </w:rPr>
-          <w:t>10.2</w:t>
+          <w:t>12.2</w:t>
         </w:r>
         <w:r>
           <w:rPr>
@@ -2654,7 +2845,7 @@
             <w:noProof/>
             <w:webHidden/>
           </w:rPr>
-          <w:instrText xml:space="preserve"> PAGEREF _Toc505179746 \h </w:instrText>
+          <w:instrText xml:space="preserve"> PAGEREF _Toc512249779 \h </w:instrText>
         </w:r>
         <w:r>
           <w:rPr>
@@ -2674,7 +2865,7 @@
             <w:noProof/>
             <w:webHidden/>
           </w:rPr>
-          <w:t>20</w:t>
+          <w:t>21</w:t>
         </w:r>
         <w:r>
           <w:rPr>
@@ -2699,13 +2890,13 @@
           <w:szCs w:val="22"/>
         </w:rPr>
       </w:pPr>
-      <w:hyperlink w:anchor="_Toc505179747" w:history="1">
+      <w:hyperlink w:anchor="_Toc512249780" w:history="1">
         <w:r>
           <w:rPr>
             <w:rStyle w:val="Hyperlink"/>
             <w:noProof/>
           </w:rPr>
-          <w:t>10.3</w:t>
+          <w:t>12.3</w:t>
         </w:r>
         <w:r>
           <w:rPr>
@@ -2742,7 +2933,7 @@
             <w:noProof/>
             <w:webHidden/>
           </w:rPr>
-          <w:instrText xml:space="preserve"> PAGEREF _Toc505179747 \h </w:instrText>
+          <w:instrText xml:space="preserve"> PAGEREF _Toc512249780 \h </w:instrText>
         </w:r>
         <w:r>
           <w:rPr>
@@ -2762,7 +2953,7 @@
             <w:noProof/>
             <w:webHidden/>
           </w:rPr>
-          <w:t>22</w:t>
+          <w:t>23</w:t>
         </w:r>
         <w:r>
           <w:rPr>
@@ -2787,13 +2978,13 @@
           <w:szCs w:val="22"/>
         </w:rPr>
       </w:pPr>
-      <w:hyperlink w:anchor="_Toc505179748" w:history="1">
+      <w:hyperlink w:anchor="_Toc512249781" w:history="1">
         <w:r>
           <w:rPr>
             <w:rStyle w:val="Hyperlink"/>
             <w:noProof/>
           </w:rPr>
-          <w:t>11</w:t>
+          <w:t>13</w:t>
         </w:r>
         <w:r>
           <w:rPr>
@@ -2830,7 +3021,7 @@
             <w:noProof/>
             <w:webHidden/>
           </w:rPr>
-          <w:instrText xml:space="preserve"> PAGEREF _Toc505179748 \h </w:instrText>
+          <w:instrText xml:space="preserve"> PAGEREF _Toc512249781 \h </w:instrText>
         </w:r>
         <w:r>
           <w:rPr>
@@ -2850,7 +3041,7 @@
             <w:noProof/>
             <w:webHidden/>
           </w:rPr>
-          <w:t>24</w:t>
+          <w:t>25</w:t>
         </w:r>
         <w:r>
           <w:rPr>
@@ -2875,13 +3066,13 @@
           <w:szCs w:val="22"/>
         </w:rPr>
       </w:pPr>
-      <w:hyperlink w:anchor="_Toc505179749" w:history="1">
+      <w:hyperlink w:anchor="_Toc512249782" w:history="1">
         <w:r>
           <w:rPr>
             <w:rStyle w:val="Hyperlink"/>
             <w:noProof/>
           </w:rPr>
-          <w:t>11.1</w:t>
+          <w:t>13.1</w:t>
         </w:r>
         <w:r>
           <w:rPr>
@@ -2918,7 +3109,7 @@
             <w:noProof/>
             <w:webHidden/>
           </w:rPr>
-          <w:instrText xml:space="preserve"> PAGEREF _Toc505179749 \h </w:instrText>
+          <w:instrText xml:space="preserve"> PAGEREF _Toc512249782 \h </w:instrText>
         </w:r>
         <w:r>
           <w:rPr>
@@ -2938,7 +3129,7 @@
             <w:noProof/>
             <w:webHidden/>
           </w:rPr>
-          <w:t>24</w:t>
+          <w:t>25</w:t>
         </w:r>
         <w:r>
           <w:rPr>
@@ -2963,13 +3154,13 @@
           <w:szCs w:val="22"/>
         </w:rPr>
       </w:pPr>
-      <w:hyperlink w:anchor="_Toc505179750" w:history="1">
+      <w:hyperlink w:anchor="_Toc512249783" w:history="1">
         <w:r>
           <w:rPr>
             <w:rStyle w:val="Hyperlink"/>
             <w:noProof/>
           </w:rPr>
-          <w:t>11.2</w:t>
+          <w:t>13.2</w:t>
         </w:r>
         <w:r>
           <w:rPr>
@@ -3006,7 +3197,7 @@
             <w:noProof/>
             <w:webHidden/>
           </w:rPr>
-          <w:instrText xml:space="preserve"> PAGEREF _Toc505179750 \h </w:instrText>
+          <w:instrText xml:space="preserve"> PAGEREF _Toc512249783 \h </w:instrText>
         </w:r>
         <w:r>
           <w:rPr>
@@ -3026,7 +3217,7 @@
             <w:noProof/>
             <w:webHidden/>
           </w:rPr>
-          <w:t>25</w:t>
+          <w:t>26</w:t>
         </w:r>
         <w:r>
           <w:rPr>
@@ -3051,13 +3242,13 @@
           <w:szCs w:val="22"/>
         </w:rPr>
       </w:pPr>
-      <w:hyperlink w:anchor="_Toc505179751" w:history="1">
+      <w:hyperlink w:anchor="_Toc512249784" w:history="1">
         <w:r>
           <w:rPr>
             <w:rStyle w:val="Hyperlink"/>
             <w:noProof/>
           </w:rPr>
-          <w:t>11.3</w:t>
+          <w:t>13.3</w:t>
         </w:r>
         <w:r>
           <w:rPr>
@@ -3094,7 +3285,7 @@
             <w:noProof/>
             <w:webHidden/>
           </w:rPr>
-          <w:instrText xml:space="preserve"> PAGEREF _Toc505179751 \h </w:instrText>
+          <w:instrText xml:space="preserve"> PAGEREF _Toc512249784 \h </w:instrText>
         </w:r>
         <w:r>
           <w:rPr>
@@ -3114,7 +3305,7 @@
             <w:noProof/>
             <w:webHidden/>
           </w:rPr>
-          <w:t>26</w:t>
+          <w:t>27</w:t>
         </w:r>
         <w:r>
           <w:rPr>
@@ -3139,11 +3330,11 @@
       <w:r>
         <w:br w:type="page"/>
       </w:r>
-      <w:bookmarkStart w:id="1" w:name="_Toc505179724"/>
+      <w:bookmarkStart w:id="2" w:name="_Toc512249755"/>
       <w:r>
         <w:t>Introduction</w:t>
       </w:r>
-      <w:bookmarkEnd w:id="1"/>
+      <w:bookmarkEnd w:id="2"/>
     </w:p>
     <w:p>
       <w:pPr>
@@ -3316,7 +3507,7 @@
       </w:pPr>
       <w:r>
         <w:pict w14:anchorId="68A868FB">
-          <v:shape id="_x0000_i1045" type="#_x0000_t75" style="width:468pt;height:298.8pt">
+          <v:shape id="_x0000_i1026" type="#_x0000_t75" style="width:468pt;height:298.8pt">
             <v:imagedata r:id="rId14" o:title="Generic Connectivity Logic Models (3)"/>
           </v:shape>
         </w:pict>
@@ -3354,13 +3545,7 @@
         <w:t xml:space="preserve"> </w:t>
       </w:r>
       <w:r>
-        <w:t xml:space="preserve">on the </w:t>
-      </w:r>
-      <w:r>
-        <w:t>bottom</w:t>
-      </w:r>
-      <w:r>
-        <w:t xml:space="preserve"> row of the diagram, </w:t>
+        <w:t xml:space="preserve">on the bottom row of the diagram, </w:t>
       </w:r>
       <w:r>
         <w:t xml:space="preserve">is </w:t>
@@ -3403,19 +3588,14 @@
         <w:t>aration</w:t>
       </w:r>
       <w:r>
-        <w:t>. In the last three of these studies, climate was considered in three ways in determining priority: (1) quantifying which linkages best facilitated long-term species range shifts, (2) which core areas provided refuge from climate change, and (3) which core areas contained more climate micro-refugia for withstanding c</w:t>
-      </w:r>
-      <w:bookmarkStart w:id="2" w:name="_GoBack"/>
-      <w:bookmarkEnd w:id="2"/>
-      <w:r>
-        <w:t>limate change.</w:t>
+        <w:t>. In the last three of these studies, climate was considered in three ways in determining priority: (1) quantifying which linkages best facilitated long-term species range shifts, (2) which core areas provided refuge from climate change, and (3) which core areas contained more climate micro-refugia for withstanding climate change.</w:t>
       </w:r>
     </w:p>
     <w:p>
       <w:pPr>
         <w:pStyle w:val="Heading1"/>
       </w:pPr>
-      <w:bookmarkStart w:id="3" w:name="_Toc505179725"/>
+      <w:bookmarkStart w:id="3" w:name="_Toc512249756"/>
       <w:r>
         <w:t>Acknowledgements</w:t>
       </w:r>
@@ -3592,7 +3772,7 @@
       <w:pPr>
         <w:pStyle w:val="Heading1"/>
       </w:pPr>
-      <w:bookmarkStart w:id="4" w:name="_Toc505179726"/>
+      <w:bookmarkStart w:id="4" w:name="_Toc512249757"/>
       <w:r>
         <w:t>Installation</w:t>
       </w:r>
@@ -3716,7 +3896,7 @@
       <w:pPr>
         <w:pStyle w:val="Heading1"/>
       </w:pPr>
-      <w:bookmarkStart w:id="6" w:name="_Toc505179727"/>
+      <w:bookmarkStart w:id="6" w:name="_Toc512249758"/>
       <w:r>
         <w:t>Using Linkage</w:t>
       </w:r>
@@ -3895,7 +4075,7 @@
       <w:pPr>
         <w:pStyle w:val="Heading2"/>
       </w:pPr>
-      <w:bookmarkStart w:id="7" w:name="_Toc505179728"/>
+      <w:bookmarkStart w:id="7" w:name="_Toc512249759"/>
       <w:r>
         <w:t>Required Inputs</w:t>
       </w:r>
@@ -4000,7 +4180,7 @@
       <w:pPr>
         <w:pStyle w:val="Heading2"/>
       </w:pPr>
-      <w:bookmarkStart w:id="8" w:name="_Toc505179729"/>
+      <w:bookmarkStart w:id="8" w:name="_Toc512249760"/>
       <w:r>
         <w:t>Core Area Value (CAV) Options</w:t>
       </w:r>
@@ -4315,7 +4495,7 @@
       <w:pPr>
         <w:pStyle w:val="Heading2"/>
       </w:pPr>
-      <w:bookmarkStart w:id="9" w:name="_Toc505179730"/>
+      <w:bookmarkStart w:id="9" w:name="_Toc512249761"/>
       <w:r>
         <w:t>Corridor Specific Priority (CSP) Options</w:t>
       </w:r>
@@ -4781,7 +4961,7 @@
       <w:pPr>
         <w:pStyle w:val="Heading2"/>
       </w:pPr>
-      <w:bookmarkStart w:id="10" w:name="_Toc505179731"/>
+      <w:bookmarkStart w:id="10" w:name="_Toc512249762"/>
       <w:r>
         <w:t>Blended Priority Options</w:t>
       </w:r>
@@ -4878,7 +5058,7 @@
       <w:pPr>
         <w:pStyle w:val="Heading2"/>
       </w:pPr>
-      <w:bookmarkStart w:id="11" w:name="_Toc505179732"/>
+      <w:bookmarkStart w:id="11" w:name="_Toc512249763"/>
       <w:r>
         <w:t>Additional Options</w:t>
       </w:r>
@@ -4932,7 +5112,7 @@
       <w:pPr>
         <w:pStyle w:val="Heading2"/>
       </w:pPr>
-      <w:bookmarkStart w:id="14" w:name="_Toc505179733"/>
+      <w:bookmarkStart w:id="14" w:name="_Toc512249764"/>
       <w:r>
         <w:t>Advanced Settings in lp_settings.py</w:t>
       </w:r>
@@ -5164,7 +5344,7 @@
       <w:pPr>
         <w:pStyle w:val="Heading1"/>
       </w:pPr>
-      <w:bookmarkStart w:id="15" w:name="_Toc505179734"/>
+      <w:bookmarkStart w:id="15" w:name="_Toc512249765"/>
       <w:bookmarkEnd w:id="0"/>
       <w:bookmarkEnd w:id="5"/>
       <w:r>
@@ -5581,7 +5761,7 @@
       <w:pPr>
         <w:pStyle w:val="Heading1"/>
       </w:pPr>
-      <w:bookmarkStart w:id="16" w:name="_Toc505179735"/>
+      <w:bookmarkStart w:id="16" w:name="_Toc512249766"/>
       <w:r>
         <w:t xml:space="preserve">Other </w:t>
       </w:r>
@@ -5594,7 +5774,7 @@
       <w:pPr>
         <w:pStyle w:val="Heading2"/>
       </w:pPr>
-      <w:bookmarkStart w:id="17" w:name="_Toc505179736"/>
+      <w:bookmarkStart w:id="17" w:name="_Toc512249767"/>
       <w:r>
         <w:t>Upgrading</w:t>
       </w:r>
@@ -5661,7 +5841,7 @@
         <w:pStyle w:val="Heading2"/>
       </w:pPr>
       <w:bookmarkStart w:id="18" w:name="_Ref495249610"/>
-      <w:bookmarkStart w:id="19" w:name="_Toc505179737"/>
+      <w:bookmarkStart w:id="19" w:name="_Toc512249768"/>
       <w:r>
         <w:t>Enhancing Analyses U</w:t>
       </w:r>
@@ -5711,6 +5891,7 @@
       <w:pPr>
         <w:pStyle w:val="Heading1"/>
       </w:pPr>
+      <w:bookmarkStart w:id="20" w:name="_Toc512249769"/>
       <w:r>
         <w:t>This will impact the Core Area Value, which is a component of Corridor Priority Value. See the</w:t>
       </w:r>
@@ -5884,6 +6065,7 @@
         <w:br w:type="page"/>
         <w:t>Linkage Priority Tutorial</w:t>
       </w:r>
+      <w:bookmarkEnd w:id="20"/>
       <w:r>
         <w:fldChar w:fldCharType="end"/>
       </w:r>
@@ -5895,6 +6077,7 @@
       <w:pPr>
         <w:pStyle w:val="Heading1"/>
       </w:pPr>
+      <w:bookmarkStart w:id="21" w:name="_Toc512249770"/>
       <w:r>
         <w:t>By providing Current, and optionally Future</w:t>
       </w:r>
@@ -6081,6 +6264,7 @@
         <w:br w:type="page"/>
         <w:t>Linkage Priority Tutorial</w:t>
       </w:r>
+      <w:bookmarkEnd w:id="21"/>
       <w:r>
         <w:fldChar w:fldCharType="end"/>
       </w:r>
@@ -6184,7 +6368,7 @@
       <w:pPr>
         <w:pStyle w:val="Heading2"/>
       </w:pPr>
-      <w:bookmarkStart w:id="20" w:name="_Toc505179738"/>
+      <w:bookmarkStart w:id="22" w:name="_Toc512249771"/>
       <w:r>
         <w:t xml:space="preserve">Advanced Fine Tuning: Making </w:t>
       </w:r>
@@ -6194,7 +6378,7 @@
       <w:r>
         <w:t>Outputs have similar extents.</w:t>
       </w:r>
-      <w:bookmarkEnd w:id="20"/>
+      <w:bookmarkEnd w:id="22"/>
     </w:p>
     <w:p/>
     <w:p>
@@ -7225,16 +7409,16 @@
       <w:pPr>
         <w:pStyle w:val="Heading2"/>
       </w:pPr>
-      <w:bookmarkStart w:id="21" w:name="_Ref495249639"/>
-      <w:bookmarkStart w:id="22" w:name="_Toc505179739"/>
+      <w:bookmarkStart w:id="23" w:name="_Ref495249639"/>
+      <w:bookmarkStart w:id="24" w:name="_Toc512249772"/>
       <w:r>
         <w:t xml:space="preserve">Other </w:t>
       </w:r>
       <w:r>
         <w:t>Suggestions and Troubleshooting</w:t>
       </w:r>
-      <w:bookmarkEnd w:id="21"/>
-      <w:bookmarkEnd w:id="22"/>
+      <w:bookmarkEnd w:id="23"/>
+      <w:bookmarkEnd w:id="24"/>
     </w:p>
     <w:p>
       <w:pPr>
@@ -7340,11 +7524,11 @@
       <w:pPr>
         <w:pStyle w:val="Heading2"/>
       </w:pPr>
-      <w:bookmarkStart w:id="23" w:name="_Toc505179740"/>
+      <w:bookmarkStart w:id="25" w:name="_Toc512249773"/>
       <w:r>
         <w:t>Other Applications</w:t>
       </w:r>
-      <w:bookmarkEnd w:id="23"/>
+      <w:bookmarkEnd w:id="25"/>
     </w:p>
     <w:p/>
     <w:p>
@@ -7494,11 +7678,11 @@
       <w:pPr>
         <w:pStyle w:val="Heading1"/>
       </w:pPr>
-      <w:bookmarkStart w:id="24" w:name="_Toc505179741"/>
+      <w:bookmarkStart w:id="26" w:name="_Toc512249774"/>
       <w:r>
         <w:t>Support</w:t>
       </w:r>
-      <w:bookmarkEnd w:id="24"/>
+      <w:bookmarkEnd w:id="26"/>
       <w:r>
         <w:t xml:space="preserve"> </w:t>
       </w:r>
@@ -7542,14 +7726,14 @@
       <w:pPr>
         <w:pStyle w:val="Heading1"/>
       </w:pPr>
-      <w:bookmarkStart w:id="25" w:name="_Toc505179742"/>
+      <w:bookmarkStart w:id="27" w:name="_Toc512249775"/>
       <w:r>
         <w:t xml:space="preserve">Key </w:t>
       </w:r>
       <w:r>
         <w:t>Acronyms</w:t>
       </w:r>
-      <w:bookmarkEnd w:id="25"/>
+      <w:bookmarkEnd w:id="27"/>
     </w:p>
     <w:p>
       <w:pPr>
@@ -7705,13 +7889,13 @@
       <w:pPr>
         <w:pStyle w:val="Heading1"/>
       </w:pPr>
-      <w:bookmarkStart w:id="26" w:name="_Toc505179743"/>
-      <w:bookmarkStart w:id="27" w:name="_Ref495296069"/>
-      <w:bookmarkStart w:id="28" w:name="_Ref495296084"/>
+      <w:bookmarkStart w:id="28" w:name="_Ref495296069"/>
+      <w:bookmarkStart w:id="29" w:name="_Ref495296084"/>
+      <w:bookmarkStart w:id="30" w:name="_Toc512249776"/>
       <w:r>
         <w:t>Select References</w:t>
       </w:r>
-      <w:bookmarkEnd w:id="26"/>
+      <w:bookmarkEnd w:id="30"/>
     </w:p>
     <w:p/>
     <w:p>
@@ -7882,26 +8066,26 @@
       <w:r>
         <w:br w:type="page"/>
       </w:r>
-      <w:bookmarkStart w:id="29" w:name="_Toc505179744"/>
+      <w:bookmarkStart w:id="31" w:name="_Toc512249777"/>
       <w:r>
         <w:t xml:space="preserve">Linkage Priority </w:t>
       </w:r>
       <w:r>
         <w:t>Tutorial</w:t>
       </w:r>
-      <w:bookmarkEnd w:id="27"/>
       <w:bookmarkEnd w:id="28"/>
       <w:bookmarkEnd w:id="29"/>
+      <w:bookmarkEnd w:id="31"/>
     </w:p>
     <w:p>
       <w:pPr>
         <w:pStyle w:val="Heading2"/>
       </w:pPr>
-      <w:bookmarkStart w:id="30" w:name="_Toc505179745"/>
+      <w:bookmarkStart w:id="32" w:name="_Toc512249778"/>
       <w:r>
         <w:t>Run with Default Parameters</w:t>
       </w:r>
-      <w:bookmarkEnd w:id="30"/>
+      <w:bookmarkEnd w:id="32"/>
     </w:p>
     <w:p>
       <w:pPr>
@@ -8325,11 +8509,11 @@
       <w:pPr>
         <w:pStyle w:val="Heading2"/>
       </w:pPr>
-      <w:bookmarkStart w:id="31" w:name="_Toc505179746"/>
+      <w:bookmarkStart w:id="33" w:name="_Toc512249779"/>
       <w:r>
         <w:t>Add Climate Refugia</w:t>
       </w:r>
-      <w:bookmarkEnd w:id="31"/>
+      <w:bookmarkEnd w:id="33"/>
     </w:p>
     <w:p>
       <w:pPr>
@@ -8730,11 +8914,11 @@
       <w:pPr>
         <w:pStyle w:val="Heading2"/>
       </w:pPr>
-      <w:bookmarkStart w:id="32" w:name="_Toc505179747"/>
+      <w:bookmarkStart w:id="34" w:name="_Toc512249780"/>
       <w:r>
         <w:t>Add Climate Signature</w:t>
       </w:r>
-      <w:bookmarkEnd w:id="32"/>
+      <w:bookmarkEnd w:id="34"/>
     </w:p>
     <w:p>
       <w:pPr>
@@ -9214,21 +9398,21 @@
       <w:pPr>
         <w:pStyle w:val="Heading1"/>
       </w:pPr>
-      <w:bookmarkStart w:id="33" w:name="_Toc505179748"/>
+      <w:bookmarkStart w:id="35" w:name="_Toc512249781"/>
       <w:r>
         <w:t>Advanced Linkage Priority Tutorial</w:t>
       </w:r>
-      <w:bookmarkEnd w:id="33"/>
+      <w:bookmarkEnd w:id="35"/>
     </w:p>
     <w:p>
       <w:pPr>
         <w:pStyle w:val="Heading2"/>
       </w:pPr>
-      <w:bookmarkStart w:id="34" w:name="_Toc505179749"/>
+      <w:bookmarkStart w:id="36" w:name="_Toc512249782"/>
       <w:r>
         <w:t>Shortcut for Multiple Runs</w:t>
       </w:r>
-      <w:bookmarkEnd w:id="34"/>
+      <w:bookmarkEnd w:id="36"/>
     </w:p>
     <w:p>
       <w:pPr>
@@ -9361,11 +9545,11 @@
       <w:pPr>
         <w:pStyle w:val="Heading2"/>
       </w:pPr>
-      <w:bookmarkStart w:id="35" w:name="_Toc505179750"/>
+      <w:bookmarkStart w:id="37" w:name="_Toc512249783"/>
       <w:r>
         <w:t>Add Centrality</w:t>
       </w:r>
-      <w:bookmarkEnd w:id="35"/>
+      <w:bookmarkEnd w:id="37"/>
     </w:p>
     <w:p>
       <w:pPr>
@@ -9592,14 +9776,14 @@
           <w:noProof/>
         </w:rPr>
       </w:pPr>
-      <w:bookmarkStart w:id="36" w:name="_Toc505179751"/>
+      <w:bookmarkStart w:id="38" w:name="_Toc512249784"/>
       <w:r>
         <w:rPr>
           <w:noProof/>
         </w:rPr>
         <w:t>Inspect Core Area Value Component Calculations</w:t>
       </w:r>
-      <w:bookmarkEnd w:id="36"/>
+      <w:bookmarkEnd w:id="38"/>
     </w:p>
     <w:p>
       <w:r>
@@ -13371,7 +13555,7 @@
 </file>
 
 <file path=customXml/itemProps1.xml><?xml version="1.0" encoding="utf-8"?>
-<ds:datastoreItem xmlns:ds="http://schemas.openxmlformats.org/officeDocument/2006/customXml" ds:itemID="{B621BA3E-34C5-4AD7-AE56-21803429F271}">
+<ds:datastoreItem xmlns:ds="http://schemas.openxmlformats.org/officeDocument/2006/customXml" ds:itemID="{45B42ED0-135A-412C-9770-362DDB726CE6}">
   <ds:schemaRefs>
     <ds:schemaRef ds:uri="http://schemas.openxmlformats.org/officeDocument/2006/bibliography"/>
   </ds:schemaRefs>
@@ -13379,7 +13563,7 @@
 </file>
 
 <file path=customXml/itemProps2.xml><?xml version="1.0" encoding="utf-8"?>
-<ds:datastoreItem xmlns:ds="http://schemas.openxmlformats.org/officeDocument/2006/customXml" ds:itemID="{1F422098-FFEE-4437-BBD2-E46E33B76AD4}">
+<ds:datastoreItem xmlns:ds="http://schemas.openxmlformats.org/officeDocument/2006/customXml" ds:itemID="{69B9129F-EC91-4A0D-A8D2-D9FEDC4819B4}">
   <ds:schemaRefs>
     <ds:schemaRef ds:uri="http://schemas.openxmlformats.org/officeDocument/2006/bibliography"/>
   </ds:schemaRefs>

</xml_diff>

<commit_message>
updated LP user guide, then to than
</commit_message>
<xml_diff>
--- a/toolbox/doc/Linkage Priority User Guide.docx
+++ b/toolbox/doc/Linkage Priority User Guide.docx
@@ -3143,16 +3143,14 @@
         <w:pStyle w:val="Heading1"/>
         <w:spacing w:before="120"/>
       </w:pPr>
-      <w:bookmarkStart w:id="1" w:name="_GoBack"/>
+      <w:r>
+        <w:br w:type="page"/>
+      </w:r>
+      <w:bookmarkStart w:id="1" w:name="_Toc519404169"/>
+      <w:r>
+        <w:t>Introduction</w:t>
+      </w:r>
       <w:bookmarkEnd w:id="1"/>
-      <w:r>
-        <w:br w:type="page"/>
-      </w:r>
-      <w:bookmarkStart w:id="2" w:name="_Toc519404169"/>
-      <w:r>
-        <w:t>Introduction</w:t>
-      </w:r>
-      <w:bookmarkEnd w:id="2"/>
     </w:p>
     <w:p>
       <w:pPr>
@@ -3413,188 +3411,188 @@
       <w:pPr>
         <w:pStyle w:val="Heading1"/>
       </w:pPr>
-      <w:bookmarkStart w:id="3" w:name="_Toc519404170"/>
+      <w:bookmarkStart w:id="2" w:name="_Toc519404170"/>
       <w:r>
         <w:t>Acknowledgements</w:t>
       </w:r>
+      <w:bookmarkEnd w:id="2"/>
+    </w:p>
+    <w:p>
+      <w:pPr>
+        <w:spacing w:after="120"/>
+      </w:pPr>
+      <w:r>
+        <w:t>Dr. Gallo</w:t>
+      </w:r>
+      <w:r>
+        <w:t xml:space="preserve"> </w:t>
+      </w:r>
+      <w:r>
+        <w:t>developed an original Linkage Priority Tool</w:t>
+      </w:r>
+      <w:r>
+        <w:t xml:space="preserve"> </w:t>
+      </w:r>
+      <w:r>
+        <w:t xml:space="preserve">with funding from </w:t>
+      </w:r>
+      <w:r>
+        <w:t xml:space="preserve">a South Africa National Research Foundation post-doctoral research grant </w:t>
+      </w:r>
+      <w:r>
+        <w:t xml:space="preserve">(#47264) </w:t>
+      </w:r>
+      <w:r>
+        <w:t xml:space="preserve">through Nelson Mandela Metropolitan University.  In 2014 </w:t>
+      </w:r>
+      <w:r>
+        <w:t>he</w:t>
+      </w:r>
+      <w:r>
+        <w:t xml:space="preserve"> approached Brad McRae with the idea of </w:t>
+      </w:r>
+      <w:r>
+        <w:t>embedding</w:t>
+      </w:r>
+      <w:r>
+        <w:t xml:space="preserve"> </w:t>
+      </w:r>
+      <w:r>
+        <w:t>this</w:t>
+      </w:r>
+      <w:r>
+        <w:t xml:space="preserve"> L</w:t>
+      </w:r>
+      <w:r>
+        <w:t xml:space="preserve">inkage Priority </w:t>
+      </w:r>
+      <w:r>
+        <w:t>Tool</w:t>
+      </w:r>
+      <w:r>
+        <w:t xml:space="preserve"> </w:t>
+      </w:r>
+      <w:r>
+        <w:t xml:space="preserve">into Linkage Mapper and </w:t>
+      </w:r>
+      <w:r>
+        <w:t>Brad</w:t>
+      </w:r>
+      <w:r>
+        <w:t xml:space="preserve"> was </w:t>
+      </w:r>
+      <w:r>
+        <w:t>very gracious,</w:t>
+      </w:r>
+      <w:r>
+        <w:t xml:space="preserve"> and encouraging.  </w:t>
+      </w:r>
+      <w:r>
+        <w:t xml:space="preserve">To implement this, a fundamental change in the algorithm was needed. This coding was implemented by Randal Greene. </w:t>
+      </w:r>
+      <w:r>
+        <w:t xml:space="preserve">The result here is a change of the original algorithm to allow this merge. </w:t>
+      </w:r>
+    </w:p>
+    <w:p>
+      <w:pPr>
+        <w:spacing w:after="120"/>
+      </w:pPr>
+      <w:r>
+        <w:t xml:space="preserve">Alas, Brad has since passed away, stricken by cancer. </w:t>
+      </w:r>
+      <w:r>
+        <w:t>“</w:t>
+      </w:r>
+      <w:r>
+        <w:t>Everyone who knew Brad was impressed with his intelligence, thoughtfulness, integrity, honesty, and his steadfast commitment to what he cared about: his family, friends and conserving the natural world.</w:t>
+      </w:r>
+      <w:r>
+        <w:t>”</w:t>
+      </w:r>
+      <w:r>
+        <w:rPr>
+          <w:rStyle w:val="FootnoteReference"/>
+        </w:rPr>
+        <w:footnoteReference w:id="1"/>
+      </w:r>
+      <w:r>
+        <w:t xml:space="preserve"> We couldn’t agree more. </w:t>
+      </w:r>
+      <w:r>
+        <w:t xml:space="preserve">He asked </w:t>
+      </w:r>
+      <w:r>
+        <w:t>Dr. Gallo</w:t>
+      </w:r>
+      <w:r>
+        <w:t xml:space="preserve"> to </w:t>
+      </w:r>
+      <w:r>
+        <w:t>carry the Linkage Mapper project forward</w:t>
+      </w:r>
+      <w:r>
+        <w:t xml:space="preserve"> and we are honored to do so with some support from Conservation Biology Institute, and hopefully much support from the Linkage Mapper community.</w:t>
+      </w:r>
+      <w:r>
+        <w:t xml:space="preserve"> Rest his soul.</w:t>
+      </w:r>
+    </w:p>
+    <w:p>
+      <w:pPr>
+        <w:spacing w:after="120"/>
+      </w:pPr>
+      <w:r>
+        <w:t xml:space="preserve">We would like to thank the </w:t>
+      </w:r>
+      <w:r>
+        <w:t xml:space="preserve">additional </w:t>
+      </w:r>
+      <w:r>
+        <w:t>organizations that have funded this work: Sonoma County Agricultural Preservation and Open Space District, The Wilderness Society, and Conservation Biology Institute.</w:t>
+      </w:r>
+    </w:p>
+    <w:p>
+      <w:pPr>
+        <w:spacing w:after="120"/>
+      </w:pPr>
+      <w:r>
+        <w:t>Thanks also to Darren Kavanagh</w:t>
+      </w:r>
+      <w:r>
+        <w:t>, Annie Prisbrey,</w:t>
+      </w:r>
+      <w:r>
+        <w:t xml:space="preserve"> </w:t>
+      </w:r>
+      <w:r>
+        <w:t xml:space="preserve">Nik Stevenson-Molner </w:t>
+      </w:r>
+      <w:r>
+        <w:t xml:space="preserve">and Tim Sheehan for their advice and </w:t>
+      </w:r>
+      <w:r>
+        <w:t xml:space="preserve">their participation in the </w:t>
+      </w:r>
+      <w:r>
+        <w:t>release</w:t>
+      </w:r>
+      <w:r>
+        <w:t xml:space="preserve"> of LP</w:t>
+      </w:r>
+      <w:r>
+        <w:t>.</w:t>
+      </w:r>
+    </w:p>
+    <w:p>
+      <w:pPr>
+        <w:pStyle w:val="Heading1"/>
+      </w:pPr>
+      <w:bookmarkStart w:id="3" w:name="_Toc519404171"/>
+      <w:r>
+        <w:t>Installation</w:t>
+      </w:r>
       <w:bookmarkEnd w:id="3"/>
-    </w:p>
-    <w:p>
-      <w:pPr>
-        <w:spacing w:after="120"/>
-      </w:pPr>
-      <w:r>
-        <w:t>Dr. Gallo</w:t>
-      </w:r>
-      <w:r>
-        <w:t xml:space="preserve"> </w:t>
-      </w:r>
-      <w:r>
-        <w:t>developed an original Linkage Priority Tool</w:t>
-      </w:r>
-      <w:r>
-        <w:t xml:space="preserve"> </w:t>
-      </w:r>
-      <w:r>
-        <w:t xml:space="preserve">with funding from </w:t>
-      </w:r>
-      <w:r>
-        <w:t xml:space="preserve">a South Africa National Research Foundation post-doctoral research grant </w:t>
-      </w:r>
-      <w:r>
-        <w:t xml:space="preserve">(#47264) </w:t>
-      </w:r>
-      <w:r>
-        <w:t xml:space="preserve">through Nelson Mandela Metropolitan University.  In 2014 </w:t>
-      </w:r>
-      <w:r>
-        <w:t>he</w:t>
-      </w:r>
-      <w:r>
-        <w:t xml:space="preserve"> approached Brad McRae with the idea of </w:t>
-      </w:r>
-      <w:r>
-        <w:t>embedding</w:t>
-      </w:r>
-      <w:r>
-        <w:t xml:space="preserve"> </w:t>
-      </w:r>
-      <w:r>
-        <w:t>this</w:t>
-      </w:r>
-      <w:r>
-        <w:t xml:space="preserve"> L</w:t>
-      </w:r>
-      <w:r>
-        <w:t xml:space="preserve">inkage Priority </w:t>
-      </w:r>
-      <w:r>
-        <w:t>Tool</w:t>
-      </w:r>
-      <w:r>
-        <w:t xml:space="preserve"> </w:t>
-      </w:r>
-      <w:r>
-        <w:t xml:space="preserve">into Linkage Mapper and </w:t>
-      </w:r>
-      <w:r>
-        <w:t>Brad</w:t>
-      </w:r>
-      <w:r>
-        <w:t xml:space="preserve"> was </w:t>
-      </w:r>
-      <w:r>
-        <w:t>very gracious,</w:t>
-      </w:r>
-      <w:r>
-        <w:t xml:space="preserve"> and encouraging.  </w:t>
-      </w:r>
-      <w:r>
-        <w:t xml:space="preserve">To implement this, a fundamental change in the algorithm was needed. This coding was implemented by Randal Greene. </w:t>
-      </w:r>
-      <w:r>
-        <w:t xml:space="preserve">The result here is a change of the original algorithm to allow this merge. </w:t>
-      </w:r>
-    </w:p>
-    <w:p>
-      <w:pPr>
-        <w:spacing w:after="120"/>
-      </w:pPr>
-      <w:r>
-        <w:t xml:space="preserve">Alas, Brad has since passed away, stricken by cancer. </w:t>
-      </w:r>
-      <w:r>
-        <w:t>“</w:t>
-      </w:r>
-      <w:r>
-        <w:t>Everyone who knew Brad was impressed with his intelligence, thoughtfulness, integrity, honesty, and his steadfast commitment to what he cared about: his family, friends and conserving the natural world.</w:t>
-      </w:r>
-      <w:r>
-        <w:t>”</w:t>
-      </w:r>
-      <w:r>
-        <w:rPr>
-          <w:rStyle w:val="FootnoteReference"/>
-        </w:rPr>
-        <w:footnoteReference w:id="1"/>
-      </w:r>
-      <w:r>
-        <w:t xml:space="preserve"> We couldn’t agree more. </w:t>
-      </w:r>
-      <w:r>
-        <w:t xml:space="preserve">He asked </w:t>
-      </w:r>
-      <w:r>
-        <w:t>Dr. Gallo</w:t>
-      </w:r>
-      <w:r>
-        <w:t xml:space="preserve"> to </w:t>
-      </w:r>
-      <w:r>
-        <w:t>carry the Linkage Mapper project forward</w:t>
-      </w:r>
-      <w:r>
-        <w:t xml:space="preserve"> and we are honored to do so with some support from Conservation Biology Institute, and hopefully much support from the Linkage Mapper community.</w:t>
-      </w:r>
-      <w:r>
-        <w:t xml:space="preserve"> Rest his soul.</w:t>
-      </w:r>
-    </w:p>
-    <w:p>
-      <w:pPr>
-        <w:spacing w:after="120"/>
-      </w:pPr>
-      <w:r>
-        <w:t xml:space="preserve">We would like to thank the </w:t>
-      </w:r>
-      <w:r>
-        <w:t xml:space="preserve">additional </w:t>
-      </w:r>
-      <w:r>
-        <w:t>organizations that have funded this work: Sonoma County Agricultural Preservation and Open Space District, The Wilderness Society, and Conservation Biology Institute.</w:t>
-      </w:r>
-    </w:p>
-    <w:p>
-      <w:pPr>
-        <w:spacing w:after="120"/>
-      </w:pPr>
-      <w:r>
-        <w:t>Thanks also to Darren Kavanagh</w:t>
-      </w:r>
-      <w:r>
-        <w:t>, Annie Prisbrey,</w:t>
-      </w:r>
-      <w:r>
-        <w:t xml:space="preserve"> </w:t>
-      </w:r>
-      <w:r>
-        <w:t xml:space="preserve">Nik Stevenson-Molner </w:t>
-      </w:r>
-      <w:r>
-        <w:t xml:space="preserve">and Tim Sheehan for their advice and </w:t>
-      </w:r>
-      <w:r>
-        <w:t xml:space="preserve">their participation in the </w:t>
-      </w:r>
-      <w:r>
-        <w:t>release</w:t>
-      </w:r>
-      <w:r>
-        <w:t xml:space="preserve"> of LP</w:t>
-      </w:r>
-      <w:r>
-        <w:t>.</w:t>
-      </w:r>
-    </w:p>
-    <w:p>
-      <w:pPr>
-        <w:pStyle w:val="Heading1"/>
-      </w:pPr>
-      <w:bookmarkStart w:id="4" w:name="_Toc519404171"/>
-      <w:r>
-        <w:t>Installation</w:t>
-      </w:r>
-      <w:bookmarkEnd w:id="4"/>
     </w:p>
     <w:p>
       <w:pPr>
@@ -3693,7 +3691,7 @@
         </w:rPr>
         <w:t xml:space="preserve">. </w:t>
       </w:r>
-      <w:bookmarkStart w:id="5" w:name="OLE_LINK6"/>
+      <w:bookmarkStart w:id="4" w:name="OLE_LINK6"/>
       <w:r>
         <w:t xml:space="preserve">You can test </w:t>
       </w:r>
@@ -3714,14 +3712,14 @@
       <w:pPr>
         <w:pStyle w:val="Heading1"/>
       </w:pPr>
-      <w:bookmarkStart w:id="6" w:name="_Toc519404172"/>
+      <w:bookmarkStart w:id="5" w:name="_Toc519404172"/>
       <w:r>
         <w:t>Using Linkage</w:t>
       </w:r>
       <w:r>
         <w:t xml:space="preserve"> Priority</w:t>
       </w:r>
-      <w:bookmarkEnd w:id="6"/>
+      <w:bookmarkEnd w:id="5"/>
     </w:p>
     <w:p>
       <w:r>
@@ -3893,11 +3891,11 @@
       <w:pPr>
         <w:pStyle w:val="Heading2"/>
       </w:pPr>
-      <w:bookmarkStart w:id="7" w:name="_Toc519404173"/>
+      <w:bookmarkStart w:id="6" w:name="_Toc519404173"/>
       <w:r>
         <w:t>Required Inputs</w:t>
       </w:r>
-      <w:bookmarkEnd w:id="7"/>
+      <w:bookmarkEnd w:id="6"/>
     </w:p>
     <w:p>
       <w:pPr>
@@ -3998,11 +3996,11 @@
       <w:pPr>
         <w:pStyle w:val="Heading2"/>
       </w:pPr>
-      <w:bookmarkStart w:id="8" w:name="_Toc519404174"/>
+      <w:bookmarkStart w:id="7" w:name="_Toc519404174"/>
       <w:r>
         <w:t>Core Area Value (CAV) Options</w:t>
       </w:r>
-      <w:bookmarkEnd w:id="8"/>
+      <w:bookmarkEnd w:id="7"/>
     </w:p>
     <w:p>
       <w:pPr>
@@ -4313,11 +4311,11 @@
       <w:pPr>
         <w:pStyle w:val="Heading2"/>
       </w:pPr>
-      <w:bookmarkStart w:id="9" w:name="_Toc519404175"/>
+      <w:bookmarkStart w:id="8" w:name="_Toc519404175"/>
       <w:r>
         <w:t>Corridor Specific Priority (CSP) Options</w:t>
       </w:r>
-      <w:bookmarkEnd w:id="9"/>
+      <w:bookmarkEnd w:id="8"/>
     </w:p>
     <w:p>
       <w:pPr>
@@ -4779,11 +4777,11 @@
       <w:pPr>
         <w:pStyle w:val="Heading2"/>
       </w:pPr>
-      <w:bookmarkStart w:id="10" w:name="_Toc519404176"/>
+      <w:bookmarkStart w:id="9" w:name="_Toc519404176"/>
       <w:r>
         <w:t>Blended Priority Options</w:t>
       </w:r>
-      <w:bookmarkEnd w:id="10"/>
+      <w:bookmarkEnd w:id="9"/>
     </w:p>
     <w:p>
       <w:pPr>
@@ -4876,11 +4874,11 @@
       <w:pPr>
         <w:pStyle w:val="Heading2"/>
       </w:pPr>
-      <w:bookmarkStart w:id="11" w:name="_Toc519404177"/>
+      <w:bookmarkStart w:id="10" w:name="_Toc519404177"/>
       <w:r>
         <w:t>Additional Options</w:t>
       </w:r>
-      <w:bookmarkEnd w:id="11"/>
+      <w:bookmarkEnd w:id="10"/>
     </w:p>
     <w:p>
       <w:pPr>
@@ -4898,11 +4896,11 @@
       <w:r>
         <w:t xml:space="preserve">: </w:t>
       </w:r>
-      <w:bookmarkStart w:id="12" w:name="_Hlk493484771"/>
+      <w:bookmarkStart w:id="11" w:name="_Hlk493484771"/>
       <w:r>
         <w:t>optional output copy of the input cores, which can be used in ModelBuilder workflows to indicate that LP has finished processing</w:t>
       </w:r>
-      <w:bookmarkEnd w:id="12"/>
+      <w:bookmarkEnd w:id="11"/>
     </w:p>
     <w:p>
       <w:pPr>
@@ -4920,21 +4918,21 @@
       <w:r>
         <w:t xml:space="preserve">: </w:t>
       </w:r>
-      <w:bookmarkStart w:id="13" w:name="_Hlk493485178"/>
+      <w:bookmarkStart w:id="12" w:name="_Hlk493485178"/>
       <w:r>
         <w:t>optional .py file to be used in place of lp_settings.py, which facilitates keeping all the settings needed to reproduce a scenario run</w:t>
       </w:r>
+      <w:bookmarkEnd w:id="12"/>
+    </w:p>
+    <w:p>
+      <w:pPr>
+        <w:pStyle w:val="Heading2"/>
+      </w:pPr>
+      <w:bookmarkStart w:id="13" w:name="_Toc519404178"/>
+      <w:r>
+        <w:t>Advanced Settings in lp_settings.py</w:t>
+      </w:r>
       <w:bookmarkEnd w:id="13"/>
-    </w:p>
-    <w:p>
-      <w:pPr>
-        <w:pStyle w:val="Heading2"/>
-      </w:pPr>
-      <w:bookmarkStart w:id="14" w:name="_Toc519404178"/>
-      <w:r>
-        <w:t>Advanced Settings in lp_settings.py</w:t>
-      </w:r>
-      <w:bookmarkEnd w:id="14"/>
     </w:p>
     <w:p>
       <w:r>
@@ -5162,16 +5160,16 @@
       <w:pPr>
         <w:pStyle w:val="Heading1"/>
       </w:pPr>
-      <w:bookmarkStart w:id="15" w:name="_Toc519404179"/>
+      <w:bookmarkStart w:id="14" w:name="_Toc519404179"/>
       <w:bookmarkEnd w:id="0"/>
-      <w:bookmarkEnd w:id="5"/>
+      <w:bookmarkEnd w:id="4"/>
       <w:r>
         <w:t xml:space="preserve">Geoprocessing </w:t>
       </w:r>
       <w:r>
         <w:t>Overview</w:t>
       </w:r>
-      <w:bookmarkEnd w:id="15"/>
+      <w:bookmarkEnd w:id="14"/>
     </w:p>
     <w:p>
       <w:r>
@@ -5579,24 +5577,24 @@
       <w:pPr>
         <w:pStyle w:val="Heading1"/>
       </w:pPr>
-      <w:bookmarkStart w:id="16" w:name="_Toc519404180"/>
+      <w:bookmarkStart w:id="15" w:name="_Toc519404180"/>
       <w:r>
         <w:t xml:space="preserve">Other </w:t>
       </w:r>
       <w:r>
         <w:t>Usage Notes</w:t>
       </w:r>
+      <w:bookmarkEnd w:id="15"/>
+    </w:p>
+    <w:p>
+      <w:pPr>
+        <w:pStyle w:val="Heading2"/>
+      </w:pPr>
+      <w:bookmarkStart w:id="16" w:name="_Toc519404181"/>
+      <w:r>
+        <w:t>Upgrading</w:t>
+      </w:r>
       <w:bookmarkEnd w:id="16"/>
-    </w:p>
-    <w:p>
-      <w:pPr>
-        <w:pStyle w:val="Heading2"/>
-      </w:pPr>
-      <w:bookmarkStart w:id="17" w:name="_Toc519404181"/>
-      <w:r>
-        <w:t>Upgrading</w:t>
-      </w:r>
-      <w:bookmarkEnd w:id="17"/>
     </w:p>
     <w:p>
       <w:r>
@@ -5658,16 +5656,16 @@
       <w:pPr>
         <w:pStyle w:val="Heading2"/>
       </w:pPr>
-      <w:bookmarkStart w:id="18" w:name="_Ref495249610"/>
-      <w:bookmarkStart w:id="19" w:name="_Toc519404182"/>
+      <w:bookmarkStart w:id="17" w:name="_Ref495249610"/>
+      <w:bookmarkStart w:id="18" w:name="_Toc519404182"/>
       <w:r>
         <w:t>Enhancing Analyses U</w:t>
       </w:r>
       <w:r>
         <w:t>sing Optional Settings</w:t>
       </w:r>
+      <w:bookmarkEnd w:id="17"/>
       <w:bookmarkEnd w:id="18"/>
-      <w:bookmarkEnd w:id="19"/>
     </w:p>
     <w:p>
       <w:r>
@@ -5887,170 +5885,136 @@
       <w:pPr>
         <w:pStyle w:val="Heading2"/>
       </w:pPr>
-      <w:bookmarkStart w:id="20" w:name="_Toc519404183"/>
+      <w:bookmarkStart w:id="19" w:name="_Toc519404183"/>
       <w:r>
         <w:t>Fine Tuning</w:t>
       </w:r>
+      <w:bookmarkEnd w:id="19"/>
+      <w:r>
+        <w:t xml:space="preserve"> </w:t>
+      </w:r>
+    </w:p>
+    <w:p/>
+    <w:p>
+      <w:r>
+        <w:rPr>
+          <w:lang w:val="en-CA"/>
+        </w:rPr>
+        <w:t xml:space="preserve">This section details how to minimize the “carryover effect” of this Linkage Priority algorithm. </w:t>
+      </w:r>
+      <w:r>
+        <w:t xml:space="preserve">This effect is most apparent when there is a really high priority linkage emanating from a core area, and also a low priority linkage from the same core area in a different direction.  The high values of the high priority linkage carryover to the back side of the core area, essentially providing a small buffer.  This buffer around the core then becomes a portion of the low priority linkage.  The buffer of high value ends abruptly into the lower value of the top priority linkage, showing a counter intuitive result for this small portion of the landscape. LP outputs are commonly overlaid with LM outputs to get the “blended priority” output, so this effect is reduced. </w:t>
+      </w:r>
+    </w:p>
+    <w:p/>
+    <w:p>
+      <w:r>
+        <w:t>Having the LP and LM linkage extents match (or LP being smaller) minimizes this effect</w:t>
+      </w:r>
+      <w:r>
+        <w:t xml:space="preserve"> even more</w:t>
+      </w:r>
+      <w:r>
+        <w:t xml:space="preserve">. </w:t>
+      </w:r>
+      <w:r>
+        <w:t>(</w:t>
+      </w:r>
+      <w:r>
+        <w:rPr>
+          <w:lang w:val="en-CA"/>
+        </w:rPr>
+        <w:t xml:space="preserve">The width of the linkages from LP are different </w:t>
+      </w:r>
+      <w:r>
+        <w:rPr>
+          <w:lang w:val="en-CA"/>
+        </w:rPr>
+        <w:t>tha</w:t>
+      </w:r>
+      <w:r>
+        <w:rPr>
+          <w:lang w:val="en-CA"/>
+        </w:rPr>
+        <w:t>n those from LM.</w:t>
+      </w:r>
+      <w:r>
+        <w:rPr>
+          <w:lang w:val="en-CA"/>
+        </w:rPr>
+        <w:t>)</w:t>
+      </w:r>
+      <w:r>
+        <w:rPr>
+          <w:lang w:val="en-CA"/>
+        </w:rPr>
+        <w:t xml:space="preserve"> </w:t>
+      </w:r>
+      <w:r>
+        <w:t xml:space="preserve">The width of LP linkages are affected most dominantly by the </w:t>
+      </w:r>
+      <w:r>
+        <w:rPr>
+          <w:lang w:val="en-CA"/>
+        </w:rPr>
+        <w:t xml:space="preserve">setting </w:t>
+      </w:r>
+      <w:r>
+        <w:rPr>
+          <w:lang w:val="en-CA"/>
+        </w:rPr>
+        <w:t>“</w:t>
+      </w:r>
+      <w:r>
+        <w:rPr>
+          <w:lang w:val="en-CA"/>
+        </w:rPr>
+        <w:t>Proportion of Top CSP Value</w:t>
+      </w:r>
+      <w:r>
+        <w:rPr>
+          <w:lang w:val="en-CA"/>
+        </w:rPr>
+        <w:t>s</w:t>
+      </w:r>
+      <w:r>
+        <w:rPr>
+          <w:lang w:val="en-CA"/>
+        </w:rPr>
+        <w:t xml:space="preserve"> to Keep</w:t>
+      </w:r>
+      <w:r>
+        <w:rPr>
+          <w:lang w:val="en-CA"/>
+        </w:rPr>
+        <w:t>”</w:t>
+      </w:r>
+      <w:r>
+        <w:rPr>
+          <w:lang w:val="en-CA"/>
+        </w:rPr>
+        <w:t xml:space="preserve"> (PropKeep)</w:t>
+      </w:r>
+      <w:r>
+        <w:rPr>
+          <w:lang w:val="en-CA"/>
+        </w:rPr>
+        <w:t>.  A deliberate way to set this value so the outputs best ma</w:t>
+      </w:r>
+      <w:r>
+        <w:rPr>
+          <w:lang w:val="en-CA"/>
+        </w:rPr>
+        <w:t>tch those from LM is as follows:</w:t>
+      </w:r>
+      <w:r>
+        <w:rPr>
+          <w:lang w:val="en-CA"/>
+        </w:rPr>
+        <w:t xml:space="preserve"> </w:t>
+      </w:r>
+      <w:bookmarkStart w:id="20" w:name="_GoBack"/>
       <w:bookmarkEnd w:id="20"/>
-      <w:r>
-        <w:t xml:space="preserve"> </w:t>
-      </w:r>
-    </w:p>
-    <w:p/>
-    <w:p>
-      <w:r>
-        <w:rPr>
-          <w:lang w:val="en-CA"/>
-        </w:rPr>
-        <w:t xml:space="preserve">This section details how to minimize the “carryover effect” of this Linkage Priority algorithm. </w:t>
-      </w:r>
-      <w:r>
-        <w:t xml:space="preserve">This </w:t>
-      </w:r>
-      <w:r>
-        <w:t xml:space="preserve">effect </w:t>
-      </w:r>
-      <w:r>
-        <w:t>is most apparent when there is a really high priority linkage emanating from a core area, and also a low priority linkage from the same core area in a different direction.  The high values of the high priority linkage carryover to the back side of the core area, essentially providing a small buffer.  Th</w:t>
-      </w:r>
-      <w:r>
-        <w:t>is buffer around the core</w:t>
-      </w:r>
-      <w:r>
-        <w:t xml:space="preserve"> then become</w:t>
-      </w:r>
-      <w:r>
-        <w:t>s</w:t>
-      </w:r>
-      <w:r>
-        <w:t xml:space="preserve"> a portion of the low </w:t>
-      </w:r>
-      <w:r>
-        <w:t>p</w:t>
-      </w:r>
-      <w:r>
-        <w:t>riority linkage</w:t>
-      </w:r>
-      <w:r>
-        <w:t>.  The buffer of high value ends abruptly into the lower value of the top priority linkage, showing a counter intuitive result for this small portion of the landscape.</w:t>
-      </w:r>
-      <w:r>
-        <w:t xml:space="preserve"> </w:t>
-      </w:r>
-      <w:r>
-        <w:t xml:space="preserve">LP outputs are commonly overlaid with LM outputs to get the “blended priority” output, so this effect is reduced. </w:t>
-      </w:r>
-    </w:p>
-    <w:p/>
-    <w:p>
-      <w:r>
-        <w:t>Having the LP and LM linkage extents match (or LP being smaller) minimizes this effect</w:t>
-      </w:r>
-      <w:r>
-        <w:t xml:space="preserve"> even more</w:t>
-      </w:r>
-      <w:r>
-        <w:t>.</w:t>
-      </w:r>
-      <w:r>
-        <w:t xml:space="preserve"> </w:t>
-      </w:r>
-      <w:r>
-        <w:t>(</w:t>
-      </w:r>
-      <w:r>
-        <w:rPr>
-          <w:lang w:val="en-CA"/>
-        </w:rPr>
-        <w:t xml:space="preserve">The width of the linkages from LP are different </w:t>
-      </w:r>
-      <w:r>
-        <w:rPr>
-          <w:lang w:val="en-CA"/>
-        </w:rPr>
-        <w:t>the</w:t>
-      </w:r>
-      <w:r>
-        <w:rPr>
-          <w:lang w:val="en-CA"/>
-        </w:rPr>
-        <w:t>n those from LM.</w:t>
-      </w:r>
-      <w:r>
-        <w:rPr>
-          <w:lang w:val="en-CA"/>
-        </w:rPr>
-        <w:t>)</w:t>
-      </w:r>
-      <w:r>
-        <w:rPr>
-          <w:lang w:val="en-CA"/>
-        </w:rPr>
-        <w:t xml:space="preserve"> </w:t>
-      </w:r>
-      <w:r>
-        <w:t xml:space="preserve">The width of LP linkages are affected most dominantly by the </w:t>
-      </w:r>
-      <w:r>
-        <w:rPr>
-          <w:lang w:val="en-CA"/>
-        </w:rPr>
-        <w:t xml:space="preserve">setting </w:t>
-      </w:r>
-      <w:r>
-        <w:rPr>
-          <w:lang w:val="en-CA"/>
-        </w:rPr>
-        <w:t>“</w:t>
-      </w:r>
-      <w:r>
-        <w:rPr>
-          <w:lang w:val="en-CA"/>
-        </w:rPr>
-        <w:t>Proportion of Top CSP Value</w:t>
-      </w:r>
-      <w:r>
-        <w:rPr>
-          <w:lang w:val="en-CA"/>
-        </w:rPr>
-        <w:t>s</w:t>
-      </w:r>
-      <w:r>
-        <w:rPr>
-          <w:lang w:val="en-CA"/>
-        </w:rPr>
-        <w:t xml:space="preserve"> to Keep</w:t>
-      </w:r>
-      <w:r>
-        <w:rPr>
-          <w:lang w:val="en-CA"/>
-        </w:rPr>
-        <w:t>”</w:t>
-      </w:r>
-      <w:r>
-        <w:rPr>
-          <w:lang w:val="en-CA"/>
-        </w:rPr>
-        <w:t xml:space="preserve"> (PropKeep)</w:t>
-      </w:r>
-      <w:r>
-        <w:rPr>
-          <w:lang w:val="en-CA"/>
-        </w:rPr>
-        <w:t>.  A deliberate way to set this value so the outputs best ma</w:t>
-      </w:r>
-      <w:r>
-        <w:rPr>
-          <w:lang w:val="en-CA"/>
-        </w:rPr>
-        <w:t>tch those from LM is as follows:</w:t>
-      </w:r>
-      <w:r>
-        <w:rPr>
-          <w:lang w:val="en-CA"/>
-        </w:rPr>
-        <w:t xml:space="preserve"> </w:t>
-      </w:r>
     </w:p>
     <w:p>
       <w:pPr>
@@ -7443,13 +7407,13 @@
       <w:pPr>
         <w:pStyle w:val="Heading1"/>
       </w:pPr>
-      <w:bookmarkStart w:id="26" w:name="_Ref495296069"/>
-      <w:bookmarkStart w:id="27" w:name="_Ref495296084"/>
-      <w:bookmarkStart w:id="28" w:name="_Toc519404188"/>
+      <w:bookmarkStart w:id="26" w:name="_Toc519404188"/>
+      <w:bookmarkStart w:id="27" w:name="_Ref495296069"/>
+      <w:bookmarkStart w:id="28" w:name="_Ref495296084"/>
       <w:r>
         <w:t>Select References</w:t>
       </w:r>
-      <w:bookmarkEnd w:id="28"/>
+      <w:bookmarkEnd w:id="26"/>
     </w:p>
     <w:p/>
     <w:p>
@@ -7627,8 +7591,8 @@
       <w:r>
         <w:t>Tutorial</w:t>
       </w:r>
-      <w:bookmarkEnd w:id="26"/>
       <w:bookmarkEnd w:id="27"/>
+      <w:bookmarkEnd w:id="28"/>
       <w:bookmarkEnd w:id="29"/>
     </w:p>
     <w:p>
@@ -13093,7 +13057,7 @@
 </file>
 
 <file path=customXml/itemProps1.xml><?xml version="1.0" encoding="utf-8"?>
-<ds:datastoreItem xmlns:ds="http://schemas.openxmlformats.org/officeDocument/2006/customXml" ds:itemID="{EABBFEB9-06C7-4AF9-8435-9078DC5EEC9C}">
+<ds:datastoreItem xmlns:ds="http://schemas.openxmlformats.org/officeDocument/2006/customXml" ds:itemID="{CB571707-1194-4D30-AF0B-AA9E6A308700}">
   <ds:schemaRefs>
     <ds:schemaRef ds:uri="http://schemas.openxmlformats.org/officeDocument/2006/bibliography"/>
   </ds:schemaRefs>
@@ -13101,7 +13065,7 @@
 </file>
 
 <file path=customXml/itemProps2.xml><?xml version="1.0" encoding="utf-8"?>
-<ds:datastoreItem xmlns:ds="http://schemas.openxmlformats.org/officeDocument/2006/customXml" ds:itemID="{8B8F428E-AE93-474F-96DC-239A6A70B8E9}">
+<ds:datastoreItem xmlns:ds="http://schemas.openxmlformats.org/officeDocument/2006/customXml" ds:itemID="{CE379EA0-3DDA-4FF5-98AC-888CEA6F4611}">
   <ds:schemaRefs>
     <ds:schemaRef ds:uri="http://schemas.openxmlformats.org/officeDocument/2006/bibliography"/>
   </ds:schemaRefs>

</xml_diff>

<commit_message>
Document new climate feature in user guide
Partial update to the LP User Guide documenting the new climate
feature. Further updates are required before feature is released.
</commit_message>
<xml_diff>
--- a/toolbox/doc/Linkage Priority User Guide.docx
+++ b/toolbox/doc/Linkage Priority User Guide.docx
@@ -636,7 +636,7 @@
       </w:pPr>
       <w:r>
         <w:pict w14:anchorId="573E5AC9">
-          <v:shape id="_x0000_i1025" type="#_x0000_t75" style="width:195pt;height:152.4pt">
+          <v:shape id="_x0000_i1025" type="#_x0000_t75" style="width:195pt;height:152.25pt">
             <v:imagedata r:id="rId13" o:title=""/>
           </v:shape>
         </w:pict>
@@ -3296,12 +3296,7 @@
         <w:t xml:space="preserve"> (top row)</w:t>
       </w:r>
       <w:r>
-        <w:t xml:space="preserve"> that relate directly to linkage priority, including the permeability of each linkage (i.e., the mean resistance values along the</w:t>
-      </w:r>
-      <w:bookmarkStart w:id="2" w:name="_GoBack"/>
-      <w:bookmarkEnd w:id="2"/>
-      <w:r>
-        <w:t xml:space="preserve"> least cost path), the proximity, the centrality (i.e. how central the linkage is to the entire network), and an expert opinion option.  The expert opinion option is </w:t>
+        <w:t xml:space="preserve"> that relate directly to linkage priority, including the permeability of each linkage (i.e., the mean resistance values along the least cost path), the proximity, the centrality (i.e. how central the linkage is to the entire network), and an expert opinion option.  The expert opinion option is </w:t>
       </w:r>
       <w:r>
         <w:t xml:space="preserve">implemented via </w:t>
@@ -3328,7 +3323,7 @@
       </w:pPr>
       <w:r>
         <w:pict w14:anchorId="68A868FB">
-          <v:shape id="_x0000_i1026" type="#_x0000_t75" style="width:468pt;height:298.8pt">
+          <v:shape id="_x0000_i1026" type="#_x0000_t75" style="width:468pt;height:298.5pt">
             <v:imagedata r:id="rId14" o:title="Generic Connectivity Logic Models (3)"/>
           </v:shape>
         </w:pict>
@@ -3416,188 +3411,188 @@
       <w:pPr>
         <w:pStyle w:val="Heading1"/>
       </w:pPr>
-      <w:bookmarkStart w:id="3" w:name="_Toc520332501"/>
+      <w:bookmarkStart w:id="2" w:name="_Toc520332501"/>
       <w:r>
         <w:t>Acknowledgements</w:t>
       </w:r>
+      <w:bookmarkEnd w:id="2"/>
+    </w:p>
+    <w:p>
+      <w:pPr>
+        <w:spacing w:after="120"/>
+      </w:pPr>
+      <w:r>
+        <w:t>Dr. Gallo</w:t>
+      </w:r>
+      <w:r>
+        <w:t xml:space="preserve"> </w:t>
+      </w:r>
+      <w:r>
+        <w:t>developed an original Linkage Priority Tool</w:t>
+      </w:r>
+      <w:r>
+        <w:t xml:space="preserve"> </w:t>
+      </w:r>
+      <w:r>
+        <w:t xml:space="preserve">with funding from </w:t>
+      </w:r>
+      <w:r>
+        <w:t xml:space="preserve">a South Africa National Research Foundation post-doctoral research grant </w:t>
+      </w:r>
+      <w:r>
+        <w:t xml:space="preserve">(#47264) </w:t>
+      </w:r>
+      <w:r>
+        <w:t xml:space="preserve">through Nelson Mandela Metropolitan University.  In 2014 </w:t>
+      </w:r>
+      <w:r>
+        <w:t>he</w:t>
+      </w:r>
+      <w:r>
+        <w:t xml:space="preserve"> approached Brad McRae with the idea of </w:t>
+      </w:r>
+      <w:r>
+        <w:t>embedding</w:t>
+      </w:r>
+      <w:r>
+        <w:t xml:space="preserve"> </w:t>
+      </w:r>
+      <w:r>
+        <w:t>this</w:t>
+      </w:r>
+      <w:r>
+        <w:t xml:space="preserve"> L</w:t>
+      </w:r>
+      <w:r>
+        <w:t xml:space="preserve">inkage Priority </w:t>
+      </w:r>
+      <w:r>
+        <w:t>Tool</w:t>
+      </w:r>
+      <w:r>
+        <w:t xml:space="preserve"> </w:t>
+      </w:r>
+      <w:r>
+        <w:t xml:space="preserve">into Linkage Mapper and </w:t>
+      </w:r>
+      <w:r>
+        <w:t>Brad</w:t>
+      </w:r>
+      <w:r>
+        <w:t xml:space="preserve"> was </w:t>
+      </w:r>
+      <w:r>
+        <w:t>very gracious,</w:t>
+      </w:r>
+      <w:r>
+        <w:t xml:space="preserve"> and encouraging.  </w:t>
+      </w:r>
+      <w:r>
+        <w:t xml:space="preserve">To implement this, a fundamental change in the algorithm was needed. This coding was implemented by Randal Greene. </w:t>
+      </w:r>
+      <w:r>
+        <w:t xml:space="preserve">The result here is a change of the original algorithm to allow this merge. </w:t>
+      </w:r>
+    </w:p>
+    <w:p>
+      <w:pPr>
+        <w:spacing w:after="120"/>
+      </w:pPr>
+      <w:r>
+        <w:t xml:space="preserve">Alas, Brad has since passed away, stricken by cancer. </w:t>
+      </w:r>
+      <w:r>
+        <w:t>“</w:t>
+      </w:r>
+      <w:r>
+        <w:t>Everyone who knew Brad was impressed with his intelligence, thoughtfulness, integrity, honesty, and his steadfast commitment to what he cared about: his family, friends and conserving the natural world.</w:t>
+      </w:r>
+      <w:r>
+        <w:t>”</w:t>
+      </w:r>
+      <w:r>
+        <w:rPr>
+          <w:rStyle w:val="FootnoteReference"/>
+        </w:rPr>
+        <w:footnoteReference w:id="1"/>
+      </w:r>
+      <w:r>
+        <w:t xml:space="preserve"> We couldn’t agree more. </w:t>
+      </w:r>
+      <w:r>
+        <w:t xml:space="preserve">He asked </w:t>
+      </w:r>
+      <w:r>
+        <w:t>Dr. Gallo</w:t>
+      </w:r>
+      <w:r>
+        <w:t xml:space="preserve"> to </w:t>
+      </w:r>
+      <w:r>
+        <w:t>carry the Linkage Mapper project forward</w:t>
+      </w:r>
+      <w:r>
+        <w:t xml:space="preserve"> and we are honored to do so with some support from Conservation Biology Institute, and hopefully much support from the Linkage Mapper community.</w:t>
+      </w:r>
+      <w:r>
+        <w:t xml:space="preserve"> Rest his soul.</w:t>
+      </w:r>
+    </w:p>
+    <w:p>
+      <w:pPr>
+        <w:spacing w:after="120"/>
+      </w:pPr>
+      <w:r>
+        <w:t xml:space="preserve">We would like to thank the </w:t>
+      </w:r>
+      <w:r>
+        <w:t xml:space="preserve">additional </w:t>
+      </w:r>
+      <w:r>
+        <w:t>organizations that have funded this work: Sonoma County Agricultural Preservation and Open Space District, The Wilderness Society, and Conservation Biology Institute.</w:t>
+      </w:r>
+    </w:p>
+    <w:p>
+      <w:pPr>
+        <w:spacing w:after="120"/>
+      </w:pPr>
+      <w:r>
+        <w:t>Thanks also to Darren Kavanagh</w:t>
+      </w:r>
+      <w:r>
+        <w:t>, Annie Prisbrey,</w:t>
+      </w:r>
+      <w:r>
+        <w:t xml:space="preserve"> </w:t>
+      </w:r>
+      <w:r>
+        <w:t xml:space="preserve">Nik Stevenson-Molner </w:t>
+      </w:r>
+      <w:r>
+        <w:t xml:space="preserve">and Tim Sheehan for their advice and </w:t>
+      </w:r>
+      <w:r>
+        <w:t xml:space="preserve">their participation in the </w:t>
+      </w:r>
+      <w:r>
+        <w:t>release</w:t>
+      </w:r>
+      <w:r>
+        <w:t xml:space="preserve"> of LP</w:t>
+      </w:r>
+      <w:r>
+        <w:t>.</w:t>
+      </w:r>
+    </w:p>
+    <w:p>
+      <w:pPr>
+        <w:pStyle w:val="Heading1"/>
+      </w:pPr>
+      <w:bookmarkStart w:id="3" w:name="_Toc520332502"/>
+      <w:r>
+        <w:t>Installation</w:t>
+      </w:r>
       <w:bookmarkEnd w:id="3"/>
-    </w:p>
-    <w:p>
-      <w:pPr>
-        <w:spacing w:after="120"/>
-      </w:pPr>
-      <w:r>
-        <w:t>Dr. Gallo</w:t>
-      </w:r>
-      <w:r>
-        <w:t xml:space="preserve"> </w:t>
-      </w:r>
-      <w:r>
-        <w:t>developed an original Linkage Priority Tool</w:t>
-      </w:r>
-      <w:r>
-        <w:t xml:space="preserve"> </w:t>
-      </w:r>
-      <w:r>
-        <w:t xml:space="preserve">with funding from </w:t>
-      </w:r>
-      <w:r>
-        <w:t xml:space="preserve">a South Africa National Research Foundation post-doctoral research grant </w:t>
-      </w:r>
-      <w:r>
-        <w:t xml:space="preserve">(#47264) </w:t>
-      </w:r>
-      <w:r>
-        <w:t xml:space="preserve">through Nelson Mandela Metropolitan University.  In 2014 </w:t>
-      </w:r>
-      <w:r>
-        <w:t>he</w:t>
-      </w:r>
-      <w:r>
-        <w:t xml:space="preserve"> approached Brad McRae with the idea of </w:t>
-      </w:r>
-      <w:r>
-        <w:t>embedding</w:t>
-      </w:r>
-      <w:r>
-        <w:t xml:space="preserve"> </w:t>
-      </w:r>
-      <w:r>
-        <w:t>this</w:t>
-      </w:r>
-      <w:r>
-        <w:t xml:space="preserve"> L</w:t>
-      </w:r>
-      <w:r>
-        <w:t xml:space="preserve">inkage Priority </w:t>
-      </w:r>
-      <w:r>
-        <w:t>Tool</w:t>
-      </w:r>
-      <w:r>
-        <w:t xml:space="preserve"> </w:t>
-      </w:r>
-      <w:r>
-        <w:t xml:space="preserve">into Linkage Mapper and </w:t>
-      </w:r>
-      <w:r>
-        <w:t>Brad</w:t>
-      </w:r>
-      <w:r>
-        <w:t xml:space="preserve"> was </w:t>
-      </w:r>
-      <w:r>
-        <w:t>very gracious,</w:t>
-      </w:r>
-      <w:r>
-        <w:t xml:space="preserve"> and encouraging.  </w:t>
-      </w:r>
-      <w:r>
-        <w:t xml:space="preserve">To implement this, a fundamental change in the algorithm was needed. This coding was implemented by Randal Greene. </w:t>
-      </w:r>
-      <w:r>
-        <w:t xml:space="preserve">The result here is a change of the original algorithm to allow this merge. </w:t>
-      </w:r>
-    </w:p>
-    <w:p>
-      <w:pPr>
-        <w:spacing w:after="120"/>
-      </w:pPr>
-      <w:r>
-        <w:t xml:space="preserve">Alas, Brad has since passed away, stricken by cancer. </w:t>
-      </w:r>
-      <w:r>
-        <w:t>“</w:t>
-      </w:r>
-      <w:r>
-        <w:t>Everyone who knew Brad was impressed with his intelligence, thoughtfulness, integrity, honesty, and his steadfast commitment to what he cared about: his family, friends and conserving the natural world.</w:t>
-      </w:r>
-      <w:r>
-        <w:t>”</w:t>
-      </w:r>
-      <w:r>
-        <w:rPr>
-          <w:rStyle w:val="FootnoteReference"/>
-        </w:rPr>
-        <w:footnoteReference w:id="1"/>
-      </w:r>
-      <w:r>
-        <w:t xml:space="preserve"> We couldn’t agree more. </w:t>
-      </w:r>
-      <w:r>
-        <w:t xml:space="preserve">He asked </w:t>
-      </w:r>
-      <w:r>
-        <w:t>Dr. Gallo</w:t>
-      </w:r>
-      <w:r>
-        <w:t xml:space="preserve"> to </w:t>
-      </w:r>
-      <w:r>
-        <w:t>carry the Linkage Mapper project forward</w:t>
-      </w:r>
-      <w:r>
-        <w:t xml:space="preserve"> and we are honored to do so with some support from Conservation Biology Institute, and hopefully much support from the Linkage Mapper community.</w:t>
-      </w:r>
-      <w:r>
-        <w:t xml:space="preserve"> Rest his soul.</w:t>
-      </w:r>
-    </w:p>
-    <w:p>
-      <w:pPr>
-        <w:spacing w:after="120"/>
-      </w:pPr>
-      <w:r>
-        <w:t xml:space="preserve">We would like to thank the </w:t>
-      </w:r>
-      <w:r>
-        <w:t xml:space="preserve">additional </w:t>
-      </w:r>
-      <w:r>
-        <w:t>organizations that have funded this work: Sonoma County Agricultural Preservation and Open Space District, The Wilderness Society, and Conservation Biology Institute.</w:t>
-      </w:r>
-    </w:p>
-    <w:p>
-      <w:pPr>
-        <w:spacing w:after="120"/>
-      </w:pPr>
-      <w:r>
-        <w:t>Thanks also to Darren Kavanagh</w:t>
-      </w:r>
-      <w:r>
-        <w:t>, Annie Prisbrey,</w:t>
-      </w:r>
-      <w:r>
-        <w:t xml:space="preserve"> </w:t>
-      </w:r>
-      <w:r>
-        <w:t xml:space="preserve">Nik Stevenson-Molner </w:t>
-      </w:r>
-      <w:r>
-        <w:t xml:space="preserve">and Tim Sheehan for their advice and </w:t>
-      </w:r>
-      <w:r>
-        <w:t xml:space="preserve">their participation in the </w:t>
-      </w:r>
-      <w:r>
-        <w:t>release</w:t>
-      </w:r>
-      <w:r>
-        <w:t xml:space="preserve"> of LP</w:t>
-      </w:r>
-      <w:r>
-        <w:t>.</w:t>
-      </w:r>
-    </w:p>
-    <w:p>
-      <w:pPr>
-        <w:pStyle w:val="Heading1"/>
-      </w:pPr>
-      <w:bookmarkStart w:id="4" w:name="_Toc520332502"/>
-      <w:r>
-        <w:t>Installation</w:t>
-      </w:r>
-      <w:bookmarkEnd w:id="4"/>
     </w:p>
     <w:p>
       <w:pPr>
@@ -3696,7 +3691,7 @@
         </w:rPr>
         <w:t xml:space="preserve">. </w:t>
       </w:r>
-      <w:bookmarkStart w:id="5" w:name="OLE_LINK6"/>
+      <w:bookmarkStart w:id="4" w:name="OLE_LINK6"/>
       <w:r>
         <w:t xml:space="preserve">You can test </w:t>
       </w:r>
@@ -3717,14 +3712,14 @@
       <w:pPr>
         <w:pStyle w:val="Heading1"/>
       </w:pPr>
-      <w:bookmarkStart w:id="6" w:name="_Toc520332503"/>
+      <w:bookmarkStart w:id="5" w:name="_Toc520332503"/>
       <w:r>
         <w:t>Using Linkage</w:t>
       </w:r>
       <w:r>
         <w:t xml:space="preserve"> Priority</w:t>
       </w:r>
-      <w:bookmarkEnd w:id="6"/>
+      <w:bookmarkEnd w:id="5"/>
     </w:p>
     <w:p>
       <w:r>
@@ -3778,7 +3773,7 @@
           <w:noProof/>
         </w:rPr>
         <w:pict w14:anchorId="7D3B85B7">
-          <v:shape id="Picture 1" o:spid="_x0000_i1027" type="#_x0000_t75" style="width:194.4pt;height:145.2pt;visibility:visible;mso-wrap-style:square">
+          <v:shape id="Picture 1" o:spid="_x0000_i1027" type="#_x0000_t75" style="width:194.25pt;height:145.5pt;visibility:visible;mso-wrap-style:square">
             <v:imagedata r:id="rId16" o:title=""/>
           </v:shape>
         </w:pict>
@@ -3804,7 +3799,7 @@
       </w:pPr>
       <w:r>
         <w:pict w14:anchorId="162FA951">
-          <v:shape id="_x0000_i1028" type="#_x0000_t75" style="width:339.6pt;height:681pt;visibility:visible">
+          <v:shape id="_x0000_i1028" type="#_x0000_t75" style="width:339.75pt;height:681pt;visibility:visible">
             <v:imagedata r:id="rId17" o:title=""/>
           </v:shape>
         </w:pict>
@@ -3896,11 +3891,11 @@
       <w:pPr>
         <w:pStyle w:val="Heading2"/>
       </w:pPr>
-      <w:bookmarkStart w:id="7" w:name="_Toc520332504"/>
+      <w:bookmarkStart w:id="6" w:name="_Toc520332504"/>
       <w:r>
         <w:t>Required Inputs</w:t>
       </w:r>
-      <w:bookmarkEnd w:id="7"/>
+      <w:bookmarkEnd w:id="6"/>
     </w:p>
     <w:p>
       <w:pPr>
@@ -4001,11 +3996,11 @@
       <w:pPr>
         <w:pStyle w:val="Heading2"/>
       </w:pPr>
-      <w:bookmarkStart w:id="8" w:name="_Toc520332505"/>
+      <w:bookmarkStart w:id="7" w:name="_Toc520332505"/>
       <w:r>
         <w:t>Core Area Value (CAV) Options</w:t>
       </w:r>
-      <w:bookmarkEnd w:id="8"/>
+      <w:bookmarkEnd w:id="7"/>
     </w:p>
     <w:p>
       <w:pPr>
@@ -4316,11 +4311,11 @@
       <w:pPr>
         <w:pStyle w:val="Heading2"/>
       </w:pPr>
-      <w:bookmarkStart w:id="9" w:name="_Toc520332506"/>
+      <w:bookmarkStart w:id="8" w:name="_Toc520332506"/>
       <w:r>
         <w:t>Corridor Specific Priority (CSP) Options</w:t>
       </w:r>
-      <w:bookmarkEnd w:id="9"/>
+      <w:bookmarkEnd w:id="8"/>
     </w:p>
     <w:p>
       <w:pPr>
@@ -4782,11 +4777,11 @@
       <w:pPr>
         <w:pStyle w:val="Heading2"/>
       </w:pPr>
-      <w:bookmarkStart w:id="10" w:name="_Toc520332507"/>
+      <w:bookmarkStart w:id="9" w:name="_Toc520332507"/>
       <w:r>
         <w:t>Blended Priority Options</w:t>
       </w:r>
-      <w:bookmarkEnd w:id="10"/>
+      <w:bookmarkEnd w:id="9"/>
     </w:p>
     <w:p>
       <w:pPr>
@@ -4879,11 +4874,11 @@
       <w:pPr>
         <w:pStyle w:val="Heading2"/>
       </w:pPr>
-      <w:bookmarkStart w:id="11" w:name="_Toc520332508"/>
+      <w:bookmarkStart w:id="10" w:name="_Toc520332508"/>
       <w:r>
         <w:t>Additional Options</w:t>
       </w:r>
-      <w:bookmarkEnd w:id="11"/>
+      <w:bookmarkEnd w:id="10"/>
     </w:p>
     <w:p>
       <w:pPr>
@@ -4901,11 +4896,11 @@
       <w:r>
         <w:t xml:space="preserve">: </w:t>
       </w:r>
-      <w:bookmarkStart w:id="12" w:name="_Hlk493484771"/>
+      <w:bookmarkStart w:id="11" w:name="_Hlk493484771"/>
       <w:r>
         <w:t>optional output copy of the input cores, which can be used in ModelBuilder workflows to indicate that LP has finished processing</w:t>
       </w:r>
-      <w:bookmarkEnd w:id="12"/>
+      <w:bookmarkEnd w:id="11"/>
     </w:p>
     <w:p>
       <w:pPr>
@@ -4923,24 +4918,24 @@
       <w:r>
         <w:t xml:space="preserve">: </w:t>
       </w:r>
-      <w:bookmarkStart w:id="13" w:name="_Hlk493485178"/>
+      <w:bookmarkStart w:id="12" w:name="_Hlk493485178"/>
       <w:r>
         <w:t>optional .py file to be used in place of lp_settings.py, which facilitates keeping all the settings needed to reproduce a scenario run</w:t>
       </w:r>
+      <w:bookmarkEnd w:id="12"/>
+      <w:r>
+        <w:t>. (See below section).</w:t>
+      </w:r>
+    </w:p>
+    <w:p>
+      <w:pPr>
+        <w:pStyle w:val="Heading2"/>
+      </w:pPr>
+      <w:bookmarkStart w:id="13" w:name="_Toc520332509"/>
+      <w:r>
+        <w:t>Advanced Settings in lp_settings.py</w:t>
+      </w:r>
       <w:bookmarkEnd w:id="13"/>
-      <w:r>
-        <w:t>. (See below section).</w:t>
-      </w:r>
-    </w:p>
-    <w:p>
-      <w:pPr>
-        <w:pStyle w:val="Heading2"/>
-      </w:pPr>
-      <w:bookmarkStart w:id="14" w:name="_Toc520332509"/>
-      <w:r>
-        <w:t>Advanced Settings in lp_settings.py</w:t>
-      </w:r>
-      <w:bookmarkEnd w:id="14"/>
     </w:p>
     <w:p>
       <w:r>
@@ -5171,16 +5166,16 @@
       <w:pPr>
         <w:pStyle w:val="Heading1"/>
       </w:pPr>
-      <w:bookmarkStart w:id="15" w:name="_Toc520332510"/>
+      <w:bookmarkStart w:id="14" w:name="_Toc520332510"/>
       <w:bookmarkEnd w:id="0"/>
-      <w:bookmarkEnd w:id="5"/>
+      <w:bookmarkEnd w:id="4"/>
       <w:r>
         <w:t xml:space="preserve">Geoprocessing </w:t>
       </w:r>
       <w:r>
         <w:t>Overview</w:t>
       </w:r>
-      <w:bookmarkEnd w:id="15"/>
+      <w:bookmarkEnd w:id="14"/>
     </w:p>
     <w:p>
       <w:r>
@@ -5588,24 +5583,24 @@
       <w:pPr>
         <w:pStyle w:val="Heading1"/>
       </w:pPr>
-      <w:bookmarkStart w:id="16" w:name="_Toc520332511"/>
+      <w:bookmarkStart w:id="15" w:name="_Toc520332511"/>
       <w:r>
         <w:t xml:space="preserve">Other </w:t>
       </w:r>
       <w:r>
         <w:t>Usage Notes</w:t>
       </w:r>
+      <w:bookmarkEnd w:id="15"/>
+    </w:p>
+    <w:p>
+      <w:pPr>
+        <w:pStyle w:val="Heading2"/>
+      </w:pPr>
+      <w:bookmarkStart w:id="16" w:name="_Toc520332512"/>
+      <w:r>
+        <w:t>Upgrading</w:t>
+      </w:r>
       <w:bookmarkEnd w:id="16"/>
-    </w:p>
-    <w:p>
-      <w:pPr>
-        <w:pStyle w:val="Heading2"/>
-      </w:pPr>
-      <w:bookmarkStart w:id="17" w:name="_Toc520332512"/>
-      <w:r>
-        <w:t>Upgrading</w:t>
-      </w:r>
-      <w:bookmarkEnd w:id="17"/>
     </w:p>
     <w:p>
       <w:r>
@@ -5667,16 +5662,16 @@
       <w:pPr>
         <w:pStyle w:val="Heading2"/>
       </w:pPr>
-      <w:bookmarkStart w:id="18" w:name="_Ref495249610"/>
-      <w:bookmarkStart w:id="19" w:name="_Toc520332513"/>
+      <w:bookmarkStart w:id="17" w:name="_Ref495249610"/>
+      <w:bookmarkStart w:id="18" w:name="_Toc520332513"/>
       <w:r>
         <w:t>Enhancing Analyses U</w:t>
       </w:r>
       <w:r>
         <w:t>sing Optional Settings</w:t>
       </w:r>
+      <w:bookmarkEnd w:id="17"/>
       <w:bookmarkEnd w:id="18"/>
-      <w:bookmarkEnd w:id="19"/>
     </w:p>
     <w:p>
       <w:r>
@@ -5896,11 +5891,11 @@
       <w:pPr>
         <w:pStyle w:val="Heading2"/>
       </w:pPr>
-      <w:bookmarkStart w:id="20" w:name="_Toc520332514"/>
+      <w:bookmarkStart w:id="19" w:name="_Toc520332514"/>
       <w:r>
         <w:t>Fine Tuning</w:t>
       </w:r>
-      <w:bookmarkEnd w:id="20"/>
+      <w:bookmarkEnd w:id="19"/>
       <w:r>
         <w:t xml:space="preserve"> </w:t>
       </w:r>
@@ -6936,16 +6931,16 @@
       <w:pPr>
         <w:pStyle w:val="Heading2"/>
       </w:pPr>
-      <w:bookmarkStart w:id="21" w:name="_Ref495249639"/>
-      <w:bookmarkStart w:id="22" w:name="_Toc520332515"/>
+      <w:bookmarkStart w:id="20" w:name="_Ref495249639"/>
+      <w:bookmarkStart w:id="21" w:name="_Toc520332515"/>
       <w:r>
         <w:t xml:space="preserve">Other </w:t>
       </w:r>
       <w:r>
         <w:t>Suggestions and Troubleshooting</w:t>
       </w:r>
+      <w:bookmarkEnd w:id="20"/>
       <w:bookmarkEnd w:id="21"/>
-      <w:bookmarkEnd w:id="22"/>
     </w:p>
     <w:p>
       <w:pPr>
@@ -7051,11 +7046,11 @@
       <w:pPr>
         <w:pStyle w:val="Heading2"/>
       </w:pPr>
-      <w:bookmarkStart w:id="23" w:name="_Toc520332516"/>
+      <w:bookmarkStart w:id="22" w:name="_Toc520332516"/>
       <w:r>
         <w:t>Other Applications</w:t>
       </w:r>
-      <w:bookmarkEnd w:id="23"/>
+      <w:bookmarkEnd w:id="22"/>
     </w:p>
     <w:p/>
     <w:p>
@@ -7205,62 +7200,62 @@
       <w:pPr>
         <w:pStyle w:val="Heading1"/>
       </w:pPr>
-      <w:bookmarkStart w:id="24" w:name="_Toc520332517"/>
+      <w:bookmarkStart w:id="23" w:name="_Toc520332517"/>
       <w:r>
         <w:t>Support</w:t>
       </w:r>
+      <w:bookmarkEnd w:id="23"/>
+      <w:r>
+        <w:t xml:space="preserve"> </w:t>
+      </w:r>
+    </w:p>
+    <w:p>
+      <w:r>
+        <w:t xml:space="preserve">Please join the Linkage Mapper User Group </w:t>
+      </w:r>
+      <w:r>
+        <w:t>to get updates, report bugs, a</w:t>
+      </w:r>
+      <w:r>
+        <w:t>nd suggest enhancements</w:t>
+      </w:r>
+      <w:r>
+        <w:t xml:space="preserve"> (</w:t>
+      </w:r>
+      <w:hyperlink r:id="rId28" w:anchor="!forum/linkage-mapper" w:history="1">
+        <w:r>
+          <w:rPr>
+            <w:rStyle w:val="Hyperlink"/>
+          </w:rPr>
+          <w:t>https://groups.google.com/forum/#!forum/linkage-mapper</w:t>
+        </w:r>
+      </w:hyperlink>
+      <w:r>
+        <w:t>)</w:t>
+      </w:r>
+      <w:r>
+        <w:t xml:space="preserve">.  </w:t>
+      </w:r>
+    </w:p>
+    <w:p/>
+    <w:p>
+      <w:r>
+        <w:t>We also encourage contributions to the LM project by ArcGIS/Python developers. This could include enhancements and fixes to existing tools, and development of new tools for the LM toolbox. We encourage new tools to follow the protocols in Linkage Priority and Climate Linkage Mapper, which are currently the two newest tools in the LM toolbox. Please see the LP Developer Documentation for details on the source code repository.</w:t>
+      </w:r>
+    </w:p>
+    <w:p/>
+    <w:p>
+      <w:pPr>
+        <w:pStyle w:val="Heading1"/>
+      </w:pPr>
+      <w:bookmarkStart w:id="24" w:name="_Toc520332518"/>
+      <w:r>
+        <w:t xml:space="preserve">Key </w:t>
+      </w:r>
+      <w:r>
+        <w:t>Acronyms</w:t>
+      </w:r>
       <w:bookmarkEnd w:id="24"/>
-      <w:r>
-        <w:t xml:space="preserve"> </w:t>
-      </w:r>
-    </w:p>
-    <w:p>
-      <w:r>
-        <w:t xml:space="preserve">Please join the Linkage Mapper User Group </w:t>
-      </w:r>
-      <w:r>
-        <w:t>to get updates, report bugs, a</w:t>
-      </w:r>
-      <w:r>
-        <w:t>nd suggest enhancements</w:t>
-      </w:r>
-      <w:r>
-        <w:t xml:space="preserve"> (</w:t>
-      </w:r>
-      <w:hyperlink r:id="rId28" w:anchor="!forum/linkage-mapper" w:history="1">
-        <w:r>
-          <w:rPr>
-            <w:rStyle w:val="Hyperlink"/>
-          </w:rPr>
-          <w:t>https://groups.google.com/forum/#!forum/linkage-mapper</w:t>
-        </w:r>
-      </w:hyperlink>
-      <w:r>
-        <w:t>)</w:t>
-      </w:r>
-      <w:r>
-        <w:t xml:space="preserve">.  </w:t>
-      </w:r>
-    </w:p>
-    <w:p/>
-    <w:p>
-      <w:r>
-        <w:t>We also encourage contributions to the LM project by ArcGIS/Python developers. This could include enhancements and fixes to existing tools, and development of new tools for the LM toolbox. We encourage new tools to follow the protocols in Linkage Priority and Climate Linkage Mapper, which are currently the two newest tools in the LM toolbox. Please see the LP Developer Documentation for details on the source code repository.</w:t>
-      </w:r>
-    </w:p>
-    <w:p/>
-    <w:p>
-      <w:pPr>
-        <w:pStyle w:val="Heading1"/>
-      </w:pPr>
-      <w:bookmarkStart w:id="25" w:name="_Toc520332518"/>
-      <w:r>
-        <w:t xml:space="preserve">Key </w:t>
-      </w:r>
-      <w:r>
-        <w:t>Acronyms</w:t>
-      </w:r>
-      <w:bookmarkEnd w:id="25"/>
     </w:p>
     <w:p>
       <w:pPr>
@@ -7416,13 +7411,13 @@
       <w:pPr>
         <w:pStyle w:val="Heading1"/>
       </w:pPr>
+      <w:bookmarkStart w:id="25" w:name="_Toc520332519"/>
       <w:bookmarkStart w:id="26" w:name="_Ref495296069"/>
       <w:bookmarkStart w:id="27" w:name="_Ref495296084"/>
-      <w:bookmarkStart w:id="28" w:name="_Toc520332519"/>
       <w:r>
         <w:t>Select References</w:t>
       </w:r>
-      <w:bookmarkEnd w:id="28"/>
+      <w:bookmarkEnd w:id="25"/>
     </w:p>
     <w:p/>
     <w:p>
@@ -7593,7 +7588,7 @@
       <w:r>
         <w:br w:type="page"/>
       </w:r>
-      <w:bookmarkStart w:id="29" w:name="_Toc520332520"/>
+      <w:bookmarkStart w:id="28" w:name="_Toc520332520"/>
       <w:r>
         <w:t xml:space="preserve">Linkage Priority </w:t>
       </w:r>
@@ -7602,17 +7597,17 @@
       </w:r>
       <w:bookmarkEnd w:id="26"/>
       <w:bookmarkEnd w:id="27"/>
+      <w:bookmarkEnd w:id="28"/>
+    </w:p>
+    <w:p>
+      <w:pPr>
+        <w:pStyle w:val="Heading2"/>
+      </w:pPr>
+      <w:bookmarkStart w:id="29" w:name="_Toc520332521"/>
+      <w:r>
+        <w:t>Run with Default Parameters</w:t>
+      </w:r>
       <w:bookmarkEnd w:id="29"/>
-    </w:p>
-    <w:p>
-      <w:pPr>
-        <w:pStyle w:val="Heading2"/>
-      </w:pPr>
-      <w:bookmarkStart w:id="30" w:name="_Toc520332521"/>
-      <w:r>
-        <w:t>Run with Default Parameters</w:t>
-      </w:r>
-      <w:bookmarkEnd w:id="30"/>
     </w:p>
     <w:p>
       <w:pPr>
@@ -7653,7 +7648,28 @@
         <w:t>Catalog Window to m</w:t>
       </w:r>
       <w:r>
-        <w:t>ake a subfolder within demoProject, called v001</w:t>
+        <w:t xml:space="preserve">ake a </w:t>
+      </w:r>
+      <w:r>
+        <w:t xml:space="preserve">folder within </w:t>
+      </w:r>
+      <w:r>
+        <w:t xml:space="preserve">demo folder called </w:t>
+      </w:r>
+      <w:r>
+        <w:t>demo</w:t>
+      </w:r>
+      <w:r>
+        <w:t>Outputs</w:t>
+      </w:r>
+      <w:r>
+        <w:t xml:space="preserve">, </w:t>
+      </w:r>
+      <w:r>
+        <w:t xml:space="preserve">and a subfolder there </w:t>
+      </w:r>
+      <w:r>
+        <w:t>called v001</w:t>
       </w:r>
     </w:p>
     <w:p>
@@ -7789,13 +7805,22 @@
       </w:r>
     </w:p>
     <w:p>
+      <w:commentRangeStart w:id="30"/>
       <w:r>
         <w:pict w14:anchorId="4488C369">
-          <v:shape id="_x0000_i1030" type="#_x0000_t75" style="width:434.4pt;height:626.4pt;visibility:visible">
+          <v:shape id="_x0000_i1030" type="#_x0000_t75" style="width:434.25pt;height:626.25pt;visibility:visible">
             <v:imagedata r:id="rId33" o:title=""/>
           </v:shape>
         </w:pict>
       </w:r>
+      <w:commentRangeEnd w:id="30"/>
+      <w:r>
+        <w:rPr>
+          <w:rStyle w:val="CommentReference"/>
+          <w:szCs w:val="20"/>
+        </w:rPr>
+        <w:commentReference w:id="30"/>
+      </w:r>
     </w:p>
     <w:p>
       <w:pPr>
@@ -7837,10 +7862,7 @@
         <w:spacing w:after="120"/>
       </w:pPr>
       <w:r>
-        <w:t>You have now made your linkages: …</w:t>
-      </w:r>
-      <w:r>
-        <w:t>demoProject</w:t>
+        <w:t>You have now made your linkages: …demoProject</w:t>
       </w:r>
       <w:r>
         <w:rPr>
@@ -7894,8 +7916,8 @@
       </w:pPr>
       <w:r>
         <w:pict w14:anchorId="67F803A0">
-          <v:shape id="_x0000_i1031" type="#_x0000_t75" style="width:431.4pt;height:170.4pt;visibility:visible">
-            <v:imagedata r:id="rId34" o:title=""/>
+          <v:shape id="_x0000_i1031" type="#_x0000_t75" style="width:431.25pt;height:170.25pt;visibility:visible">
+            <v:imagedata r:id="rId36" o:title=""/>
           </v:shape>
         </w:pict>
       </w:r>
@@ -8065,8 +8087,8 @@
       </w:pPr>
       <w:r>
         <w:pict w14:anchorId="519BCD70">
-          <v:shape id="_x0000_i1032" type="#_x0000_t75" style="width:425.4pt;height:337.8pt">
-            <v:imagedata r:id="rId35" o:title=""/>
+          <v:shape id="_x0000_i1032" type="#_x0000_t75" style="width:425.25pt;height:337.5pt">
+            <v:imagedata r:id="rId37" o:title=""/>
           </v:shape>
         </w:pict>
       </w:r>
@@ -8117,7 +8139,7 @@
       </w:pPr>
       <w:r>
         <w:pict w14:anchorId="5D614F71">
-          <v:shape id="_x0000_i1033" type="#_x0000_t75" style="width:425.4pt;height:333pt">
+          <v:shape id="_x0000_i1033" type="#_x0000_t75" style="width:425.25pt;height:333pt">
             <v:imagedata r:id="rId13" o:title=""/>
           </v:shape>
         </w:pict>
@@ -8150,7 +8172,7 @@
         </w:rPr>
         <w:pict w14:anchorId="31546BC8">
           <v:shape id="_x0000_i1034" type="#_x0000_t75" style="width:468pt;height:78pt;visibility:visible">
-            <v:imagedata r:id="rId36" o:title=""/>
+            <v:imagedata r:id="rId38" o:title=""/>
           </v:shape>
         </w:pict>
       </w:r>
@@ -8172,13 +8194,7 @@
         <w:spacing w:after="120"/>
       </w:pPr>
       <w:r>
-        <w:t xml:space="preserve">To save time, continue using the v001 directory, and move to the next </w:t>
-      </w:r>
-      <w:r>
-        <w:t>section</w:t>
-      </w:r>
-      <w:r>
-        <w:t xml:space="preserve">. </w:t>
+        <w:t xml:space="preserve">To save time, continue using the v001 directory, and move to the next section. </w:t>
       </w:r>
     </w:p>
     <w:p>
@@ -8238,22 +8254,7 @@
         <w:t>Raster</w:t>
       </w:r>
       <w:r>
-        <w:t xml:space="preserve">” command. </w:t>
-      </w:r>
-      <w:r>
-        <w:t>Suggested new names if you want to view them in</w:t>
-      </w:r>
-      <w:r>
-        <w:t xml:space="preserve"> </w:t>
-      </w:r>
-      <w:r>
-        <w:t>the</w:t>
-      </w:r>
-      <w:r>
-        <w:t xml:space="preserve"> pre-symbolized</w:t>
-      </w:r>
-      <w:r>
-        <w:t xml:space="preserve"> results Group in your Table of Contents:</w:t>
+        <w:t>” command. Suggested new names if you want to view them in the pre-symbolized results Group in your Table of Contents:</w:t>
       </w:r>
     </w:p>
     <w:p>
@@ -8316,10 +8317,7 @@
         <w:spacing w:after="120"/>
       </w:pPr>
       <w:r>
-        <w:t xml:space="preserve">OR </w:t>
-      </w:r>
-      <w:r>
-        <w:t xml:space="preserve">make a new folder called v002 and run </w:t>
+        <w:t xml:space="preserve">OR make a new folder called v002 and run </w:t>
       </w:r>
       <w:r>
         <w:rPr>
@@ -8328,10 +8326,7 @@
         <w:t>Build Network and Map Linkages</w:t>
       </w:r>
       <w:r>
-        <w:t xml:space="preserve"> tool again</w:t>
-      </w:r>
-      <w:r>
-        <w:t>, and then run Linkage Priority Tool with the default values and the changes below.</w:t>
+        <w:t xml:space="preserve"> tool again, and then run Linkage Priority Tool with the default values and the changes below.</w:t>
       </w:r>
     </w:p>
     <w:p>
@@ -8346,11 +8341,11 @@
       <w:pPr>
         <w:pStyle w:val="Heading2"/>
       </w:pPr>
-      <w:bookmarkStart w:id="31" w:name="_Toc520332522"/>
+      <w:bookmarkStart w:id="32" w:name="_Toc520332522"/>
       <w:r>
         <w:t>Add Climate Refugia</w:t>
       </w:r>
-      <w:bookmarkEnd w:id="31"/>
+      <w:bookmarkEnd w:id="32"/>
     </w:p>
     <w:p>
       <w:pPr>
@@ -8477,221 +8472,7 @@
       </w:pPr>
       <w:r>
         <w:pict w14:anchorId="38EC3BC7">
-          <v:shape id="_x0000_i1035" type="#_x0000_t75" style="width:437.4pt;height:222pt">
-            <v:imagedata r:id="rId37" o:title=""/>
-          </v:shape>
-        </w:pict>
-      </w:r>
-    </w:p>
-    <w:p>
-      <w:pPr>
-        <w:spacing w:after="120"/>
-      </w:pPr>
-      <w:r>
-        <w:rPr>
-          <w:i/>
-        </w:rPr>
-        <w:t>Other Core Area Value Raster</w:t>
-      </w:r>
-      <w:r>
-        <w:t xml:space="preserve">: select </w:t>
-      </w:r>
-      <w:r>
-        <w:t>climate_refug</w:t>
-      </w:r>
-      <w:r>
-        <w:t>ia_modoc</w:t>
-      </w:r>
-    </w:p>
-    <w:p>
-      <w:pPr>
-        <w:spacing w:after="120"/>
-      </w:pPr>
-      <w:r>
-        <w:t xml:space="preserve">This dataset has higher values for areas of more stable climate </w:t>
-      </w:r>
-      <w:r>
-        <w:t xml:space="preserve">and more topographic heterogeneity </w:t>
-      </w:r>
-      <w:r>
-        <w:t xml:space="preserve">(from </w:t>
-      </w:r>
-      <w:hyperlink r:id="rId38" w:history="1">
-        <w:r>
-          <w:rPr>
-            <w:rStyle w:val="Hyperlink"/>
-          </w:rPr>
-          <w:t>https://databasin.org/datasets/d58de1a0b08443fea53c25b70804866c</w:t>
-        </w:r>
-      </w:hyperlink>
-      <w:r>
-        <w:t>)</w:t>
-      </w:r>
-      <w:r>
-        <w:t xml:space="preserve"> and is pre-loaded into the LP Demo .mxd</w:t>
-      </w:r>
-      <w:r>
-        <w:t>.</w:t>
-      </w:r>
-      <w:r>
-        <w:t xml:space="preserve">  You can take a moment to examine the layer, and predict how it will change the results.</w:t>
-      </w:r>
-    </w:p>
-    <w:p>
-      <w:pPr>
-        <w:spacing w:after="120"/>
-      </w:pPr>
-      <w:r>
-        <w:rPr>
-          <w:i/>
-        </w:rPr>
-        <w:t>Resistance Weight in CAV Calculation</w:t>
-      </w:r>
-      <w:r>
-        <w:t>: 0.1</w:t>
-      </w:r>
-    </w:p>
-    <w:p>
-      <w:pPr>
-        <w:spacing w:after="120"/>
-      </w:pPr>
-      <w:r>
-        <w:rPr>
-          <w:i/>
-        </w:rPr>
-        <w:t>Size Weight in CAV Calculation</w:t>
-      </w:r>
-      <w:r>
-        <w:t>: 0.1</w:t>
-      </w:r>
-    </w:p>
-    <w:p>
-      <w:pPr>
-        <w:spacing w:after="120"/>
-      </w:pPr>
-      <w:r>
-        <w:rPr>
-          <w:i/>
-        </w:rPr>
-        <w:t>Area</w:t>
-      </w:r>
-      <w:r>
-        <w:rPr>
-          <w:i/>
-          <w:lang w:val="en-CA"/>
-        </w:rPr>
-        <w:t>/Perimeter</w:t>
-      </w:r>
-      <w:r>
-        <w:rPr>
-          <w:i/>
-        </w:rPr>
-        <w:t xml:space="preserve"> Weight in CAV Calculation</w:t>
-      </w:r>
-      <w:r>
-        <w:t>: 0.1</w:t>
-      </w:r>
-    </w:p>
-    <w:p>
-      <w:pPr>
-        <w:spacing w:after="120"/>
-      </w:pPr>
-      <w:r>
-        <w:rPr>
-          <w:i/>
-        </w:rPr>
-        <w:t>Other Core Area Value Weight in CAV Calculation</w:t>
-      </w:r>
-      <w:r>
-        <w:t>: 0.7</w:t>
-      </w:r>
-    </w:p>
-    <w:p>
-      <w:pPr>
-        <w:spacing w:after="120"/>
-      </w:pPr>
-      <w:r>
-        <w:t>Note that much higher priority is given to the Other Core Area Value than to the other factors</w:t>
-      </w:r>
-      <w:r>
-        <w:t xml:space="preserve"> for illustration purposes</w:t>
-      </w:r>
-      <w:r>
-        <w:t>.</w:t>
-      </w:r>
-    </w:p>
-    <w:p>
-      <w:pPr>
-        <w:numPr>
-          <w:ilvl w:val="0"/>
-          <w:numId w:val="16"/>
-        </w:numPr>
-        <w:spacing w:after="120"/>
-      </w:pPr>
-      <w:r>
-        <w:t>Leave all ot</w:t>
-      </w:r>
-      <w:r>
-        <w:t>her settings at their defaults.</w:t>
-      </w:r>
-    </w:p>
-    <w:p>
-      <w:pPr>
-        <w:numPr>
-          <w:ilvl w:val="0"/>
-          <w:numId w:val="16"/>
-        </w:numPr>
-        <w:spacing w:after="120"/>
-      </w:pPr>
-      <w:r>
-        <w:t xml:space="preserve">Click </w:t>
-      </w:r>
-      <w:r>
-        <w:rPr>
-          <w:b/>
-        </w:rPr>
-        <w:t>OK</w:t>
-      </w:r>
-      <w:r>
-        <w:t xml:space="preserve"> to run the tool.</w:t>
-      </w:r>
-    </w:p>
-    <w:p>
-      <w:pPr>
-        <w:numPr>
-          <w:ilvl w:val="0"/>
-          <w:numId w:val="16"/>
-        </w:numPr>
-        <w:spacing w:after="120"/>
-      </w:pPr>
-      <w:r>
-        <w:t>Add the dataset demoProject</w:t>
-      </w:r>
-      <w:r>
-        <w:rPr>
-          <w:lang w:val="en-CA"/>
-        </w:rPr>
-        <w:t>\output\corridors.gdb\demoProject_linkage_priority</w:t>
-      </w:r>
-      <w:r>
-        <w:t xml:space="preserve"> to your map, and symbolize it with a Minimum-Maximum stretch. The output should look something like the following:</w:t>
-      </w:r>
-    </w:p>
-    <w:p>
-      <w:pPr>
-        <w:spacing w:after="120"/>
-        <w:rPr>
-          <w:noProof/>
-        </w:rPr>
-      </w:pPr>
-    </w:p>
-    <w:p>
-      <w:pPr>
-        <w:spacing w:after="120"/>
-      </w:pPr>
-      <w:r>
-        <w:pict w14:anchorId="02E45611">
-          <v:shape id="_x0000_i1036" type="#_x0000_t75" style="width:423.6pt;height:333pt">
+          <v:shape id="_x0000_i1035" type="#_x0000_t75" style="width:437.25pt;height:222pt">
             <v:imagedata r:id="rId39" o:title=""/>
           </v:shape>
         </w:pict>
@@ -8702,6 +8483,220 @@
         <w:spacing w:after="120"/>
       </w:pPr>
       <w:r>
+        <w:rPr>
+          <w:i/>
+        </w:rPr>
+        <w:t>Other Core Area Value Raster</w:t>
+      </w:r>
+      <w:r>
+        <w:t xml:space="preserve">: select </w:t>
+      </w:r>
+      <w:r>
+        <w:t>climate_refug</w:t>
+      </w:r>
+      <w:r>
+        <w:t>ia_modoc</w:t>
+      </w:r>
+    </w:p>
+    <w:p>
+      <w:pPr>
+        <w:spacing w:after="120"/>
+      </w:pPr>
+      <w:r>
+        <w:t xml:space="preserve">This dataset has higher values for areas of more stable climate </w:t>
+      </w:r>
+      <w:r>
+        <w:t xml:space="preserve">and more topographic heterogeneity </w:t>
+      </w:r>
+      <w:r>
+        <w:t xml:space="preserve">(from </w:t>
+      </w:r>
+      <w:hyperlink r:id="rId40" w:history="1">
+        <w:r>
+          <w:rPr>
+            <w:rStyle w:val="Hyperlink"/>
+          </w:rPr>
+          <w:t>https://databasin.org/datasets/d58de1a0b08443fea53c25b70804866c</w:t>
+        </w:r>
+      </w:hyperlink>
+      <w:r>
+        <w:t>)</w:t>
+      </w:r>
+      <w:r>
+        <w:t xml:space="preserve"> and is pre-loaded into the LP Demo .mxd</w:t>
+      </w:r>
+      <w:r>
+        <w:t>.</w:t>
+      </w:r>
+      <w:r>
+        <w:t xml:space="preserve">  You can take a moment to examine the layer, and predict how it will change the results.</w:t>
+      </w:r>
+    </w:p>
+    <w:p>
+      <w:pPr>
+        <w:spacing w:after="120"/>
+      </w:pPr>
+      <w:r>
+        <w:rPr>
+          <w:i/>
+        </w:rPr>
+        <w:t>Resistance Weight in CAV Calculation</w:t>
+      </w:r>
+      <w:r>
+        <w:t>: 0.1</w:t>
+      </w:r>
+    </w:p>
+    <w:p>
+      <w:pPr>
+        <w:spacing w:after="120"/>
+      </w:pPr>
+      <w:r>
+        <w:rPr>
+          <w:i/>
+        </w:rPr>
+        <w:t>Size Weight in CAV Calculation</w:t>
+      </w:r>
+      <w:r>
+        <w:t>: 0.1</w:t>
+      </w:r>
+    </w:p>
+    <w:p>
+      <w:pPr>
+        <w:spacing w:after="120"/>
+      </w:pPr>
+      <w:r>
+        <w:rPr>
+          <w:i/>
+        </w:rPr>
+        <w:t>Area</w:t>
+      </w:r>
+      <w:r>
+        <w:rPr>
+          <w:i/>
+          <w:lang w:val="en-CA"/>
+        </w:rPr>
+        <w:t>/Perimeter</w:t>
+      </w:r>
+      <w:r>
+        <w:rPr>
+          <w:i/>
+        </w:rPr>
+        <w:t xml:space="preserve"> Weight in CAV Calculation</w:t>
+      </w:r>
+      <w:r>
+        <w:t>: 0.1</w:t>
+      </w:r>
+    </w:p>
+    <w:p>
+      <w:pPr>
+        <w:spacing w:after="120"/>
+      </w:pPr>
+      <w:r>
+        <w:rPr>
+          <w:i/>
+        </w:rPr>
+        <w:t>Other Core Area Value Weight in CAV Calculation</w:t>
+      </w:r>
+      <w:r>
+        <w:t>: 0.7</w:t>
+      </w:r>
+    </w:p>
+    <w:p>
+      <w:pPr>
+        <w:spacing w:after="120"/>
+      </w:pPr>
+      <w:r>
+        <w:t>Note that much higher priority is given to the Other Core Area Value than to the other factors</w:t>
+      </w:r>
+      <w:r>
+        <w:t xml:space="preserve"> for illustration purposes</w:t>
+      </w:r>
+      <w:r>
+        <w:t>.</w:t>
+      </w:r>
+    </w:p>
+    <w:p>
+      <w:pPr>
+        <w:numPr>
+          <w:ilvl w:val="0"/>
+          <w:numId w:val="16"/>
+        </w:numPr>
+        <w:spacing w:after="120"/>
+      </w:pPr>
+      <w:r>
+        <w:t>Leave all ot</w:t>
+      </w:r>
+      <w:r>
+        <w:t>her settings at their defaults.</w:t>
+      </w:r>
+    </w:p>
+    <w:p>
+      <w:pPr>
+        <w:numPr>
+          <w:ilvl w:val="0"/>
+          <w:numId w:val="16"/>
+        </w:numPr>
+        <w:spacing w:after="120"/>
+      </w:pPr>
+      <w:r>
+        <w:t xml:space="preserve">Click </w:t>
+      </w:r>
+      <w:r>
+        <w:rPr>
+          <w:b/>
+        </w:rPr>
+        <w:t>OK</w:t>
+      </w:r>
+      <w:r>
+        <w:t xml:space="preserve"> to run the tool.</w:t>
+      </w:r>
+    </w:p>
+    <w:p>
+      <w:pPr>
+        <w:numPr>
+          <w:ilvl w:val="0"/>
+          <w:numId w:val="16"/>
+        </w:numPr>
+        <w:spacing w:after="120"/>
+      </w:pPr>
+      <w:r>
+        <w:t>Add the dataset demoProject</w:t>
+      </w:r>
+      <w:r>
+        <w:rPr>
+          <w:lang w:val="en-CA"/>
+        </w:rPr>
+        <w:t>\output\corridors.gdb\demoProject_linkage_priority</w:t>
+      </w:r>
+      <w:r>
+        <w:t xml:space="preserve"> to your map, and symbolize it with a Minimum-Maximum stretch. The output should look something like the following:</w:t>
+      </w:r>
+    </w:p>
+    <w:p>
+      <w:pPr>
+        <w:spacing w:after="120"/>
+        <w:rPr>
+          <w:noProof/>
+        </w:rPr>
+      </w:pPr>
+    </w:p>
+    <w:p>
+      <w:pPr>
+        <w:spacing w:after="120"/>
+      </w:pPr>
+      <w:r>
+        <w:pict w14:anchorId="02E45611">
+          <v:shape id="_x0000_i1036" type="#_x0000_t75" style="width:423.75pt;height:333pt">
+            <v:imagedata r:id="rId41" o:title=""/>
+          </v:shape>
+        </w:pict>
+      </w:r>
+    </w:p>
+    <w:p>
+      <w:pPr>
+        <w:spacing w:after="120"/>
+      </w:pPr>
+      <w:r>
         <w:t xml:space="preserve">Note how the </w:t>
       </w:r>
       <w:r>
@@ -8724,11 +8719,11 @@
       <w:pPr>
         <w:pStyle w:val="Heading2"/>
       </w:pPr>
-      <w:bookmarkStart w:id="32" w:name="_Toc520332523"/>
+      <w:bookmarkStart w:id="33" w:name="_Toc520332523"/>
       <w:r>
         <w:t>Add Climate Signature</w:t>
       </w:r>
-      <w:bookmarkEnd w:id="32"/>
+      <w:bookmarkEnd w:id="33"/>
     </w:p>
     <w:p>
       <w:pPr>
@@ -8843,212 +8838,7 @@
       </w:pPr>
       <w:r>
         <w:pict w14:anchorId="610D06F8">
-          <v:shape id="_x0000_i1037" type="#_x0000_t75" style="width:381.6pt;height:362.4pt">
-            <v:imagedata r:id="rId40" o:title=""/>
-          </v:shape>
-        </w:pict>
-      </w:r>
-    </w:p>
-    <w:p>
-      <w:pPr>
-        <w:spacing w:after="120"/>
-      </w:pPr>
-      <w:r>
-        <w:rPr>
-          <w:i/>
-        </w:rPr>
-        <w:t>Current Climate Envelope Raster</w:t>
-      </w:r>
-      <w:r>
-        <w:t xml:space="preserve">: select </w:t>
-      </w:r>
-      <w:r>
-        <w:t>climate_signature_current</w:t>
-      </w:r>
-    </w:p>
-    <w:p>
-      <w:pPr>
-        <w:spacing w:after="120"/>
-      </w:pPr>
-      <w:r>
-        <w:t xml:space="preserve">This dataset is the observed Climatic Water Deficit, where higher values are hotter/drier (from </w:t>
-      </w:r>
-      <w:hyperlink r:id="rId41" w:history="1">
-        <w:r>
-          <w:rPr>
-            <w:rStyle w:val="Hyperlink"/>
-          </w:rPr>
-          <w:t>https://databasin.org/datasets/dbd45814e4db43dea4472c3a3ccacd9b</w:t>
-        </w:r>
-      </w:hyperlink>
-      <w:r>
-        <w:t>).</w:t>
-      </w:r>
-    </w:p>
-    <w:p>
-      <w:pPr>
-        <w:spacing w:after="120"/>
-      </w:pPr>
-      <w:r>
-        <w:rPr>
-          <w:i/>
-        </w:rPr>
-        <w:t>Closeness Weight in CSP Calculation</w:t>
-      </w:r>
-      <w:r>
-        <w:t>: 0.1</w:t>
-      </w:r>
-    </w:p>
-    <w:p>
-      <w:pPr>
-        <w:spacing w:after="120"/>
-      </w:pPr>
-      <w:r>
-        <w:rPr>
-          <w:i/>
-        </w:rPr>
-        <w:t>Permeability Weight in CSP Calculation</w:t>
-      </w:r>
-      <w:r>
-        <w:t>: 0.1</w:t>
-      </w:r>
-    </w:p>
-    <w:p>
-      <w:pPr>
-        <w:spacing w:after="120"/>
-      </w:pPr>
-      <w:r>
-        <w:rPr>
-          <w:i/>
-        </w:rPr>
-        <w:t>Core Area Value Weight in CSP Calculation</w:t>
-      </w:r>
-      <w:r>
-        <w:t>: 0.1</w:t>
-      </w:r>
-    </w:p>
-    <w:p>
-      <w:pPr>
-        <w:spacing w:after="120"/>
-      </w:pPr>
-      <w:r>
-        <w:rPr>
-          <w:i/>
-        </w:rPr>
-        <w:t>Climate Envelope Difference Weight in CSP Calculation</w:t>
-      </w:r>
-      <w:r>
-        <w:t>: 0.7</w:t>
-      </w:r>
-    </w:p>
-    <w:p>
-      <w:pPr>
-        <w:spacing w:after="120"/>
-      </w:pPr>
-      <w:r>
-        <w:t xml:space="preserve">Note that much higher priority is given to the Climate Envelope Difference than to the other factors. </w:t>
-      </w:r>
-      <w:r>
-        <w:t>C</w:t>
-      </w:r>
-      <w:r>
-        <w:t xml:space="preserve">limate envelope difference gives higher priority to corridors where the </w:t>
-      </w:r>
-      <w:r>
-        <w:t>difference in climate envelope (i.e. climate signature) between</w:t>
-      </w:r>
-      <w:r>
-        <w:t xml:space="preserve"> </w:t>
-      </w:r>
-      <w:r>
-        <w:t>the cores is high</w:t>
-      </w:r>
-      <w:r>
-        <w:t xml:space="preserve">. </w:t>
-      </w:r>
-      <w:r>
-        <w:t>This simulates cores where individuals of a species are able to move to “higher ground” and more suita</w:t>
-      </w:r>
-      <w:r>
-        <w:t>ble climate, over the decades.</w:t>
-      </w:r>
-    </w:p>
-    <w:p>
-      <w:pPr>
-        <w:numPr>
-          <w:ilvl w:val="0"/>
-          <w:numId w:val="18"/>
-        </w:numPr>
-        <w:spacing w:after="120"/>
-      </w:pPr>
-      <w:r>
-        <w:t xml:space="preserve">Leave all other settings at their defaults. </w:t>
-      </w:r>
-      <w:r>
-        <w:t>Take a moment to look at the “climate_signature_current” layer in the table of contents.  Not</w:t>
-      </w:r>
-      <w:r>
-        <w:t>e</w:t>
-      </w:r>
-      <w:r>
-        <w:t xml:space="preserve"> which core areas have a l</w:t>
-      </w:r>
-      <w:r>
-        <w:t>ower value (cooler and wetter).</w:t>
-      </w:r>
-    </w:p>
-    <w:p>
-      <w:pPr>
-        <w:numPr>
-          <w:ilvl w:val="0"/>
-          <w:numId w:val="18"/>
-        </w:numPr>
-        <w:spacing w:after="120"/>
-      </w:pPr>
-      <w:r>
-        <w:t xml:space="preserve">Click </w:t>
-      </w:r>
-      <w:r>
-        <w:rPr>
-          <w:b/>
-        </w:rPr>
-        <w:t>OK</w:t>
-      </w:r>
-      <w:r>
-        <w:t xml:space="preserve"> to run the tool.</w:t>
-      </w:r>
-    </w:p>
-    <w:p>
-      <w:pPr>
-        <w:numPr>
-          <w:ilvl w:val="0"/>
-          <w:numId w:val="18"/>
-        </w:numPr>
-        <w:spacing w:after="120"/>
-      </w:pPr>
-      <w:r>
-        <w:t>Add the dataset demoProject</w:t>
-      </w:r>
-      <w:r>
-        <w:rPr>
-          <w:lang w:val="en-CA"/>
-        </w:rPr>
-        <w:t>\output\corridors.gdb\demoProject_linkage_priority</w:t>
-      </w:r>
-      <w:r>
-        <w:t xml:space="preserve"> to your map, and symbolize it with a Minimum-Maximum stretch. The output should lo</w:t>
-      </w:r>
-      <w:r>
-        <w:t>ok something like the following:</w:t>
-      </w:r>
-    </w:p>
-    <w:p>
-      <w:pPr>
-        <w:spacing w:after="120"/>
-      </w:pPr>
-      <w:r>
-        <w:pict w14:anchorId="7D6EFE1A">
-          <v:shape id="_x0000_i1038" type="#_x0000_t75" style="width:426.6pt;height:334.8pt">
+          <v:shape id="_x0000_i1037" type="#_x0000_t75" style="width:381.75pt;height:362.25pt">
             <v:imagedata r:id="rId42" o:title=""/>
           </v:shape>
         </w:pict>
@@ -9057,6 +8847,211 @@
     <w:p>
       <w:pPr>
         <w:spacing w:after="120"/>
+      </w:pPr>
+      <w:r>
+        <w:rPr>
+          <w:i/>
+        </w:rPr>
+        <w:t>Current Climate Envelope Raster</w:t>
+      </w:r>
+      <w:r>
+        <w:t xml:space="preserve">: select </w:t>
+      </w:r>
+      <w:r>
+        <w:t>climate_signature_current</w:t>
+      </w:r>
+    </w:p>
+    <w:p>
+      <w:pPr>
+        <w:spacing w:after="120"/>
+      </w:pPr>
+      <w:r>
+        <w:t xml:space="preserve">This dataset is the observed Climatic Water Deficit, where higher values are hotter/drier (from </w:t>
+      </w:r>
+      <w:hyperlink r:id="rId43" w:history="1">
+        <w:r>
+          <w:rPr>
+            <w:rStyle w:val="Hyperlink"/>
+          </w:rPr>
+          <w:t>https://databasin.org/datasets/dbd45814e4db43dea4472c3a3ccacd9b</w:t>
+        </w:r>
+      </w:hyperlink>
+      <w:r>
+        <w:t>).</w:t>
+      </w:r>
+    </w:p>
+    <w:p>
+      <w:pPr>
+        <w:spacing w:after="120"/>
+      </w:pPr>
+      <w:r>
+        <w:rPr>
+          <w:i/>
+        </w:rPr>
+        <w:t>Closeness Weight in CSP Calculation</w:t>
+      </w:r>
+      <w:r>
+        <w:t>: 0.1</w:t>
+      </w:r>
+    </w:p>
+    <w:p>
+      <w:pPr>
+        <w:spacing w:after="120"/>
+      </w:pPr>
+      <w:r>
+        <w:rPr>
+          <w:i/>
+        </w:rPr>
+        <w:t>Permeability Weight in CSP Calculation</w:t>
+      </w:r>
+      <w:r>
+        <w:t>: 0.1</w:t>
+      </w:r>
+    </w:p>
+    <w:p>
+      <w:pPr>
+        <w:spacing w:after="120"/>
+      </w:pPr>
+      <w:r>
+        <w:rPr>
+          <w:i/>
+        </w:rPr>
+        <w:t>Core Area Value Weight in CSP Calculation</w:t>
+      </w:r>
+      <w:r>
+        <w:t>: 0.1</w:t>
+      </w:r>
+    </w:p>
+    <w:p>
+      <w:pPr>
+        <w:spacing w:after="120"/>
+      </w:pPr>
+      <w:r>
+        <w:rPr>
+          <w:i/>
+        </w:rPr>
+        <w:t>Climate Envelope Difference Weight in CSP Calculation</w:t>
+      </w:r>
+      <w:r>
+        <w:t>: 0.7</w:t>
+      </w:r>
+    </w:p>
+    <w:p>
+      <w:pPr>
+        <w:spacing w:after="120"/>
+      </w:pPr>
+      <w:r>
+        <w:t xml:space="preserve">Note that much higher priority is given to the Climate Envelope Difference than to the other factors. </w:t>
+      </w:r>
+      <w:r>
+        <w:t>C</w:t>
+      </w:r>
+      <w:r>
+        <w:t xml:space="preserve">limate envelope difference gives higher priority to corridors where the </w:t>
+      </w:r>
+      <w:r>
+        <w:t>difference in climate envelope (i.e. climate signature) between</w:t>
+      </w:r>
+      <w:r>
+        <w:t xml:space="preserve"> </w:t>
+      </w:r>
+      <w:r>
+        <w:t>the cores is high</w:t>
+      </w:r>
+      <w:r>
+        <w:t xml:space="preserve">. </w:t>
+      </w:r>
+      <w:r>
+        <w:t>This simulates cores where individuals of a species are able to move to “higher ground” and more suita</w:t>
+      </w:r>
+      <w:r>
+        <w:t>ble climate, over the decades.</w:t>
+      </w:r>
+    </w:p>
+    <w:p>
+      <w:pPr>
+        <w:numPr>
+          <w:ilvl w:val="0"/>
+          <w:numId w:val="18"/>
+        </w:numPr>
+        <w:spacing w:after="120"/>
+      </w:pPr>
+      <w:r>
+        <w:t xml:space="preserve">Leave all other settings at their defaults. </w:t>
+      </w:r>
+      <w:r>
+        <w:t>Take a moment to look at the “climate_signature_current” layer in the table of contents.  Not</w:t>
+      </w:r>
+      <w:r>
+        <w:t>e</w:t>
+      </w:r>
+      <w:r>
+        <w:t xml:space="preserve"> which core areas have a l</w:t>
+      </w:r>
+      <w:r>
+        <w:t>ower value (cooler and wetter).</w:t>
+      </w:r>
+    </w:p>
+    <w:p>
+      <w:pPr>
+        <w:numPr>
+          <w:ilvl w:val="0"/>
+          <w:numId w:val="18"/>
+        </w:numPr>
+        <w:spacing w:after="120"/>
+      </w:pPr>
+      <w:r>
+        <w:t xml:space="preserve">Click </w:t>
+      </w:r>
+      <w:r>
+        <w:rPr>
+          <w:b/>
+        </w:rPr>
+        <w:t>OK</w:t>
+      </w:r>
+      <w:r>
+        <w:t xml:space="preserve"> to run the tool.</w:t>
+      </w:r>
+    </w:p>
+    <w:p>
+      <w:pPr>
+        <w:numPr>
+          <w:ilvl w:val="0"/>
+          <w:numId w:val="18"/>
+        </w:numPr>
+        <w:spacing w:after="120"/>
+      </w:pPr>
+      <w:r>
+        <w:t>Add the dataset demoProject</w:t>
+      </w:r>
+      <w:r>
+        <w:rPr>
+          <w:lang w:val="en-CA"/>
+        </w:rPr>
+        <w:t>\output\corridors.gdb\demoProject_linkage_priority</w:t>
+      </w:r>
+      <w:r>
+        <w:t xml:space="preserve"> to your map, and symbolize it with a Minimum-Maximum stretch. The output should lo</w:t>
+      </w:r>
+      <w:r>
+        <w:t>ok something like the following:</w:t>
+      </w:r>
+    </w:p>
+    <w:p>
+      <w:pPr>
+        <w:spacing w:after="120"/>
+      </w:pPr>
+      <w:r>
+        <w:pict w14:anchorId="7D6EFE1A">
+          <v:shape id="_x0000_i1038" type="#_x0000_t75" style="width:426.75pt;height:334.5pt">
+            <v:imagedata r:id="rId44" o:title=""/>
+          </v:shape>
+        </w:pict>
+      </w:r>
+    </w:p>
+    <w:p>
+      <w:pPr>
+        <w:spacing w:after="120"/>
         <w:rPr>
           <w:noProof/>
         </w:rPr>
@@ -9208,21 +9203,21 @@
       <w:pPr>
         <w:pStyle w:val="Heading1"/>
       </w:pPr>
-      <w:bookmarkStart w:id="33" w:name="_Toc520332524"/>
+      <w:bookmarkStart w:id="34" w:name="_Toc520332524"/>
       <w:r>
         <w:t>Advanced Linkage Priority Tutorial</w:t>
       </w:r>
-      <w:bookmarkEnd w:id="33"/>
+      <w:bookmarkEnd w:id="34"/>
     </w:p>
     <w:p>
       <w:pPr>
         <w:pStyle w:val="Heading2"/>
       </w:pPr>
-      <w:bookmarkStart w:id="34" w:name="_Toc520332525"/>
+      <w:bookmarkStart w:id="35" w:name="_Toc520332525"/>
       <w:r>
         <w:t>Shortcut for Multiple Runs</w:t>
       </w:r>
-      <w:bookmarkEnd w:id="34"/>
+      <w:bookmarkEnd w:id="35"/>
     </w:p>
     <w:p>
       <w:pPr>
@@ -9307,193 +9302,7 @@
       </w:r>
       <w:r>
         <w:pict w14:anchorId="3AAAAF00">
-          <v:shape id="_x0000_i1039" type="#_x0000_t75" style="width:306pt;height:121.8pt">
-            <v:imagedata r:id="rId43" o:title=""/>
-          </v:shape>
-        </w:pict>
-      </w:r>
-    </w:p>
-    <w:p>
-      <w:pPr>
-        <w:spacing w:after="120"/>
-        <w:rPr>
-          <w:noProof/>
-        </w:rPr>
-      </w:pPr>
-      <w:r>
-        <w:rPr>
-          <w:noProof/>
-        </w:rPr>
-        <w:t>Change the “Project Directory</w:t>
-      </w:r>
-      <w:r>
-        <w:rPr>
-          <w:noProof/>
-        </w:rPr>
-        <w:t xml:space="preserve">” value to a new name. </w:t>
-      </w:r>
-      <w:r>
-        <w:rPr>
-          <w:noProof/>
-        </w:rPr>
-        <w:t xml:space="preserve">Run as much of the model as you can (the first step). </w:t>
-      </w:r>
-      <w:r>
-        <w:rPr>
-          <w:noProof/>
-        </w:rPr>
-        <w:t>Then v</w:t>
-      </w:r>
-      <w:r>
-        <w:rPr>
-          <w:noProof/>
-        </w:rPr>
-        <w:t>alidate the model. Then edit any parameter values as necessary. Save, and run the entire model.</w:t>
-      </w:r>
-    </w:p>
-    <w:p>
-      <w:pPr>
-        <w:pStyle w:val="Heading2"/>
-      </w:pPr>
-      <w:bookmarkStart w:id="35" w:name="_Toc520332526"/>
-      <w:r>
-        <w:t>Add Centrality</w:t>
-      </w:r>
-      <w:bookmarkEnd w:id="35"/>
-    </w:p>
-    <w:p>
-      <w:pPr>
-        <w:spacing w:after="120"/>
-      </w:pPr>
-      <w:r>
-        <w:t xml:space="preserve">Another one of LP’s </w:t>
-      </w:r>
-      <w:r>
-        <w:rPr>
-          <w:b/>
-        </w:rPr>
-        <w:t xml:space="preserve">optional </w:t>
-      </w:r>
-      <w:r>
-        <w:rPr>
-          <w:b/>
-        </w:rPr>
-        <w:t>feature</w:t>
-      </w:r>
-      <w:r>
-        <w:rPr>
-          <w:b/>
-        </w:rPr>
-        <w:t>s</w:t>
-      </w:r>
-      <w:r>
-        <w:t xml:space="preserve"> for prioritizing corridors is </w:t>
-      </w:r>
-      <w:r>
-        <w:rPr>
-          <w:b/>
-        </w:rPr>
-        <w:t>core centrality</w:t>
-      </w:r>
-      <w:r>
-        <w:t xml:space="preserve">. This incorporates the outputs of </w:t>
-      </w:r>
-      <w:r>
-        <w:t>Centrality</w:t>
-      </w:r>
-      <w:r>
-        <w:t xml:space="preserve"> Mapper as an input. </w:t>
-      </w:r>
-      <w:r>
-        <w:t xml:space="preserve">See the Centrality Mapper user guide for </w:t>
-      </w:r>
-      <w:r>
-        <w:t xml:space="preserve">more information on that tool. </w:t>
-      </w:r>
-      <w:r>
-        <w:t xml:space="preserve">To use it here, run Centrality Mapper tool after running Build Network and Map Linkages, using the same </w:t>
-      </w:r>
-      <w:r>
-        <w:t>Project D</w:t>
-      </w:r>
-      <w:r>
-        <w:t>irectory.  Then, when using Linkage Priority, give Current Flow Centrality Weight in CAV Calculation a non-zero value</w:t>
-      </w:r>
-      <w:r>
-        <w:t>,</w:t>
-      </w:r>
-      <w:r>
-        <w:t xml:space="preserve"> </w:t>
-      </w:r>
-      <w:r>
-        <w:t>s</w:t>
-      </w:r>
-      <w:r>
-        <w:t>uch as the following (</w:t>
-      </w:r>
-      <w:r>
-        <w:t>r</w:t>
-      </w:r>
-      <w:r>
-        <w:t xml:space="preserve">emember, “best practice” is that all weights add to 1, so note that the </w:t>
-      </w:r>
-      <w:r>
-        <w:t>Current Flow Centrality</w:t>
-      </w:r>
-      <w:r>
-        <w:t xml:space="preserve"> </w:t>
-      </w:r>
-      <w:r>
-        <w:t>W</w:t>
-      </w:r>
-      <w:r>
-        <w:t>eight has been adjusted):</w:t>
-      </w:r>
-    </w:p>
-    <w:p>
-      <w:pPr>
-        <w:spacing w:after="120"/>
-      </w:pPr>
-      <w:r>
-        <w:pict w14:anchorId="608A484B">
-          <v:shape id="_x0000_i1040" type="#_x0000_t75" style="width:375.6pt;height:171pt">
-            <v:imagedata r:id="rId44" o:title=""/>
-          </v:shape>
-        </w:pict>
-      </w:r>
-    </w:p>
-    <w:p>
-      <w:pPr>
-        <w:spacing w:after="120"/>
-        <w:rPr>
-          <w:noProof/>
-        </w:rPr>
-      </w:pPr>
-    </w:p>
-    <w:p>
-      <w:pPr>
-        <w:spacing w:after="120"/>
-        <w:rPr>
-          <w:noProof/>
-        </w:rPr>
-      </w:pPr>
-      <w:r>
-        <w:rPr>
-          <w:noProof/>
-        </w:rPr>
-        <w:t>The result should look like the following:</w:t>
-      </w:r>
-    </w:p>
-    <w:p>
-      <w:pPr>
-        <w:spacing w:after="120"/>
-        <w:rPr>
-          <w:noProof/>
-        </w:rPr>
-      </w:pPr>
-      <w:r>
-        <w:pict w14:anchorId="4275F9D4">
-          <v:shape id="_x0000_i1041" type="#_x0000_t75" style="width:429pt;height:332.4pt">
+          <v:shape id="_x0000_i1039" type="#_x0000_t75" style="width:306pt;height:121.5pt">
             <v:imagedata r:id="rId45" o:title=""/>
           </v:shape>
         </w:pict>
@@ -9510,114 +9319,300 @@
         <w:rPr>
           <w:noProof/>
         </w:rPr>
-        <w:t>Note that Cores 2 and 3 are more cental than Cores 1,</w:t>
+        <w:t>Change the “Project Directory</w:t>
       </w:r>
       <w:r>
         <w:rPr>
           <w:noProof/>
         </w:rPr>
+        <w:t xml:space="preserve">” value to a new name. </w:t>
+      </w:r>
+      <w:r>
+        <w:rPr>
+          <w:noProof/>
+        </w:rPr>
+        <w:t xml:space="preserve">Run as much of the model as you can (the first step). </w:t>
+      </w:r>
+      <w:r>
+        <w:rPr>
+          <w:noProof/>
+        </w:rPr>
+        <w:t>Then v</w:t>
+      </w:r>
+      <w:r>
+        <w:rPr>
+          <w:noProof/>
+        </w:rPr>
+        <w:t>alidate the model. Then edit any parameter values as necessary. Save, and run the entire model.</w:t>
+      </w:r>
+    </w:p>
+    <w:p>
+      <w:pPr>
+        <w:pStyle w:val="Heading2"/>
+      </w:pPr>
+      <w:bookmarkStart w:id="36" w:name="_Toc520332526"/>
+      <w:r>
+        <w:t>Add Centrality</w:t>
+      </w:r>
+      <w:bookmarkEnd w:id="36"/>
+    </w:p>
+    <w:p>
+      <w:pPr>
+        <w:spacing w:after="120"/>
+      </w:pPr>
+      <w:r>
+        <w:t xml:space="preserve">Another one of LP’s </w:t>
+      </w:r>
+      <w:r>
+        <w:rPr>
+          <w:b/>
+        </w:rPr>
+        <w:t xml:space="preserve">optional </w:t>
+      </w:r>
+      <w:r>
+        <w:rPr>
+          <w:b/>
+        </w:rPr>
+        <w:t>feature</w:t>
+      </w:r>
+      <w:r>
+        <w:rPr>
+          <w:b/>
+        </w:rPr>
+        <w:t>s</w:t>
+      </w:r>
+      <w:r>
+        <w:t xml:space="preserve"> for prioritizing corridors is </w:t>
+      </w:r>
+      <w:r>
+        <w:rPr>
+          <w:b/>
+        </w:rPr>
+        <w:t>core centrality</w:t>
+      </w:r>
+      <w:r>
+        <w:t xml:space="preserve">. This incorporates the outputs of </w:t>
+      </w:r>
+      <w:r>
+        <w:t>Centrality</w:t>
+      </w:r>
+      <w:r>
+        <w:t xml:space="preserve"> Mapper as an input. </w:t>
+      </w:r>
+      <w:r>
+        <w:t xml:space="preserve">See the Centrality Mapper user guide for </w:t>
+      </w:r>
+      <w:r>
+        <w:t xml:space="preserve">more information on that tool. </w:t>
+      </w:r>
+      <w:r>
+        <w:t xml:space="preserve">To use it here, run Centrality Mapper tool after running Build Network and Map Linkages, using the same </w:t>
+      </w:r>
+      <w:r>
+        <w:t>Project D</w:t>
+      </w:r>
+      <w:r>
+        <w:t>irectory.  Then, when using Linkage Priority, give Current Flow Centrality Weight in CAV Calculation a non-zero value</w:t>
+      </w:r>
+      <w:r>
+        <w:t>,</w:t>
+      </w:r>
+      <w:r>
         <w:t xml:space="preserve"> </w:t>
       </w:r>
       <w:r>
-        <w:rPr>
-          <w:noProof/>
-        </w:rPr>
-        <w:t>4</w:t>
-      </w:r>
-      <w:r>
-        <w:rPr>
-          <w:noProof/>
-        </w:rPr>
-        <w:t xml:space="preserve"> and 5. </w:t>
-      </w:r>
-      <w:r>
-        <w:rPr>
-          <w:noProof/>
-        </w:rPr>
-        <w:t>Hence, linkages that involve these cores have a higher relative priority than they did on the initial run with default parameters.</w:t>
-      </w:r>
-      <w:r>
-        <w:rPr>
-          <w:noProof/>
-        </w:rPr>
+        <w:t>s</w:t>
+      </w:r>
+      <w:r>
+        <w:t>uch as the following (</w:t>
+      </w:r>
+      <w:r>
+        <w:t>r</w:t>
+      </w:r>
+      <w:r>
+        <w:t xml:space="preserve">emember, “best practice” is that all weights add to 1, so note that the </w:t>
+      </w:r>
+      <w:r>
+        <w:t>Current Flow Centrality</w:t>
+      </w:r>
+      <w:r>
         <w:t xml:space="preserve"> </w:t>
       </w:r>
       <w:r>
-        <w:rPr>
-          <w:noProof/>
-        </w:rPr>
-        <w:t>Note, the Centrality Mapper Tool it</w:t>
-      </w:r>
-      <w:r>
-        <w:rPr>
-          <w:noProof/>
-        </w:rPr>
-        <w:t xml:space="preserve">erates through all core pairs. </w:t>
-      </w:r>
-      <w:r>
-        <w:rPr>
-          <w:noProof/>
-        </w:rPr>
-        <w:t>Pinchpoint Mapper was written after</w:t>
-      </w:r>
-      <w:r>
-        <w:rPr>
-          <w:noProof/>
-        </w:rPr>
-        <w:t xml:space="preserve"> Ce</w:t>
-      </w:r>
-      <w:r>
-        <w:rPr>
-          <w:noProof/>
-        </w:rPr>
-        <w:t>ntrality Mapper, and gives an “a</w:t>
-      </w:r>
-      <w:r>
-        <w:rPr>
-          <w:noProof/>
-        </w:rPr>
-        <w:t>ll-to-one” option which is faster on large landscapes and very similar in output.</w:t>
-      </w:r>
-    </w:p>
-    <w:p>
-      <w:pPr>
-        <w:pStyle w:val="Heading2"/>
-        <w:rPr>
-          <w:noProof/>
-        </w:rPr>
-      </w:pPr>
-      <w:bookmarkStart w:id="36" w:name="_Toc520332527"/>
-      <w:r>
-        <w:rPr>
-          <w:noProof/>
-        </w:rPr>
-        <w:t>Inspect Core Area Value Component Calculations</w:t>
-      </w:r>
-      <w:bookmarkEnd w:id="36"/>
-    </w:p>
-    <w:p>
-      <w:r>
-        <w:t>The components of core area value (see Geoprocessing Overview above) are all calculated in the input Core Area Feature Class attribute table, as follows:</w:t>
-      </w:r>
-    </w:p>
-    <w:p>
-      <w:r>
-        <w:pict w14:anchorId="2480F2EB">
-          <v:shape id="_x0000_i1042" type="#_x0000_t75" style="width:468pt;height:75.6pt">
+        <w:t>W</w:t>
+      </w:r>
+      <w:r>
+        <w:t>eight has been adjusted):</w:t>
+      </w:r>
+    </w:p>
+    <w:p>
+      <w:pPr>
+        <w:spacing w:after="120"/>
+      </w:pPr>
+      <w:r>
+        <w:pict w14:anchorId="608A484B">
+          <v:shape id="_x0000_i1040" type="#_x0000_t75" style="width:375.75pt;height:171pt">
             <v:imagedata r:id="rId46" o:title=""/>
           </v:shape>
         </w:pict>
       </w:r>
     </w:p>
     <w:p>
-      <w:r>
-        <w:pict w14:anchorId="62093E52">
-          <v:shape id="_x0000_i1043" type="#_x0000_t75" style="width:468pt;height:75.6pt">
+      <w:pPr>
+        <w:spacing w:after="120"/>
+        <w:rPr>
+          <w:noProof/>
+        </w:rPr>
+      </w:pPr>
+    </w:p>
+    <w:p>
+      <w:pPr>
+        <w:spacing w:after="120"/>
+        <w:rPr>
+          <w:noProof/>
+        </w:rPr>
+      </w:pPr>
+      <w:r>
+        <w:rPr>
+          <w:noProof/>
+        </w:rPr>
+        <w:t>The result should look like the following:</w:t>
+      </w:r>
+    </w:p>
+    <w:p>
+      <w:pPr>
+        <w:spacing w:after="120"/>
+        <w:rPr>
+          <w:noProof/>
+        </w:rPr>
+      </w:pPr>
+      <w:r>
+        <w:pict w14:anchorId="4275F9D4">
+          <v:shape id="_x0000_i1041" type="#_x0000_t75" style="width:429pt;height:332.25pt">
             <v:imagedata r:id="rId47" o:title=""/>
           </v:shape>
         </w:pict>
       </w:r>
     </w:p>
+    <w:p>
+      <w:pPr>
+        <w:spacing w:after="120"/>
+        <w:rPr>
+          <w:noProof/>
+        </w:rPr>
+      </w:pPr>
+      <w:r>
+        <w:rPr>
+          <w:noProof/>
+        </w:rPr>
+        <w:t>Note that Cores 2 and 3 are more cental than Cores 1,</w:t>
+      </w:r>
+      <w:r>
+        <w:rPr>
+          <w:noProof/>
+        </w:rPr>
+        <w:t xml:space="preserve"> </w:t>
+      </w:r>
+      <w:r>
+        <w:rPr>
+          <w:noProof/>
+        </w:rPr>
+        <w:t>4</w:t>
+      </w:r>
+      <w:r>
+        <w:rPr>
+          <w:noProof/>
+        </w:rPr>
+        <w:t xml:space="preserve"> and 5. </w:t>
+      </w:r>
+      <w:r>
+        <w:rPr>
+          <w:noProof/>
+        </w:rPr>
+        <w:t>Hence, linkages that involve these cores have a higher relative priority than they did on the initial run with default parameters.</w:t>
+      </w:r>
+      <w:r>
+        <w:rPr>
+          <w:noProof/>
+        </w:rPr>
+        <w:t xml:space="preserve"> </w:t>
+      </w:r>
+      <w:r>
+        <w:rPr>
+          <w:noProof/>
+        </w:rPr>
+        <w:t>Note, the Centrality Mapper Tool it</w:t>
+      </w:r>
+      <w:r>
+        <w:rPr>
+          <w:noProof/>
+        </w:rPr>
+        <w:t xml:space="preserve">erates through all core pairs. </w:t>
+      </w:r>
+      <w:r>
+        <w:rPr>
+          <w:noProof/>
+        </w:rPr>
+        <w:t>Pinchpoint Mapper was written after</w:t>
+      </w:r>
+      <w:r>
+        <w:rPr>
+          <w:noProof/>
+        </w:rPr>
+        <w:t xml:space="preserve"> Ce</w:t>
+      </w:r>
+      <w:r>
+        <w:rPr>
+          <w:noProof/>
+        </w:rPr>
+        <w:t>ntrality Mapper, and gives an “a</w:t>
+      </w:r>
+      <w:r>
+        <w:rPr>
+          <w:noProof/>
+        </w:rPr>
+        <w:t>ll-to-one” option which is faster on large landscapes and very similar in output.</w:t>
+      </w:r>
+    </w:p>
+    <w:p>
+      <w:pPr>
+        <w:pStyle w:val="Heading2"/>
+        <w:rPr>
+          <w:noProof/>
+        </w:rPr>
+      </w:pPr>
+      <w:bookmarkStart w:id="37" w:name="_Toc520332527"/>
+      <w:r>
+        <w:rPr>
+          <w:noProof/>
+        </w:rPr>
+        <w:t>Inspect Core Area Value Component Calculations</w:t>
+      </w:r>
+      <w:bookmarkEnd w:id="37"/>
+    </w:p>
+    <w:p>
+      <w:r>
+        <w:t>The components of core area value (see Geoprocessing Overview above) are all calculated in the input Core Area Feature Class attribute table, as follows:</w:t>
+      </w:r>
+    </w:p>
+    <w:p>
+      <w:r>
+        <w:pict w14:anchorId="2480F2EB">
+          <v:shape id="_x0000_i1042" type="#_x0000_t75" style="width:468pt;height:75.75pt">
+            <v:imagedata r:id="rId48" o:title=""/>
+          </v:shape>
+        </w:pict>
+      </w:r>
+    </w:p>
+    <w:p>
+      <w:r>
+        <w:pict w14:anchorId="62093E52">
+          <v:shape id="_x0000_i1043" type="#_x0000_t75" style="width:468pt;height:75.75pt">
+            <v:imagedata r:id="rId49" o:title=""/>
+          </v:shape>
+        </w:pict>
+      </w:r>
+    </w:p>
     <w:p/>
     <w:p>
       <w:r>
@@ -9625,12 +9620,12 @@
       </w:r>
     </w:p>
     <w:sectPr>
-      <w:headerReference w:type="even" r:id="rId48"/>
-      <w:headerReference w:type="default" r:id="rId49"/>
-      <w:footerReference w:type="even" r:id="rId50"/>
-      <w:footerReference w:type="default" r:id="rId51"/>
-      <w:headerReference w:type="first" r:id="rId52"/>
-      <w:footerReference w:type="first" r:id="rId53"/>
+      <w:headerReference w:type="even" r:id="rId50"/>
+      <w:headerReference w:type="default" r:id="rId51"/>
+      <w:footerReference w:type="even" r:id="rId52"/>
+      <w:footerReference w:type="default" r:id="rId53"/>
+      <w:headerReference w:type="first" r:id="rId54"/>
+      <w:footerReference w:type="first" r:id="rId55"/>
       <w:type w:val="continuous"/>
       <w:pgSz w:w="12240" w:h="15840"/>
       <w:pgMar w:top="1152" w:right="1440" w:bottom="1080" w:left="1440" w:header="720" w:footer="720" w:gutter="0"/>
@@ -9639,6 +9634,35 @@
     </w:sectPr>
   </w:body>
 </w:document>
+</file>
+
+<file path=word/comments.xml><?xml version="1.0" encoding="utf-8"?>
+<w:comments xmlns:wpc="http://schemas.microsoft.com/office/word/2010/wordprocessingCanvas" xmlns:cx="http://schemas.microsoft.com/office/drawing/2014/chartex" xmlns:cx1="http://schemas.microsoft.com/office/drawing/2015/9/8/chartex" xmlns:mc="http://schemas.openxmlformats.org/markup-compatibility/2006" xmlns:o="urn:schemas-microsoft-com:office:office" xmlns:r="http://schemas.openxmlformats.org/officeDocument/2006/relationships" xmlns:m="http://schemas.openxmlformats.org/officeDocument/2006/math" xmlns:v="urn:schemas-microsoft-com:vml" xmlns:wp14="http://schemas.microsoft.com/office/word/2010/wordprocessingDrawing" xmlns:wp="http://schemas.openxmlformats.org/drawingml/2006/wordprocessingDrawing" xmlns:w10="urn:schemas-microsoft-com:office:word" xmlns:w="http://schemas.openxmlformats.org/wordprocessingml/2006/main" xmlns:w14="http://schemas.microsoft.com/office/word/2010/wordml" xmlns:w15="http://schemas.microsoft.com/office/word/2012/wordml" xmlns:w16se="http://schemas.microsoft.com/office/word/2015/wordml/symex" xmlns:wpg="http://schemas.microsoft.com/office/word/2010/wordprocessingGroup" xmlns:wpi="http://schemas.microsoft.com/office/word/2010/wordprocessingInk" xmlns:wne="http://schemas.microsoft.com/office/word/2006/wordml" xmlns:wps="http://schemas.microsoft.com/office/word/2010/wordprocessingShape" mc:Ignorable="w14 w15 w16se wp14">
+  <w:comment w:id="30" w:author="John Gallo" w:date="2018-10-09T13:03:00Z" w:initials="JG">
+    <w:p>
+      <w:pPr>
+        <w:pStyle w:val="CommentText"/>
+      </w:pPr>
+      <w:r>
+        <w:rPr>
+          <w:rStyle w:val="CommentReference"/>
+        </w:rPr>
+        <w:annotationRef/>
+      </w:r>
+      <w:r>
+        <w:t>Update this to the new file path to the outputs folder.  This is to allow Git ignore file of the outputs files.</w:t>
+      </w:r>
+      <w:bookmarkStart w:id="31" w:name="_GoBack"/>
+      <w:bookmarkEnd w:id="31"/>
+    </w:p>
+  </w:comment>
+</w:comments>
+</file>
+
+<file path=word/commentsExtended.xml><?xml version="1.0" encoding="utf-8"?>
+<w15:commentsEx xmlns:wpc="http://schemas.microsoft.com/office/word/2010/wordprocessingCanvas" xmlns:cx="http://schemas.microsoft.com/office/drawing/2014/chartex" xmlns:cx1="http://schemas.microsoft.com/office/drawing/2015/9/8/chartex" xmlns:mc="http://schemas.openxmlformats.org/markup-compatibility/2006" xmlns:o="urn:schemas-microsoft-com:office:office" xmlns:r="http://schemas.openxmlformats.org/officeDocument/2006/relationships" xmlns:m="http://schemas.openxmlformats.org/officeDocument/2006/math" xmlns:v="urn:schemas-microsoft-com:vml" xmlns:wp14="http://schemas.microsoft.com/office/word/2010/wordprocessingDrawing" xmlns:wp="http://schemas.openxmlformats.org/drawingml/2006/wordprocessingDrawing" xmlns:w10="urn:schemas-microsoft-com:office:word" xmlns:w="http://schemas.openxmlformats.org/wordprocessingml/2006/main" xmlns:w14="http://schemas.microsoft.com/office/word/2010/wordml" xmlns:w15="http://schemas.microsoft.com/office/word/2012/wordml" xmlns:w16se="http://schemas.microsoft.com/office/word/2015/wordml/symex" xmlns:wpg="http://schemas.microsoft.com/office/word/2010/wordprocessingGroup" xmlns:wpi="http://schemas.microsoft.com/office/word/2010/wordprocessingInk" xmlns:wne="http://schemas.microsoft.com/office/word/2006/wordml" xmlns:wps="http://schemas.microsoft.com/office/word/2010/wordprocessingShape" mc:Ignorable="w14 w15 w16se wp14">
+  <w15:commentEx w15:paraId="32767104" w15:done="0"/>
+</w15:commentsEx>
 </file>
 
 <file path=word/endnotes.xml><?xml version="1.0" encoding="utf-8"?>
@@ -11918,6 +11942,14 @@
   </w:num>
   <w:numIdMacAtCleanup w:val="18"/>
 </w:numbering>
+</file>
+
+<file path=word/people.xml><?xml version="1.0" encoding="utf-8"?>
+<w15:people xmlns:wpc="http://schemas.microsoft.com/office/word/2010/wordprocessingCanvas" xmlns:cx="http://schemas.microsoft.com/office/drawing/2014/chartex" xmlns:cx1="http://schemas.microsoft.com/office/drawing/2015/9/8/chartex" xmlns:mc="http://schemas.openxmlformats.org/markup-compatibility/2006" xmlns:o="urn:schemas-microsoft-com:office:office" xmlns:r="http://schemas.openxmlformats.org/officeDocument/2006/relationships" xmlns:m="http://schemas.openxmlformats.org/officeDocument/2006/math" xmlns:v="urn:schemas-microsoft-com:vml" xmlns:wp14="http://schemas.microsoft.com/office/word/2010/wordprocessingDrawing" xmlns:wp="http://schemas.openxmlformats.org/drawingml/2006/wordprocessingDrawing" xmlns:w10="urn:schemas-microsoft-com:office:word" xmlns:w="http://schemas.openxmlformats.org/wordprocessingml/2006/main" xmlns:w14="http://schemas.microsoft.com/office/word/2010/wordml" xmlns:w15="http://schemas.microsoft.com/office/word/2012/wordml" xmlns:w16se="http://schemas.microsoft.com/office/word/2015/wordml/symex" xmlns:wpg="http://schemas.microsoft.com/office/word/2010/wordprocessingGroup" xmlns:wpi="http://schemas.microsoft.com/office/word/2010/wordprocessingInk" xmlns:wne="http://schemas.microsoft.com/office/word/2006/wordml" xmlns:wps="http://schemas.microsoft.com/office/word/2010/wordprocessingShape" mc:Ignorable="w14 w15 w16se wp14">
+  <w15:person w15:author="John Gallo">
+    <w15:presenceInfo w15:providerId="Windows Live" w15:userId="350d51e6294b76fa"/>
+  </w15:person>
+</w15:people>
 </file>
 
 <file path=word/styles.xml><?xml version="1.0" encoding="utf-8"?>
@@ -13349,7 +13381,7 @@
 </file>
 
 <file path=customXml/itemProps1.xml><?xml version="1.0" encoding="utf-8"?>
-<ds:datastoreItem xmlns:ds="http://schemas.openxmlformats.org/officeDocument/2006/customXml" ds:itemID="{8E3665BE-04F1-4BEE-ABCD-E0F143107BD1}">
+<ds:datastoreItem xmlns:ds="http://schemas.openxmlformats.org/officeDocument/2006/customXml" ds:itemID="{8F9B2216-4C31-4C6F-B5A6-A4AFAACBBF31}">
   <ds:schemaRefs>
     <ds:schemaRef ds:uri="http://schemas.openxmlformats.org/officeDocument/2006/bibliography"/>
   </ds:schemaRefs>
@@ -13357,7 +13389,7 @@
 </file>
 
 <file path=customXml/itemProps2.xml><?xml version="1.0" encoding="utf-8"?>
-<ds:datastoreItem xmlns:ds="http://schemas.openxmlformats.org/officeDocument/2006/customXml" ds:itemID="{43B24F5B-1120-45ED-A9F5-161DD9643E5D}">
+<ds:datastoreItem xmlns:ds="http://schemas.openxmlformats.org/officeDocument/2006/customXml" ds:itemID="{616A3609-0EE5-4FB6-9BDA-94C9B52DACF0}">
   <ds:schemaRefs>
     <ds:schemaRef ds:uri="http://schemas.openxmlformats.org/officeDocument/2006/bibliography"/>
   </ds:schemaRefs>

</xml_diff>

<commit_message>
small change to the LP User guide
First of many changes that should occur to the LP user guide before this feature is released publicly
</commit_message>
<xml_diff>
--- a/toolbox/doc/Linkage Priority User Guide.docx
+++ b/toolbox/doc/Linkage Priority User Guide.docx
@@ -636,7 +636,7 @@
       </w:pPr>
       <w:r>
         <w:pict w14:anchorId="573E5AC9">
-          <v:shape id="_x0000_i1025" type="#_x0000_t75" style="width:195pt;height:152.4pt">
+          <v:shape id="_x0000_i1025" type="#_x0000_t75" style="width:195pt;height:152.25pt">
             <v:imagedata r:id="rId13" o:title=""/>
           </v:shape>
         </w:pict>
@@ -3296,12 +3296,7 @@
         <w:t xml:space="preserve"> (top row)</w:t>
       </w:r>
       <w:r>
-        <w:t xml:space="preserve"> that relate directly to linkage priority, including the permeability of each linkage (i.e., the mean resistance values along the</w:t>
-      </w:r>
-      <w:bookmarkStart w:id="2" w:name="_GoBack"/>
-      <w:bookmarkEnd w:id="2"/>
-      <w:r>
-        <w:t xml:space="preserve"> least cost path), the proximity, the centrality (i.e. how central the linkage is to the entire network), and an expert opinion option.  The expert opinion option is </w:t>
+        <w:t xml:space="preserve"> that relate directly to linkage priority, including the permeability of each linkage (i.e., the mean resistance values along the least cost path), the proximity, the centrality (i.e. how central the linkage is to the entire network), and an expert opinion option.  The expert opinion option is </w:t>
       </w:r>
       <w:r>
         <w:t xml:space="preserve">implemented via </w:t>
@@ -3328,7 +3323,7 @@
       </w:pPr>
       <w:r>
         <w:pict w14:anchorId="68A868FB">
-          <v:shape id="_x0000_i1026" type="#_x0000_t75" style="width:468pt;height:298.8pt">
+          <v:shape id="_x0000_i1026" type="#_x0000_t75" style="width:468pt;height:298.5pt">
             <v:imagedata r:id="rId14" o:title="Generic Connectivity Logic Models (3)"/>
           </v:shape>
         </w:pict>
@@ -3416,188 +3411,188 @@
       <w:pPr>
         <w:pStyle w:val="Heading1"/>
       </w:pPr>
-      <w:bookmarkStart w:id="3" w:name="_Toc520332501"/>
+      <w:bookmarkStart w:id="2" w:name="_Toc520332501"/>
       <w:r>
         <w:t>Acknowledgements</w:t>
       </w:r>
+      <w:bookmarkEnd w:id="2"/>
+    </w:p>
+    <w:p>
+      <w:pPr>
+        <w:spacing w:after="120"/>
+      </w:pPr>
+      <w:r>
+        <w:t>Dr. Gallo</w:t>
+      </w:r>
+      <w:r>
+        <w:t xml:space="preserve"> </w:t>
+      </w:r>
+      <w:r>
+        <w:t>developed an original Linkage Priority Tool</w:t>
+      </w:r>
+      <w:r>
+        <w:t xml:space="preserve"> </w:t>
+      </w:r>
+      <w:r>
+        <w:t xml:space="preserve">with funding from </w:t>
+      </w:r>
+      <w:r>
+        <w:t xml:space="preserve">a South Africa National Research Foundation post-doctoral research grant </w:t>
+      </w:r>
+      <w:r>
+        <w:t xml:space="preserve">(#47264) </w:t>
+      </w:r>
+      <w:r>
+        <w:t xml:space="preserve">through Nelson Mandela Metropolitan University.  In 2014 </w:t>
+      </w:r>
+      <w:r>
+        <w:t>he</w:t>
+      </w:r>
+      <w:r>
+        <w:t xml:space="preserve"> approached Brad McRae with the idea of </w:t>
+      </w:r>
+      <w:r>
+        <w:t>embedding</w:t>
+      </w:r>
+      <w:r>
+        <w:t xml:space="preserve"> </w:t>
+      </w:r>
+      <w:r>
+        <w:t>this</w:t>
+      </w:r>
+      <w:r>
+        <w:t xml:space="preserve"> L</w:t>
+      </w:r>
+      <w:r>
+        <w:t xml:space="preserve">inkage Priority </w:t>
+      </w:r>
+      <w:r>
+        <w:t>Tool</w:t>
+      </w:r>
+      <w:r>
+        <w:t xml:space="preserve"> </w:t>
+      </w:r>
+      <w:r>
+        <w:t xml:space="preserve">into Linkage Mapper and </w:t>
+      </w:r>
+      <w:r>
+        <w:t>Brad</w:t>
+      </w:r>
+      <w:r>
+        <w:t xml:space="preserve"> was </w:t>
+      </w:r>
+      <w:r>
+        <w:t>very gracious,</w:t>
+      </w:r>
+      <w:r>
+        <w:t xml:space="preserve"> and encouraging.  </w:t>
+      </w:r>
+      <w:r>
+        <w:t xml:space="preserve">To implement this, a fundamental change in the algorithm was needed. This coding was implemented by Randal Greene. </w:t>
+      </w:r>
+      <w:r>
+        <w:t xml:space="preserve">The result here is a change of the original algorithm to allow this merge. </w:t>
+      </w:r>
+    </w:p>
+    <w:p>
+      <w:pPr>
+        <w:spacing w:after="120"/>
+      </w:pPr>
+      <w:r>
+        <w:t xml:space="preserve">Alas, Brad has since passed away, stricken by cancer. </w:t>
+      </w:r>
+      <w:r>
+        <w:t>“</w:t>
+      </w:r>
+      <w:r>
+        <w:t>Everyone who knew Brad was impressed with his intelligence, thoughtfulness, integrity, honesty, and his steadfast commitment to what he cared about: his family, friends and conserving the natural world.</w:t>
+      </w:r>
+      <w:r>
+        <w:t>”</w:t>
+      </w:r>
+      <w:r>
+        <w:rPr>
+          <w:rStyle w:val="FootnoteReference"/>
+        </w:rPr>
+        <w:footnoteReference w:id="1"/>
+      </w:r>
+      <w:r>
+        <w:t xml:space="preserve"> We couldn’t agree more. </w:t>
+      </w:r>
+      <w:r>
+        <w:t xml:space="preserve">He asked </w:t>
+      </w:r>
+      <w:r>
+        <w:t>Dr. Gallo</w:t>
+      </w:r>
+      <w:r>
+        <w:t xml:space="preserve"> to </w:t>
+      </w:r>
+      <w:r>
+        <w:t>carry the Linkage Mapper project forward</w:t>
+      </w:r>
+      <w:r>
+        <w:t xml:space="preserve"> and we are honored to do so with some support from Conservation Biology Institute, and hopefully much support from the Linkage Mapper community.</w:t>
+      </w:r>
+      <w:r>
+        <w:t xml:space="preserve"> Rest his soul.</w:t>
+      </w:r>
+    </w:p>
+    <w:p>
+      <w:pPr>
+        <w:spacing w:after="120"/>
+      </w:pPr>
+      <w:r>
+        <w:t xml:space="preserve">We would like to thank the </w:t>
+      </w:r>
+      <w:r>
+        <w:t xml:space="preserve">additional </w:t>
+      </w:r>
+      <w:r>
+        <w:t>organizations that have funded this work: Sonoma County Agricultural Preservation and Open Space District, The Wilderness Society, and Conservation Biology Institute.</w:t>
+      </w:r>
+    </w:p>
+    <w:p>
+      <w:pPr>
+        <w:spacing w:after="120"/>
+      </w:pPr>
+      <w:r>
+        <w:t>Thanks also to Darren Kavanagh</w:t>
+      </w:r>
+      <w:r>
+        <w:t>, Annie Prisbrey,</w:t>
+      </w:r>
+      <w:r>
+        <w:t xml:space="preserve"> </w:t>
+      </w:r>
+      <w:r>
+        <w:t xml:space="preserve">Nik Stevenson-Molner </w:t>
+      </w:r>
+      <w:r>
+        <w:t xml:space="preserve">and Tim Sheehan for their advice and </w:t>
+      </w:r>
+      <w:r>
+        <w:t xml:space="preserve">their participation in the </w:t>
+      </w:r>
+      <w:r>
+        <w:t>release</w:t>
+      </w:r>
+      <w:r>
+        <w:t xml:space="preserve"> of LP</w:t>
+      </w:r>
+      <w:r>
+        <w:t>.</w:t>
+      </w:r>
+    </w:p>
+    <w:p>
+      <w:pPr>
+        <w:pStyle w:val="Heading1"/>
+      </w:pPr>
+      <w:bookmarkStart w:id="3" w:name="_Toc520332502"/>
+      <w:r>
+        <w:t>Installation</w:t>
+      </w:r>
       <w:bookmarkEnd w:id="3"/>
-    </w:p>
-    <w:p>
-      <w:pPr>
-        <w:spacing w:after="120"/>
-      </w:pPr>
-      <w:r>
-        <w:t>Dr. Gallo</w:t>
-      </w:r>
-      <w:r>
-        <w:t xml:space="preserve"> </w:t>
-      </w:r>
-      <w:r>
-        <w:t>developed an original Linkage Priority Tool</w:t>
-      </w:r>
-      <w:r>
-        <w:t xml:space="preserve"> </w:t>
-      </w:r>
-      <w:r>
-        <w:t xml:space="preserve">with funding from </w:t>
-      </w:r>
-      <w:r>
-        <w:t xml:space="preserve">a South Africa National Research Foundation post-doctoral research grant </w:t>
-      </w:r>
-      <w:r>
-        <w:t xml:space="preserve">(#47264) </w:t>
-      </w:r>
-      <w:r>
-        <w:t xml:space="preserve">through Nelson Mandela Metropolitan University.  In 2014 </w:t>
-      </w:r>
-      <w:r>
-        <w:t>he</w:t>
-      </w:r>
-      <w:r>
-        <w:t xml:space="preserve"> approached Brad McRae with the idea of </w:t>
-      </w:r>
-      <w:r>
-        <w:t>embedding</w:t>
-      </w:r>
-      <w:r>
-        <w:t xml:space="preserve"> </w:t>
-      </w:r>
-      <w:r>
-        <w:t>this</w:t>
-      </w:r>
-      <w:r>
-        <w:t xml:space="preserve"> L</w:t>
-      </w:r>
-      <w:r>
-        <w:t xml:space="preserve">inkage Priority </w:t>
-      </w:r>
-      <w:r>
-        <w:t>Tool</w:t>
-      </w:r>
-      <w:r>
-        <w:t xml:space="preserve"> </w:t>
-      </w:r>
-      <w:r>
-        <w:t xml:space="preserve">into Linkage Mapper and </w:t>
-      </w:r>
-      <w:r>
-        <w:t>Brad</w:t>
-      </w:r>
-      <w:r>
-        <w:t xml:space="preserve"> was </w:t>
-      </w:r>
-      <w:r>
-        <w:t>very gracious,</w:t>
-      </w:r>
-      <w:r>
-        <w:t xml:space="preserve"> and encouraging.  </w:t>
-      </w:r>
-      <w:r>
-        <w:t xml:space="preserve">To implement this, a fundamental change in the algorithm was needed. This coding was implemented by Randal Greene. </w:t>
-      </w:r>
-      <w:r>
-        <w:t xml:space="preserve">The result here is a change of the original algorithm to allow this merge. </w:t>
-      </w:r>
-    </w:p>
-    <w:p>
-      <w:pPr>
-        <w:spacing w:after="120"/>
-      </w:pPr>
-      <w:r>
-        <w:t xml:space="preserve">Alas, Brad has since passed away, stricken by cancer. </w:t>
-      </w:r>
-      <w:r>
-        <w:t>“</w:t>
-      </w:r>
-      <w:r>
-        <w:t>Everyone who knew Brad was impressed with his intelligence, thoughtfulness, integrity, honesty, and his steadfast commitment to what he cared about: his family, friends and conserving the natural world.</w:t>
-      </w:r>
-      <w:r>
-        <w:t>”</w:t>
-      </w:r>
-      <w:r>
-        <w:rPr>
-          <w:rStyle w:val="FootnoteReference"/>
-        </w:rPr>
-        <w:footnoteReference w:id="1"/>
-      </w:r>
-      <w:r>
-        <w:t xml:space="preserve"> We couldn’t agree more. </w:t>
-      </w:r>
-      <w:r>
-        <w:t xml:space="preserve">He asked </w:t>
-      </w:r>
-      <w:r>
-        <w:t>Dr. Gallo</w:t>
-      </w:r>
-      <w:r>
-        <w:t xml:space="preserve"> to </w:t>
-      </w:r>
-      <w:r>
-        <w:t>carry the Linkage Mapper project forward</w:t>
-      </w:r>
-      <w:r>
-        <w:t xml:space="preserve"> and we are honored to do so with some support from Conservation Biology Institute, and hopefully much support from the Linkage Mapper community.</w:t>
-      </w:r>
-      <w:r>
-        <w:t xml:space="preserve"> Rest his soul.</w:t>
-      </w:r>
-    </w:p>
-    <w:p>
-      <w:pPr>
-        <w:spacing w:after="120"/>
-      </w:pPr>
-      <w:r>
-        <w:t xml:space="preserve">We would like to thank the </w:t>
-      </w:r>
-      <w:r>
-        <w:t xml:space="preserve">additional </w:t>
-      </w:r>
-      <w:r>
-        <w:t>organizations that have funded this work: Sonoma County Agricultural Preservation and Open Space District, The Wilderness Society, and Conservation Biology Institute.</w:t>
-      </w:r>
-    </w:p>
-    <w:p>
-      <w:pPr>
-        <w:spacing w:after="120"/>
-      </w:pPr>
-      <w:r>
-        <w:t>Thanks also to Darren Kavanagh</w:t>
-      </w:r>
-      <w:r>
-        <w:t>, Annie Prisbrey,</w:t>
-      </w:r>
-      <w:r>
-        <w:t xml:space="preserve"> </w:t>
-      </w:r>
-      <w:r>
-        <w:t xml:space="preserve">Nik Stevenson-Molner </w:t>
-      </w:r>
-      <w:r>
-        <w:t xml:space="preserve">and Tim Sheehan for their advice and </w:t>
-      </w:r>
-      <w:r>
-        <w:t xml:space="preserve">their participation in the </w:t>
-      </w:r>
-      <w:r>
-        <w:t>release</w:t>
-      </w:r>
-      <w:r>
-        <w:t xml:space="preserve"> of LP</w:t>
-      </w:r>
-      <w:r>
-        <w:t>.</w:t>
-      </w:r>
-    </w:p>
-    <w:p>
-      <w:pPr>
-        <w:pStyle w:val="Heading1"/>
-      </w:pPr>
-      <w:bookmarkStart w:id="4" w:name="_Toc520332502"/>
-      <w:r>
-        <w:t>Installation</w:t>
-      </w:r>
-      <w:bookmarkEnd w:id="4"/>
     </w:p>
     <w:p>
       <w:pPr>
@@ -3696,7 +3691,7 @@
         </w:rPr>
         <w:t xml:space="preserve">. </w:t>
       </w:r>
-      <w:bookmarkStart w:id="5" w:name="OLE_LINK6"/>
+      <w:bookmarkStart w:id="4" w:name="OLE_LINK6"/>
       <w:r>
         <w:t xml:space="preserve">You can test </w:t>
       </w:r>
@@ -3717,14 +3712,14 @@
       <w:pPr>
         <w:pStyle w:val="Heading1"/>
       </w:pPr>
-      <w:bookmarkStart w:id="6" w:name="_Toc520332503"/>
+      <w:bookmarkStart w:id="5" w:name="_Toc520332503"/>
       <w:r>
         <w:t>Using Linkage</w:t>
       </w:r>
       <w:r>
         <w:t xml:space="preserve"> Priority</w:t>
       </w:r>
-      <w:bookmarkEnd w:id="6"/>
+      <w:bookmarkEnd w:id="5"/>
     </w:p>
     <w:p>
       <w:r>
@@ -3778,7 +3773,7 @@
           <w:noProof/>
         </w:rPr>
         <w:pict w14:anchorId="7D3B85B7">
-          <v:shape id="Picture 1" o:spid="_x0000_i1027" type="#_x0000_t75" style="width:194.4pt;height:145.2pt;visibility:visible;mso-wrap-style:square">
+          <v:shape id="Picture 1" o:spid="_x0000_i1027" type="#_x0000_t75" style="width:194.25pt;height:145.5pt;visibility:visible;mso-wrap-style:square">
             <v:imagedata r:id="rId16" o:title=""/>
           </v:shape>
         </w:pict>
@@ -3804,7 +3799,7 @@
       </w:pPr>
       <w:r>
         <w:pict w14:anchorId="162FA951">
-          <v:shape id="_x0000_i1028" type="#_x0000_t75" style="width:339.6pt;height:681pt;visibility:visible">
+          <v:shape id="_x0000_i1028" type="#_x0000_t75" style="width:339.75pt;height:681pt;visibility:visible">
             <v:imagedata r:id="rId17" o:title=""/>
           </v:shape>
         </w:pict>
@@ -3896,11 +3891,11 @@
       <w:pPr>
         <w:pStyle w:val="Heading2"/>
       </w:pPr>
-      <w:bookmarkStart w:id="7" w:name="_Toc520332504"/>
+      <w:bookmarkStart w:id="6" w:name="_Toc520332504"/>
       <w:r>
         <w:t>Required Inputs</w:t>
       </w:r>
-      <w:bookmarkEnd w:id="7"/>
+      <w:bookmarkEnd w:id="6"/>
     </w:p>
     <w:p>
       <w:pPr>
@@ -4001,11 +3996,11 @@
       <w:pPr>
         <w:pStyle w:val="Heading2"/>
       </w:pPr>
-      <w:bookmarkStart w:id="8" w:name="_Toc520332505"/>
+      <w:bookmarkStart w:id="7" w:name="_Toc520332505"/>
       <w:r>
         <w:t>Core Area Value (CAV) Options</w:t>
       </w:r>
-      <w:bookmarkEnd w:id="8"/>
+      <w:bookmarkEnd w:id="7"/>
     </w:p>
     <w:p>
       <w:pPr>
@@ -4316,11 +4311,11 @@
       <w:pPr>
         <w:pStyle w:val="Heading2"/>
       </w:pPr>
-      <w:bookmarkStart w:id="9" w:name="_Toc520332506"/>
+      <w:bookmarkStart w:id="8" w:name="_Toc520332506"/>
       <w:r>
         <w:t>Corridor Specific Priority (CSP) Options</w:t>
       </w:r>
-      <w:bookmarkEnd w:id="9"/>
+      <w:bookmarkEnd w:id="8"/>
     </w:p>
     <w:p>
       <w:pPr>
@@ -4782,11 +4777,11 @@
       <w:pPr>
         <w:pStyle w:val="Heading2"/>
       </w:pPr>
-      <w:bookmarkStart w:id="10" w:name="_Toc520332507"/>
+      <w:bookmarkStart w:id="9" w:name="_Toc520332507"/>
       <w:r>
         <w:t>Blended Priority Options</w:t>
       </w:r>
-      <w:bookmarkEnd w:id="10"/>
+      <w:bookmarkEnd w:id="9"/>
     </w:p>
     <w:p>
       <w:pPr>
@@ -4879,11 +4874,11 @@
       <w:pPr>
         <w:pStyle w:val="Heading2"/>
       </w:pPr>
-      <w:bookmarkStart w:id="11" w:name="_Toc520332508"/>
+      <w:bookmarkStart w:id="10" w:name="_Toc520332508"/>
       <w:r>
         <w:t>Additional Options</w:t>
       </w:r>
-      <w:bookmarkEnd w:id="11"/>
+      <w:bookmarkEnd w:id="10"/>
     </w:p>
     <w:p>
       <w:pPr>
@@ -4901,11 +4896,11 @@
       <w:r>
         <w:t xml:space="preserve">: </w:t>
       </w:r>
-      <w:bookmarkStart w:id="12" w:name="_Hlk493484771"/>
+      <w:bookmarkStart w:id="11" w:name="_Hlk493484771"/>
       <w:r>
         <w:t>optional output copy of the input cores, which can be used in ModelBuilder workflows to indicate that LP has finished processing</w:t>
       </w:r>
-      <w:bookmarkEnd w:id="12"/>
+      <w:bookmarkEnd w:id="11"/>
     </w:p>
     <w:p>
       <w:pPr>
@@ -4923,24 +4918,24 @@
       <w:r>
         <w:t xml:space="preserve">: </w:t>
       </w:r>
-      <w:bookmarkStart w:id="13" w:name="_Hlk493485178"/>
+      <w:bookmarkStart w:id="12" w:name="_Hlk493485178"/>
       <w:r>
         <w:t>optional .py file to be used in place of lp_settings.py, which facilitates keeping all the settings needed to reproduce a scenario run</w:t>
       </w:r>
+      <w:bookmarkEnd w:id="12"/>
+      <w:r>
+        <w:t>. (See below section).</w:t>
+      </w:r>
+    </w:p>
+    <w:p>
+      <w:pPr>
+        <w:pStyle w:val="Heading2"/>
+      </w:pPr>
+      <w:bookmarkStart w:id="13" w:name="_Toc520332509"/>
+      <w:r>
+        <w:t>Advanced Settings in lp_settings.py</w:t>
+      </w:r>
       <w:bookmarkEnd w:id="13"/>
-      <w:r>
-        <w:t>. (See below section).</w:t>
-      </w:r>
-    </w:p>
-    <w:p>
-      <w:pPr>
-        <w:pStyle w:val="Heading2"/>
-      </w:pPr>
-      <w:bookmarkStart w:id="14" w:name="_Toc520332509"/>
-      <w:r>
-        <w:t>Advanced Settings in lp_settings.py</w:t>
-      </w:r>
-      <w:bookmarkEnd w:id="14"/>
     </w:p>
     <w:p>
       <w:r>
@@ -5171,16 +5166,16 @@
       <w:pPr>
         <w:pStyle w:val="Heading1"/>
       </w:pPr>
-      <w:bookmarkStart w:id="15" w:name="_Toc520332510"/>
+      <w:bookmarkStart w:id="14" w:name="_Toc520332510"/>
       <w:bookmarkEnd w:id="0"/>
-      <w:bookmarkEnd w:id="5"/>
+      <w:bookmarkEnd w:id="4"/>
       <w:r>
         <w:t xml:space="preserve">Geoprocessing </w:t>
       </w:r>
       <w:r>
         <w:t>Overview</w:t>
       </w:r>
-      <w:bookmarkEnd w:id="15"/>
+      <w:bookmarkEnd w:id="14"/>
     </w:p>
     <w:p>
       <w:r>
@@ -5588,24 +5583,24 @@
       <w:pPr>
         <w:pStyle w:val="Heading1"/>
       </w:pPr>
-      <w:bookmarkStart w:id="16" w:name="_Toc520332511"/>
+      <w:bookmarkStart w:id="15" w:name="_Toc520332511"/>
       <w:r>
         <w:t xml:space="preserve">Other </w:t>
       </w:r>
       <w:r>
         <w:t>Usage Notes</w:t>
       </w:r>
+      <w:bookmarkEnd w:id="15"/>
+    </w:p>
+    <w:p>
+      <w:pPr>
+        <w:pStyle w:val="Heading2"/>
+      </w:pPr>
+      <w:bookmarkStart w:id="16" w:name="_Toc520332512"/>
+      <w:r>
+        <w:t>Upgrading</w:t>
+      </w:r>
       <w:bookmarkEnd w:id="16"/>
-    </w:p>
-    <w:p>
-      <w:pPr>
-        <w:pStyle w:val="Heading2"/>
-      </w:pPr>
-      <w:bookmarkStart w:id="17" w:name="_Toc520332512"/>
-      <w:r>
-        <w:t>Upgrading</w:t>
-      </w:r>
-      <w:bookmarkEnd w:id="17"/>
     </w:p>
     <w:p>
       <w:r>
@@ -5667,16 +5662,16 @@
       <w:pPr>
         <w:pStyle w:val="Heading2"/>
       </w:pPr>
-      <w:bookmarkStart w:id="18" w:name="_Ref495249610"/>
-      <w:bookmarkStart w:id="19" w:name="_Toc520332513"/>
+      <w:bookmarkStart w:id="17" w:name="_Ref495249610"/>
+      <w:bookmarkStart w:id="18" w:name="_Toc520332513"/>
       <w:r>
         <w:t>Enhancing Analyses U</w:t>
       </w:r>
       <w:r>
         <w:t>sing Optional Settings</w:t>
       </w:r>
+      <w:bookmarkEnd w:id="17"/>
       <w:bookmarkEnd w:id="18"/>
-      <w:bookmarkEnd w:id="19"/>
     </w:p>
     <w:p>
       <w:r>
@@ -5896,11 +5891,11 @@
       <w:pPr>
         <w:pStyle w:val="Heading2"/>
       </w:pPr>
-      <w:bookmarkStart w:id="20" w:name="_Toc520332514"/>
+      <w:bookmarkStart w:id="19" w:name="_Toc520332514"/>
       <w:r>
         <w:t>Fine Tuning</w:t>
       </w:r>
-      <w:bookmarkEnd w:id="20"/>
+      <w:bookmarkEnd w:id="19"/>
       <w:r>
         <w:t xml:space="preserve"> </w:t>
       </w:r>
@@ -6936,16 +6931,16 @@
       <w:pPr>
         <w:pStyle w:val="Heading2"/>
       </w:pPr>
-      <w:bookmarkStart w:id="21" w:name="_Ref495249639"/>
-      <w:bookmarkStart w:id="22" w:name="_Toc520332515"/>
+      <w:bookmarkStart w:id="20" w:name="_Ref495249639"/>
+      <w:bookmarkStart w:id="21" w:name="_Toc520332515"/>
       <w:r>
         <w:t xml:space="preserve">Other </w:t>
       </w:r>
       <w:r>
         <w:t>Suggestions and Troubleshooting</w:t>
       </w:r>
+      <w:bookmarkEnd w:id="20"/>
       <w:bookmarkEnd w:id="21"/>
-      <w:bookmarkEnd w:id="22"/>
     </w:p>
     <w:p>
       <w:pPr>
@@ -7051,11 +7046,11 @@
       <w:pPr>
         <w:pStyle w:val="Heading2"/>
       </w:pPr>
-      <w:bookmarkStart w:id="23" w:name="_Toc520332516"/>
+      <w:bookmarkStart w:id="22" w:name="_Toc520332516"/>
       <w:r>
         <w:t>Other Applications</w:t>
       </w:r>
-      <w:bookmarkEnd w:id="23"/>
+      <w:bookmarkEnd w:id="22"/>
     </w:p>
     <w:p/>
     <w:p>
@@ -7205,62 +7200,62 @@
       <w:pPr>
         <w:pStyle w:val="Heading1"/>
       </w:pPr>
-      <w:bookmarkStart w:id="24" w:name="_Toc520332517"/>
+      <w:bookmarkStart w:id="23" w:name="_Toc520332517"/>
       <w:r>
         <w:t>Support</w:t>
       </w:r>
+      <w:bookmarkEnd w:id="23"/>
+      <w:r>
+        <w:t xml:space="preserve"> </w:t>
+      </w:r>
+    </w:p>
+    <w:p>
+      <w:r>
+        <w:t xml:space="preserve">Please join the Linkage Mapper User Group </w:t>
+      </w:r>
+      <w:r>
+        <w:t>to get updates, report bugs, a</w:t>
+      </w:r>
+      <w:r>
+        <w:t>nd suggest enhancements</w:t>
+      </w:r>
+      <w:r>
+        <w:t xml:space="preserve"> (</w:t>
+      </w:r>
+      <w:hyperlink r:id="rId28" w:anchor="!forum/linkage-mapper" w:history="1">
+        <w:r>
+          <w:rPr>
+            <w:rStyle w:val="Hyperlink"/>
+          </w:rPr>
+          <w:t>https://groups.google.com/forum/#!forum/linkage-mapper</w:t>
+        </w:r>
+      </w:hyperlink>
+      <w:r>
+        <w:t>)</w:t>
+      </w:r>
+      <w:r>
+        <w:t xml:space="preserve">.  </w:t>
+      </w:r>
+    </w:p>
+    <w:p/>
+    <w:p>
+      <w:r>
+        <w:t>We also encourage contributions to the LM project by ArcGIS/Python developers. This could include enhancements and fixes to existing tools, and development of new tools for the LM toolbox. We encourage new tools to follow the protocols in Linkage Priority and Climate Linkage Mapper, which are currently the two newest tools in the LM toolbox. Please see the LP Developer Documentation for details on the source code repository.</w:t>
+      </w:r>
+    </w:p>
+    <w:p/>
+    <w:p>
+      <w:pPr>
+        <w:pStyle w:val="Heading1"/>
+      </w:pPr>
+      <w:bookmarkStart w:id="24" w:name="_Toc520332518"/>
+      <w:r>
+        <w:t xml:space="preserve">Key </w:t>
+      </w:r>
+      <w:r>
+        <w:t>Acronyms</w:t>
+      </w:r>
       <w:bookmarkEnd w:id="24"/>
-      <w:r>
-        <w:t xml:space="preserve"> </w:t>
-      </w:r>
-    </w:p>
-    <w:p>
-      <w:r>
-        <w:t xml:space="preserve">Please join the Linkage Mapper User Group </w:t>
-      </w:r>
-      <w:r>
-        <w:t>to get updates, report bugs, a</w:t>
-      </w:r>
-      <w:r>
-        <w:t>nd suggest enhancements</w:t>
-      </w:r>
-      <w:r>
-        <w:t xml:space="preserve"> (</w:t>
-      </w:r>
-      <w:hyperlink r:id="rId28" w:anchor="!forum/linkage-mapper" w:history="1">
-        <w:r>
-          <w:rPr>
-            <w:rStyle w:val="Hyperlink"/>
-          </w:rPr>
-          <w:t>https://groups.google.com/forum/#!forum/linkage-mapper</w:t>
-        </w:r>
-      </w:hyperlink>
-      <w:r>
-        <w:t>)</w:t>
-      </w:r>
-      <w:r>
-        <w:t xml:space="preserve">.  </w:t>
-      </w:r>
-    </w:p>
-    <w:p/>
-    <w:p>
-      <w:r>
-        <w:t>We also encourage contributions to the LM project by ArcGIS/Python developers. This could include enhancements and fixes to existing tools, and development of new tools for the LM toolbox. We encourage new tools to follow the protocols in Linkage Priority and Climate Linkage Mapper, which are currently the two newest tools in the LM toolbox. Please see the LP Developer Documentation for details on the source code repository.</w:t>
-      </w:r>
-    </w:p>
-    <w:p/>
-    <w:p>
-      <w:pPr>
-        <w:pStyle w:val="Heading1"/>
-      </w:pPr>
-      <w:bookmarkStart w:id="25" w:name="_Toc520332518"/>
-      <w:r>
-        <w:t xml:space="preserve">Key </w:t>
-      </w:r>
-      <w:r>
-        <w:t>Acronyms</w:t>
-      </w:r>
-      <w:bookmarkEnd w:id="25"/>
     </w:p>
     <w:p>
       <w:pPr>
@@ -7416,13 +7411,13 @@
       <w:pPr>
         <w:pStyle w:val="Heading1"/>
       </w:pPr>
+      <w:bookmarkStart w:id="25" w:name="_Toc520332519"/>
       <w:bookmarkStart w:id="26" w:name="_Ref495296069"/>
       <w:bookmarkStart w:id="27" w:name="_Ref495296084"/>
-      <w:bookmarkStart w:id="28" w:name="_Toc520332519"/>
       <w:r>
         <w:t>Select References</w:t>
       </w:r>
-      <w:bookmarkEnd w:id="28"/>
+      <w:bookmarkEnd w:id="25"/>
     </w:p>
     <w:p/>
     <w:p>
@@ -7593,7 +7588,7 @@
       <w:r>
         <w:br w:type="page"/>
       </w:r>
-      <w:bookmarkStart w:id="29" w:name="_Toc520332520"/>
+      <w:bookmarkStart w:id="28" w:name="_Toc520332520"/>
       <w:r>
         <w:t xml:space="preserve">Linkage Priority </w:t>
       </w:r>
@@ -7602,17 +7597,17 @@
       </w:r>
       <w:bookmarkEnd w:id="26"/>
       <w:bookmarkEnd w:id="27"/>
+      <w:bookmarkEnd w:id="28"/>
+    </w:p>
+    <w:p>
+      <w:pPr>
+        <w:pStyle w:val="Heading2"/>
+      </w:pPr>
+      <w:bookmarkStart w:id="29" w:name="_Toc520332521"/>
+      <w:r>
+        <w:t>Run with Default Parameters</w:t>
+      </w:r>
       <w:bookmarkEnd w:id="29"/>
-    </w:p>
-    <w:p>
-      <w:pPr>
-        <w:pStyle w:val="Heading2"/>
-      </w:pPr>
-      <w:bookmarkStart w:id="30" w:name="_Toc520332521"/>
-      <w:r>
-        <w:t>Run with Default Parameters</w:t>
-      </w:r>
-      <w:bookmarkEnd w:id="30"/>
     </w:p>
     <w:p>
       <w:pPr>
@@ -7653,7 +7648,28 @@
         <w:t>Catalog Window to m</w:t>
       </w:r>
       <w:r>
-        <w:t>ake a subfolder within demoProject, called v001</w:t>
+        <w:t xml:space="preserve">ake a </w:t>
+      </w:r>
+      <w:r>
+        <w:t xml:space="preserve">folder within </w:t>
+      </w:r>
+      <w:r>
+        <w:t xml:space="preserve">demo folder called </w:t>
+      </w:r>
+      <w:r>
+        <w:t>demo</w:t>
+      </w:r>
+      <w:r>
+        <w:t>Outputs</w:t>
+      </w:r>
+      <w:r>
+        <w:t xml:space="preserve">, </w:t>
+      </w:r>
+      <w:r>
+        <w:t xml:space="preserve">and a subfolder there </w:t>
+      </w:r>
+      <w:r>
+        <w:t>called v001</w:t>
       </w:r>
     </w:p>
     <w:p>
@@ -7789,13 +7805,22 @@
       </w:r>
     </w:p>
     <w:p>
+      <w:commentRangeStart w:id="30"/>
       <w:r>
         <w:pict w14:anchorId="4488C369">
-          <v:shape id="_x0000_i1030" type="#_x0000_t75" style="width:434.4pt;height:626.4pt;visibility:visible">
+          <v:shape id="_x0000_i1030" type="#_x0000_t75" style="width:434.25pt;height:626.25pt;visibility:visible">
             <v:imagedata r:id="rId33" o:title=""/>
           </v:shape>
         </w:pict>
       </w:r>
+      <w:commentRangeEnd w:id="30"/>
+      <w:r>
+        <w:rPr>
+          <w:rStyle w:val="CommentReference"/>
+          <w:szCs w:val="20"/>
+        </w:rPr>
+        <w:commentReference w:id="30"/>
+      </w:r>
     </w:p>
     <w:p>
       <w:pPr>
@@ -7837,10 +7862,7 @@
         <w:spacing w:after="120"/>
       </w:pPr>
       <w:r>
-        <w:t>You have now made your linkages: …</w:t>
-      </w:r>
-      <w:r>
-        <w:t>demoProject</w:t>
+        <w:t>You have now made your linkages: …demoProject</w:t>
       </w:r>
       <w:r>
         <w:rPr>
@@ -7894,8 +7916,8 @@
       </w:pPr>
       <w:r>
         <w:pict w14:anchorId="67F803A0">
-          <v:shape id="_x0000_i1031" type="#_x0000_t75" style="width:431.4pt;height:170.4pt;visibility:visible">
-            <v:imagedata r:id="rId34" o:title=""/>
+          <v:shape id="_x0000_i1031" type="#_x0000_t75" style="width:431.25pt;height:170.25pt;visibility:visible">
+            <v:imagedata r:id="rId36" o:title=""/>
           </v:shape>
         </w:pict>
       </w:r>
@@ -8065,8 +8087,8 @@
       </w:pPr>
       <w:r>
         <w:pict w14:anchorId="519BCD70">
-          <v:shape id="_x0000_i1032" type="#_x0000_t75" style="width:425.4pt;height:337.8pt">
-            <v:imagedata r:id="rId35" o:title=""/>
+          <v:shape id="_x0000_i1032" type="#_x0000_t75" style="width:425.25pt;height:337.5pt">
+            <v:imagedata r:id="rId37" o:title=""/>
           </v:shape>
         </w:pict>
       </w:r>
@@ -8117,7 +8139,7 @@
       </w:pPr>
       <w:r>
         <w:pict w14:anchorId="5D614F71">
-          <v:shape id="_x0000_i1033" type="#_x0000_t75" style="width:425.4pt;height:333pt">
+          <v:shape id="_x0000_i1033" type="#_x0000_t75" style="width:425.25pt;height:333pt">
             <v:imagedata r:id="rId13" o:title=""/>
           </v:shape>
         </w:pict>
@@ -8150,7 +8172,7 @@
         </w:rPr>
         <w:pict w14:anchorId="31546BC8">
           <v:shape id="_x0000_i1034" type="#_x0000_t75" style="width:468pt;height:78pt;visibility:visible">
-            <v:imagedata r:id="rId36" o:title=""/>
+            <v:imagedata r:id="rId38" o:title=""/>
           </v:shape>
         </w:pict>
       </w:r>
@@ -8172,13 +8194,7 @@
         <w:spacing w:after="120"/>
       </w:pPr>
       <w:r>
-        <w:t xml:space="preserve">To save time, continue using the v001 directory, and move to the next </w:t>
-      </w:r>
-      <w:r>
-        <w:t>section</w:t>
-      </w:r>
-      <w:r>
-        <w:t xml:space="preserve">. </w:t>
+        <w:t xml:space="preserve">To save time, continue using the v001 directory, and move to the next section. </w:t>
       </w:r>
     </w:p>
     <w:p>
@@ -8238,22 +8254,7 @@
         <w:t>Raster</w:t>
       </w:r>
       <w:r>
-        <w:t xml:space="preserve">” command. </w:t>
-      </w:r>
-      <w:r>
-        <w:t>Suggested new names if you want to view them in</w:t>
-      </w:r>
-      <w:r>
-        <w:t xml:space="preserve"> </w:t>
-      </w:r>
-      <w:r>
-        <w:t>the</w:t>
-      </w:r>
-      <w:r>
-        <w:t xml:space="preserve"> pre-symbolized</w:t>
-      </w:r>
-      <w:r>
-        <w:t xml:space="preserve"> results Group in your Table of Contents:</w:t>
+        <w:t>” command. Suggested new names if you want to view them in the pre-symbolized results Group in your Table of Contents:</w:t>
       </w:r>
     </w:p>
     <w:p>
@@ -8316,10 +8317,7 @@
         <w:spacing w:after="120"/>
       </w:pPr>
       <w:r>
-        <w:t xml:space="preserve">OR </w:t>
-      </w:r>
-      <w:r>
-        <w:t xml:space="preserve">make a new folder called v002 and run </w:t>
+        <w:t xml:space="preserve">OR make a new folder called v002 and run </w:t>
       </w:r>
       <w:r>
         <w:rPr>
@@ -8328,10 +8326,7 @@
         <w:t>Build Network and Map Linkages</w:t>
       </w:r>
       <w:r>
-        <w:t xml:space="preserve"> tool again</w:t>
-      </w:r>
-      <w:r>
-        <w:t>, and then run Linkage Priority Tool with the default values and the changes below.</w:t>
+        <w:t xml:space="preserve"> tool again, and then run Linkage Priority Tool with the default values and the changes below.</w:t>
       </w:r>
     </w:p>
     <w:p>
@@ -8346,11 +8341,11 @@
       <w:pPr>
         <w:pStyle w:val="Heading2"/>
       </w:pPr>
-      <w:bookmarkStart w:id="31" w:name="_Toc520332522"/>
+      <w:bookmarkStart w:id="32" w:name="_Toc520332522"/>
       <w:r>
         <w:t>Add Climate Refugia</w:t>
       </w:r>
-      <w:bookmarkEnd w:id="31"/>
+      <w:bookmarkEnd w:id="32"/>
     </w:p>
     <w:p>
       <w:pPr>
@@ -8477,221 +8472,7 @@
       </w:pPr>
       <w:r>
         <w:pict w14:anchorId="38EC3BC7">
-          <v:shape id="_x0000_i1035" type="#_x0000_t75" style="width:437.4pt;height:222pt">
-            <v:imagedata r:id="rId37" o:title=""/>
-          </v:shape>
-        </w:pict>
-      </w:r>
-    </w:p>
-    <w:p>
-      <w:pPr>
-        <w:spacing w:after="120"/>
-      </w:pPr>
-      <w:r>
-        <w:rPr>
-          <w:i/>
-        </w:rPr>
-        <w:t>Other Core Area Value Raster</w:t>
-      </w:r>
-      <w:r>
-        <w:t xml:space="preserve">: select </w:t>
-      </w:r>
-      <w:r>
-        <w:t>climate_refug</w:t>
-      </w:r>
-      <w:r>
-        <w:t>ia_modoc</w:t>
-      </w:r>
-    </w:p>
-    <w:p>
-      <w:pPr>
-        <w:spacing w:after="120"/>
-      </w:pPr>
-      <w:r>
-        <w:t xml:space="preserve">This dataset has higher values for areas of more stable climate </w:t>
-      </w:r>
-      <w:r>
-        <w:t xml:space="preserve">and more topographic heterogeneity </w:t>
-      </w:r>
-      <w:r>
-        <w:t xml:space="preserve">(from </w:t>
-      </w:r>
-      <w:hyperlink r:id="rId38" w:history="1">
-        <w:r>
-          <w:rPr>
-            <w:rStyle w:val="Hyperlink"/>
-          </w:rPr>
-          <w:t>https://databasin.org/datasets/d58de1a0b08443fea53c25b70804866c</w:t>
-        </w:r>
-      </w:hyperlink>
-      <w:r>
-        <w:t>)</w:t>
-      </w:r>
-      <w:r>
-        <w:t xml:space="preserve"> and is pre-loaded into the LP Demo .mxd</w:t>
-      </w:r>
-      <w:r>
-        <w:t>.</w:t>
-      </w:r>
-      <w:r>
-        <w:t xml:space="preserve">  You can take a moment to examine the layer, and predict how it will change the results.</w:t>
-      </w:r>
-    </w:p>
-    <w:p>
-      <w:pPr>
-        <w:spacing w:after="120"/>
-      </w:pPr>
-      <w:r>
-        <w:rPr>
-          <w:i/>
-        </w:rPr>
-        <w:t>Resistance Weight in CAV Calculation</w:t>
-      </w:r>
-      <w:r>
-        <w:t>: 0.1</w:t>
-      </w:r>
-    </w:p>
-    <w:p>
-      <w:pPr>
-        <w:spacing w:after="120"/>
-      </w:pPr>
-      <w:r>
-        <w:rPr>
-          <w:i/>
-        </w:rPr>
-        <w:t>Size Weight in CAV Calculation</w:t>
-      </w:r>
-      <w:r>
-        <w:t>: 0.1</w:t>
-      </w:r>
-    </w:p>
-    <w:p>
-      <w:pPr>
-        <w:spacing w:after="120"/>
-      </w:pPr>
-      <w:r>
-        <w:rPr>
-          <w:i/>
-        </w:rPr>
-        <w:t>Area</w:t>
-      </w:r>
-      <w:r>
-        <w:rPr>
-          <w:i/>
-          <w:lang w:val="en-CA"/>
-        </w:rPr>
-        <w:t>/Perimeter</w:t>
-      </w:r>
-      <w:r>
-        <w:rPr>
-          <w:i/>
-        </w:rPr>
-        <w:t xml:space="preserve"> Weight in CAV Calculation</w:t>
-      </w:r>
-      <w:r>
-        <w:t>: 0.1</w:t>
-      </w:r>
-    </w:p>
-    <w:p>
-      <w:pPr>
-        <w:spacing w:after="120"/>
-      </w:pPr>
-      <w:r>
-        <w:rPr>
-          <w:i/>
-        </w:rPr>
-        <w:t>Other Core Area Value Weight in CAV Calculation</w:t>
-      </w:r>
-      <w:r>
-        <w:t>: 0.7</w:t>
-      </w:r>
-    </w:p>
-    <w:p>
-      <w:pPr>
-        <w:spacing w:after="120"/>
-      </w:pPr>
-      <w:r>
-        <w:t>Note that much higher priority is given to the Other Core Area Value than to the other factors</w:t>
-      </w:r>
-      <w:r>
-        <w:t xml:space="preserve"> for illustration purposes</w:t>
-      </w:r>
-      <w:r>
-        <w:t>.</w:t>
-      </w:r>
-    </w:p>
-    <w:p>
-      <w:pPr>
-        <w:numPr>
-          <w:ilvl w:val="0"/>
-          <w:numId w:val="16"/>
-        </w:numPr>
-        <w:spacing w:after="120"/>
-      </w:pPr>
-      <w:r>
-        <w:t>Leave all ot</w:t>
-      </w:r>
-      <w:r>
-        <w:t>her settings at their defaults.</w:t>
-      </w:r>
-    </w:p>
-    <w:p>
-      <w:pPr>
-        <w:numPr>
-          <w:ilvl w:val="0"/>
-          <w:numId w:val="16"/>
-        </w:numPr>
-        <w:spacing w:after="120"/>
-      </w:pPr>
-      <w:r>
-        <w:t xml:space="preserve">Click </w:t>
-      </w:r>
-      <w:r>
-        <w:rPr>
-          <w:b/>
-        </w:rPr>
-        <w:t>OK</w:t>
-      </w:r>
-      <w:r>
-        <w:t xml:space="preserve"> to run the tool.</w:t>
-      </w:r>
-    </w:p>
-    <w:p>
-      <w:pPr>
-        <w:numPr>
-          <w:ilvl w:val="0"/>
-          <w:numId w:val="16"/>
-        </w:numPr>
-        <w:spacing w:after="120"/>
-      </w:pPr>
-      <w:r>
-        <w:t>Add the dataset demoProject</w:t>
-      </w:r>
-      <w:r>
-        <w:rPr>
-          <w:lang w:val="en-CA"/>
-        </w:rPr>
-        <w:t>\output\corridors.gdb\demoProject_linkage_priority</w:t>
-      </w:r>
-      <w:r>
-        <w:t xml:space="preserve"> to your map, and symbolize it with a Minimum-Maximum stretch. The output should look something like the following:</w:t>
-      </w:r>
-    </w:p>
-    <w:p>
-      <w:pPr>
-        <w:spacing w:after="120"/>
-        <w:rPr>
-          <w:noProof/>
-        </w:rPr>
-      </w:pPr>
-    </w:p>
-    <w:p>
-      <w:pPr>
-        <w:spacing w:after="120"/>
-      </w:pPr>
-      <w:r>
-        <w:pict w14:anchorId="02E45611">
-          <v:shape id="_x0000_i1036" type="#_x0000_t75" style="width:423.6pt;height:333pt">
+          <v:shape id="_x0000_i1035" type="#_x0000_t75" style="width:437.25pt;height:222pt">
             <v:imagedata r:id="rId39" o:title=""/>
           </v:shape>
         </w:pict>
@@ -8702,6 +8483,220 @@
         <w:spacing w:after="120"/>
       </w:pPr>
       <w:r>
+        <w:rPr>
+          <w:i/>
+        </w:rPr>
+        <w:t>Other Core Area Value Raster</w:t>
+      </w:r>
+      <w:r>
+        <w:t xml:space="preserve">: select </w:t>
+      </w:r>
+      <w:r>
+        <w:t>climate_refug</w:t>
+      </w:r>
+      <w:r>
+        <w:t>ia_modoc</w:t>
+      </w:r>
+    </w:p>
+    <w:p>
+      <w:pPr>
+        <w:spacing w:after="120"/>
+      </w:pPr>
+      <w:r>
+        <w:t xml:space="preserve">This dataset has higher values for areas of more stable climate </w:t>
+      </w:r>
+      <w:r>
+        <w:t xml:space="preserve">and more topographic heterogeneity </w:t>
+      </w:r>
+      <w:r>
+        <w:t xml:space="preserve">(from </w:t>
+      </w:r>
+      <w:hyperlink r:id="rId40" w:history="1">
+        <w:r>
+          <w:rPr>
+            <w:rStyle w:val="Hyperlink"/>
+          </w:rPr>
+          <w:t>https://databasin.org/datasets/d58de1a0b08443fea53c25b70804866c</w:t>
+        </w:r>
+      </w:hyperlink>
+      <w:r>
+        <w:t>)</w:t>
+      </w:r>
+      <w:r>
+        <w:t xml:space="preserve"> and is pre-loaded into the LP Demo .mxd</w:t>
+      </w:r>
+      <w:r>
+        <w:t>.</w:t>
+      </w:r>
+      <w:r>
+        <w:t xml:space="preserve">  You can take a moment to examine the layer, and predict how it will change the results.</w:t>
+      </w:r>
+    </w:p>
+    <w:p>
+      <w:pPr>
+        <w:spacing w:after="120"/>
+      </w:pPr>
+      <w:r>
+        <w:rPr>
+          <w:i/>
+        </w:rPr>
+        <w:t>Resistance Weight in CAV Calculation</w:t>
+      </w:r>
+      <w:r>
+        <w:t>: 0.1</w:t>
+      </w:r>
+    </w:p>
+    <w:p>
+      <w:pPr>
+        <w:spacing w:after="120"/>
+      </w:pPr>
+      <w:r>
+        <w:rPr>
+          <w:i/>
+        </w:rPr>
+        <w:t>Size Weight in CAV Calculation</w:t>
+      </w:r>
+      <w:r>
+        <w:t>: 0.1</w:t>
+      </w:r>
+    </w:p>
+    <w:p>
+      <w:pPr>
+        <w:spacing w:after="120"/>
+      </w:pPr>
+      <w:r>
+        <w:rPr>
+          <w:i/>
+        </w:rPr>
+        <w:t>Area</w:t>
+      </w:r>
+      <w:r>
+        <w:rPr>
+          <w:i/>
+          <w:lang w:val="en-CA"/>
+        </w:rPr>
+        <w:t>/Perimeter</w:t>
+      </w:r>
+      <w:r>
+        <w:rPr>
+          <w:i/>
+        </w:rPr>
+        <w:t xml:space="preserve"> Weight in CAV Calculation</w:t>
+      </w:r>
+      <w:r>
+        <w:t>: 0.1</w:t>
+      </w:r>
+    </w:p>
+    <w:p>
+      <w:pPr>
+        <w:spacing w:after="120"/>
+      </w:pPr>
+      <w:r>
+        <w:rPr>
+          <w:i/>
+        </w:rPr>
+        <w:t>Other Core Area Value Weight in CAV Calculation</w:t>
+      </w:r>
+      <w:r>
+        <w:t>: 0.7</w:t>
+      </w:r>
+    </w:p>
+    <w:p>
+      <w:pPr>
+        <w:spacing w:after="120"/>
+      </w:pPr>
+      <w:r>
+        <w:t>Note that much higher priority is given to the Other Core Area Value than to the other factors</w:t>
+      </w:r>
+      <w:r>
+        <w:t xml:space="preserve"> for illustration purposes</w:t>
+      </w:r>
+      <w:r>
+        <w:t>.</w:t>
+      </w:r>
+    </w:p>
+    <w:p>
+      <w:pPr>
+        <w:numPr>
+          <w:ilvl w:val="0"/>
+          <w:numId w:val="16"/>
+        </w:numPr>
+        <w:spacing w:after="120"/>
+      </w:pPr>
+      <w:r>
+        <w:t>Leave all ot</w:t>
+      </w:r>
+      <w:r>
+        <w:t>her settings at their defaults.</w:t>
+      </w:r>
+    </w:p>
+    <w:p>
+      <w:pPr>
+        <w:numPr>
+          <w:ilvl w:val="0"/>
+          <w:numId w:val="16"/>
+        </w:numPr>
+        <w:spacing w:after="120"/>
+      </w:pPr>
+      <w:r>
+        <w:t xml:space="preserve">Click </w:t>
+      </w:r>
+      <w:r>
+        <w:rPr>
+          <w:b/>
+        </w:rPr>
+        <w:t>OK</w:t>
+      </w:r>
+      <w:r>
+        <w:t xml:space="preserve"> to run the tool.</w:t>
+      </w:r>
+    </w:p>
+    <w:p>
+      <w:pPr>
+        <w:numPr>
+          <w:ilvl w:val="0"/>
+          <w:numId w:val="16"/>
+        </w:numPr>
+        <w:spacing w:after="120"/>
+      </w:pPr>
+      <w:r>
+        <w:t>Add the dataset demoProject</w:t>
+      </w:r>
+      <w:r>
+        <w:rPr>
+          <w:lang w:val="en-CA"/>
+        </w:rPr>
+        <w:t>\output\corridors.gdb\demoProject_linkage_priority</w:t>
+      </w:r>
+      <w:r>
+        <w:t xml:space="preserve"> to your map, and symbolize it with a Minimum-Maximum stretch. The output should look something like the following:</w:t>
+      </w:r>
+    </w:p>
+    <w:p>
+      <w:pPr>
+        <w:spacing w:after="120"/>
+        <w:rPr>
+          <w:noProof/>
+        </w:rPr>
+      </w:pPr>
+    </w:p>
+    <w:p>
+      <w:pPr>
+        <w:spacing w:after="120"/>
+      </w:pPr>
+      <w:r>
+        <w:pict w14:anchorId="02E45611">
+          <v:shape id="_x0000_i1036" type="#_x0000_t75" style="width:423.75pt;height:333pt">
+            <v:imagedata r:id="rId41" o:title=""/>
+          </v:shape>
+        </w:pict>
+      </w:r>
+    </w:p>
+    <w:p>
+      <w:pPr>
+        <w:spacing w:after="120"/>
+      </w:pPr>
+      <w:r>
         <w:t xml:space="preserve">Note how the </w:t>
       </w:r>
       <w:r>
@@ -8724,11 +8719,11 @@
       <w:pPr>
         <w:pStyle w:val="Heading2"/>
       </w:pPr>
-      <w:bookmarkStart w:id="32" w:name="_Toc520332523"/>
+      <w:bookmarkStart w:id="33" w:name="_Toc520332523"/>
       <w:r>
         <w:t>Add Climate Signature</w:t>
       </w:r>
-      <w:bookmarkEnd w:id="32"/>
+      <w:bookmarkEnd w:id="33"/>
     </w:p>
     <w:p>
       <w:pPr>
@@ -8843,212 +8838,7 @@
       </w:pPr>
       <w:r>
         <w:pict w14:anchorId="610D06F8">
-          <v:shape id="_x0000_i1037" type="#_x0000_t75" style="width:381.6pt;height:362.4pt">
-            <v:imagedata r:id="rId40" o:title=""/>
-          </v:shape>
-        </w:pict>
-      </w:r>
-    </w:p>
-    <w:p>
-      <w:pPr>
-        <w:spacing w:after="120"/>
-      </w:pPr>
-      <w:r>
-        <w:rPr>
-          <w:i/>
-        </w:rPr>
-        <w:t>Current Climate Envelope Raster</w:t>
-      </w:r>
-      <w:r>
-        <w:t xml:space="preserve">: select </w:t>
-      </w:r>
-      <w:r>
-        <w:t>climate_signature_current</w:t>
-      </w:r>
-    </w:p>
-    <w:p>
-      <w:pPr>
-        <w:spacing w:after="120"/>
-      </w:pPr>
-      <w:r>
-        <w:t xml:space="preserve">This dataset is the observed Climatic Water Deficit, where higher values are hotter/drier (from </w:t>
-      </w:r>
-      <w:hyperlink r:id="rId41" w:history="1">
-        <w:r>
-          <w:rPr>
-            <w:rStyle w:val="Hyperlink"/>
-          </w:rPr>
-          <w:t>https://databasin.org/datasets/dbd45814e4db43dea4472c3a3ccacd9b</w:t>
-        </w:r>
-      </w:hyperlink>
-      <w:r>
-        <w:t>).</w:t>
-      </w:r>
-    </w:p>
-    <w:p>
-      <w:pPr>
-        <w:spacing w:after="120"/>
-      </w:pPr>
-      <w:r>
-        <w:rPr>
-          <w:i/>
-        </w:rPr>
-        <w:t>Closeness Weight in CSP Calculation</w:t>
-      </w:r>
-      <w:r>
-        <w:t>: 0.1</w:t>
-      </w:r>
-    </w:p>
-    <w:p>
-      <w:pPr>
-        <w:spacing w:after="120"/>
-      </w:pPr>
-      <w:r>
-        <w:rPr>
-          <w:i/>
-        </w:rPr>
-        <w:t>Permeability Weight in CSP Calculation</w:t>
-      </w:r>
-      <w:r>
-        <w:t>: 0.1</w:t>
-      </w:r>
-    </w:p>
-    <w:p>
-      <w:pPr>
-        <w:spacing w:after="120"/>
-      </w:pPr>
-      <w:r>
-        <w:rPr>
-          <w:i/>
-        </w:rPr>
-        <w:t>Core Area Value Weight in CSP Calculation</w:t>
-      </w:r>
-      <w:r>
-        <w:t>: 0.1</w:t>
-      </w:r>
-    </w:p>
-    <w:p>
-      <w:pPr>
-        <w:spacing w:after="120"/>
-      </w:pPr>
-      <w:r>
-        <w:rPr>
-          <w:i/>
-        </w:rPr>
-        <w:t>Climate Envelope Difference Weight in CSP Calculation</w:t>
-      </w:r>
-      <w:r>
-        <w:t>: 0.7</w:t>
-      </w:r>
-    </w:p>
-    <w:p>
-      <w:pPr>
-        <w:spacing w:after="120"/>
-      </w:pPr>
-      <w:r>
-        <w:t xml:space="preserve">Note that much higher priority is given to the Climate Envelope Difference than to the other factors. </w:t>
-      </w:r>
-      <w:r>
-        <w:t>C</w:t>
-      </w:r>
-      <w:r>
-        <w:t xml:space="preserve">limate envelope difference gives higher priority to corridors where the </w:t>
-      </w:r>
-      <w:r>
-        <w:t>difference in climate envelope (i.e. climate signature) between</w:t>
-      </w:r>
-      <w:r>
-        <w:t xml:space="preserve"> </w:t>
-      </w:r>
-      <w:r>
-        <w:t>the cores is high</w:t>
-      </w:r>
-      <w:r>
-        <w:t xml:space="preserve">. </w:t>
-      </w:r>
-      <w:r>
-        <w:t>This simulates cores where individuals of a species are able to move to “higher ground” and more suita</w:t>
-      </w:r>
-      <w:r>
-        <w:t>ble climate, over the decades.</w:t>
-      </w:r>
-    </w:p>
-    <w:p>
-      <w:pPr>
-        <w:numPr>
-          <w:ilvl w:val="0"/>
-          <w:numId w:val="18"/>
-        </w:numPr>
-        <w:spacing w:after="120"/>
-      </w:pPr>
-      <w:r>
-        <w:t xml:space="preserve">Leave all other settings at their defaults. </w:t>
-      </w:r>
-      <w:r>
-        <w:t>Take a moment to look at the “climate_signature_current” layer in the table of contents.  Not</w:t>
-      </w:r>
-      <w:r>
-        <w:t>e</w:t>
-      </w:r>
-      <w:r>
-        <w:t xml:space="preserve"> which core areas have a l</w:t>
-      </w:r>
-      <w:r>
-        <w:t>ower value (cooler and wetter).</w:t>
-      </w:r>
-    </w:p>
-    <w:p>
-      <w:pPr>
-        <w:numPr>
-          <w:ilvl w:val="0"/>
-          <w:numId w:val="18"/>
-        </w:numPr>
-        <w:spacing w:after="120"/>
-      </w:pPr>
-      <w:r>
-        <w:t xml:space="preserve">Click </w:t>
-      </w:r>
-      <w:r>
-        <w:rPr>
-          <w:b/>
-        </w:rPr>
-        <w:t>OK</w:t>
-      </w:r>
-      <w:r>
-        <w:t xml:space="preserve"> to run the tool.</w:t>
-      </w:r>
-    </w:p>
-    <w:p>
-      <w:pPr>
-        <w:numPr>
-          <w:ilvl w:val="0"/>
-          <w:numId w:val="18"/>
-        </w:numPr>
-        <w:spacing w:after="120"/>
-      </w:pPr>
-      <w:r>
-        <w:t>Add the dataset demoProject</w:t>
-      </w:r>
-      <w:r>
-        <w:rPr>
-          <w:lang w:val="en-CA"/>
-        </w:rPr>
-        <w:t>\output\corridors.gdb\demoProject_linkage_priority</w:t>
-      </w:r>
-      <w:r>
-        <w:t xml:space="preserve"> to your map, and symbolize it with a Minimum-Maximum stretch. The output should lo</w:t>
-      </w:r>
-      <w:r>
-        <w:t>ok something like the following:</w:t>
-      </w:r>
-    </w:p>
-    <w:p>
-      <w:pPr>
-        <w:spacing w:after="120"/>
-      </w:pPr>
-      <w:r>
-        <w:pict w14:anchorId="7D6EFE1A">
-          <v:shape id="_x0000_i1038" type="#_x0000_t75" style="width:426.6pt;height:334.8pt">
+          <v:shape id="_x0000_i1037" type="#_x0000_t75" style="width:381.75pt;height:362.25pt">
             <v:imagedata r:id="rId42" o:title=""/>
           </v:shape>
         </w:pict>
@@ -9057,6 +8847,211 @@
     <w:p>
       <w:pPr>
         <w:spacing w:after="120"/>
+      </w:pPr>
+      <w:r>
+        <w:rPr>
+          <w:i/>
+        </w:rPr>
+        <w:t>Current Climate Envelope Raster</w:t>
+      </w:r>
+      <w:r>
+        <w:t xml:space="preserve">: select </w:t>
+      </w:r>
+      <w:r>
+        <w:t>climate_signature_current</w:t>
+      </w:r>
+    </w:p>
+    <w:p>
+      <w:pPr>
+        <w:spacing w:after="120"/>
+      </w:pPr>
+      <w:r>
+        <w:t xml:space="preserve">This dataset is the observed Climatic Water Deficit, where higher values are hotter/drier (from </w:t>
+      </w:r>
+      <w:hyperlink r:id="rId43" w:history="1">
+        <w:r>
+          <w:rPr>
+            <w:rStyle w:val="Hyperlink"/>
+          </w:rPr>
+          <w:t>https://databasin.org/datasets/dbd45814e4db43dea4472c3a3ccacd9b</w:t>
+        </w:r>
+      </w:hyperlink>
+      <w:r>
+        <w:t>).</w:t>
+      </w:r>
+    </w:p>
+    <w:p>
+      <w:pPr>
+        <w:spacing w:after="120"/>
+      </w:pPr>
+      <w:r>
+        <w:rPr>
+          <w:i/>
+        </w:rPr>
+        <w:t>Closeness Weight in CSP Calculation</w:t>
+      </w:r>
+      <w:r>
+        <w:t>: 0.1</w:t>
+      </w:r>
+    </w:p>
+    <w:p>
+      <w:pPr>
+        <w:spacing w:after="120"/>
+      </w:pPr>
+      <w:r>
+        <w:rPr>
+          <w:i/>
+        </w:rPr>
+        <w:t>Permeability Weight in CSP Calculation</w:t>
+      </w:r>
+      <w:r>
+        <w:t>: 0.1</w:t>
+      </w:r>
+    </w:p>
+    <w:p>
+      <w:pPr>
+        <w:spacing w:after="120"/>
+      </w:pPr>
+      <w:r>
+        <w:rPr>
+          <w:i/>
+        </w:rPr>
+        <w:t>Core Area Value Weight in CSP Calculation</w:t>
+      </w:r>
+      <w:r>
+        <w:t>: 0.1</w:t>
+      </w:r>
+    </w:p>
+    <w:p>
+      <w:pPr>
+        <w:spacing w:after="120"/>
+      </w:pPr>
+      <w:r>
+        <w:rPr>
+          <w:i/>
+        </w:rPr>
+        <w:t>Climate Envelope Difference Weight in CSP Calculation</w:t>
+      </w:r>
+      <w:r>
+        <w:t>: 0.7</w:t>
+      </w:r>
+    </w:p>
+    <w:p>
+      <w:pPr>
+        <w:spacing w:after="120"/>
+      </w:pPr>
+      <w:r>
+        <w:t xml:space="preserve">Note that much higher priority is given to the Climate Envelope Difference than to the other factors. </w:t>
+      </w:r>
+      <w:r>
+        <w:t>C</w:t>
+      </w:r>
+      <w:r>
+        <w:t xml:space="preserve">limate envelope difference gives higher priority to corridors where the </w:t>
+      </w:r>
+      <w:r>
+        <w:t>difference in climate envelope (i.e. climate signature) between</w:t>
+      </w:r>
+      <w:r>
+        <w:t xml:space="preserve"> </w:t>
+      </w:r>
+      <w:r>
+        <w:t>the cores is high</w:t>
+      </w:r>
+      <w:r>
+        <w:t xml:space="preserve">. </w:t>
+      </w:r>
+      <w:r>
+        <w:t>This simulates cores where individuals of a species are able to move to “higher ground” and more suita</w:t>
+      </w:r>
+      <w:r>
+        <w:t>ble climate, over the decades.</w:t>
+      </w:r>
+    </w:p>
+    <w:p>
+      <w:pPr>
+        <w:numPr>
+          <w:ilvl w:val="0"/>
+          <w:numId w:val="18"/>
+        </w:numPr>
+        <w:spacing w:after="120"/>
+      </w:pPr>
+      <w:r>
+        <w:t xml:space="preserve">Leave all other settings at their defaults. </w:t>
+      </w:r>
+      <w:r>
+        <w:t>Take a moment to look at the “climate_signature_current” layer in the table of contents.  Not</w:t>
+      </w:r>
+      <w:r>
+        <w:t>e</w:t>
+      </w:r>
+      <w:r>
+        <w:t xml:space="preserve"> which core areas have a l</w:t>
+      </w:r>
+      <w:r>
+        <w:t>ower value (cooler and wetter).</w:t>
+      </w:r>
+    </w:p>
+    <w:p>
+      <w:pPr>
+        <w:numPr>
+          <w:ilvl w:val="0"/>
+          <w:numId w:val="18"/>
+        </w:numPr>
+        <w:spacing w:after="120"/>
+      </w:pPr>
+      <w:r>
+        <w:t xml:space="preserve">Click </w:t>
+      </w:r>
+      <w:r>
+        <w:rPr>
+          <w:b/>
+        </w:rPr>
+        <w:t>OK</w:t>
+      </w:r>
+      <w:r>
+        <w:t xml:space="preserve"> to run the tool.</w:t>
+      </w:r>
+    </w:p>
+    <w:p>
+      <w:pPr>
+        <w:numPr>
+          <w:ilvl w:val="0"/>
+          <w:numId w:val="18"/>
+        </w:numPr>
+        <w:spacing w:after="120"/>
+      </w:pPr>
+      <w:r>
+        <w:t>Add the dataset demoProject</w:t>
+      </w:r>
+      <w:r>
+        <w:rPr>
+          <w:lang w:val="en-CA"/>
+        </w:rPr>
+        <w:t>\output\corridors.gdb\demoProject_linkage_priority</w:t>
+      </w:r>
+      <w:r>
+        <w:t xml:space="preserve"> to your map, and symbolize it with a Minimum-Maximum stretch. The output should lo</w:t>
+      </w:r>
+      <w:r>
+        <w:t>ok something like the following:</w:t>
+      </w:r>
+    </w:p>
+    <w:p>
+      <w:pPr>
+        <w:spacing w:after="120"/>
+      </w:pPr>
+      <w:r>
+        <w:pict w14:anchorId="7D6EFE1A">
+          <v:shape id="_x0000_i1038" type="#_x0000_t75" style="width:426.75pt;height:334.5pt">
+            <v:imagedata r:id="rId44" o:title=""/>
+          </v:shape>
+        </w:pict>
+      </w:r>
+    </w:p>
+    <w:p>
+      <w:pPr>
+        <w:spacing w:after="120"/>
         <w:rPr>
           <w:noProof/>
         </w:rPr>
@@ -9208,21 +9203,21 @@
       <w:pPr>
         <w:pStyle w:val="Heading1"/>
       </w:pPr>
-      <w:bookmarkStart w:id="33" w:name="_Toc520332524"/>
+      <w:bookmarkStart w:id="34" w:name="_Toc520332524"/>
       <w:r>
         <w:t>Advanced Linkage Priority Tutorial</w:t>
       </w:r>
-      <w:bookmarkEnd w:id="33"/>
+      <w:bookmarkEnd w:id="34"/>
     </w:p>
     <w:p>
       <w:pPr>
         <w:pStyle w:val="Heading2"/>
       </w:pPr>
-      <w:bookmarkStart w:id="34" w:name="_Toc520332525"/>
+      <w:bookmarkStart w:id="35" w:name="_Toc520332525"/>
       <w:r>
         <w:t>Shortcut for Multiple Runs</w:t>
       </w:r>
-      <w:bookmarkEnd w:id="34"/>
+      <w:bookmarkEnd w:id="35"/>
     </w:p>
     <w:p>
       <w:pPr>
@@ -9307,193 +9302,7 @@
       </w:r>
       <w:r>
         <w:pict w14:anchorId="3AAAAF00">
-          <v:shape id="_x0000_i1039" type="#_x0000_t75" style="width:306pt;height:121.8pt">
-            <v:imagedata r:id="rId43" o:title=""/>
-          </v:shape>
-        </w:pict>
-      </w:r>
-    </w:p>
-    <w:p>
-      <w:pPr>
-        <w:spacing w:after="120"/>
-        <w:rPr>
-          <w:noProof/>
-        </w:rPr>
-      </w:pPr>
-      <w:r>
-        <w:rPr>
-          <w:noProof/>
-        </w:rPr>
-        <w:t>Change the “Project Directory</w:t>
-      </w:r>
-      <w:r>
-        <w:rPr>
-          <w:noProof/>
-        </w:rPr>
-        <w:t xml:space="preserve">” value to a new name. </w:t>
-      </w:r>
-      <w:r>
-        <w:rPr>
-          <w:noProof/>
-        </w:rPr>
-        <w:t xml:space="preserve">Run as much of the model as you can (the first step). </w:t>
-      </w:r>
-      <w:r>
-        <w:rPr>
-          <w:noProof/>
-        </w:rPr>
-        <w:t>Then v</w:t>
-      </w:r>
-      <w:r>
-        <w:rPr>
-          <w:noProof/>
-        </w:rPr>
-        <w:t>alidate the model. Then edit any parameter values as necessary. Save, and run the entire model.</w:t>
-      </w:r>
-    </w:p>
-    <w:p>
-      <w:pPr>
-        <w:pStyle w:val="Heading2"/>
-      </w:pPr>
-      <w:bookmarkStart w:id="35" w:name="_Toc520332526"/>
-      <w:r>
-        <w:t>Add Centrality</w:t>
-      </w:r>
-      <w:bookmarkEnd w:id="35"/>
-    </w:p>
-    <w:p>
-      <w:pPr>
-        <w:spacing w:after="120"/>
-      </w:pPr>
-      <w:r>
-        <w:t xml:space="preserve">Another one of LP’s </w:t>
-      </w:r>
-      <w:r>
-        <w:rPr>
-          <w:b/>
-        </w:rPr>
-        <w:t xml:space="preserve">optional </w:t>
-      </w:r>
-      <w:r>
-        <w:rPr>
-          <w:b/>
-        </w:rPr>
-        <w:t>feature</w:t>
-      </w:r>
-      <w:r>
-        <w:rPr>
-          <w:b/>
-        </w:rPr>
-        <w:t>s</w:t>
-      </w:r>
-      <w:r>
-        <w:t xml:space="preserve"> for prioritizing corridors is </w:t>
-      </w:r>
-      <w:r>
-        <w:rPr>
-          <w:b/>
-        </w:rPr>
-        <w:t>core centrality</w:t>
-      </w:r>
-      <w:r>
-        <w:t xml:space="preserve">. This incorporates the outputs of </w:t>
-      </w:r>
-      <w:r>
-        <w:t>Centrality</w:t>
-      </w:r>
-      <w:r>
-        <w:t xml:space="preserve"> Mapper as an input. </w:t>
-      </w:r>
-      <w:r>
-        <w:t xml:space="preserve">See the Centrality Mapper user guide for </w:t>
-      </w:r>
-      <w:r>
-        <w:t xml:space="preserve">more information on that tool. </w:t>
-      </w:r>
-      <w:r>
-        <w:t xml:space="preserve">To use it here, run Centrality Mapper tool after running Build Network and Map Linkages, using the same </w:t>
-      </w:r>
-      <w:r>
-        <w:t>Project D</w:t>
-      </w:r>
-      <w:r>
-        <w:t>irectory.  Then, when using Linkage Priority, give Current Flow Centrality Weight in CAV Calculation a non-zero value</w:t>
-      </w:r>
-      <w:r>
-        <w:t>,</w:t>
-      </w:r>
-      <w:r>
-        <w:t xml:space="preserve"> </w:t>
-      </w:r>
-      <w:r>
-        <w:t>s</w:t>
-      </w:r>
-      <w:r>
-        <w:t>uch as the following (</w:t>
-      </w:r>
-      <w:r>
-        <w:t>r</w:t>
-      </w:r>
-      <w:r>
-        <w:t xml:space="preserve">emember, “best practice” is that all weights add to 1, so note that the </w:t>
-      </w:r>
-      <w:r>
-        <w:t>Current Flow Centrality</w:t>
-      </w:r>
-      <w:r>
-        <w:t xml:space="preserve"> </w:t>
-      </w:r>
-      <w:r>
-        <w:t>W</w:t>
-      </w:r>
-      <w:r>
-        <w:t>eight has been adjusted):</w:t>
-      </w:r>
-    </w:p>
-    <w:p>
-      <w:pPr>
-        <w:spacing w:after="120"/>
-      </w:pPr>
-      <w:r>
-        <w:pict w14:anchorId="608A484B">
-          <v:shape id="_x0000_i1040" type="#_x0000_t75" style="width:375.6pt;height:171pt">
-            <v:imagedata r:id="rId44" o:title=""/>
-          </v:shape>
-        </w:pict>
-      </w:r>
-    </w:p>
-    <w:p>
-      <w:pPr>
-        <w:spacing w:after="120"/>
-        <w:rPr>
-          <w:noProof/>
-        </w:rPr>
-      </w:pPr>
-    </w:p>
-    <w:p>
-      <w:pPr>
-        <w:spacing w:after="120"/>
-        <w:rPr>
-          <w:noProof/>
-        </w:rPr>
-      </w:pPr>
-      <w:r>
-        <w:rPr>
-          <w:noProof/>
-        </w:rPr>
-        <w:t>The result should look like the following:</w:t>
-      </w:r>
-    </w:p>
-    <w:p>
-      <w:pPr>
-        <w:spacing w:after="120"/>
-        <w:rPr>
-          <w:noProof/>
-        </w:rPr>
-      </w:pPr>
-      <w:r>
-        <w:pict w14:anchorId="4275F9D4">
-          <v:shape id="_x0000_i1041" type="#_x0000_t75" style="width:429pt;height:332.4pt">
+          <v:shape id="_x0000_i1039" type="#_x0000_t75" style="width:306pt;height:121.5pt">
             <v:imagedata r:id="rId45" o:title=""/>
           </v:shape>
         </w:pict>
@@ -9510,114 +9319,300 @@
         <w:rPr>
           <w:noProof/>
         </w:rPr>
-        <w:t>Note that Cores 2 and 3 are more cental than Cores 1,</w:t>
+        <w:t>Change the “Project Directory</w:t>
       </w:r>
       <w:r>
         <w:rPr>
           <w:noProof/>
         </w:rPr>
+        <w:t xml:space="preserve">” value to a new name. </w:t>
+      </w:r>
+      <w:r>
+        <w:rPr>
+          <w:noProof/>
+        </w:rPr>
+        <w:t xml:space="preserve">Run as much of the model as you can (the first step). </w:t>
+      </w:r>
+      <w:r>
+        <w:rPr>
+          <w:noProof/>
+        </w:rPr>
+        <w:t>Then v</w:t>
+      </w:r>
+      <w:r>
+        <w:rPr>
+          <w:noProof/>
+        </w:rPr>
+        <w:t>alidate the model. Then edit any parameter values as necessary. Save, and run the entire model.</w:t>
+      </w:r>
+    </w:p>
+    <w:p>
+      <w:pPr>
+        <w:pStyle w:val="Heading2"/>
+      </w:pPr>
+      <w:bookmarkStart w:id="36" w:name="_Toc520332526"/>
+      <w:r>
+        <w:t>Add Centrality</w:t>
+      </w:r>
+      <w:bookmarkEnd w:id="36"/>
+    </w:p>
+    <w:p>
+      <w:pPr>
+        <w:spacing w:after="120"/>
+      </w:pPr>
+      <w:r>
+        <w:t xml:space="preserve">Another one of LP’s </w:t>
+      </w:r>
+      <w:r>
+        <w:rPr>
+          <w:b/>
+        </w:rPr>
+        <w:t xml:space="preserve">optional </w:t>
+      </w:r>
+      <w:r>
+        <w:rPr>
+          <w:b/>
+        </w:rPr>
+        <w:t>feature</w:t>
+      </w:r>
+      <w:r>
+        <w:rPr>
+          <w:b/>
+        </w:rPr>
+        <w:t>s</w:t>
+      </w:r>
+      <w:r>
+        <w:t xml:space="preserve"> for prioritizing corridors is </w:t>
+      </w:r>
+      <w:r>
+        <w:rPr>
+          <w:b/>
+        </w:rPr>
+        <w:t>core centrality</w:t>
+      </w:r>
+      <w:r>
+        <w:t xml:space="preserve">. This incorporates the outputs of </w:t>
+      </w:r>
+      <w:r>
+        <w:t>Centrality</w:t>
+      </w:r>
+      <w:r>
+        <w:t xml:space="preserve"> Mapper as an input. </w:t>
+      </w:r>
+      <w:r>
+        <w:t xml:space="preserve">See the Centrality Mapper user guide for </w:t>
+      </w:r>
+      <w:r>
+        <w:t xml:space="preserve">more information on that tool. </w:t>
+      </w:r>
+      <w:r>
+        <w:t xml:space="preserve">To use it here, run Centrality Mapper tool after running Build Network and Map Linkages, using the same </w:t>
+      </w:r>
+      <w:r>
+        <w:t>Project D</w:t>
+      </w:r>
+      <w:r>
+        <w:t>irectory.  Then, when using Linkage Priority, give Current Flow Centrality Weight in CAV Calculation a non-zero value</w:t>
+      </w:r>
+      <w:r>
+        <w:t>,</w:t>
+      </w:r>
+      <w:r>
         <w:t xml:space="preserve"> </w:t>
       </w:r>
       <w:r>
-        <w:rPr>
-          <w:noProof/>
-        </w:rPr>
-        <w:t>4</w:t>
-      </w:r>
-      <w:r>
-        <w:rPr>
-          <w:noProof/>
-        </w:rPr>
-        <w:t xml:space="preserve"> and 5. </w:t>
-      </w:r>
-      <w:r>
-        <w:rPr>
-          <w:noProof/>
-        </w:rPr>
-        <w:t>Hence, linkages that involve these cores have a higher relative priority than they did on the initial run with default parameters.</w:t>
-      </w:r>
-      <w:r>
-        <w:rPr>
-          <w:noProof/>
-        </w:rPr>
+        <w:t>s</w:t>
+      </w:r>
+      <w:r>
+        <w:t>uch as the following (</w:t>
+      </w:r>
+      <w:r>
+        <w:t>r</w:t>
+      </w:r>
+      <w:r>
+        <w:t xml:space="preserve">emember, “best practice” is that all weights add to 1, so note that the </w:t>
+      </w:r>
+      <w:r>
+        <w:t>Current Flow Centrality</w:t>
+      </w:r>
+      <w:r>
         <w:t xml:space="preserve"> </w:t>
       </w:r>
       <w:r>
-        <w:rPr>
-          <w:noProof/>
-        </w:rPr>
-        <w:t>Note, the Centrality Mapper Tool it</w:t>
-      </w:r>
-      <w:r>
-        <w:rPr>
-          <w:noProof/>
-        </w:rPr>
-        <w:t xml:space="preserve">erates through all core pairs. </w:t>
-      </w:r>
-      <w:r>
-        <w:rPr>
-          <w:noProof/>
-        </w:rPr>
-        <w:t>Pinchpoint Mapper was written after</w:t>
-      </w:r>
-      <w:r>
-        <w:rPr>
-          <w:noProof/>
-        </w:rPr>
-        <w:t xml:space="preserve"> Ce</w:t>
-      </w:r>
-      <w:r>
-        <w:rPr>
-          <w:noProof/>
-        </w:rPr>
-        <w:t>ntrality Mapper, and gives an “a</w:t>
-      </w:r>
-      <w:r>
-        <w:rPr>
-          <w:noProof/>
-        </w:rPr>
-        <w:t>ll-to-one” option which is faster on large landscapes and very similar in output.</w:t>
-      </w:r>
-    </w:p>
-    <w:p>
-      <w:pPr>
-        <w:pStyle w:val="Heading2"/>
-        <w:rPr>
-          <w:noProof/>
-        </w:rPr>
-      </w:pPr>
-      <w:bookmarkStart w:id="36" w:name="_Toc520332527"/>
-      <w:r>
-        <w:rPr>
-          <w:noProof/>
-        </w:rPr>
-        <w:t>Inspect Core Area Value Component Calculations</w:t>
-      </w:r>
-      <w:bookmarkEnd w:id="36"/>
-    </w:p>
-    <w:p>
-      <w:r>
-        <w:t>The components of core area value (see Geoprocessing Overview above) are all calculated in the input Core Area Feature Class attribute table, as follows:</w:t>
-      </w:r>
-    </w:p>
-    <w:p>
-      <w:r>
-        <w:pict w14:anchorId="2480F2EB">
-          <v:shape id="_x0000_i1042" type="#_x0000_t75" style="width:468pt;height:75.6pt">
+        <w:t>W</w:t>
+      </w:r>
+      <w:r>
+        <w:t>eight has been adjusted):</w:t>
+      </w:r>
+    </w:p>
+    <w:p>
+      <w:pPr>
+        <w:spacing w:after="120"/>
+      </w:pPr>
+      <w:r>
+        <w:pict w14:anchorId="608A484B">
+          <v:shape id="_x0000_i1040" type="#_x0000_t75" style="width:375.75pt;height:171pt">
             <v:imagedata r:id="rId46" o:title=""/>
           </v:shape>
         </w:pict>
       </w:r>
     </w:p>
     <w:p>
-      <w:r>
-        <w:pict w14:anchorId="62093E52">
-          <v:shape id="_x0000_i1043" type="#_x0000_t75" style="width:468pt;height:75.6pt">
+      <w:pPr>
+        <w:spacing w:after="120"/>
+        <w:rPr>
+          <w:noProof/>
+        </w:rPr>
+      </w:pPr>
+    </w:p>
+    <w:p>
+      <w:pPr>
+        <w:spacing w:after="120"/>
+        <w:rPr>
+          <w:noProof/>
+        </w:rPr>
+      </w:pPr>
+      <w:r>
+        <w:rPr>
+          <w:noProof/>
+        </w:rPr>
+        <w:t>The result should look like the following:</w:t>
+      </w:r>
+    </w:p>
+    <w:p>
+      <w:pPr>
+        <w:spacing w:after="120"/>
+        <w:rPr>
+          <w:noProof/>
+        </w:rPr>
+      </w:pPr>
+      <w:r>
+        <w:pict w14:anchorId="4275F9D4">
+          <v:shape id="_x0000_i1041" type="#_x0000_t75" style="width:429pt;height:332.25pt">
             <v:imagedata r:id="rId47" o:title=""/>
           </v:shape>
         </w:pict>
       </w:r>
     </w:p>
+    <w:p>
+      <w:pPr>
+        <w:spacing w:after="120"/>
+        <w:rPr>
+          <w:noProof/>
+        </w:rPr>
+      </w:pPr>
+      <w:r>
+        <w:rPr>
+          <w:noProof/>
+        </w:rPr>
+        <w:t>Note that Cores 2 and 3 are more cental than Cores 1,</w:t>
+      </w:r>
+      <w:r>
+        <w:rPr>
+          <w:noProof/>
+        </w:rPr>
+        <w:t xml:space="preserve"> </w:t>
+      </w:r>
+      <w:r>
+        <w:rPr>
+          <w:noProof/>
+        </w:rPr>
+        <w:t>4</w:t>
+      </w:r>
+      <w:r>
+        <w:rPr>
+          <w:noProof/>
+        </w:rPr>
+        <w:t xml:space="preserve"> and 5. </w:t>
+      </w:r>
+      <w:r>
+        <w:rPr>
+          <w:noProof/>
+        </w:rPr>
+        <w:t>Hence, linkages that involve these cores have a higher relative priority than they did on the initial run with default parameters.</w:t>
+      </w:r>
+      <w:r>
+        <w:rPr>
+          <w:noProof/>
+        </w:rPr>
+        <w:t xml:space="preserve"> </w:t>
+      </w:r>
+      <w:r>
+        <w:rPr>
+          <w:noProof/>
+        </w:rPr>
+        <w:t>Note, the Centrality Mapper Tool it</w:t>
+      </w:r>
+      <w:r>
+        <w:rPr>
+          <w:noProof/>
+        </w:rPr>
+        <w:t xml:space="preserve">erates through all core pairs. </w:t>
+      </w:r>
+      <w:r>
+        <w:rPr>
+          <w:noProof/>
+        </w:rPr>
+        <w:t>Pinchpoint Mapper was written after</w:t>
+      </w:r>
+      <w:r>
+        <w:rPr>
+          <w:noProof/>
+        </w:rPr>
+        <w:t xml:space="preserve"> Ce</w:t>
+      </w:r>
+      <w:r>
+        <w:rPr>
+          <w:noProof/>
+        </w:rPr>
+        <w:t>ntrality Mapper, and gives an “a</w:t>
+      </w:r>
+      <w:r>
+        <w:rPr>
+          <w:noProof/>
+        </w:rPr>
+        <w:t>ll-to-one” option which is faster on large landscapes and very similar in output.</w:t>
+      </w:r>
+    </w:p>
+    <w:p>
+      <w:pPr>
+        <w:pStyle w:val="Heading2"/>
+        <w:rPr>
+          <w:noProof/>
+        </w:rPr>
+      </w:pPr>
+      <w:bookmarkStart w:id="37" w:name="_Toc520332527"/>
+      <w:r>
+        <w:rPr>
+          <w:noProof/>
+        </w:rPr>
+        <w:t>Inspect Core Area Value Component Calculations</w:t>
+      </w:r>
+      <w:bookmarkEnd w:id="37"/>
+    </w:p>
+    <w:p>
+      <w:r>
+        <w:t>The components of core area value (see Geoprocessing Overview above) are all calculated in the input Core Area Feature Class attribute table, as follows:</w:t>
+      </w:r>
+    </w:p>
+    <w:p>
+      <w:r>
+        <w:pict w14:anchorId="2480F2EB">
+          <v:shape id="_x0000_i1042" type="#_x0000_t75" style="width:468pt;height:75.75pt">
+            <v:imagedata r:id="rId48" o:title=""/>
+          </v:shape>
+        </w:pict>
+      </w:r>
+    </w:p>
+    <w:p>
+      <w:r>
+        <w:pict w14:anchorId="62093E52">
+          <v:shape id="_x0000_i1043" type="#_x0000_t75" style="width:468pt;height:75.75pt">
+            <v:imagedata r:id="rId49" o:title=""/>
+          </v:shape>
+        </w:pict>
+      </w:r>
+    </w:p>
     <w:p/>
     <w:p>
       <w:r>
@@ -9625,12 +9620,12 @@
       </w:r>
     </w:p>
     <w:sectPr>
-      <w:headerReference w:type="even" r:id="rId48"/>
-      <w:headerReference w:type="default" r:id="rId49"/>
-      <w:footerReference w:type="even" r:id="rId50"/>
-      <w:footerReference w:type="default" r:id="rId51"/>
-      <w:headerReference w:type="first" r:id="rId52"/>
-      <w:footerReference w:type="first" r:id="rId53"/>
+      <w:headerReference w:type="even" r:id="rId50"/>
+      <w:headerReference w:type="default" r:id="rId51"/>
+      <w:footerReference w:type="even" r:id="rId52"/>
+      <w:footerReference w:type="default" r:id="rId53"/>
+      <w:headerReference w:type="first" r:id="rId54"/>
+      <w:footerReference w:type="first" r:id="rId55"/>
       <w:type w:val="continuous"/>
       <w:pgSz w:w="12240" w:h="15840"/>
       <w:pgMar w:top="1152" w:right="1440" w:bottom="1080" w:left="1440" w:header="720" w:footer="720" w:gutter="0"/>
@@ -9639,6 +9634,35 @@
     </w:sectPr>
   </w:body>
 </w:document>
+</file>
+
+<file path=word/comments.xml><?xml version="1.0" encoding="utf-8"?>
+<w:comments xmlns:wpc="http://schemas.microsoft.com/office/word/2010/wordprocessingCanvas" xmlns:cx="http://schemas.microsoft.com/office/drawing/2014/chartex" xmlns:cx1="http://schemas.microsoft.com/office/drawing/2015/9/8/chartex" xmlns:mc="http://schemas.openxmlformats.org/markup-compatibility/2006" xmlns:o="urn:schemas-microsoft-com:office:office" xmlns:r="http://schemas.openxmlformats.org/officeDocument/2006/relationships" xmlns:m="http://schemas.openxmlformats.org/officeDocument/2006/math" xmlns:v="urn:schemas-microsoft-com:vml" xmlns:wp14="http://schemas.microsoft.com/office/word/2010/wordprocessingDrawing" xmlns:wp="http://schemas.openxmlformats.org/drawingml/2006/wordprocessingDrawing" xmlns:w10="urn:schemas-microsoft-com:office:word" xmlns:w="http://schemas.openxmlformats.org/wordprocessingml/2006/main" xmlns:w14="http://schemas.microsoft.com/office/word/2010/wordml" xmlns:w15="http://schemas.microsoft.com/office/word/2012/wordml" xmlns:w16se="http://schemas.microsoft.com/office/word/2015/wordml/symex" xmlns:wpg="http://schemas.microsoft.com/office/word/2010/wordprocessingGroup" xmlns:wpi="http://schemas.microsoft.com/office/word/2010/wordprocessingInk" xmlns:wne="http://schemas.microsoft.com/office/word/2006/wordml" xmlns:wps="http://schemas.microsoft.com/office/word/2010/wordprocessingShape" mc:Ignorable="w14 w15 w16se wp14">
+  <w:comment w:id="30" w:author="John Gallo" w:date="2018-10-09T13:03:00Z" w:initials="JG">
+    <w:p>
+      <w:pPr>
+        <w:pStyle w:val="CommentText"/>
+      </w:pPr>
+      <w:r>
+        <w:rPr>
+          <w:rStyle w:val="CommentReference"/>
+        </w:rPr>
+        <w:annotationRef/>
+      </w:r>
+      <w:r>
+        <w:t>Update this to the new file path to the outputs folder.  This is to allow Git ignore file of the outputs files.</w:t>
+      </w:r>
+      <w:bookmarkStart w:id="31" w:name="_GoBack"/>
+      <w:bookmarkEnd w:id="31"/>
+    </w:p>
+  </w:comment>
+</w:comments>
+</file>
+
+<file path=word/commentsExtended.xml><?xml version="1.0" encoding="utf-8"?>
+<w15:commentsEx xmlns:wpc="http://schemas.microsoft.com/office/word/2010/wordprocessingCanvas" xmlns:cx="http://schemas.microsoft.com/office/drawing/2014/chartex" xmlns:cx1="http://schemas.microsoft.com/office/drawing/2015/9/8/chartex" xmlns:mc="http://schemas.openxmlformats.org/markup-compatibility/2006" xmlns:o="urn:schemas-microsoft-com:office:office" xmlns:r="http://schemas.openxmlformats.org/officeDocument/2006/relationships" xmlns:m="http://schemas.openxmlformats.org/officeDocument/2006/math" xmlns:v="urn:schemas-microsoft-com:vml" xmlns:wp14="http://schemas.microsoft.com/office/word/2010/wordprocessingDrawing" xmlns:wp="http://schemas.openxmlformats.org/drawingml/2006/wordprocessingDrawing" xmlns:w10="urn:schemas-microsoft-com:office:word" xmlns:w="http://schemas.openxmlformats.org/wordprocessingml/2006/main" xmlns:w14="http://schemas.microsoft.com/office/word/2010/wordml" xmlns:w15="http://schemas.microsoft.com/office/word/2012/wordml" xmlns:w16se="http://schemas.microsoft.com/office/word/2015/wordml/symex" xmlns:wpg="http://schemas.microsoft.com/office/word/2010/wordprocessingGroup" xmlns:wpi="http://schemas.microsoft.com/office/word/2010/wordprocessingInk" xmlns:wne="http://schemas.microsoft.com/office/word/2006/wordml" xmlns:wps="http://schemas.microsoft.com/office/word/2010/wordprocessingShape" mc:Ignorable="w14 w15 w16se wp14">
+  <w15:commentEx w15:paraId="32767104" w15:done="0"/>
+</w15:commentsEx>
 </file>
 
 <file path=word/endnotes.xml><?xml version="1.0" encoding="utf-8"?>
@@ -11918,6 +11942,14 @@
   </w:num>
   <w:numIdMacAtCleanup w:val="18"/>
 </w:numbering>
+</file>
+
+<file path=word/people.xml><?xml version="1.0" encoding="utf-8"?>
+<w15:people xmlns:wpc="http://schemas.microsoft.com/office/word/2010/wordprocessingCanvas" xmlns:cx="http://schemas.microsoft.com/office/drawing/2014/chartex" xmlns:cx1="http://schemas.microsoft.com/office/drawing/2015/9/8/chartex" xmlns:mc="http://schemas.openxmlformats.org/markup-compatibility/2006" xmlns:o="urn:schemas-microsoft-com:office:office" xmlns:r="http://schemas.openxmlformats.org/officeDocument/2006/relationships" xmlns:m="http://schemas.openxmlformats.org/officeDocument/2006/math" xmlns:v="urn:schemas-microsoft-com:vml" xmlns:wp14="http://schemas.microsoft.com/office/word/2010/wordprocessingDrawing" xmlns:wp="http://schemas.openxmlformats.org/drawingml/2006/wordprocessingDrawing" xmlns:w10="urn:schemas-microsoft-com:office:word" xmlns:w="http://schemas.openxmlformats.org/wordprocessingml/2006/main" xmlns:w14="http://schemas.microsoft.com/office/word/2010/wordml" xmlns:w15="http://schemas.microsoft.com/office/word/2012/wordml" xmlns:w16se="http://schemas.microsoft.com/office/word/2015/wordml/symex" xmlns:wpg="http://schemas.microsoft.com/office/word/2010/wordprocessingGroup" xmlns:wpi="http://schemas.microsoft.com/office/word/2010/wordprocessingInk" xmlns:wne="http://schemas.microsoft.com/office/word/2006/wordml" xmlns:wps="http://schemas.microsoft.com/office/word/2010/wordprocessingShape" mc:Ignorable="w14 w15 w16se wp14">
+  <w15:person w15:author="John Gallo">
+    <w15:presenceInfo w15:providerId="Windows Live" w15:userId="350d51e6294b76fa"/>
+  </w15:person>
+</w15:people>
 </file>
 
 <file path=word/styles.xml><?xml version="1.0" encoding="utf-8"?>
@@ -13349,7 +13381,7 @@
 </file>
 
 <file path=customXml/itemProps1.xml><?xml version="1.0" encoding="utf-8"?>
-<ds:datastoreItem xmlns:ds="http://schemas.openxmlformats.org/officeDocument/2006/customXml" ds:itemID="{8E3665BE-04F1-4BEE-ABCD-E0F143107BD1}">
+<ds:datastoreItem xmlns:ds="http://schemas.openxmlformats.org/officeDocument/2006/customXml" ds:itemID="{8F9B2216-4C31-4C6F-B5A6-A4AFAACBBF31}">
   <ds:schemaRefs>
     <ds:schemaRef ds:uri="http://schemas.openxmlformats.org/officeDocument/2006/bibliography"/>
   </ds:schemaRefs>
@@ -13357,7 +13389,7 @@
 </file>
 
 <file path=customXml/itemProps2.xml><?xml version="1.0" encoding="utf-8"?>
-<ds:datastoreItem xmlns:ds="http://schemas.openxmlformats.org/officeDocument/2006/customXml" ds:itemID="{43B24F5B-1120-45ED-A9F5-161DD9643E5D}">
+<ds:datastoreItem xmlns:ds="http://schemas.openxmlformats.org/officeDocument/2006/customXml" ds:itemID="{616A3609-0EE5-4FB6-9BDA-94C9B52DACF0}">
   <ds:schemaRefs>
     <ds:schemaRef ds:uri="http://schemas.openxmlformats.org/officeDocument/2006/bibliography"/>
   </ds:schemaRefs>

</xml_diff>